<commit_message>
Add Team Members' Responsibilities section
</commit_message>
<xml_diff>
--- a/Documents/PackTrack-Documentation.docx
+++ b/Documents/PackTrack-Documentation.docx
@@ -986,16 +986,7 @@
             <w:b w:val="0"/>
             <w:bCs w:val="0"/>
           </w:rPr>
-          <w:t xml:space="preserve"> </w:t>
-        </w:r>
-        <w:r>
-          <w:rPr>
-            <w:rStyle w:val="Hyperlink"/>
-            <w:rFonts w:asciiTheme="majorBidi" w:hAnsiTheme="majorBidi" w:cstheme="majorBidi"/>
-            <w:b w:val="0"/>
-            <w:bCs w:val="0"/>
-          </w:rPr>
-          <w:t>Problem Statement</w:t>
+          <w:t xml:space="preserve"> Problem Statement</w:t>
         </w:r>
       </w:hyperlink>
       <w:r>
@@ -1058,25 +1049,7 @@
             <w:b w:val="0"/>
             <w:bCs w:val="0"/>
           </w:rPr>
-          <w:t>Busi</w:t>
-        </w:r>
-        <w:r>
-          <w:rPr>
-            <w:rStyle w:val="Hyperlink"/>
-            <w:rFonts w:asciiTheme="majorBidi" w:hAnsiTheme="majorBidi" w:cstheme="majorBidi"/>
-            <w:b w:val="0"/>
-            <w:bCs w:val="0"/>
-          </w:rPr>
-          <w:t>n</w:t>
-        </w:r>
-        <w:r>
-          <w:rPr>
-            <w:rStyle w:val="Hyperlink"/>
-            <w:rFonts w:asciiTheme="majorBidi" w:hAnsiTheme="majorBidi" w:cstheme="majorBidi"/>
-            <w:b w:val="0"/>
-            <w:bCs w:val="0"/>
-          </w:rPr>
-          <w:t>ess case</w:t>
+          <w:t>Business case</w:t>
         </w:r>
       </w:hyperlink>
       <w:r>
@@ -1112,25 +1085,7 @@
             <w:b w:val="0"/>
             <w:bCs w:val="0"/>
           </w:rPr>
-          <w:t>1.3 Aim a</w:t>
-        </w:r>
-        <w:r>
-          <w:rPr>
-            <w:rStyle w:val="Hyperlink"/>
-            <w:rFonts w:asciiTheme="majorBidi" w:hAnsiTheme="majorBidi" w:cstheme="majorBidi"/>
-            <w:b w:val="0"/>
-            <w:bCs w:val="0"/>
-          </w:rPr>
-          <w:t>n</w:t>
-        </w:r>
-        <w:r>
-          <w:rPr>
-            <w:rStyle w:val="Hyperlink"/>
-            <w:rFonts w:asciiTheme="majorBidi" w:hAnsiTheme="majorBidi" w:cstheme="majorBidi"/>
-            <w:b w:val="0"/>
-            <w:bCs w:val="0"/>
-          </w:rPr>
-          <w:t>d Objectives</w:t>
+          <w:t>1.3 Aim and Objectives</w:t>
         </w:r>
       </w:hyperlink>
       <w:r>
@@ -1190,47 +1145,7 @@
             <w:bCs w:val="0"/>
             <w:szCs w:val="26"/>
           </w:rPr>
-          <w:t>Pro</w:t>
-        </w:r>
-        <w:r>
-          <w:rPr>
-            <w:rStyle w:val="Hyperlink"/>
-            <w:rFonts w:asciiTheme="majorBidi" w:eastAsia="Calibri" w:hAnsiTheme="majorBidi" w:cstheme="majorBidi"/>
-            <w:b w:val="0"/>
-            <w:bCs w:val="0"/>
-            <w:szCs w:val="26"/>
-          </w:rPr>
-          <w:t>j</w:t>
-        </w:r>
-        <w:r>
-          <w:rPr>
-            <w:rStyle w:val="Hyperlink"/>
-            <w:rFonts w:asciiTheme="majorBidi" w:eastAsia="Calibri" w:hAnsiTheme="majorBidi" w:cstheme="majorBidi"/>
-            <w:b w:val="0"/>
-            <w:bCs w:val="0"/>
-            <w:szCs w:val="26"/>
-          </w:rPr>
-          <w:t>ec</w:t>
-        </w:r>
-        <w:r>
-          <w:rPr>
-            <w:rStyle w:val="Hyperlink"/>
-            <w:rFonts w:asciiTheme="majorBidi" w:eastAsia="Calibri" w:hAnsiTheme="majorBidi" w:cstheme="majorBidi"/>
-            <w:b w:val="0"/>
-            <w:bCs w:val="0"/>
-            <w:szCs w:val="26"/>
-          </w:rPr>
-          <w:t>t</w:t>
-        </w:r>
-        <w:r>
-          <w:rPr>
-            <w:rStyle w:val="Hyperlink"/>
-            <w:rFonts w:asciiTheme="majorBidi" w:eastAsia="Calibri" w:hAnsiTheme="majorBidi" w:cstheme="majorBidi"/>
-            <w:b w:val="0"/>
-            <w:bCs w:val="0"/>
-            <w:szCs w:val="26"/>
-          </w:rPr>
-          <w:t xml:space="preserve"> Scope</w:t>
+          <w:t>Project Scope</w:t>
         </w:r>
       </w:hyperlink>
       <w:r>
@@ -1641,25 +1556,7 @@
             <w:b w:val="0"/>
             <w:bCs w:val="0"/>
           </w:rPr>
-          <w:t xml:space="preserve"> Software</w:t>
-        </w:r>
-        <w:r>
-          <w:rPr>
-            <w:rStyle w:val="Hyperlink"/>
-            <w:rFonts w:asciiTheme="majorBidi" w:hAnsiTheme="majorBidi" w:cstheme="majorBidi"/>
-            <w:b w:val="0"/>
-            <w:bCs w:val="0"/>
-          </w:rPr>
-          <w:t xml:space="preserve"> </w:t>
-        </w:r>
-        <w:r>
-          <w:rPr>
-            <w:rStyle w:val="Hyperlink"/>
-            <w:rFonts w:asciiTheme="majorBidi" w:hAnsiTheme="majorBidi" w:cstheme="majorBidi"/>
-            <w:b w:val="0"/>
-            <w:bCs w:val="0"/>
-          </w:rPr>
-          <w:t>Development Methodology (SDLC Model)</w:t>
+          <w:t xml:space="preserve"> Software Development Methodology (SDLC Model)</w:t>
         </w:r>
       </w:hyperlink>
       <w:r>
@@ -1760,29 +1657,7 @@
             <w:smallCaps/>
             <w:szCs w:val="26"/>
           </w:rPr>
-          <w:t>SYSTEM ANALYSIS AND DESIG</w:t>
-        </w:r>
-        <w:r>
-          <w:rPr>
-            <w:rStyle w:val="Hyperlink"/>
-            <w:rFonts w:asciiTheme="majorBidi" w:hAnsiTheme="majorBidi" w:cstheme="majorBidi"/>
-            <w:b w:val="0"/>
-            <w:bCs w:val="0"/>
-            <w:smallCaps/>
-            <w:szCs w:val="26"/>
-          </w:rPr>
-          <w:t>N</w:t>
-        </w:r>
-        <w:r>
-          <w:rPr>
-            <w:rStyle w:val="Hyperlink"/>
-            <w:rFonts w:asciiTheme="majorBidi" w:hAnsiTheme="majorBidi" w:cstheme="majorBidi"/>
-            <w:b w:val="0"/>
-            <w:bCs w:val="0"/>
-            <w:smallCaps/>
-            <w:szCs w:val="26"/>
-          </w:rPr>
-          <w:t xml:space="preserve"> (Initial Phase)</w:t>
+          <w:t>SYSTEM ANALYSIS AND DESIGN (Initial Phase)</w:t>
         </w:r>
       </w:hyperlink>
       <w:r>
@@ -2207,6 +2082,27 @@
     </w:p>
     <w:p>
       <w:pPr>
+        <w:pStyle w:val="Heading3"/>
+        <w:spacing w:before="0"/>
+        <w:rPr>
+          <w:rFonts w:asciiTheme="majorBidi" w:hAnsiTheme="majorBidi"/>
+          <w:b w:val="0"/>
+          <w:bCs w:val="0"/>
+        </w:rPr>
+      </w:pPr>
+      <w:bookmarkStart w:id="7" w:name="_1.3_Aim_and"/>
+      <w:bookmarkEnd w:id="7"/>
+      <w:r>
+        <w:rPr>
+          <w:rFonts w:asciiTheme="majorBidi" w:hAnsiTheme="majorBidi"/>
+          <w:b w:val="0"/>
+          <w:bCs w:val="0"/>
+        </w:rPr>
+        <w:t>1.3 Aim and Objectives</w:t>
+      </w:r>
+    </w:p>
+    <w:p>
+      <w:pPr>
         <w:pStyle w:val="NormalWeb"/>
         <w:rPr>
           <w:rFonts w:asciiTheme="majorBidi" w:hAnsiTheme="majorBidi" w:cstheme="majorBidi"/>
@@ -2216,74 +2112,25 @@
         <w:rPr>
           <w:rFonts w:asciiTheme="majorBidi" w:hAnsiTheme="majorBidi" w:cstheme="majorBidi"/>
         </w:rPr>
-        <w:t xml:space="preserve">Beyond personal use, this system can be later adapted or scaled for </w:t>
-      </w:r>
-      <w:r>
+        <w:t>The main aim of this project is to design and develop a personal delivery tracking web application that allows users to efficiently manage their deliveries, track their real-time status, and benefit from helpful packaging tips — all through an interactive dashboard.</w:t>
+      </w:r>
+    </w:p>
+    <w:p>
+      <w:pPr>
+        <w:pStyle w:val="NormalWeb"/>
         <w:rPr>
           <w:rFonts w:asciiTheme="majorBidi" w:hAnsiTheme="majorBidi" w:cstheme="majorBidi"/>
           <w:b/>
           <w:bCs/>
         </w:rPr>
-        <w:t>small businesses, home-based sellers, or online shop owners</w:t>
-      </w:r>
-      <w:r>
-        <w:rPr>
-          <w:rFonts w:asciiTheme="majorBidi" w:hAnsiTheme="majorBidi" w:cstheme="majorBidi"/>
-        </w:rPr>
-        <w:t xml:space="preserve"> who deal with multiple deliveries daily.</w:t>
-      </w:r>
-    </w:p>
-    <w:p>
-      <w:pPr>
-        <w:pStyle w:val="Heading3"/>
-        <w:spacing w:before="0"/>
-        <w:rPr>
-          <w:rFonts w:asciiTheme="majorBidi" w:hAnsiTheme="majorBidi"/>
-          <w:b w:val="0"/>
-          <w:bCs w:val="0"/>
-        </w:rPr>
-      </w:pPr>
-      <w:bookmarkStart w:id="7" w:name="_1.3_Aim_and"/>
-      <w:bookmarkEnd w:id="7"/>
-      <w:r>
-        <w:rPr>
-          <w:rFonts w:asciiTheme="majorBidi" w:hAnsiTheme="majorBidi"/>
-          <w:b w:val="0"/>
-          <w:bCs w:val="0"/>
-        </w:rPr>
-        <w:lastRenderedPageBreak/>
-        <w:t>1.3 Aim and Objectives</w:t>
-      </w:r>
-    </w:p>
-    <w:p>
-      <w:pPr>
-        <w:pStyle w:val="NormalWeb"/>
-        <w:rPr>
-          <w:rFonts w:asciiTheme="majorBidi" w:hAnsiTheme="majorBidi" w:cstheme="majorBidi"/>
-        </w:rPr>
-      </w:pPr>
-      <w:r>
-        <w:rPr>
-          <w:rFonts w:asciiTheme="majorBidi" w:hAnsiTheme="majorBidi" w:cstheme="majorBidi"/>
-        </w:rPr>
-        <w:t>The main aim of this project is to design and develop a personal delivery tracking web application that allows users to efficiently manage their deliveries, track their real-time status, and benefit from helpful packaging tips — all through an interactive dashboard.</w:t>
-      </w:r>
-    </w:p>
-    <w:p>
-      <w:pPr>
-        <w:pStyle w:val="NormalWeb"/>
+      </w:pPr>
+      <w:r>
         <w:rPr>
           <w:rFonts w:asciiTheme="majorBidi" w:hAnsiTheme="majorBidi" w:cstheme="majorBidi"/>
           <w:b/>
           <w:bCs/>
         </w:rPr>
-      </w:pPr>
-      <w:r>
-        <w:rPr>
-          <w:rFonts w:asciiTheme="majorBidi" w:hAnsiTheme="majorBidi" w:cstheme="majorBidi"/>
-          <w:b/>
-          <w:bCs/>
-        </w:rPr>
+        <w:lastRenderedPageBreak/>
         <w:t>The key objectives of this project are:</w:t>
       </w:r>
     </w:p>
@@ -2755,7 +2602,6 @@
           <w:rFonts w:cs="Times New Roman"/>
           <w:szCs w:val="26"/>
         </w:rPr>
-        <w:lastRenderedPageBreak/>
         <w:t>Admin Dashboard</w:t>
       </w:r>
       <w:r>
@@ -2820,7 +2666,7 @@
           <w:rFonts w:cs="Times New Roman"/>
           <w:szCs w:val="26"/>
         </w:rPr>
-        <w:t>Responsive UI Design</w:t>
+        <w:t>DevOps Tools Integration</w:t>
       </w:r>
       <w:r>
         <w:rPr>
@@ -2829,55 +2675,7 @@
           <w:bCs w:val="0"/>
           <w:szCs w:val="26"/>
         </w:rPr>
-        <w:t>: The interface will be fully responsive across desktops, tablets, and mobile devices.</w:t>
-      </w:r>
-    </w:p>
-    <w:p>
-      <w:pPr>
-        <w:pStyle w:val="ListParagraph"/>
-        <w:numPr>
-          <w:ilvl w:val="0"/>
-          <w:numId w:val="3"/>
-        </w:numPr>
-        <w:spacing w:before="100" w:beforeAutospacing="1" w:after="100" w:afterAutospacing="1"/>
-        <w:rPr>
-          <w:rFonts w:cs="Times New Roman"/>
-          <w:b w:val="0"/>
-          <w:bCs w:val="0"/>
-          <w:szCs w:val="26"/>
-        </w:rPr>
-      </w:pPr>
-      <w:r>
-        <w:rPr>
-          <w:rFonts w:cs="Times New Roman"/>
-          <w:szCs w:val="26"/>
-        </w:rPr>
-        <w:t>DevOps Tools Integration</w:t>
-      </w:r>
-      <w:r>
-        <w:rPr>
-          <w:rFonts w:cs="Times New Roman"/>
-          <w:b w:val="0"/>
-          <w:bCs w:val="0"/>
-          <w:szCs w:val="26"/>
-        </w:rPr>
         <w:t>: GitHub Actions for CI/CD and Docker containerization for consistent environment deployment.</w:t>
-      </w:r>
-    </w:p>
-    <w:p>
-      <w:pPr>
-        <w:spacing w:after="200" w:line="276" w:lineRule="auto"/>
-        <w:rPr>
-          <w:rFonts w:asciiTheme="majorBidi" w:hAnsiTheme="majorBidi" w:cstheme="majorBidi"/>
-          <w:b w:val="0"/>
-          <w:bCs w:val="0"/>
-          <w:smallCaps/>
-          <w:sz w:val="44"/>
-          <w:szCs w:val="44"/>
-        </w:rPr>
-      </w:pPr>
-      <w:r>
-        <w:br w:type="page"/>
       </w:r>
     </w:p>
     <w:p>
@@ -3034,10 +2832,10 @@
             <v:path o:extrusionok="f" gradientshapeok="t" o:connecttype="rect"/>
             <o:lock v:ext="edit" aspectratio="t"/>
           </v:shapetype>
-          <v:shape id="_x0000_i1064" type="#_x0000_t75" style="width:75.95pt;height:49.55pt" o:ole="">
+          <v:shape id="_x0000_i1029" type="#_x0000_t75" style="width:76.2pt;height:49.8pt" o:ole="">
             <v:imagedata r:id="rId10" o:title=""/>
           </v:shape>
-          <o:OLEObject Type="Embed" ProgID="Excel.Sheet.12" ShapeID="_x0000_i1064" DrawAspect="Icon" ObjectID="_1804641907" r:id="rId11"/>
+          <o:OLEObject Type="Embed" ProgID="Excel.Sheet.12" ShapeID="_x0000_i1029" DrawAspect="Icon" ObjectID="_1804974273" r:id="rId11"/>
         </w:object>
       </w:r>
     </w:p>
@@ -3938,19 +3736,6 @@
         </w:rPr>
         <w:t xml:space="preserve"> Incremental SDLC Model</w:t>
       </w:r>
-    </w:p>
-    <w:p>
-      <w:pPr>
-        <w:spacing w:after="200" w:line="276" w:lineRule="auto"/>
-        <w:rPr>
-          <w:rFonts w:asciiTheme="majorBidi" w:hAnsiTheme="majorBidi" w:cstheme="majorBidi"/>
-          <w:b w:val="0"/>
-          <w:bCs w:val="0"/>
-          <w:smallCaps/>
-          <w:sz w:val="44"/>
-          <w:szCs w:val="44"/>
-        </w:rPr>
-      </w:pPr>
       <w:bookmarkStart w:id="17" w:name="CHAPTER_THREE"/>
     </w:p>
     <w:p>
@@ -3958,6 +3743,7 @@
         <w:pStyle w:val="chapterNo"/>
       </w:pPr>
       <w:r>
+        <w:lastRenderedPageBreak/>
         <w:t>Chapter Th</w:t>
       </w:r>
       <w:r>
@@ -5114,6 +4900,7 @@
         <w:rPr>
           <w:b w:val="0"/>
           <w:bCs w:val="0"/>
+          <w:noProof/>
         </w:rPr>
         <w:drawing>
           <wp:inline distT="0" distB="0" distL="0" distR="0" wp14:anchorId="0AF77E38" wp14:editId="058E31EE">
@@ -5169,21 +4956,7 @@
           <w:b w:val="0"/>
           <w:bCs w:val="0"/>
         </w:rPr>
-        <w:t>Figure 3.2.</w:t>
-      </w:r>
-      <w:r>
-        <w:rPr>
-          <w:b w:val="0"/>
-          <w:bCs w:val="0"/>
-        </w:rPr>
-        <w:t>4</w:t>
-      </w:r>
-      <w:r>
-        <w:rPr>
-          <w:b w:val="0"/>
-          <w:bCs w:val="0"/>
-        </w:rPr>
-        <w:t xml:space="preserve">: Admin </w:t>
+        <w:t xml:space="preserve">Figure 3.2.4: Admin </w:t>
       </w:r>
       <w:r>
         <w:rPr>
@@ -5215,6 +4988,7 @@
         <w:rPr>
           <w:b w:val="0"/>
           <w:bCs w:val="0"/>
+          <w:noProof/>
         </w:rPr>
         <w:lastRenderedPageBreak/>
         <w:drawing>
@@ -5292,14 +5066,7 @@
           <w:b w:val="0"/>
           <w:bCs w:val="0"/>
         </w:rPr>
-        <w:t>pane</w:t>
-      </w:r>
-      <w:r>
-        <w:rPr>
-          <w:b w:val="0"/>
-          <w:bCs w:val="0"/>
-        </w:rPr>
-        <w:t>l User Management &amp; Activity Logs</w:t>
+        <w:t>panel User Management &amp; Activity Logs</w:t>
       </w:r>
     </w:p>
     <w:p>
@@ -9914,6 +9681,7 @@
   <w:style w:type="character" w:default="1" w:styleId="DefaultParagraphFont">
     <w:name w:val="Default Paragraph Font"/>
     <w:uiPriority w:val="1"/>
+    <w:semiHidden/>
     <w:unhideWhenUsed/>
   </w:style>
   <w:style w:type="table" w:default="1" w:styleId="TableNormal">

</xml_diff>

<commit_message>
enhance the documentation layout, add more pages to UI section, remove gantt chart file and replace it with the actual table
</commit_message>
<xml_diff>
--- a/Documents/PackTrack-Documentation.docx
+++ b/Documents/PackTrack-Documentation.docx
@@ -1820,7 +1820,14 @@
     <w:p/>
     <w:p/>
     <w:p/>
-    <w:p/>
+    <w:p>
+      <w:pPr>
+        <w:spacing w:after="200" w:line="276" w:lineRule="auto"/>
+      </w:pPr>
+      <w:r>
+        <w:br w:type="page"/>
+      </w:r>
+    </w:p>
     <w:p>
       <w:pPr>
         <w:pStyle w:val="chapterNo"/>
@@ -1852,6 +1859,7 @@
           <w:bCs/>
         </w:rPr>
       </w:pPr>
+      <w:bookmarkStart w:id="4" w:name="_Hlk194864541"/>
       <w:r>
         <w:t>Introduction</w:t>
       </w:r>
@@ -1859,7 +1867,7 @@
     <w:p>
       <w:pPr>
         <w:pStyle w:val="Heading3"/>
-        <w:spacing w:before="0"/>
+        <w:spacing w:before="0" w:line="276" w:lineRule="auto"/>
         <w:rPr>
           <w:rFonts w:asciiTheme="majorBidi" w:hAnsiTheme="majorBidi"/>
           <w:b w:val="0"/>
@@ -1868,9 +1876,9 @@
           <w:szCs w:val="27"/>
         </w:rPr>
       </w:pPr>
-      <w:bookmarkStart w:id="4" w:name="_1.1_Problem_Statement"/>
-      <w:bookmarkStart w:id="5" w:name="INTRODUCTION"/>
-      <w:bookmarkEnd w:id="4"/>
+      <w:bookmarkStart w:id="5" w:name="_1.1_Problem_Statement"/>
+      <w:bookmarkStart w:id="6" w:name="INTRODUCTION"/>
+      <w:bookmarkEnd w:id="5"/>
       <w:r>
         <w:rPr>
           <w:rFonts w:asciiTheme="majorBidi" w:hAnsiTheme="majorBidi"/>
@@ -1880,10 +1888,10 @@
         <w:t>1.1 Problem Statement</w:t>
       </w:r>
     </w:p>
-    <w:bookmarkEnd w:id="5"/>
-    <w:p>
-      <w:pPr>
-        <w:spacing w:before="100" w:beforeAutospacing="1" w:after="100" w:afterAutospacing="1"/>
+    <w:bookmarkEnd w:id="6"/>
+    <w:p>
+      <w:pPr>
+        <w:spacing w:after="100" w:afterAutospacing="1"/>
         <w:rPr>
           <w:rFonts w:cs="Times New Roman"/>
           <w:b w:val="0"/>
@@ -1968,15 +1976,15 @@
     <w:p>
       <w:pPr>
         <w:pStyle w:val="Heading3"/>
-        <w:spacing w:before="0"/>
+        <w:spacing w:before="0" w:line="276" w:lineRule="auto"/>
         <w:rPr>
           <w:rFonts w:asciiTheme="majorBidi" w:hAnsiTheme="majorBidi"/>
           <w:b w:val="0"/>
           <w:bCs w:val="0"/>
         </w:rPr>
       </w:pPr>
-      <w:bookmarkStart w:id="6" w:name="_1.2_Business_Case"/>
-      <w:bookmarkEnd w:id="6"/>
+      <w:bookmarkStart w:id="7" w:name="_1.2_Business_Case"/>
+      <w:bookmarkEnd w:id="7"/>
       <w:r>
         <w:rPr>
           <w:rFonts w:asciiTheme="majorBidi" w:hAnsiTheme="majorBidi"/>
@@ -2013,6 +2021,7 @@
     <w:p>
       <w:pPr>
         <w:pStyle w:val="NormalWeb"/>
+        <w:spacing w:before="0" w:beforeAutospacing="0"/>
         <w:rPr>
           <w:rFonts w:asciiTheme="majorBidi" w:hAnsiTheme="majorBidi" w:cstheme="majorBidi"/>
         </w:rPr>
@@ -2083,15 +2092,15 @@
     <w:p>
       <w:pPr>
         <w:pStyle w:val="Heading3"/>
-        <w:spacing w:before="0"/>
+        <w:spacing w:line="276" w:lineRule="auto"/>
         <w:rPr>
           <w:rFonts w:asciiTheme="majorBidi" w:hAnsiTheme="majorBidi"/>
           <w:b w:val="0"/>
           <w:bCs w:val="0"/>
         </w:rPr>
       </w:pPr>
-      <w:bookmarkStart w:id="7" w:name="_1.3_Aim_and"/>
-      <w:bookmarkEnd w:id="7"/>
+      <w:bookmarkStart w:id="8" w:name="_1.3_Aim_and"/>
+      <w:bookmarkEnd w:id="8"/>
       <w:r>
         <w:rPr>
           <w:rFonts w:asciiTheme="majorBidi" w:hAnsiTheme="majorBidi"/>
@@ -2104,6 +2113,7 @@
     <w:p>
       <w:pPr>
         <w:pStyle w:val="NormalWeb"/>
+        <w:spacing w:before="0" w:beforeAutospacing="0"/>
         <w:rPr>
           <w:rFonts w:asciiTheme="majorBidi" w:hAnsiTheme="majorBidi" w:cstheme="majorBidi"/>
         </w:rPr>
@@ -2130,7 +2140,6 @@
           <w:b/>
           <w:bCs/>
         </w:rPr>
-        <w:lastRenderedPageBreak/>
         <w:t>The key objectives of this project are:</w:t>
       </w:r>
     </w:p>
@@ -2151,6 +2160,7 @@
           <w:sz w:val="26"/>
           <w:szCs w:val="26"/>
         </w:rPr>
+        <w:lastRenderedPageBreak/>
         <w:t>To implement JWT-based user authentication for secure access and role-based dashboard features.</w:t>
       </w:r>
     </w:p>
@@ -2195,25 +2205,7 @@
           <w:sz w:val="26"/>
           <w:szCs w:val="26"/>
         </w:rPr>
-        <w:t xml:space="preserve">To integrate a real-time courier tracking API (e.g., </w:t>
-      </w:r>
-      <w:proofErr w:type="spellStart"/>
-      <w:r>
-        <w:rPr>
-          <w:rFonts w:asciiTheme="majorBidi" w:hAnsiTheme="majorBidi" w:cstheme="majorBidi"/>
-          <w:sz w:val="26"/>
-          <w:szCs w:val="26"/>
-        </w:rPr>
-        <w:t>TrackingMore</w:t>
-      </w:r>
-      <w:proofErr w:type="spellEnd"/>
-      <w:r>
-        <w:rPr>
-          <w:rFonts w:asciiTheme="majorBidi" w:hAnsiTheme="majorBidi" w:cstheme="majorBidi"/>
-          <w:sz w:val="26"/>
-          <w:szCs w:val="26"/>
-        </w:rPr>
-        <w:t xml:space="preserve"> API) that fetches live delivery status updates.</w:t>
+        <w:t>To integrate a real-time courier tracking API (e.g., TrackingMore API) that fetches live delivery status updates.</w:t>
       </w:r>
     </w:p>
     <w:p>
@@ -2329,6 +2321,7 @@
     <w:p>
       <w:pPr>
         <w:pStyle w:val="Heading3"/>
+        <w:spacing w:line="276" w:lineRule="auto"/>
         <w:rPr>
           <w:rFonts w:asciiTheme="majorBidi" w:hAnsiTheme="majorBidi"/>
           <w:b w:val="0"/>
@@ -2337,8 +2330,8 @@
           <w:szCs w:val="27"/>
         </w:rPr>
       </w:pPr>
-      <w:bookmarkStart w:id="8" w:name="_1.4_Project_Scope"/>
-      <w:bookmarkEnd w:id="8"/>
+      <w:bookmarkStart w:id="9" w:name="_1.4_Project_Scope"/>
+      <w:bookmarkEnd w:id="9"/>
       <w:r>
         <w:rPr>
           <w:rFonts w:asciiTheme="majorBidi" w:hAnsiTheme="majorBidi"/>
@@ -2351,6 +2344,7 @@
     <w:p>
       <w:pPr>
         <w:pStyle w:val="NormalWeb"/>
+        <w:spacing w:before="0" w:beforeAutospacing="0"/>
         <w:rPr>
           <w:rFonts w:asciiTheme="majorBidi" w:hAnsiTheme="majorBidi" w:cstheme="majorBidi"/>
         </w:rPr>
@@ -2677,6 +2671,27 @@
         </w:rPr>
         <w:t>: GitHub Actions for CI/CD and Docker containerization for consistent environment deployment.</w:t>
       </w:r>
+      <w:bookmarkEnd w:id="4"/>
+    </w:p>
+    <w:p>
+      <w:pPr>
+        <w:spacing w:after="200" w:line="276" w:lineRule="auto"/>
+        <w:rPr>
+          <w:rFonts w:cs="Times New Roman"/>
+          <w:b w:val="0"/>
+          <w:bCs w:val="0"/>
+          <w:szCs w:val="26"/>
+        </w:rPr>
+      </w:pPr>
+      <w:r>
+        <w:rPr>
+          <w:rFonts w:cs="Times New Roman"/>
+          <w:b w:val="0"/>
+          <w:bCs w:val="0"/>
+          <w:szCs w:val="26"/>
+        </w:rPr>
+        <w:br w:type="page"/>
+      </w:r>
     </w:p>
     <w:p>
       <w:pPr>
@@ -2699,8 +2714,8 @@
       <w:pPr>
         <w:pStyle w:val="ChapterName"/>
       </w:pPr>
-      <w:bookmarkStart w:id="9" w:name="CHAPTER_TWO"/>
-      <w:bookmarkStart w:id="10" w:name="PROJECT_PLANNING_AND_REQUIREMENTS"/>
+      <w:bookmarkStart w:id="10" w:name="CHAPTER_TWO"/>
+      <w:bookmarkStart w:id="11" w:name="PROJECT_PLANNING_AND_REQUIREMENTS"/>
       <w:r>
         <w:t>Project Planning and Requirements</w:t>
       </w:r>
@@ -2708,7 +2723,7 @@
     <w:p>
       <w:pPr>
         <w:pStyle w:val="Heading3"/>
-        <w:spacing w:before="0"/>
+        <w:spacing w:before="0" w:line="276" w:lineRule="auto"/>
         <w:rPr>
           <w:rFonts w:asciiTheme="majorBidi" w:hAnsiTheme="majorBidi"/>
           <w:b w:val="0"/>
@@ -2717,10 +2732,10 @@
           <w:szCs w:val="27"/>
         </w:rPr>
       </w:pPr>
-      <w:bookmarkStart w:id="11" w:name="_2.1_Project_Plan"/>
-      <w:bookmarkEnd w:id="9"/>
+      <w:bookmarkStart w:id="12" w:name="_2.1_Project_Plan"/>
       <w:bookmarkEnd w:id="10"/>
       <w:bookmarkEnd w:id="11"/>
+      <w:bookmarkEnd w:id="12"/>
       <w:r>
         <w:rPr>
           <w:rFonts w:asciiTheme="majorBidi" w:hAnsiTheme="majorBidi"/>
@@ -2733,9 +2748,10 @@
     <w:p>
       <w:pPr>
         <w:pStyle w:val="paragraphformat"/>
-      </w:pPr>
-      <w:bookmarkStart w:id="12" w:name="_2.2_Limitations_of"/>
-      <w:bookmarkEnd w:id="12"/>
+        <w:spacing w:before="0" w:beforeAutospacing="0"/>
+      </w:pPr>
+      <w:bookmarkStart w:id="13" w:name="_2.2_Limitations_of"/>
+      <w:bookmarkEnd w:id="13"/>
       <w:r>
         <w:t>The Pack</w:t>
       </w:r>
@@ -2794,55 +2810,90 @@
         <w:t xml:space="preserve"> PackTrack Gantt Chart</w:t>
       </w:r>
     </w:p>
-    <w:bookmarkStart w:id="13" w:name="_MON_1804613239"/>
-    <w:bookmarkEnd w:id="13"/>
     <w:p>
       <w:pPr>
         <w:tabs>
           <w:tab w:val="left" w:pos="1860"/>
         </w:tabs>
-        <w:jc w:val="center"/>
-        <w:rPr>
-          <w:b w:val="0"/>
-          <w:bCs w:val="0"/>
-        </w:rPr>
-      </w:pPr>
-      <w:r>
-        <w:rPr>
-          <w:b w:val="0"/>
-          <w:bCs w:val="0"/>
-        </w:rPr>
-        <w:object w:dxaOrig="1520" w:dyaOrig="987" w14:anchorId="14A46EC6">
-          <v:shapetype id="_x0000_t75" coordsize="21600,21600" o:spt="75" o:preferrelative="t" path="m@4@5l@4@11@9@11@9@5xe" filled="f" stroked="f">
-            <v:stroke joinstyle="miter"/>
-            <v:formulas>
-              <v:f eqn="if lineDrawn pixelLineWidth 0"/>
-              <v:f eqn="sum @0 1 0"/>
-              <v:f eqn="sum 0 0 @1"/>
-              <v:f eqn="prod @2 1 2"/>
-              <v:f eqn="prod @3 21600 pixelWidth"/>
-              <v:f eqn="prod @3 21600 pixelHeight"/>
-              <v:f eqn="sum @0 0 1"/>
-              <v:f eqn="prod @6 1 2"/>
-              <v:f eqn="prod @7 21600 pixelWidth"/>
-              <v:f eqn="sum @8 21600 0"/>
-              <v:f eqn="prod @7 21600 pixelHeight"/>
-              <v:f eqn="sum @10 21600 0"/>
-            </v:formulas>
-            <v:path o:extrusionok="f" gradientshapeok="t" o:connecttype="rect"/>
-            <o:lock v:ext="edit" aspectratio="t"/>
-          </v:shapetype>
-          <v:shape id="_x0000_i1029" type="#_x0000_t75" style="width:76.2pt;height:49.8pt" o:ole="">
-            <v:imagedata r:id="rId10" o:title=""/>
-          </v:shape>
-          <o:OLEObject Type="Embed" ProgID="Excel.Sheet.12" ShapeID="_x0000_i1029" DrawAspect="Icon" ObjectID="_1804974273" r:id="rId11"/>
-        </w:object>
+        <w:spacing w:after="240"/>
+        <w:rPr>
+          <w:b w:val="0"/>
+          <w:bCs w:val="0"/>
+        </w:rPr>
+      </w:pPr>
+      <w:r>
+        <w:drawing>
+          <wp:inline distT="0" distB="0" distL="0" distR="0" wp14:anchorId="49DF21C2" wp14:editId="23F64C29">
+            <wp:extent cx="5866726" cy="2628117"/>
+            <wp:effectExtent l="0" t="0" r="1270" b="1270"/>
+            <wp:docPr id="965279601" name="Picture 2"/>
+            <wp:cNvGraphicFramePr>
+              <a:graphicFrameLocks xmlns:a="http://schemas.openxmlformats.org/drawingml/2006/main" noChangeAspect="1"/>
+            </wp:cNvGraphicFramePr>
+            <a:graphic xmlns:a="http://schemas.openxmlformats.org/drawingml/2006/main">
+              <a:graphicData uri="http://schemas.openxmlformats.org/drawingml/2006/picture">
+                <pic:pic xmlns:pic="http://schemas.openxmlformats.org/drawingml/2006/picture">
+                  <pic:nvPicPr>
+                    <pic:cNvPr id="0" name="Picture 3"/>
+                    <pic:cNvPicPr>
+                      <a:picLocks noChangeAspect="1" noChangeArrowheads="1"/>
+                    </pic:cNvPicPr>
+                  </pic:nvPicPr>
+                  <pic:blipFill>
+                    <a:blip r:embed="rId10">
+                      <a:extLst>
+                        <a:ext uri="{28A0092B-C50C-407E-A947-70E740481C1C}">
+                          <a14:useLocalDpi xmlns:a14="http://schemas.microsoft.com/office/drawing/2010/main" val="0"/>
+                        </a:ext>
+                      </a:extLst>
+                    </a:blip>
+                    <a:srcRect/>
+                    <a:stretch>
+                      <a:fillRect/>
+                    </a:stretch>
+                  </pic:blipFill>
+                  <pic:spPr bwMode="auto">
+                    <a:xfrm>
+                      <a:off x="0" y="0"/>
+                      <a:ext cx="5883462" cy="2635614"/>
+                    </a:xfrm>
+                    <a:prstGeom prst="rect">
+                      <a:avLst/>
+                    </a:prstGeom>
+                    <a:solidFill>
+                      <a:schemeClr val="bg1"/>
+                    </a:solidFill>
+                    <a:ln>
+                      <a:noFill/>
+                    </a:ln>
+                  </pic:spPr>
+                </pic:pic>
+              </a:graphicData>
+            </a:graphic>
+          </wp:inline>
+        </w:drawing>
+      </w:r>
+    </w:p>
+    <w:p>
+      <w:pPr>
+        <w:spacing w:after="200" w:line="276" w:lineRule="auto"/>
+        <w:rPr>
+          <w:b w:val="0"/>
+          <w:bCs w:val="0"/>
+        </w:rPr>
+      </w:pPr>
+      <w:r>
+        <w:rPr>
+          <w:b w:val="0"/>
+          <w:bCs w:val="0"/>
+        </w:rPr>
+        <w:br w:type="page"/>
       </w:r>
     </w:p>
     <w:p>
       <w:pPr>
         <w:pStyle w:val="Heading3"/>
-        <w:spacing w:before="0"/>
+        <w:spacing w:before="0" w:line="276" w:lineRule="auto"/>
         <w:rPr>
           <w:rFonts w:asciiTheme="majorBidi" w:hAnsiTheme="majorBidi"/>
           <w:b w:val="0"/>
@@ -2857,12 +2908,13 @@
           <w:b w:val="0"/>
           <w:bCs w:val="0"/>
         </w:rPr>
+        <w:lastRenderedPageBreak/>
         <w:t>2.2 Functional Requirements</w:t>
       </w:r>
     </w:p>
     <w:p>
       <w:pPr>
-        <w:spacing w:before="240" w:after="240"/>
+        <w:spacing w:after="240"/>
         <w:ind w:left="1440" w:hanging="1080"/>
         <w:rPr>
           <w:b w:val="0"/>
@@ -2893,7 +2945,7 @@
     </w:p>
     <w:p>
       <w:pPr>
-        <w:spacing w:before="240" w:after="240"/>
+        <w:spacing w:after="240"/>
         <w:ind w:left="1440" w:hanging="1080"/>
         <w:rPr>
           <w:b w:val="0"/>
@@ -2924,7 +2976,7 @@
     </w:p>
     <w:p>
       <w:pPr>
-        <w:spacing w:before="240" w:after="240"/>
+        <w:spacing w:after="240"/>
         <w:ind w:left="1440" w:hanging="1080"/>
         <w:rPr>
           <w:b w:val="0"/>
@@ -2955,11 +3007,14 @@
     </w:p>
     <w:p>
       <w:pPr>
-        <w:spacing w:before="240" w:after="240"/>
+        <w:spacing w:after="240"/>
         <w:ind w:left="1440" w:hanging="1080"/>
         <w:rPr>
-          <w:b w:val="0"/>
-          <w:bCs w:val="0"/>
+          <w:rFonts w:hint="cs"/>
+          <w:b w:val="0"/>
+          <w:bCs w:val="0"/>
+          <w:rtl/>
+          <w:lang w:bidi="ar-AE"/>
         </w:rPr>
       </w:pPr>
       <w:r>
@@ -2986,7 +3041,7 @@
     </w:p>
     <w:p>
       <w:pPr>
-        <w:spacing w:before="240" w:after="240"/>
+        <w:spacing w:after="240"/>
         <w:ind w:left="1440" w:hanging="1080"/>
         <w:rPr>
           <w:b w:val="0"/>
@@ -3017,7 +3072,7 @@
     </w:p>
     <w:p>
       <w:pPr>
-        <w:spacing w:before="240" w:after="240"/>
+        <w:spacing w:after="240"/>
         <w:ind w:left="1440" w:hanging="1080"/>
         <w:rPr>
           <w:b w:val="0"/>
@@ -3043,28 +3098,12 @@
           <w:b w:val="0"/>
           <w:bCs w:val="0"/>
         </w:rPr>
-        <w:t xml:space="preserve">Courier Tracking Integration: System fetches real-time delivery status using a third-party tracking API (e.g., </w:t>
-      </w:r>
-      <w:proofErr w:type="spellStart"/>
-      <w:r>
-        <w:rPr>
-          <w:b w:val="0"/>
-          <w:bCs w:val="0"/>
-        </w:rPr>
-        <w:t>TrackingMore</w:t>
-      </w:r>
-      <w:proofErr w:type="spellEnd"/>
-      <w:r>
-        <w:rPr>
-          <w:b w:val="0"/>
-          <w:bCs w:val="0"/>
-        </w:rPr>
-        <w:t xml:space="preserve"> API). </w:t>
-      </w:r>
-    </w:p>
-    <w:p>
-      <w:pPr>
-        <w:spacing w:before="240" w:after="240"/>
+        <w:t xml:space="preserve">Courier Tracking Integration: System fetches real-time delivery status using a third-party tracking API (e.g., TrackingMore API). </w:t>
+      </w:r>
+    </w:p>
+    <w:p>
+      <w:pPr>
+        <w:spacing w:after="240"/>
         <w:ind w:left="1440" w:hanging="1080"/>
         <w:rPr>
           <w:b w:val="0"/>
@@ -3095,7 +3134,7 @@
     </w:p>
     <w:p>
       <w:pPr>
-        <w:spacing w:before="240" w:after="240"/>
+        <w:spacing w:after="240"/>
         <w:ind w:firstLine="360"/>
         <w:rPr>
           <w:b w:val="0"/>
@@ -3127,7 +3166,7 @@
     </w:p>
     <w:p>
       <w:pPr>
-        <w:spacing w:before="240" w:after="240"/>
+        <w:spacing w:after="240"/>
         <w:ind w:left="1440" w:hanging="1080"/>
         <w:rPr>
           <w:b w:val="0"/>
@@ -3139,7 +3178,6 @@
           <w:b w:val="0"/>
           <w:bCs w:val="0"/>
         </w:rPr>
-        <w:lastRenderedPageBreak/>
         <w:t>FR9</w:t>
       </w:r>
       <w:r>
@@ -3159,16 +3197,8 @@
     </w:p>
     <w:p>
       <w:pPr>
-        <w:rPr>
-          <w:b w:val="0"/>
-          <w:bCs w:val="0"/>
-        </w:rPr>
-      </w:pPr>
-    </w:p>
-    <w:p>
-      <w:pPr>
         <w:pStyle w:val="Heading3"/>
-        <w:spacing w:before="0"/>
+        <w:spacing w:before="0" w:line="276" w:lineRule="auto"/>
         <w:rPr>
           <w:rFonts w:asciiTheme="majorBidi" w:hAnsiTheme="majorBidi"/>
           <w:b w:val="0"/>
@@ -3212,6 +3242,7 @@
     </w:p>
     <w:p>
       <w:pPr>
+        <w:spacing w:after="240"/>
         <w:ind w:left="1440" w:hanging="1080"/>
         <w:rPr>
           <w:b w:val="0"/>
@@ -3242,6 +3273,7 @@
     </w:p>
     <w:p>
       <w:pPr>
+        <w:spacing w:after="240"/>
         <w:ind w:left="1440" w:hanging="1080"/>
         <w:rPr>
           <w:b w:val="0"/>
@@ -3272,6 +3304,7 @@
     </w:p>
     <w:p>
       <w:pPr>
+        <w:spacing w:after="240"/>
         <w:ind w:left="1440" w:hanging="1080"/>
         <w:rPr>
           <w:b w:val="0"/>
@@ -3302,6 +3335,7 @@
     </w:p>
     <w:p>
       <w:pPr>
+        <w:spacing w:after="240"/>
         <w:ind w:firstLine="360"/>
         <w:rPr>
           <w:b w:val="0"/>
@@ -3332,6 +3366,7 @@
     </w:p>
     <w:p>
       <w:pPr>
+        <w:spacing w:after="100" w:afterAutospacing="1"/>
         <w:ind w:left="1440" w:hanging="1080"/>
         <w:rPr>
           <w:b w:val="0"/>
@@ -3362,6 +3397,7 @@
     </w:p>
     <w:p>
       <w:pPr>
+        <w:spacing w:after="100" w:afterAutospacing="1"/>
         <w:ind w:left="1440" w:hanging="1080"/>
         <w:rPr>
           <w:b w:val="0"/>
@@ -3392,16 +3428,8 @@
     </w:p>
     <w:p>
       <w:pPr>
-        <w:rPr>
-          <w:b w:val="0"/>
-          <w:bCs w:val="0"/>
-        </w:rPr>
-      </w:pPr>
-    </w:p>
-    <w:p>
-      <w:pPr>
         <w:pStyle w:val="Heading3"/>
-        <w:spacing w:before="0"/>
+        <w:spacing w:before="0" w:line="276" w:lineRule="auto"/>
         <w:rPr>
           <w:rFonts w:asciiTheme="majorBidi" w:hAnsiTheme="majorBidi"/>
           <w:b w:val="0"/>
@@ -3416,6 +3444,7 @@
           <w:b w:val="0"/>
           <w:bCs w:val="0"/>
         </w:rPr>
+        <w:lastRenderedPageBreak/>
         <w:t>2.4 Software Development Methodology (SDLC Model)</w:t>
       </w:r>
     </w:p>
@@ -3551,6 +3580,7 @@
           <w:ilvl w:val="0"/>
           <w:numId w:val="15"/>
         </w:numPr>
+        <w:spacing w:after="240"/>
         <w:rPr>
           <w:rFonts w:asciiTheme="majorBidi" w:hAnsiTheme="majorBidi" w:cstheme="majorBidi"/>
           <w:b w:val="0"/>
@@ -3566,35 +3596,6 @@
           <w:szCs w:val="26"/>
         </w:rPr>
         <w:t>Ongoing testing to maintain system reliability after every increment.</w:t>
-      </w:r>
-    </w:p>
-    <w:p>
-      <w:pPr>
-        <w:pStyle w:val="paragraphformat"/>
-        <w:spacing w:after="0" w:afterAutospacing="0"/>
-      </w:pPr>
-      <w:r>
-        <w:rPr>
-          <w:rFonts w:asciiTheme="majorBidi" w:hAnsiTheme="majorBidi" w:cstheme="majorBidi"/>
-          <w:szCs w:val="26"/>
-        </w:rPr>
-        <w:t>Each increment will follow a structured cycle comprising planning, implementation, testing, and integration of specific feature group</w:t>
-      </w:r>
-      <w:r>
-        <w:rPr>
-          <w:rFonts w:asciiTheme="majorBidi" w:hAnsiTheme="majorBidi" w:cstheme="majorBidi"/>
-          <w:szCs w:val="26"/>
-        </w:rPr>
-        <w:t xml:space="preserve"> </w:t>
-      </w:r>
-      <w:r>
-        <w:t xml:space="preserve">(e.g., </w:t>
-      </w:r>
-      <w:r>
-        <w:t>user authentication</w:t>
-      </w:r>
-      <w:r>
-        <w:t>, dashboard, API integration, admin panel).</w:t>
       </w:r>
     </w:p>
     <w:p>
@@ -3607,11 +3608,41 @@
           <w:rFonts w:asciiTheme="majorBidi" w:hAnsiTheme="majorBidi" w:cstheme="majorBidi"/>
           <w:szCs w:val="26"/>
         </w:rPr>
+        <w:t>Each increment will follow a structured cycle comprising planning, implementation, testing, and integration of specific feature group</w:t>
+      </w:r>
+      <w:r>
+        <w:rPr>
+          <w:rFonts w:asciiTheme="majorBidi" w:hAnsiTheme="majorBidi" w:cstheme="majorBidi"/>
+          <w:szCs w:val="26"/>
+        </w:rPr>
+        <w:t xml:space="preserve"> </w:t>
+      </w:r>
+      <w:r>
+        <w:t xml:space="preserve">(e.g., </w:t>
+      </w:r>
+      <w:r>
+        <w:t>user authentication</w:t>
+      </w:r>
+      <w:r>
+        <w:t>, dashboard, API integration, admin panel).</w:t>
+      </w:r>
+    </w:p>
+    <w:p>
+      <w:pPr>
+        <w:pStyle w:val="paragraphformat"/>
+        <w:spacing w:before="0" w:beforeAutospacing="0" w:after="240" w:afterAutospacing="0" w:line="360" w:lineRule="auto"/>
+      </w:pPr>
+      <w:r>
+        <w:rPr>
+          <w:rFonts w:asciiTheme="majorBidi" w:hAnsiTheme="majorBidi" w:cstheme="majorBidi"/>
+          <w:szCs w:val="26"/>
+        </w:rPr>
         <w:t>This approach minimizes complexity while ensuring a scalable and maintainable solution.</w:t>
       </w:r>
     </w:p>
     <w:p>
       <w:pPr>
+        <w:jc w:val="center"/>
         <w:rPr>
           <w:b w:val="0"/>
           <w:bCs w:val="0"/>
@@ -3620,16 +3651,6 @@
           <w:szCs w:val="24"/>
         </w:rPr>
       </w:pPr>
-      <w:r>
-        <w:rPr>
-          <w:b w:val="0"/>
-          <w:bCs w:val="0"/>
-          <w:color w:val="FF0000"/>
-          <w:sz w:val="24"/>
-          <w:szCs w:val="24"/>
-        </w:rPr>
-        <w:t xml:space="preserve"> </w:t>
-      </w:r>
       <w:r>
         <w:rPr>
           <w:b w:val="0"/>
@@ -3640,9 +3661,9 @@
           <w:szCs w:val="24"/>
         </w:rPr>
         <w:drawing>
-          <wp:inline distT="0" distB="0" distL="0" distR="0" wp14:anchorId="3E4E3949" wp14:editId="59F88A12">
-            <wp:extent cx="5114925" cy="1704975"/>
-            <wp:effectExtent l="0" t="0" r="9525" b="9525"/>
+          <wp:inline distT="0" distB="0" distL="0" distR="0" wp14:anchorId="3E4E3949" wp14:editId="1595E0C9">
+            <wp:extent cx="4892040" cy="1630680"/>
+            <wp:effectExtent l="0" t="0" r="3810" b="7620"/>
             <wp:docPr id="1088510677" name="Picture 1"/>
             <wp:cNvGraphicFramePr>
               <a:graphicFrameLocks xmlns:a="http://schemas.openxmlformats.org/drawingml/2006/main" noChangeAspect="1"/>
@@ -3657,7 +3678,7 @@
                     </pic:cNvPicPr>
                   </pic:nvPicPr>
                   <pic:blipFill>
-                    <a:blip r:embed="rId12">
+                    <a:blip r:embed="rId11">
                       <a:extLst>
                         <a:ext uri="{28A0092B-C50C-407E-A947-70E740481C1C}">
                           <a14:useLocalDpi xmlns:a14="http://schemas.microsoft.com/office/drawing/2010/main" val="0"/>
@@ -3672,7 +3693,7 @@
                   <pic:spPr bwMode="auto">
                     <a:xfrm>
                       <a:off x="0" y="0"/>
-                      <a:ext cx="5114925" cy="1704975"/>
+                      <a:ext cx="4892040" cy="1630680"/>
                     </a:xfrm>
                     <a:prstGeom prst="rect">
                       <a:avLst/>
@@ -3740,6 +3761,22 @@
     </w:p>
     <w:p>
       <w:pPr>
+        <w:spacing w:after="200" w:line="276" w:lineRule="auto"/>
+        <w:rPr>
+          <w:b w:val="0"/>
+          <w:bCs w:val="0"/>
+        </w:rPr>
+      </w:pPr>
+      <w:r>
+        <w:rPr>
+          <w:b w:val="0"/>
+          <w:bCs w:val="0"/>
+        </w:rPr>
+        <w:br w:type="page"/>
+      </w:r>
+    </w:p>
+    <w:p>
+      <w:pPr>
         <w:pStyle w:val="chapterNo"/>
       </w:pPr>
       <w:r>
@@ -3802,7 +3839,7 @@
     <w:p>
       <w:pPr>
         <w:pStyle w:val="Heading3"/>
-        <w:spacing w:before="0"/>
+        <w:spacing w:before="0" w:line="276" w:lineRule="auto"/>
         <w:rPr>
           <w:rFonts w:cs="Times New Roman"/>
           <w:b w:val="0"/>
@@ -3839,7 +3876,7 @@
     <w:p>
       <w:pPr>
         <w:pStyle w:val="paragraphformat"/>
-        <w:spacing w:after="240" w:afterAutospacing="0"/>
+        <w:spacing w:before="0" w:beforeAutospacing="0" w:after="240" w:afterAutospacing="0"/>
       </w:pPr>
       <w:r>
         <w:t>The Pack</w:t>
@@ -3887,7 +3924,7 @@
                     </pic:cNvPicPr>
                   </pic:nvPicPr>
                   <pic:blipFill>
-                    <a:blip r:embed="rId13">
+                    <a:blip r:embed="rId12">
                       <a:extLst>
                         <a:ext uri="{28A0092B-C50C-407E-A947-70E740481C1C}">
                           <a14:useLocalDpi xmlns:a14="http://schemas.microsoft.com/office/drawing/2010/main" val="0"/>
@@ -3995,7 +4032,7 @@
     <w:p>
       <w:pPr>
         <w:pStyle w:val="Heading3"/>
-        <w:spacing w:before="0"/>
+        <w:spacing w:before="0" w:line="276" w:lineRule="auto"/>
         <w:rPr>
           <w:rFonts w:cs="Times New Roman"/>
           <w:b w:val="0"/>
@@ -4090,17 +4127,15 @@
           <w:sz w:val="24"/>
           <w:szCs w:val="24"/>
         </w:rPr>
-        <w:t>Figure 3.2.1</w:t>
-      </w:r>
-      <w:r>
-        <w:rPr>
-          <w:b w:val="0"/>
-          <w:bCs w:val="0"/>
+        <w:t xml:space="preserve">Figure </w:t>
+      </w:r>
+      <w:r>
+        <w:rPr>
           <w:color w:val="000000" w:themeColor="text1"/>
           <w:sz w:val="24"/>
           <w:szCs w:val="24"/>
         </w:rPr>
-        <w:t xml:space="preserve"> shows the login form used by users and admins to access the system. The login process is secured using a </w:t>
+        <w:t>3.2.</w:t>
       </w:r>
       <w:r>
         <w:rPr>
@@ -4108,7 +4143,7 @@
           <w:sz w:val="24"/>
           <w:szCs w:val="24"/>
         </w:rPr>
-        <w:t>JWT-based authentication mechanism</w:t>
+        <w:t>1</w:t>
       </w:r>
       <w:r>
         <w:rPr>
@@ -4118,7 +4153,35 @@
           <w:sz w:val="24"/>
           <w:szCs w:val="24"/>
         </w:rPr>
-        <w:t>, and access to dashboards is restricted to logged-in users only.</w:t>
+        <w:t xml:space="preserve"> shows the login form </w:t>
+      </w:r>
+      <w:r>
+        <w:rPr>
+          <w:b w:val="0"/>
+          <w:bCs w:val="0"/>
+          <w:color w:val="000000" w:themeColor="text1"/>
+          <w:sz w:val="24"/>
+          <w:szCs w:val="24"/>
+        </w:rPr>
+        <w:t xml:space="preserve">used by users and admins to access the system. The login process is secured using </w:t>
+      </w:r>
+      <w:r>
+        <w:rPr>
+          <w:color w:val="000000" w:themeColor="text1"/>
+          <w:sz w:val="24"/>
+          <w:szCs w:val="24"/>
+        </w:rPr>
+        <w:t>a JWT-based authentication mechanism</w:t>
+      </w:r>
+      <w:r>
+        <w:rPr>
+          <w:b w:val="0"/>
+          <w:bCs w:val="0"/>
+          <w:color w:val="000000" w:themeColor="text1"/>
+          <w:sz w:val="24"/>
+          <w:szCs w:val="24"/>
+        </w:rPr>
+        <w:t>, ensuring that access to the dashboards is restricted to logged-in users only.</w:t>
       </w:r>
     </w:p>
     <w:p>
@@ -4136,7 +4199,7 @@
           <w:szCs w:val="24"/>
         </w:rPr>
         <w:drawing>
-          <wp:inline distT="0" distB="0" distL="0" distR="0" wp14:anchorId="1AA9E787" wp14:editId="2BE111F4">
+          <wp:inline distT="0" distB="0" distL="0" distR="0" wp14:anchorId="5AED5296" wp14:editId="5D861EC8">
             <wp:extent cx="6364224" cy="3081528"/>
             <wp:effectExtent l="0" t="0" r="0" b="5080"/>
             <wp:docPr id="2125227185" name="Picture 1"/>
@@ -4151,7 +4214,7 @@
                     <pic:cNvPicPr/>
                   </pic:nvPicPr>
                   <pic:blipFill>
-                    <a:blip r:embed="rId14" cstate="print">
+                    <a:blip r:embed="rId13" cstate="print">
                       <a:extLst>
                         <a:ext uri="{28A0092B-C50C-407E-A947-70E740481C1C}">
                           <a14:useLocalDpi xmlns:a14="http://schemas.microsoft.com/office/drawing/2010/main" val="0"/>
@@ -4185,62 +4248,15 @@
         </w:tabs>
         <w:spacing w:before="240" w:after="240"/>
         <w:jc w:val="center"/>
-        <w:rPr>
-          <w:b w:val="0"/>
-          <w:bCs w:val="0"/>
-        </w:rPr>
-      </w:pPr>
-      <w:r>
-        <w:rPr>
-          <w:b w:val="0"/>
-          <w:bCs w:val="0"/>
-        </w:rPr>
+      </w:pPr>
+      <w:r>
         <w:t xml:space="preserve">Figure </w:t>
       </w:r>
       <w:r>
-        <w:rPr>
-          <w:b w:val="0"/>
-          <w:bCs w:val="0"/>
-        </w:rPr>
-        <w:t>3</w:t>
-      </w:r>
-      <w:r>
-        <w:rPr>
-          <w:b w:val="0"/>
-          <w:bCs w:val="0"/>
-        </w:rPr>
-        <w:t>.</w:t>
-      </w:r>
-      <w:r>
-        <w:rPr>
-          <w:b w:val="0"/>
-          <w:bCs w:val="0"/>
-        </w:rPr>
-        <w:t>2</w:t>
-      </w:r>
-      <w:r>
-        <w:rPr>
-          <w:b w:val="0"/>
-          <w:bCs w:val="0"/>
-        </w:rPr>
-        <w:t>.1</w:t>
-      </w:r>
-      <w:r>
-        <w:rPr>
-          <w:b w:val="0"/>
-          <w:bCs w:val="0"/>
-        </w:rPr>
-        <w:t>:</w:t>
-      </w:r>
-      <w:r>
-        <w:t xml:space="preserve"> </w:t>
-      </w:r>
-      <w:r>
-        <w:rPr>
-          <w:b w:val="0"/>
-          <w:bCs w:val="0"/>
-        </w:rPr>
-        <w:t>Login Form (JWT-Based Authentication)</w:t>
+        <w:t>3.2.</w:t>
+      </w:r>
+      <w:r>
+        <w:t>1: Login Form (JWT-Based Authentication)</w:t>
       </w:r>
     </w:p>
     <w:p>
@@ -4276,23 +4292,21 @@
           <w:szCs w:val="24"/>
         </w:rPr>
         <w:lastRenderedPageBreak/>
-        <w:t xml:space="preserve">Figure 3.2.2 </w:t>
-      </w:r>
-      <w:r>
-        <w:rPr>
-          <w:b w:val="0"/>
-          <w:bCs w:val="0"/>
+        <w:t xml:space="preserve">Figure </w:t>
+      </w:r>
+      <w:r>
+        <w:rPr>
           <w:sz w:val="24"/>
           <w:szCs w:val="24"/>
         </w:rPr>
-        <w:t xml:space="preserve">displays the registration form. Users can sign up as either a User or an Admin. When selecting Admin, an additional field for </w:t>
+        <w:t>3.2.</w:t>
       </w:r>
       <w:r>
         <w:rPr>
           <w:sz w:val="24"/>
           <w:szCs w:val="24"/>
         </w:rPr>
-        <w:t>Admin Secret Key</w:t>
+        <w:t xml:space="preserve">2 </w:t>
       </w:r>
       <w:r>
         <w:rPr>
@@ -4301,6 +4315,22 @@
           <w:sz w:val="24"/>
           <w:szCs w:val="24"/>
         </w:rPr>
+        <w:t xml:space="preserve">displays the registration form. Users can sign up as either a User or an Admin. When selecting Admin, an additional field for </w:t>
+      </w:r>
+      <w:r>
+        <w:rPr>
+          <w:sz w:val="24"/>
+          <w:szCs w:val="24"/>
+        </w:rPr>
+        <w:t>Admin Secret Key</w:t>
+      </w:r>
+      <w:r>
+        <w:rPr>
+          <w:b w:val="0"/>
+          <w:bCs w:val="0"/>
+          <w:sz w:val="24"/>
+          <w:szCs w:val="24"/>
+        </w:rPr>
         <w:t xml:space="preserve"> appears. Only users with this key (provided by system owners or managers) can register as admins.</w:t>
       </w:r>
     </w:p>
@@ -4322,7 +4352,7 @@
           <w:noProof/>
         </w:rPr>
         <w:drawing>
-          <wp:inline distT="0" distB="0" distL="0" distR="0" wp14:anchorId="01FB8519" wp14:editId="747A94EE">
+          <wp:inline distT="0" distB="0" distL="0" distR="0" wp14:anchorId="7D57B3C5" wp14:editId="289899F5">
             <wp:extent cx="6364224" cy="3099816"/>
             <wp:effectExtent l="0" t="0" r="0" b="5715"/>
             <wp:docPr id="769602691" name="Picture 1"/>
@@ -4337,7 +4367,7 @@
                     <pic:cNvPicPr/>
                   </pic:nvPicPr>
                   <pic:blipFill>
-                    <a:blip r:embed="rId15" cstate="print">
+                    <a:blip r:embed="rId14" cstate="print">
                       <a:extLst>
                         <a:ext uri="{28A0092B-C50C-407E-A947-70E740481C1C}">
                           <a14:useLocalDpi xmlns:a14="http://schemas.microsoft.com/office/drawing/2010/main" val="0"/>
@@ -4371,55 +4401,15 @@
         </w:tabs>
         <w:spacing w:before="240" w:after="240"/>
         <w:jc w:val="center"/>
-        <w:rPr>
-          <w:b w:val="0"/>
-          <w:bCs w:val="0"/>
-        </w:rPr>
-      </w:pPr>
-      <w:r>
-        <w:rPr>
-          <w:b w:val="0"/>
-          <w:bCs w:val="0"/>
-        </w:rPr>
+      </w:pPr>
+      <w:r>
         <w:t xml:space="preserve">Figure </w:t>
       </w:r>
       <w:r>
-        <w:rPr>
-          <w:b w:val="0"/>
-          <w:bCs w:val="0"/>
-        </w:rPr>
-        <w:t>3</w:t>
-      </w:r>
-      <w:r>
-        <w:rPr>
-          <w:b w:val="0"/>
-          <w:bCs w:val="0"/>
-        </w:rPr>
-        <w:t>.</w:t>
-      </w:r>
-      <w:r>
-        <w:rPr>
-          <w:b w:val="0"/>
-          <w:bCs w:val="0"/>
-        </w:rPr>
-        <w:t>2.2</w:t>
-      </w:r>
-      <w:r>
-        <w:rPr>
-          <w:b w:val="0"/>
-          <w:bCs w:val="0"/>
-        </w:rPr>
-        <w:t>:</w:t>
-      </w:r>
-      <w:r>
-        <w:t xml:space="preserve"> </w:t>
-      </w:r>
-      <w:r>
-        <w:rPr>
-          <w:b w:val="0"/>
-          <w:bCs w:val="0"/>
-        </w:rPr>
-        <w:t>Registration Form with Role-Based Access</w:t>
+        <w:t>3.2.</w:t>
+      </w:r>
+      <w:r>
+        <w:t>2: Registration Form with Role-Based Access</w:t>
       </w:r>
     </w:p>
     <w:p>
@@ -4450,50 +4440,107 @@
       </w:pPr>
       <w:r>
         <w:rPr>
-          <w:b w:val="0"/>
-          <w:bCs w:val="0"/>
           <w:sz w:val="24"/>
           <w:szCs w:val="24"/>
         </w:rPr>
         <w:lastRenderedPageBreak/>
-        <w:t xml:space="preserve">Figure 3.2.3 illustrates the </w:t>
+        <w:t xml:space="preserve">Figure </w:t>
       </w:r>
       <w:r>
         <w:rPr>
           <w:sz w:val="24"/>
           <w:szCs w:val="24"/>
         </w:rPr>
-        <w:t>U</w:t>
+        <w:t>3.2.</w:t>
       </w:r>
       <w:r>
         <w:rPr>
           <w:sz w:val="24"/>
           <w:szCs w:val="24"/>
         </w:rPr>
-        <w:t xml:space="preserve">ser </w:t>
-      </w:r>
-      <w:r>
-        <w:rPr>
+        <w:t>3</w:t>
+      </w:r>
+      <w:r>
+        <w:rPr>
+          <w:b w:val="0"/>
+          <w:bCs w:val="0"/>
           <w:sz w:val="24"/>
           <w:szCs w:val="24"/>
         </w:rPr>
-        <w:t>Da</w:t>
+        <w:t xml:space="preserve"> illustrates the </w:t>
       </w:r>
       <w:r>
         <w:rPr>
           <w:sz w:val="24"/>
           <w:szCs w:val="24"/>
         </w:rPr>
-        <w:t>shboard</w:t>
-      </w:r>
-      <w:r>
-        <w:rPr>
-          <w:b w:val="0"/>
-          <w:bCs w:val="0"/>
+        <w:t>U</w:t>
+      </w:r>
+      <w:r>
+        <w:rPr>
           <w:sz w:val="24"/>
           <w:szCs w:val="24"/>
         </w:rPr>
-        <w:t>, accessible exclusively to authenticated users. This interface provides an overview of package statuses for the current month, along with interactive data visualizations:</w:t>
+        <w:t xml:space="preserve">ser </w:t>
+      </w:r>
+      <w:r>
+        <w:rPr>
+          <w:sz w:val="24"/>
+          <w:szCs w:val="24"/>
+        </w:rPr>
+        <w:t>Da</w:t>
+      </w:r>
+      <w:r>
+        <w:rPr>
+          <w:sz w:val="24"/>
+          <w:szCs w:val="24"/>
+        </w:rPr>
+        <w:t>shboard</w:t>
+      </w:r>
+      <w:r>
+        <w:rPr>
+          <w:b w:val="0"/>
+          <w:bCs w:val="0"/>
+          <w:sz w:val="24"/>
+          <w:szCs w:val="24"/>
+        </w:rPr>
+        <w:t>, accessible exclusively to authenticated users</w:t>
+      </w:r>
+      <w:r>
+        <w:rPr>
+          <w:b w:val="0"/>
+          <w:bCs w:val="0"/>
+          <w:sz w:val="24"/>
+          <w:szCs w:val="24"/>
+        </w:rPr>
+        <w:t>,</w:t>
+      </w:r>
+      <w:r>
+        <w:rPr>
+          <w:b w:val="0"/>
+          <w:bCs w:val="0"/>
+          <w:sz w:val="24"/>
+          <w:szCs w:val="24"/>
+        </w:rPr>
+        <w:t xml:space="preserve"> This </w:t>
+      </w:r>
+      <w:r>
+        <w:rPr>
+          <w:b w:val="0"/>
+          <w:bCs w:val="0"/>
+          <w:sz w:val="24"/>
+          <w:szCs w:val="24"/>
+        </w:rPr>
+        <w:t xml:space="preserve">dashboard </w:t>
+      </w:r>
+      <w:r>
+        <w:rPr>
+          <w:b w:val="0"/>
+          <w:bCs w:val="0"/>
+          <w:sz w:val="24"/>
+          <w:szCs w:val="24"/>
+        </w:rPr>
+        <w:t xml:space="preserve"> provides an overview of package statuses for the current month, along with interactive data visualizations:</w:t>
       </w:r>
     </w:p>
     <w:p>
@@ -4610,7 +4657,7 @@
         <w:tabs>
           <w:tab w:val="left" w:pos="1860"/>
         </w:tabs>
-        <w:jc w:val="both"/>
+        <w:jc w:val="center"/>
         <w:rPr>
           <w:b w:val="0"/>
           <w:bCs w:val="0"/>
@@ -4623,7 +4670,7 @@
           <w:noProof/>
         </w:rPr>
         <w:drawing>
-          <wp:inline distT="0" distB="0" distL="0" distR="0" wp14:anchorId="55E22A33" wp14:editId="3B1E229F">
+          <wp:inline distT="0" distB="0" distL="0" distR="0" wp14:anchorId="01571C8E" wp14:editId="05EF312E">
             <wp:extent cx="6062341" cy="2751589"/>
             <wp:effectExtent l="0" t="0" r="0" b="0"/>
             <wp:docPr id="514822081" name="Picture 1"/>
@@ -4638,7 +4685,7 @@
                     <pic:cNvPicPr/>
                   </pic:nvPicPr>
                   <pic:blipFill>
-                    <a:blip r:embed="rId16" cstate="print">
+                    <a:blip r:embed="rId15" cstate="print">
                       <a:extLst>
                         <a:ext uri="{28A0092B-C50C-407E-A947-70E740481C1C}">
                           <a14:useLocalDpi xmlns:a14="http://schemas.microsoft.com/office/drawing/2010/main" val="0"/>
@@ -4672,45 +4719,15 @@
         </w:tabs>
         <w:spacing w:before="240" w:after="240"/>
         <w:jc w:val="center"/>
-        <w:rPr>
-          <w:b w:val="0"/>
-          <w:bCs w:val="0"/>
-        </w:rPr>
-      </w:pPr>
-      <w:r>
-        <w:rPr>
-          <w:b w:val="0"/>
-          <w:bCs w:val="0"/>
-        </w:rPr>
+      </w:pPr>
+      <w:r>
         <w:t xml:space="preserve">Figure </w:t>
       </w:r>
       <w:r>
-        <w:rPr>
-          <w:b w:val="0"/>
-          <w:bCs w:val="0"/>
-        </w:rPr>
-        <w:t>3</w:t>
-      </w:r>
-      <w:r>
-        <w:rPr>
-          <w:b w:val="0"/>
-          <w:bCs w:val="0"/>
-        </w:rPr>
-        <w:t>.</w:t>
-      </w:r>
-      <w:r>
-        <w:rPr>
-          <w:b w:val="0"/>
-          <w:bCs w:val="0"/>
-        </w:rPr>
-        <w:t>2.3</w:t>
-      </w:r>
-      <w:r>
-        <w:rPr>
-          <w:b w:val="0"/>
-          <w:bCs w:val="0"/>
-        </w:rPr>
-        <w:t>: User Dashboard</w:t>
+        <w:t>3.2.</w:t>
+      </w:r>
+      <w:r>
+        <w:t>3: User Dashboard</w:t>
       </w:r>
     </w:p>
     <w:p>
@@ -4744,13 +4761,48 @@
       </w:pPr>
       <w:r>
         <w:rPr>
-          <w:b w:val="0"/>
-          <w:bCs w:val="0"/>
           <w:sz w:val="24"/>
           <w:szCs w:val="24"/>
         </w:rPr>
         <w:lastRenderedPageBreak/>
-        <w:t>Figures 3.2.4 and 3.2.5 present the</w:t>
+        <w:t xml:space="preserve">Figures </w:t>
+      </w:r>
+      <w:r>
+        <w:rPr>
+          <w:sz w:val="24"/>
+          <w:szCs w:val="24"/>
+        </w:rPr>
+        <w:t>3.2.</w:t>
+      </w:r>
+      <w:r>
+        <w:rPr>
+          <w:sz w:val="24"/>
+          <w:szCs w:val="24"/>
+        </w:rPr>
+        <w:t xml:space="preserve">4 and </w:t>
+      </w:r>
+      <w:r>
+        <w:rPr>
+          <w:sz w:val="24"/>
+          <w:szCs w:val="24"/>
+        </w:rPr>
+        <w:t>3.2.</w:t>
+      </w:r>
+      <w:r>
+        <w:rPr>
+          <w:sz w:val="24"/>
+          <w:szCs w:val="24"/>
+        </w:rPr>
+        <w:t>5</w:t>
+      </w:r>
+      <w:r>
+        <w:rPr>
+          <w:b w:val="0"/>
+          <w:bCs w:val="0"/>
+          <w:sz w:val="24"/>
+          <w:szCs w:val="24"/>
+        </w:rPr>
+        <w:t xml:space="preserve"> present the</w:t>
       </w:r>
       <w:r>
         <w:rPr>
@@ -4802,7 +4854,14 @@
           <w:b w:val="0"/>
           <w:bCs w:val="0"/>
         </w:rPr>
-        <w:t>Administrators can view registered users, track their last login activity, and manage their accounts. The interface includes a search bar for filtering users and a quick-action button for adding new users.</w:t>
+        <w:t>V</w:t>
+      </w:r>
+      <w:r>
+        <w:rPr>
+          <w:b w:val="0"/>
+          <w:bCs w:val="0"/>
+        </w:rPr>
+        <w:t xml:space="preserve">iew registered users, track their last login activity, and manage their accounts. </w:t>
       </w:r>
     </w:p>
     <w:p>
@@ -4829,7 +4888,28 @@
           <w:b w:val="0"/>
           <w:bCs w:val="0"/>
         </w:rPr>
-        <w:t>The dashboard displays key metrics, including total users, total packages, active users, and delayed packages, with percentage-based trend indicators.</w:t>
+        <w:t>D</w:t>
+      </w:r>
+      <w:r>
+        <w:rPr>
+          <w:b w:val="0"/>
+          <w:bCs w:val="0"/>
+        </w:rPr>
+        <w:t xml:space="preserve">isplays key metrics, </w:t>
+      </w:r>
+      <w:r>
+        <w:rPr>
+          <w:b w:val="0"/>
+          <w:bCs w:val="0"/>
+        </w:rPr>
+        <w:t xml:space="preserve">like </w:t>
+      </w:r>
+      <w:r>
+        <w:rPr>
+          <w:b w:val="0"/>
+          <w:bCs w:val="0"/>
+        </w:rPr>
+        <w:t xml:space="preserve"> total users, total packages, active users, and delayed packages, with percentage-based trend indicators.</w:t>
       </w:r>
     </w:p>
     <w:p>
@@ -4856,7 +4936,35 @@
           <w:b w:val="0"/>
           <w:bCs w:val="0"/>
         </w:rPr>
-        <w:t>Interactive charts visualize delivery trends, package status distribution, and weekly performance metrics to support data-driven decision-making.</w:t>
+        <w:t xml:space="preserve">Interactive </w:t>
+      </w:r>
+      <w:r>
+        <w:rPr>
+          <w:b w:val="0"/>
+          <w:bCs w:val="0"/>
+        </w:rPr>
+        <w:t>charts</w:t>
+      </w:r>
+      <w:r>
+        <w:rPr>
+          <w:b w:val="0"/>
+          <w:bCs w:val="0"/>
+        </w:rPr>
+        <w:t xml:space="preserve"> support</w:t>
+      </w:r>
+      <w:r>
+        <w:rPr>
+          <w:b w:val="0"/>
+          <w:bCs w:val="0"/>
+        </w:rPr>
+        <w:t>ing</w:t>
+      </w:r>
+      <w:r>
+        <w:rPr>
+          <w:b w:val="0"/>
+          <w:bCs w:val="0"/>
+        </w:rPr>
+        <w:t xml:space="preserve"> data-driven decision-making.</w:t>
       </w:r>
     </w:p>
     <w:p>
@@ -4883,7 +4991,63 @@
           <w:b w:val="0"/>
           <w:bCs w:val="0"/>
         </w:rPr>
-        <w:t>A structured table logs recent user activity, including email addresses, login timestamps, package status, and management actions (edit/delete).</w:t>
+        <w:t>Logs</w:t>
+      </w:r>
+      <w:r>
+        <w:rPr>
+          <w:b w:val="0"/>
+          <w:bCs w:val="0"/>
+        </w:rPr>
+        <w:t xml:space="preserve"> recent user </w:t>
+      </w:r>
+      <w:r>
+        <w:rPr>
+          <w:b w:val="0"/>
+          <w:bCs w:val="0"/>
+        </w:rPr>
+        <w:t>actions</w:t>
+      </w:r>
+      <w:r>
+        <w:rPr>
+          <w:b w:val="0"/>
+          <w:bCs w:val="0"/>
+        </w:rPr>
+        <w:t>, including login timestamps</w:t>
+      </w:r>
+      <w:r>
+        <w:rPr>
+          <w:b w:val="0"/>
+          <w:bCs w:val="0"/>
+        </w:rPr>
+        <w:t xml:space="preserve"> and </w:t>
+      </w:r>
+      <w:r>
+        <w:rPr>
+          <w:b w:val="0"/>
+          <w:bCs w:val="0"/>
+        </w:rPr>
+        <w:t>package</w:t>
+      </w:r>
+      <w:r>
+        <w:rPr>
+          <w:b w:val="0"/>
+          <w:bCs w:val="0"/>
+        </w:rPr>
+        <w:t xml:space="preserve">s </w:t>
+      </w:r>
+      <w:r>
+        <w:rPr>
+          <w:b w:val="0"/>
+          <w:bCs w:val="0"/>
+        </w:rPr>
+        <w:t>status</w:t>
+      </w:r>
+      <w:r>
+        <w:rPr>
+          <w:b w:val="0"/>
+          <w:bCs w:val="0"/>
+        </w:rPr>
+        <w:t xml:space="preserve"> changes.</w:t>
       </w:r>
     </w:p>
     <w:p>
@@ -4891,6 +5055,7 @@
         <w:tabs>
           <w:tab w:val="left" w:pos="1860"/>
         </w:tabs>
+        <w:jc w:val="center"/>
         <w:rPr>
           <w:b w:val="0"/>
           <w:bCs w:val="0"/>
@@ -4903,7 +5068,7 @@
           <w:noProof/>
         </w:rPr>
         <w:drawing>
-          <wp:inline distT="0" distB="0" distL="0" distR="0" wp14:anchorId="0AF77E38" wp14:editId="058E31EE">
+          <wp:inline distT="0" distB="0" distL="0" distR="0" wp14:anchorId="443E7107" wp14:editId="2A82EB2D">
             <wp:extent cx="5943600" cy="2669540"/>
             <wp:effectExtent l="0" t="0" r="0" b="0"/>
             <wp:docPr id="1357578390" name="Picture 1"/>
@@ -4918,7 +5083,7 @@
                     <pic:cNvPicPr/>
                   </pic:nvPicPr>
                   <pic:blipFill>
-                    <a:blip r:embed="rId17"/>
+                    <a:blip r:embed="rId16"/>
                     <a:stretch>
                       <a:fillRect/>
                     </a:stretch>
@@ -4946,31 +5111,15 @@
         </w:tabs>
         <w:spacing w:before="240" w:after="240"/>
         <w:jc w:val="center"/>
-        <w:rPr>
-          <w:b w:val="0"/>
-          <w:bCs w:val="0"/>
-        </w:rPr>
-      </w:pPr>
-      <w:r>
-        <w:rPr>
-          <w:b w:val="0"/>
-          <w:bCs w:val="0"/>
-        </w:rPr>
-        <w:t xml:space="preserve">Figure 3.2.4: Admin </w:t>
-      </w:r>
-      <w:r>
-        <w:rPr>
-          <w:b w:val="0"/>
-          <w:bCs w:val="0"/>
-        </w:rPr>
-        <w:t>panel</w:t>
-      </w:r>
-      <w:r>
-        <w:rPr>
-          <w:b w:val="0"/>
-          <w:bCs w:val="0"/>
-        </w:rPr>
-        <w:t xml:space="preserve"> Overview</w:t>
+      </w:pPr>
+      <w:r>
+        <w:t xml:space="preserve">Figure </w:t>
+      </w:r>
+      <w:r>
+        <w:t>3.2.</w:t>
+      </w:r>
+      <w:r>
+        <w:t>4: Admin panel Overview</w:t>
       </w:r>
     </w:p>
     <w:p>
@@ -4990,9 +5139,8 @@
           <w:bCs w:val="0"/>
           <w:noProof/>
         </w:rPr>
-        <w:lastRenderedPageBreak/>
         <w:drawing>
-          <wp:inline distT="0" distB="0" distL="0" distR="0" wp14:anchorId="5338B71E" wp14:editId="33A1F6ED">
+          <wp:inline distT="0" distB="0" distL="0" distR="0" wp14:anchorId="7B84D876" wp14:editId="32713322">
             <wp:extent cx="5943600" cy="2707005"/>
             <wp:effectExtent l="0" t="0" r="0" b="0"/>
             <wp:docPr id="1813902032" name="Picture 1"/>
@@ -5007,7 +5155,7 @@
                     <pic:cNvPicPr/>
                   </pic:nvPicPr>
                   <pic:blipFill>
-                    <a:blip r:embed="rId18"/>
+                    <a:blip r:embed="rId17"/>
                     <a:stretch>
                       <a:fillRect/>
                     </a:stretch>
@@ -5033,53 +5181,534 @@
         <w:tabs>
           <w:tab w:val="left" w:pos="1860"/>
         </w:tabs>
-        <w:spacing w:before="240"/>
+        <w:spacing w:before="240" w:after="240"/>
         <w:jc w:val="center"/>
-        <w:rPr>
-          <w:b w:val="0"/>
-          <w:bCs w:val="0"/>
-        </w:rPr>
-      </w:pPr>
-      <w:r>
-        <w:rPr>
-          <w:b w:val="0"/>
-          <w:bCs w:val="0"/>
-        </w:rPr>
-        <w:t>Figure 3.2.</w:t>
-      </w:r>
-      <w:r>
-        <w:rPr>
-          <w:b w:val="0"/>
-          <w:bCs w:val="0"/>
-        </w:rPr>
-        <w:t>5</w:t>
-      </w:r>
-      <w:r>
-        <w:rPr>
-          <w:b w:val="0"/>
-          <w:bCs w:val="0"/>
-        </w:rPr>
-        <w:t xml:space="preserve">: Admin </w:t>
-      </w:r>
-      <w:r>
-        <w:rPr>
-          <w:b w:val="0"/>
-          <w:bCs w:val="0"/>
-        </w:rPr>
-        <w:t>panel User Management &amp; Activity Logs</w:t>
-      </w:r>
-    </w:p>
-    <w:p>
-      <w:pPr>
-        <w:tabs>
-          <w:tab w:val="left" w:pos="5245"/>
-        </w:tabs>
+      </w:pPr>
+      <w:r>
+        <w:t xml:space="preserve">Figure </w:t>
+      </w:r>
+      <w:r>
+        <w:t>3.2.</w:t>
+      </w:r>
+      <w:r>
+        <w:t>5: Admin panel User Management &amp; Activity Logs</w:t>
+      </w:r>
+    </w:p>
+    <w:p>
+      <w:pPr>
+        <w:tabs>
+          <w:tab w:val="left" w:pos="5552"/>
+        </w:tabs>
+        <w:spacing w:after="240"/>
+        <w:rPr>
+          <w:b w:val="0"/>
+          <w:bCs w:val="0"/>
+        </w:rPr>
+      </w:pPr>
+      <w:r>
+        <w:lastRenderedPageBreak/>
+        <w:t xml:space="preserve">Figure </w:t>
+      </w:r>
+      <w:r>
+        <w:t>3.2.</w:t>
+      </w:r>
+      <w:r>
+        <w:t>6</w:t>
+      </w:r>
+      <w:r>
+        <w:rPr>
+          <w:b w:val="0"/>
+          <w:bCs w:val="0"/>
+        </w:rPr>
+        <w:t xml:space="preserve"> appears when a user tries to access a protected route without the required permissions (e.g., accessing the admin panel as a regular user). It enforces </w:t>
+      </w:r>
+      <w:r>
+        <w:t>role-based access control</w:t>
+      </w:r>
+      <w:r>
+        <w:rPr>
+          <w:b w:val="0"/>
+          <w:bCs w:val="0"/>
+        </w:rPr>
+        <w:t xml:space="preserve"> and ensures only authorized users can view sensitive content.</w:t>
+      </w:r>
+    </w:p>
+    <w:p>
+      <w:pPr>
+        <w:tabs>
+          <w:tab w:val="left" w:pos="5552"/>
+        </w:tabs>
+      </w:pPr>
+      <w:r>
+        <w:t>Key Points:</w:t>
+      </w:r>
+    </w:p>
+    <w:p>
+      <w:pPr>
+        <w:numPr>
+          <w:ilvl w:val="0"/>
+          <w:numId w:val="30"/>
+        </w:numPr>
+        <w:tabs>
+          <w:tab w:val="left" w:pos="5552"/>
+        </w:tabs>
+        <w:rPr>
+          <w:b w:val="0"/>
+          <w:bCs w:val="0"/>
+        </w:rPr>
+      </w:pPr>
+      <w:r>
+        <w:t>Security Enforcement</w:t>
+      </w:r>
+      <w:r>
+        <w:rPr>
+          <w:b w:val="0"/>
+          <w:bCs w:val="0"/>
+        </w:rPr>
+        <w:t>: Blocks unauthorized access based on user roles validated through JWT tokens.</w:t>
+      </w:r>
+    </w:p>
+    <w:p>
+      <w:pPr>
+        <w:numPr>
+          <w:ilvl w:val="0"/>
+          <w:numId w:val="30"/>
+        </w:numPr>
+        <w:tabs>
+          <w:tab w:val="left" w:pos="5552"/>
+        </w:tabs>
+        <w:spacing w:after="240"/>
+        <w:rPr>
+          <w:b w:val="0"/>
+          <w:bCs w:val="0"/>
+        </w:rPr>
+      </w:pPr>
+      <w:r>
+        <w:t>Clear User Feedback</w:t>
+      </w:r>
+      <w:r>
+        <w:rPr>
+          <w:b w:val="0"/>
+          <w:bCs w:val="0"/>
+        </w:rPr>
+        <w:t xml:space="preserve">: </w:t>
+      </w:r>
+      <w:r>
+        <w:rPr>
+          <w:b w:val="0"/>
+          <w:bCs w:val="0"/>
+        </w:rPr>
+        <w:t xml:space="preserve">Friendly </w:t>
+      </w:r>
+      <w:r>
+        <w:rPr>
+          <w:b w:val="0"/>
+          <w:bCs w:val="0"/>
+        </w:rPr>
+        <w:t xml:space="preserve"> error message and provides quick navigation to login or dashboard.</w:t>
+      </w:r>
+    </w:p>
+    <w:p>
+      <w:pPr>
+        <w:tabs>
+          <w:tab w:val="left" w:pos="5552"/>
+        </w:tabs>
+        <w:jc w:val="center"/>
+        <w:rPr>
+          <w:b w:val="0"/>
+          <w:bCs w:val="0"/>
+        </w:rPr>
+      </w:pPr>
+      <w:r>
+        <w:rPr>
+          <w:b w:val="0"/>
+          <w:bCs w:val="0"/>
+        </w:rPr>
+        <w:drawing>
+          <wp:inline distT="0" distB="0" distL="0" distR="0" wp14:anchorId="3BC37A64" wp14:editId="553B1C67">
+            <wp:extent cx="5943600" cy="2691130"/>
+            <wp:effectExtent l="0" t="0" r="0" b="0"/>
+            <wp:docPr id="1971919447" name="Picture 1"/>
+            <wp:cNvGraphicFramePr>
+              <a:graphicFrameLocks xmlns:a="http://schemas.openxmlformats.org/drawingml/2006/main" noChangeAspect="1"/>
+            </wp:cNvGraphicFramePr>
+            <a:graphic xmlns:a="http://schemas.openxmlformats.org/drawingml/2006/main">
+              <a:graphicData uri="http://schemas.openxmlformats.org/drawingml/2006/picture">
+                <pic:pic xmlns:pic="http://schemas.openxmlformats.org/drawingml/2006/picture">
+                  <pic:nvPicPr>
+                    <pic:cNvPr id="1971919447" name=""/>
+                    <pic:cNvPicPr/>
+                  </pic:nvPicPr>
+                  <pic:blipFill>
+                    <a:blip r:embed="rId18"/>
+                    <a:stretch>
+                      <a:fillRect/>
+                    </a:stretch>
+                  </pic:blipFill>
+                  <pic:spPr>
+                    <a:xfrm>
+                      <a:off x="0" y="0"/>
+                      <a:ext cx="5943600" cy="2691130"/>
+                    </a:xfrm>
+                    <a:prstGeom prst="rect">
+                      <a:avLst/>
+                    </a:prstGeom>
+                  </pic:spPr>
+                </pic:pic>
+              </a:graphicData>
+            </a:graphic>
+          </wp:inline>
+        </w:drawing>
+      </w:r>
+    </w:p>
+    <w:p>
+      <w:pPr>
+        <w:tabs>
+          <w:tab w:val="left" w:pos="1860"/>
+        </w:tabs>
+        <w:spacing w:before="240" w:after="240"/>
+        <w:jc w:val="center"/>
+      </w:pPr>
+      <w:r>
+        <w:t xml:space="preserve">Figure </w:t>
+      </w:r>
+      <w:r>
+        <w:t>3.2.</w:t>
+      </w:r>
+      <w:r>
+        <w:t>6: 403 Forbidden Access Page</w:t>
+      </w:r>
+    </w:p>
+    <w:p>
+      <w:pPr>
+        <w:spacing w:after="200" w:line="276" w:lineRule="auto"/>
+        <w:rPr>
+          <w:b w:val="0"/>
+          <w:bCs w:val="0"/>
+        </w:rPr>
+      </w:pPr>
+      <w:r>
+        <w:rPr>
+          <w:b w:val="0"/>
+          <w:bCs w:val="0"/>
+        </w:rPr>
+        <w:br w:type="page"/>
+      </w:r>
+    </w:p>
+    <w:p>
+      <w:pPr>
+        <w:tabs>
+          <w:tab w:val="left" w:pos="1860"/>
+        </w:tabs>
+        <w:spacing w:before="240" w:after="240"/>
+        <w:rPr>
+          <w:b w:val="0"/>
+          <w:bCs w:val="0"/>
+        </w:rPr>
+      </w:pPr>
+      <w:r>
+        <w:lastRenderedPageBreak/>
+        <w:t xml:space="preserve">Figure </w:t>
+      </w:r>
+      <w:r>
+        <w:t>3.2.</w:t>
+      </w:r>
+      <w:r>
+        <w:t>7</w:t>
+      </w:r>
+      <w:r>
+        <w:rPr>
+          <w:b w:val="0"/>
+          <w:bCs w:val="0"/>
+        </w:rPr>
+        <w:t xml:space="preserve"> is displayed when an unexpected issue occurs on the server side, preventing the requested operation from being completed.</w:t>
+      </w:r>
+    </w:p>
+    <w:p>
+      <w:pPr>
+        <w:tabs>
+          <w:tab w:val="left" w:pos="1860"/>
+        </w:tabs>
+      </w:pPr>
+      <w:r>
+        <w:t>Key Points:</w:t>
+      </w:r>
+    </w:p>
+    <w:p>
+      <w:pPr>
+        <w:numPr>
+          <w:ilvl w:val="0"/>
+          <w:numId w:val="31"/>
+        </w:numPr>
+        <w:tabs>
+          <w:tab w:val="left" w:pos="1860"/>
+        </w:tabs>
+        <w:rPr>
+          <w:b w:val="0"/>
+          <w:bCs w:val="0"/>
+        </w:rPr>
+      </w:pPr>
+      <w:r>
+        <w:rPr>
+          <w:rFonts w:eastAsiaTheme="majorEastAsia"/>
+        </w:rPr>
+        <w:t>Error Handling</w:t>
+      </w:r>
+      <w:r>
+        <w:rPr>
+          <w:b w:val="0"/>
+          <w:bCs w:val="0"/>
+        </w:rPr>
+        <w:t>: Captures server-side issues and displays an informative error message to users.</w:t>
+      </w:r>
+    </w:p>
+    <w:p>
+      <w:pPr>
+        <w:numPr>
+          <w:ilvl w:val="0"/>
+          <w:numId w:val="31"/>
+        </w:numPr>
+        <w:tabs>
+          <w:tab w:val="left" w:pos="1860"/>
+        </w:tabs>
+        <w:rPr>
+          <w:b w:val="0"/>
+          <w:bCs w:val="0"/>
+        </w:rPr>
+      </w:pPr>
+      <w:r>
+        <w:rPr>
+          <w:rFonts w:eastAsiaTheme="majorEastAsia"/>
+        </w:rPr>
+        <w:t>User Experience</w:t>
+      </w:r>
+      <w:r>
+        <w:rPr>
+          <w:b w:val="0"/>
+          <w:bCs w:val="0"/>
+        </w:rPr>
+        <w:t>: Offers options to navigate back to the dashboard or reload the page, ensuring users can recover from errors quickly.</w:t>
+      </w:r>
+    </w:p>
+    <w:p>
+      <w:pPr>
+        <w:numPr>
+          <w:ilvl w:val="0"/>
+          <w:numId w:val="31"/>
+        </w:numPr>
+        <w:tabs>
+          <w:tab w:val="left" w:pos="1860"/>
+        </w:tabs>
+        <w:spacing w:after="240"/>
+        <w:rPr>
+          <w:b w:val="0"/>
+          <w:bCs w:val="0"/>
+        </w:rPr>
+      </w:pPr>
+      <w:r>
+        <w:rPr>
+          <w:rFonts w:eastAsiaTheme="majorEastAsia"/>
+        </w:rPr>
+        <w:t>Security</w:t>
+      </w:r>
+      <w:r>
+        <w:rPr>
+          <w:b w:val="0"/>
+          <w:bCs w:val="0"/>
+        </w:rPr>
+        <w:t>: Does not reveal sensitive server details, protecting the system from potential exploits.</w:t>
+      </w:r>
+    </w:p>
+    <w:p>
+      <w:pPr>
+        <w:tabs>
+          <w:tab w:val="left" w:pos="5552"/>
+        </w:tabs>
+        <w:jc w:val="center"/>
+        <w:rPr>
+          <w:b w:val="0"/>
+          <w:bCs w:val="0"/>
+        </w:rPr>
+      </w:pPr>
+      <w:r>
+        <w:rPr>
+          <w:b w:val="0"/>
+          <w:bCs w:val="0"/>
+        </w:rPr>
+        <w:drawing>
+          <wp:inline distT="0" distB="0" distL="0" distR="0" wp14:anchorId="57BD7F99" wp14:editId="1BD4E4CE">
+            <wp:extent cx="5943600" cy="2700655"/>
+            <wp:effectExtent l="0" t="0" r="0" b="4445"/>
+            <wp:docPr id="862302878" name="Picture 1"/>
+            <wp:cNvGraphicFramePr>
+              <a:graphicFrameLocks xmlns:a="http://schemas.openxmlformats.org/drawingml/2006/main" noChangeAspect="1"/>
+            </wp:cNvGraphicFramePr>
+            <a:graphic xmlns:a="http://schemas.openxmlformats.org/drawingml/2006/main">
+              <a:graphicData uri="http://schemas.openxmlformats.org/drawingml/2006/picture">
+                <pic:pic xmlns:pic="http://schemas.openxmlformats.org/drawingml/2006/picture">
+                  <pic:nvPicPr>
+                    <pic:cNvPr id="862302878" name=""/>
+                    <pic:cNvPicPr/>
+                  </pic:nvPicPr>
+                  <pic:blipFill>
+                    <a:blip r:embed="rId19"/>
+                    <a:stretch>
+                      <a:fillRect/>
+                    </a:stretch>
+                  </pic:blipFill>
+                  <pic:spPr>
+                    <a:xfrm>
+                      <a:off x="0" y="0"/>
+                      <a:ext cx="5943600" cy="2700655"/>
+                    </a:xfrm>
+                    <a:prstGeom prst="rect">
+                      <a:avLst/>
+                    </a:prstGeom>
+                  </pic:spPr>
+                </pic:pic>
+              </a:graphicData>
+            </a:graphic>
+          </wp:inline>
+        </w:drawing>
+      </w:r>
+    </w:p>
+    <w:p>
+      <w:pPr>
+        <w:tabs>
+          <w:tab w:val="left" w:pos="1860"/>
+        </w:tabs>
+        <w:spacing w:before="240" w:after="240"/>
+        <w:jc w:val="center"/>
+      </w:pPr>
+      <w:r>
+        <w:t xml:space="preserve">Figure </w:t>
+      </w:r>
+      <w:r>
+        <w:t>3.2.</w:t>
+      </w:r>
+      <w:r>
+        <w:t>7: 500 Internal Server Error</w:t>
+      </w:r>
+      <w:bookmarkStart w:id="21" w:name="_Hlk194867359"/>
+    </w:p>
+    <w:p>
+      <w:pPr>
+        <w:spacing w:after="200" w:line="276" w:lineRule="auto"/>
+      </w:pPr>
+      <w:r>
+        <w:br w:type="page"/>
+      </w:r>
+    </w:p>
+    <w:p>
+      <w:pPr>
+        <w:tabs>
+          <w:tab w:val="left" w:pos="1860"/>
+        </w:tabs>
+        <w:spacing w:after="240"/>
+        <w:rPr>
+          <w:b w:val="0"/>
+          <w:bCs w:val="0"/>
+        </w:rPr>
+      </w:pPr>
+      <w:r>
+        <w:lastRenderedPageBreak/>
+        <w:t xml:space="preserve">Figure </w:t>
+      </w:r>
+      <w:r>
+        <w:t>3.2.</w:t>
+      </w:r>
+      <w:r>
+        <w:t xml:space="preserve">8 </w:t>
+      </w:r>
+      <w:r>
+        <w:rPr>
+          <w:b w:val="0"/>
+          <w:bCs w:val="0"/>
+        </w:rPr>
+        <w:t>enhances the user experience by displaying an animated loading screen during page transitions or while retrieving user data. With dynamic messages and helpful tips, it keeps users informed and engaged, effectively reducing perceived wait time.</w:t>
+      </w:r>
+    </w:p>
+    <w:p>
+      <w:pPr>
+        <w:tabs>
+          <w:tab w:val="left" w:pos="1860"/>
+        </w:tabs>
+        <w:jc w:val="center"/>
+        <w:rPr>
+          <w:b w:val="0"/>
+          <w:bCs w:val="0"/>
+        </w:rPr>
+      </w:pPr>
+      <w:r>
+        <w:rPr>
+          <w:b w:val="0"/>
+          <w:bCs w:val="0"/>
+        </w:rPr>
+        <w:drawing>
+          <wp:inline distT="0" distB="0" distL="0" distR="0" wp14:anchorId="515A6C9B" wp14:editId="150551E0">
+            <wp:extent cx="5943600" cy="2743835"/>
+            <wp:effectExtent l="0" t="0" r="0" b="0"/>
+            <wp:docPr id="891028261" name="Picture 1"/>
+            <wp:cNvGraphicFramePr>
+              <a:graphicFrameLocks xmlns:a="http://schemas.openxmlformats.org/drawingml/2006/main" noChangeAspect="1"/>
+            </wp:cNvGraphicFramePr>
+            <a:graphic xmlns:a="http://schemas.openxmlformats.org/drawingml/2006/main">
+              <a:graphicData uri="http://schemas.openxmlformats.org/drawingml/2006/picture">
+                <pic:pic xmlns:pic="http://schemas.openxmlformats.org/drawingml/2006/picture">
+                  <pic:nvPicPr>
+                    <pic:cNvPr id="891028261" name=""/>
+                    <pic:cNvPicPr/>
+                  </pic:nvPicPr>
+                  <pic:blipFill>
+                    <a:blip r:embed="rId20"/>
+                    <a:stretch>
+                      <a:fillRect/>
+                    </a:stretch>
+                  </pic:blipFill>
+                  <pic:spPr>
+                    <a:xfrm>
+                      <a:off x="0" y="0"/>
+                      <a:ext cx="5943600" cy="2743835"/>
+                    </a:xfrm>
+                    <a:prstGeom prst="rect">
+                      <a:avLst/>
+                    </a:prstGeom>
+                  </pic:spPr>
+                </pic:pic>
+              </a:graphicData>
+            </a:graphic>
+          </wp:inline>
+        </w:drawing>
+      </w:r>
+    </w:p>
+    <w:p>
+      <w:pPr>
+        <w:tabs>
+          <w:tab w:val="left" w:pos="1860"/>
+        </w:tabs>
+        <w:spacing w:before="240" w:after="240"/>
+        <w:jc w:val="center"/>
+      </w:pPr>
+      <w:r>
+        <w:t xml:space="preserve">Figure </w:t>
+      </w:r>
+      <w:r>
+        <w:t>3.2.</w:t>
+      </w:r>
+      <w:r>
+        <w:t xml:space="preserve">8: Loading Animation </w:t>
+      </w:r>
+      <w:bookmarkEnd w:id="21"/>
+    </w:p>
+    <w:p>
+      <w:pPr>
+        <w:spacing w:after="240"/>
       </w:pPr>
     </w:p>
     <w:sectPr>
-      <w:headerReference w:type="default" r:id="rId19"/>
+      <w:headerReference w:type="default" r:id="rId21"/>
       <w:pgSz w:w="12240" w:h="15840" w:code="1"/>
-      <w:pgMar w:top="1440" w:right="1440" w:bottom="1440" w:left="1440" w:header="720" w:footer="720" w:gutter="0"/>
+      <w:pgMar w:top="1080" w:right="1440" w:bottom="1080" w:left="1440" w:header="720" w:footer="720" w:gutter="0"/>
       <w:pgNumType w:start="0"/>
       <w:cols w:space="720"/>
       <w:titlePg/>
@@ -5908,6 +6537,155 @@
     </w:lvl>
   </w:abstractNum>
   <w:abstractNum w:abstractNumId="5" w15:restartNumberingAfterBreak="0">
+    <w:nsid w:val="159E15BD"/>
+    <w:multiLevelType w:val="multilevel"/>
+    <w:tmpl w:val="5544796A"/>
+    <w:lvl w:ilvl="0">
+      <w:start w:val="1"/>
+      <w:numFmt w:val="bullet"/>
+      <w:lvlText w:val=""/>
+      <w:lvlJc w:val="left"/>
+      <w:pPr>
+        <w:tabs>
+          <w:tab w:val="num" w:pos="720"/>
+        </w:tabs>
+        <w:ind w:left="720" w:hanging="360"/>
+      </w:pPr>
+      <w:rPr>
+        <w:rFonts w:ascii="Symbol" w:hAnsi="Symbol" w:hint="default"/>
+        <w:sz w:val="20"/>
+      </w:rPr>
+    </w:lvl>
+    <w:lvl w:ilvl="1" w:tentative="1">
+      <w:start w:val="1"/>
+      <w:numFmt w:val="bullet"/>
+      <w:lvlText w:val="o"/>
+      <w:lvlJc w:val="left"/>
+      <w:pPr>
+        <w:tabs>
+          <w:tab w:val="num" w:pos="1440"/>
+        </w:tabs>
+        <w:ind w:left="1440" w:hanging="360"/>
+      </w:pPr>
+      <w:rPr>
+        <w:rFonts w:ascii="Courier New" w:hAnsi="Courier New" w:hint="default"/>
+        <w:sz w:val="20"/>
+      </w:rPr>
+    </w:lvl>
+    <w:lvl w:ilvl="2" w:tentative="1">
+      <w:start w:val="1"/>
+      <w:numFmt w:val="bullet"/>
+      <w:lvlText w:val=""/>
+      <w:lvlJc w:val="left"/>
+      <w:pPr>
+        <w:tabs>
+          <w:tab w:val="num" w:pos="2160"/>
+        </w:tabs>
+        <w:ind w:left="2160" w:hanging="360"/>
+      </w:pPr>
+      <w:rPr>
+        <w:rFonts w:ascii="Wingdings" w:hAnsi="Wingdings" w:hint="default"/>
+        <w:sz w:val="20"/>
+      </w:rPr>
+    </w:lvl>
+    <w:lvl w:ilvl="3" w:tentative="1">
+      <w:start w:val="1"/>
+      <w:numFmt w:val="bullet"/>
+      <w:lvlText w:val=""/>
+      <w:lvlJc w:val="left"/>
+      <w:pPr>
+        <w:tabs>
+          <w:tab w:val="num" w:pos="2880"/>
+        </w:tabs>
+        <w:ind w:left="2880" w:hanging="360"/>
+      </w:pPr>
+      <w:rPr>
+        <w:rFonts w:ascii="Wingdings" w:hAnsi="Wingdings" w:hint="default"/>
+        <w:sz w:val="20"/>
+      </w:rPr>
+    </w:lvl>
+    <w:lvl w:ilvl="4" w:tentative="1">
+      <w:start w:val="1"/>
+      <w:numFmt w:val="bullet"/>
+      <w:lvlText w:val=""/>
+      <w:lvlJc w:val="left"/>
+      <w:pPr>
+        <w:tabs>
+          <w:tab w:val="num" w:pos="3600"/>
+        </w:tabs>
+        <w:ind w:left="3600" w:hanging="360"/>
+      </w:pPr>
+      <w:rPr>
+        <w:rFonts w:ascii="Wingdings" w:hAnsi="Wingdings" w:hint="default"/>
+        <w:sz w:val="20"/>
+      </w:rPr>
+    </w:lvl>
+    <w:lvl w:ilvl="5" w:tentative="1">
+      <w:start w:val="1"/>
+      <w:numFmt w:val="bullet"/>
+      <w:lvlText w:val=""/>
+      <w:lvlJc w:val="left"/>
+      <w:pPr>
+        <w:tabs>
+          <w:tab w:val="num" w:pos="4320"/>
+        </w:tabs>
+        <w:ind w:left="4320" w:hanging="360"/>
+      </w:pPr>
+      <w:rPr>
+        <w:rFonts w:ascii="Wingdings" w:hAnsi="Wingdings" w:hint="default"/>
+        <w:sz w:val="20"/>
+      </w:rPr>
+    </w:lvl>
+    <w:lvl w:ilvl="6" w:tentative="1">
+      <w:start w:val="1"/>
+      <w:numFmt w:val="bullet"/>
+      <w:lvlText w:val=""/>
+      <w:lvlJc w:val="left"/>
+      <w:pPr>
+        <w:tabs>
+          <w:tab w:val="num" w:pos="5040"/>
+        </w:tabs>
+        <w:ind w:left="5040" w:hanging="360"/>
+      </w:pPr>
+      <w:rPr>
+        <w:rFonts w:ascii="Wingdings" w:hAnsi="Wingdings" w:hint="default"/>
+        <w:sz w:val="20"/>
+      </w:rPr>
+    </w:lvl>
+    <w:lvl w:ilvl="7" w:tentative="1">
+      <w:start w:val="1"/>
+      <w:numFmt w:val="bullet"/>
+      <w:lvlText w:val=""/>
+      <w:lvlJc w:val="left"/>
+      <w:pPr>
+        <w:tabs>
+          <w:tab w:val="num" w:pos="5760"/>
+        </w:tabs>
+        <w:ind w:left="5760" w:hanging="360"/>
+      </w:pPr>
+      <w:rPr>
+        <w:rFonts w:ascii="Wingdings" w:hAnsi="Wingdings" w:hint="default"/>
+        <w:sz w:val="20"/>
+      </w:rPr>
+    </w:lvl>
+    <w:lvl w:ilvl="8" w:tentative="1">
+      <w:start w:val="1"/>
+      <w:numFmt w:val="bullet"/>
+      <w:lvlText w:val=""/>
+      <w:lvlJc w:val="left"/>
+      <w:pPr>
+        <w:tabs>
+          <w:tab w:val="num" w:pos="6480"/>
+        </w:tabs>
+        <w:ind w:left="6480" w:hanging="360"/>
+      </w:pPr>
+      <w:rPr>
+        <w:rFonts w:ascii="Wingdings" w:hAnsi="Wingdings" w:hint="default"/>
+        <w:sz w:val="20"/>
+      </w:rPr>
+    </w:lvl>
+  </w:abstractNum>
+  <w:abstractNum w:abstractNumId="6" w15:restartNumberingAfterBreak="0">
     <w:nsid w:val="181046F4"/>
     <w:multiLevelType w:val="hybridMultilevel"/>
     <w:tmpl w:val="78BAFB5C"/>
@@ -6020,7 +6798,7 @@
       </w:rPr>
     </w:lvl>
   </w:abstractNum>
-  <w:abstractNum w:abstractNumId="6" w15:restartNumberingAfterBreak="0">
+  <w:abstractNum w:abstractNumId="7" w15:restartNumberingAfterBreak="0">
     <w:nsid w:val="19521B88"/>
     <w:multiLevelType w:val="multilevel"/>
     <w:tmpl w:val="E95CFE8C"/>
@@ -6169,7 +6947,7 @@
       </w:rPr>
     </w:lvl>
   </w:abstractNum>
-  <w:abstractNum w:abstractNumId="7" w15:restartNumberingAfterBreak="0">
+  <w:abstractNum w:abstractNumId="8" w15:restartNumberingAfterBreak="0">
     <w:nsid w:val="1B943F6E"/>
     <w:multiLevelType w:val="multilevel"/>
     <w:tmpl w:val="5B6CAB70"/>
@@ -6318,7 +7096,7 @@
       </w:rPr>
     </w:lvl>
   </w:abstractNum>
-  <w:abstractNum w:abstractNumId="8" w15:restartNumberingAfterBreak="0">
+  <w:abstractNum w:abstractNumId="9" w15:restartNumberingAfterBreak="0">
     <w:nsid w:val="2E2E53A7"/>
     <w:multiLevelType w:val="hybridMultilevel"/>
     <w:tmpl w:val="C72A1FD4"/>
@@ -6431,7 +7209,7 @@
       </w:rPr>
     </w:lvl>
   </w:abstractNum>
-  <w:abstractNum w:abstractNumId="9" w15:restartNumberingAfterBreak="0">
+  <w:abstractNum w:abstractNumId="10" w15:restartNumberingAfterBreak="0">
     <w:nsid w:val="2EA070FC"/>
     <w:multiLevelType w:val="hybridMultilevel"/>
     <w:tmpl w:val="996060A8"/>
@@ -6544,7 +7322,7 @@
       </w:rPr>
     </w:lvl>
   </w:abstractNum>
-  <w:abstractNum w:abstractNumId="10" w15:restartNumberingAfterBreak="0">
+  <w:abstractNum w:abstractNumId="11" w15:restartNumberingAfterBreak="0">
     <w:nsid w:val="33494179"/>
     <w:multiLevelType w:val="hybridMultilevel"/>
     <w:tmpl w:val="14A0BA52"/>
@@ -6657,7 +7435,7 @@
       </w:rPr>
     </w:lvl>
   </w:abstractNum>
-  <w:abstractNum w:abstractNumId="11" w15:restartNumberingAfterBreak="0">
+  <w:abstractNum w:abstractNumId="12" w15:restartNumberingAfterBreak="0">
     <w:nsid w:val="363124B9"/>
     <w:multiLevelType w:val="hybridMultilevel"/>
     <w:tmpl w:val="EEC49E86"/>
@@ -6770,7 +7548,7 @@
       </w:rPr>
     </w:lvl>
   </w:abstractNum>
-  <w:abstractNum w:abstractNumId="12" w15:restartNumberingAfterBreak="0">
+  <w:abstractNum w:abstractNumId="13" w15:restartNumberingAfterBreak="0">
     <w:nsid w:val="38FE18B2"/>
     <w:multiLevelType w:val="hybridMultilevel"/>
     <w:tmpl w:val="2BCED602"/>
@@ -6883,7 +7661,7 @@
       </w:rPr>
     </w:lvl>
   </w:abstractNum>
-  <w:abstractNum w:abstractNumId="13" w15:restartNumberingAfterBreak="0">
+  <w:abstractNum w:abstractNumId="14" w15:restartNumberingAfterBreak="0">
     <w:nsid w:val="3D800587"/>
     <w:multiLevelType w:val="multilevel"/>
     <w:tmpl w:val="7B74B730"/>
@@ -7032,7 +7810,7 @@
       </w:rPr>
     </w:lvl>
   </w:abstractNum>
-  <w:abstractNum w:abstractNumId="14" w15:restartNumberingAfterBreak="0">
+  <w:abstractNum w:abstractNumId="15" w15:restartNumberingAfterBreak="0">
     <w:nsid w:val="3F223C53"/>
     <w:multiLevelType w:val="hybridMultilevel"/>
     <w:tmpl w:val="1AD000AC"/>
@@ -7145,7 +7923,7 @@
       </w:rPr>
     </w:lvl>
   </w:abstractNum>
-  <w:abstractNum w:abstractNumId="15" w15:restartNumberingAfterBreak="0">
+  <w:abstractNum w:abstractNumId="16" w15:restartNumberingAfterBreak="0">
     <w:nsid w:val="4304353D"/>
     <w:multiLevelType w:val="hybridMultilevel"/>
     <w:tmpl w:val="44F260D4"/>
@@ -7258,7 +8036,7 @@
       </w:rPr>
     </w:lvl>
   </w:abstractNum>
-  <w:abstractNum w:abstractNumId="16" w15:restartNumberingAfterBreak="0">
+  <w:abstractNum w:abstractNumId="17" w15:restartNumberingAfterBreak="0">
     <w:nsid w:val="45865EB3"/>
     <w:multiLevelType w:val="multilevel"/>
     <w:tmpl w:val="A712E3F0"/>
@@ -7407,7 +8185,7 @@
       </w:rPr>
     </w:lvl>
   </w:abstractNum>
-  <w:abstractNum w:abstractNumId="17" w15:restartNumberingAfterBreak="0">
+  <w:abstractNum w:abstractNumId="18" w15:restartNumberingAfterBreak="0">
     <w:nsid w:val="4BBE6CC6"/>
     <w:multiLevelType w:val="hybridMultilevel"/>
     <w:tmpl w:val="6CB83336"/>
@@ -7520,7 +8298,7 @@
       </w:rPr>
     </w:lvl>
   </w:abstractNum>
-  <w:abstractNum w:abstractNumId="18" w15:restartNumberingAfterBreak="0">
+  <w:abstractNum w:abstractNumId="19" w15:restartNumberingAfterBreak="0">
     <w:nsid w:val="4D352C21"/>
     <w:multiLevelType w:val="multilevel"/>
     <w:tmpl w:val="4448F2DA"/>
@@ -7669,7 +8447,7 @@
       </w:rPr>
     </w:lvl>
   </w:abstractNum>
-  <w:abstractNum w:abstractNumId="19" w15:restartNumberingAfterBreak="0">
+  <w:abstractNum w:abstractNumId="20" w15:restartNumberingAfterBreak="0">
     <w:nsid w:val="599B47AE"/>
     <w:multiLevelType w:val="hybridMultilevel"/>
     <w:tmpl w:val="4B520F04"/>
@@ -7782,7 +8560,7 @@
       </w:rPr>
     </w:lvl>
   </w:abstractNum>
-  <w:abstractNum w:abstractNumId="20" w15:restartNumberingAfterBreak="0">
+  <w:abstractNum w:abstractNumId="21" w15:restartNumberingAfterBreak="0">
     <w:nsid w:val="5B2E31C8"/>
     <w:multiLevelType w:val="multilevel"/>
     <w:tmpl w:val="19009F10"/>
@@ -7931,7 +8709,7 @@
       </w:rPr>
     </w:lvl>
   </w:abstractNum>
-  <w:abstractNum w:abstractNumId="21" w15:restartNumberingAfterBreak="0">
+  <w:abstractNum w:abstractNumId="22" w15:restartNumberingAfterBreak="0">
     <w:nsid w:val="5C207336"/>
     <w:multiLevelType w:val="multilevel"/>
     <w:tmpl w:val="7AE8B5B8"/>
@@ -8080,7 +8858,7 @@
       </w:rPr>
     </w:lvl>
   </w:abstractNum>
-  <w:abstractNum w:abstractNumId="22" w15:restartNumberingAfterBreak="0">
+  <w:abstractNum w:abstractNumId="23" w15:restartNumberingAfterBreak="0">
     <w:nsid w:val="5C8D440C"/>
     <w:multiLevelType w:val="hybridMultilevel"/>
     <w:tmpl w:val="03D8CA1C"/>
@@ -8193,7 +8971,7 @@
       </w:rPr>
     </w:lvl>
   </w:abstractNum>
-  <w:abstractNum w:abstractNumId="23" w15:restartNumberingAfterBreak="0">
+  <w:abstractNum w:abstractNumId="24" w15:restartNumberingAfterBreak="0">
     <w:nsid w:val="6372601D"/>
     <w:multiLevelType w:val="hybridMultilevel"/>
     <w:tmpl w:val="264EF0EE"/>
@@ -8306,7 +9084,7 @@
       </w:rPr>
     </w:lvl>
   </w:abstractNum>
-  <w:abstractNum w:abstractNumId="24" w15:restartNumberingAfterBreak="0">
+  <w:abstractNum w:abstractNumId="25" w15:restartNumberingAfterBreak="0">
     <w:nsid w:val="666464DD"/>
     <w:multiLevelType w:val="multilevel"/>
     <w:tmpl w:val="7C4275FE"/>
@@ -8455,7 +9233,156 @@
       </w:rPr>
     </w:lvl>
   </w:abstractNum>
-  <w:abstractNum w:abstractNumId="25" w15:restartNumberingAfterBreak="0">
+  <w:abstractNum w:abstractNumId="26" w15:restartNumberingAfterBreak="0">
+    <w:nsid w:val="67073B88"/>
+    <w:multiLevelType w:val="multilevel"/>
+    <w:tmpl w:val="3F66B51E"/>
+    <w:lvl w:ilvl="0">
+      <w:start w:val="1"/>
+      <w:numFmt w:val="bullet"/>
+      <w:lvlText w:val=""/>
+      <w:lvlJc w:val="left"/>
+      <w:pPr>
+        <w:tabs>
+          <w:tab w:val="num" w:pos="720"/>
+        </w:tabs>
+        <w:ind w:left="720" w:hanging="360"/>
+      </w:pPr>
+      <w:rPr>
+        <w:rFonts w:ascii="Symbol" w:hAnsi="Symbol" w:hint="default"/>
+        <w:sz w:val="20"/>
+      </w:rPr>
+    </w:lvl>
+    <w:lvl w:ilvl="1" w:tentative="1">
+      <w:start w:val="1"/>
+      <w:numFmt w:val="bullet"/>
+      <w:lvlText w:val="o"/>
+      <w:lvlJc w:val="left"/>
+      <w:pPr>
+        <w:tabs>
+          <w:tab w:val="num" w:pos="1440"/>
+        </w:tabs>
+        <w:ind w:left="1440" w:hanging="360"/>
+      </w:pPr>
+      <w:rPr>
+        <w:rFonts w:ascii="Courier New" w:hAnsi="Courier New" w:hint="default"/>
+        <w:sz w:val="20"/>
+      </w:rPr>
+    </w:lvl>
+    <w:lvl w:ilvl="2" w:tentative="1">
+      <w:start w:val="1"/>
+      <w:numFmt w:val="bullet"/>
+      <w:lvlText w:val=""/>
+      <w:lvlJc w:val="left"/>
+      <w:pPr>
+        <w:tabs>
+          <w:tab w:val="num" w:pos="2160"/>
+        </w:tabs>
+        <w:ind w:left="2160" w:hanging="360"/>
+      </w:pPr>
+      <w:rPr>
+        <w:rFonts w:ascii="Wingdings" w:hAnsi="Wingdings" w:hint="default"/>
+        <w:sz w:val="20"/>
+      </w:rPr>
+    </w:lvl>
+    <w:lvl w:ilvl="3" w:tentative="1">
+      <w:start w:val="1"/>
+      <w:numFmt w:val="bullet"/>
+      <w:lvlText w:val=""/>
+      <w:lvlJc w:val="left"/>
+      <w:pPr>
+        <w:tabs>
+          <w:tab w:val="num" w:pos="2880"/>
+        </w:tabs>
+        <w:ind w:left="2880" w:hanging="360"/>
+      </w:pPr>
+      <w:rPr>
+        <w:rFonts w:ascii="Wingdings" w:hAnsi="Wingdings" w:hint="default"/>
+        <w:sz w:val="20"/>
+      </w:rPr>
+    </w:lvl>
+    <w:lvl w:ilvl="4" w:tentative="1">
+      <w:start w:val="1"/>
+      <w:numFmt w:val="bullet"/>
+      <w:lvlText w:val=""/>
+      <w:lvlJc w:val="left"/>
+      <w:pPr>
+        <w:tabs>
+          <w:tab w:val="num" w:pos="3600"/>
+        </w:tabs>
+        <w:ind w:left="3600" w:hanging="360"/>
+      </w:pPr>
+      <w:rPr>
+        <w:rFonts w:ascii="Wingdings" w:hAnsi="Wingdings" w:hint="default"/>
+        <w:sz w:val="20"/>
+      </w:rPr>
+    </w:lvl>
+    <w:lvl w:ilvl="5" w:tentative="1">
+      <w:start w:val="1"/>
+      <w:numFmt w:val="bullet"/>
+      <w:lvlText w:val=""/>
+      <w:lvlJc w:val="left"/>
+      <w:pPr>
+        <w:tabs>
+          <w:tab w:val="num" w:pos="4320"/>
+        </w:tabs>
+        <w:ind w:left="4320" w:hanging="360"/>
+      </w:pPr>
+      <w:rPr>
+        <w:rFonts w:ascii="Wingdings" w:hAnsi="Wingdings" w:hint="default"/>
+        <w:sz w:val="20"/>
+      </w:rPr>
+    </w:lvl>
+    <w:lvl w:ilvl="6" w:tentative="1">
+      <w:start w:val="1"/>
+      <w:numFmt w:val="bullet"/>
+      <w:lvlText w:val=""/>
+      <w:lvlJc w:val="left"/>
+      <w:pPr>
+        <w:tabs>
+          <w:tab w:val="num" w:pos="5040"/>
+        </w:tabs>
+        <w:ind w:left="5040" w:hanging="360"/>
+      </w:pPr>
+      <w:rPr>
+        <w:rFonts w:ascii="Wingdings" w:hAnsi="Wingdings" w:hint="default"/>
+        <w:sz w:val="20"/>
+      </w:rPr>
+    </w:lvl>
+    <w:lvl w:ilvl="7" w:tentative="1">
+      <w:start w:val="1"/>
+      <w:numFmt w:val="bullet"/>
+      <w:lvlText w:val=""/>
+      <w:lvlJc w:val="left"/>
+      <w:pPr>
+        <w:tabs>
+          <w:tab w:val="num" w:pos="5760"/>
+        </w:tabs>
+        <w:ind w:left="5760" w:hanging="360"/>
+      </w:pPr>
+      <w:rPr>
+        <w:rFonts w:ascii="Wingdings" w:hAnsi="Wingdings" w:hint="default"/>
+        <w:sz w:val="20"/>
+      </w:rPr>
+    </w:lvl>
+    <w:lvl w:ilvl="8" w:tentative="1">
+      <w:start w:val="1"/>
+      <w:numFmt w:val="bullet"/>
+      <w:lvlText w:val=""/>
+      <w:lvlJc w:val="left"/>
+      <w:pPr>
+        <w:tabs>
+          <w:tab w:val="num" w:pos="6480"/>
+        </w:tabs>
+        <w:ind w:left="6480" w:hanging="360"/>
+      </w:pPr>
+      <w:rPr>
+        <w:rFonts w:ascii="Wingdings" w:hAnsi="Wingdings" w:hint="default"/>
+        <w:sz w:val="20"/>
+      </w:rPr>
+    </w:lvl>
+  </w:abstractNum>
+  <w:abstractNum w:abstractNumId="27" w15:restartNumberingAfterBreak="0">
     <w:nsid w:val="6C193960"/>
     <w:multiLevelType w:val="hybridMultilevel"/>
     <w:tmpl w:val="94C49318"/>
@@ -8568,7 +9495,7 @@
       </w:rPr>
     </w:lvl>
   </w:abstractNum>
-  <w:abstractNum w:abstractNumId="26" w15:restartNumberingAfterBreak="0">
+  <w:abstractNum w:abstractNumId="28" w15:restartNumberingAfterBreak="0">
     <w:nsid w:val="6F12492D"/>
     <w:multiLevelType w:val="multilevel"/>
     <w:tmpl w:val="FCFE383A"/>
@@ -8681,7 +9608,7 @@
       </w:pPr>
     </w:lvl>
   </w:abstractNum>
-  <w:abstractNum w:abstractNumId="27" w15:restartNumberingAfterBreak="0">
+  <w:abstractNum w:abstractNumId="29" w15:restartNumberingAfterBreak="0">
     <w:nsid w:val="74A36B16"/>
     <w:multiLevelType w:val="multilevel"/>
     <w:tmpl w:val="01EE8AB2"/>
@@ -8830,7 +9757,7 @@
       </w:rPr>
     </w:lvl>
   </w:abstractNum>
-  <w:abstractNum w:abstractNumId="28" w15:restartNumberingAfterBreak="0">
+  <w:abstractNum w:abstractNumId="30" w15:restartNumberingAfterBreak="0">
     <w:nsid w:val="79F448B5"/>
     <w:multiLevelType w:val="multilevel"/>
     <w:tmpl w:val="0EBEE1A8"/>
@@ -8983,87 +9910,93 @@
     <w:abstractNumId w:val="3"/>
   </w:num>
   <w:num w:numId="2" w16cid:durableId="1022316225">
-    <w:abstractNumId w:val="7"/>
+    <w:abstractNumId w:val="8"/>
   </w:num>
   <w:num w:numId="3" w16cid:durableId="1669938194">
+    <w:abstractNumId w:val="22"/>
+  </w:num>
+  <w:num w:numId="4" w16cid:durableId="1578437833">
     <w:abstractNumId w:val="21"/>
   </w:num>
-  <w:num w:numId="4" w16cid:durableId="1578437833">
-    <w:abstractNumId w:val="20"/>
-  </w:num>
   <w:num w:numId="5" w16cid:durableId="707683959">
-    <w:abstractNumId w:val="9"/>
+    <w:abstractNumId w:val="10"/>
   </w:num>
   <w:num w:numId="6" w16cid:durableId="1863325566">
-    <w:abstractNumId w:val="25"/>
+    <w:abstractNumId w:val="27"/>
   </w:num>
   <w:num w:numId="7" w16cid:durableId="713044018">
     <w:abstractNumId w:val="0"/>
   </w:num>
   <w:num w:numId="8" w16cid:durableId="2015186493">
-    <w:abstractNumId w:val="24"/>
+    <w:abstractNumId w:val="25"/>
   </w:num>
   <w:num w:numId="9" w16cid:durableId="43217086">
-    <w:abstractNumId w:val="16"/>
+    <w:abstractNumId w:val="17"/>
   </w:num>
   <w:num w:numId="10" w16cid:durableId="867260984">
+    <w:abstractNumId w:val="30"/>
+  </w:num>
+  <w:num w:numId="11" w16cid:durableId="895511860">
     <w:abstractNumId w:val="28"/>
   </w:num>
-  <w:num w:numId="11" w16cid:durableId="895511860">
-    <w:abstractNumId w:val="26"/>
-  </w:num>
   <w:num w:numId="12" w16cid:durableId="1904679235">
-    <w:abstractNumId w:val="6"/>
+    <w:abstractNumId w:val="7"/>
   </w:num>
   <w:num w:numId="13" w16cid:durableId="15231117">
-    <w:abstractNumId w:val="11"/>
+    <w:abstractNumId w:val="12"/>
   </w:num>
   <w:num w:numId="14" w16cid:durableId="1522353398">
     <w:abstractNumId w:val="4"/>
   </w:num>
   <w:num w:numId="15" w16cid:durableId="1078406525">
-    <w:abstractNumId w:val="22"/>
+    <w:abstractNumId w:val="23"/>
   </w:num>
   <w:num w:numId="16" w16cid:durableId="577135293">
-    <w:abstractNumId w:val="18"/>
+    <w:abstractNumId w:val="19"/>
   </w:num>
   <w:num w:numId="17" w16cid:durableId="1140222546">
     <w:abstractNumId w:val="1"/>
   </w:num>
   <w:num w:numId="18" w16cid:durableId="177428756">
-    <w:abstractNumId w:val="8"/>
+    <w:abstractNumId w:val="9"/>
   </w:num>
   <w:num w:numId="19" w16cid:durableId="1597127595">
-    <w:abstractNumId w:val="19"/>
+    <w:abstractNumId w:val="20"/>
   </w:num>
   <w:num w:numId="20" w16cid:durableId="177353041">
-    <w:abstractNumId w:val="10"/>
+    <w:abstractNumId w:val="11"/>
   </w:num>
   <w:num w:numId="21" w16cid:durableId="1224483730">
-    <w:abstractNumId w:val="14"/>
+    <w:abstractNumId w:val="15"/>
   </w:num>
   <w:num w:numId="22" w16cid:durableId="1622151162">
     <w:abstractNumId w:val="2"/>
   </w:num>
   <w:num w:numId="23" w16cid:durableId="2037192256">
-    <w:abstractNumId w:val="17"/>
+    <w:abstractNumId w:val="18"/>
   </w:num>
   <w:num w:numId="24" w16cid:durableId="1422527482">
-    <w:abstractNumId w:val="12"/>
+    <w:abstractNumId w:val="13"/>
   </w:num>
   <w:num w:numId="25" w16cid:durableId="1257832653">
-    <w:abstractNumId w:val="23"/>
+    <w:abstractNumId w:val="24"/>
   </w:num>
   <w:num w:numId="26" w16cid:durableId="430318563">
-    <w:abstractNumId w:val="13"/>
+    <w:abstractNumId w:val="14"/>
   </w:num>
   <w:num w:numId="27" w16cid:durableId="660738141">
-    <w:abstractNumId w:val="27"/>
+    <w:abstractNumId w:val="29"/>
   </w:num>
   <w:num w:numId="28" w16cid:durableId="2146970731">
-    <w:abstractNumId w:val="15"/>
+    <w:abstractNumId w:val="16"/>
   </w:num>
   <w:num w:numId="29" w16cid:durableId="2024629351">
+    <w:abstractNumId w:val="6"/>
+  </w:num>
+  <w:num w:numId="30" w16cid:durableId="1736467744">
+    <w:abstractNumId w:val="26"/>
+  </w:num>
+  <w:num w:numId="31" w16cid:durableId="649789809">
     <w:abstractNumId w:val="5"/>
   </w:num>
 </w:numbering>

</xml_diff>

<commit_message>
update use case description and improve documentation formatting
</commit_message>
<xml_diff>
--- a/Documents/PackTrack-Documentation.docx
+++ b/Documents/PackTrack-Documentation.docx
@@ -411,7 +411,6 @@
                 <w:sz w:val="28"/>
               </w:rPr>
             </w:pPr>
-            <w:proofErr w:type="spellStart"/>
             <w:r>
               <w:rPr>
                 <w:rFonts w:cs="Times New Roman"/>
@@ -419,29 +418,8 @@
                 <w:bCs w:val="0"/>
                 <w:sz w:val="28"/>
               </w:rPr>
-              <w:t>Sdra</w:t>
+              <w:t>Sdra Awameh</w:t>
             </w:r>
-            <w:proofErr w:type="spellEnd"/>
-            <w:r>
-              <w:rPr>
-                <w:rFonts w:cs="Times New Roman"/>
-                <w:b w:val="0"/>
-                <w:bCs w:val="0"/>
-                <w:sz w:val="28"/>
-              </w:rPr>
-              <w:t xml:space="preserve"> </w:t>
-            </w:r>
-            <w:proofErr w:type="spellStart"/>
-            <w:r>
-              <w:rPr>
-                <w:rFonts w:cs="Times New Roman"/>
-                <w:b w:val="0"/>
-                <w:bCs w:val="0"/>
-                <w:sz w:val="28"/>
-              </w:rPr>
-              <w:t>Awameh</w:t>
-            </w:r>
-            <w:proofErr w:type="spellEnd"/>
           </w:p>
         </w:tc>
         <w:tc>
@@ -688,7 +666,6 @@
         </w:rPr>
         <w:t xml:space="preserve">Alaa </w:t>
       </w:r>
-      <w:proofErr w:type="spellStart"/>
       <w:r>
         <w:rPr>
           <w:rFonts w:cs="Times New Roman"/>
@@ -696,7 +673,6 @@
         </w:rPr>
         <w:t>Abuthawabeh</w:t>
       </w:r>
-      <w:proofErr w:type="spellEnd"/>
     </w:p>
     <w:p>
       <w:pPr>
@@ -828,6 +804,7 @@
         </w:rPr>
         <w:sectPr>
           <w:headerReference w:type="default" r:id="rId9"/>
+          <w:footerReference w:type="default" r:id="rId10"/>
           <w:pgSz w:w="12240" w:h="15840"/>
           <w:pgMar w:top="1440" w:right="1440" w:bottom="1440" w:left="1440" w:header="720" w:footer="720" w:gutter="0"/>
           <w:pgBorders w:display="firstPage" w:offsetFrom="page">
@@ -986,7 +963,25 @@
             <w:b w:val="0"/>
             <w:bCs w:val="0"/>
           </w:rPr>
-          <w:t xml:space="preserve"> Problem Statement</w:t>
+          <w:t xml:space="preserve"> Problem</w:t>
+        </w:r>
+        <w:r>
+          <w:rPr>
+            <w:rStyle w:val="Hyperlink"/>
+            <w:rFonts w:asciiTheme="majorBidi" w:hAnsiTheme="majorBidi" w:cstheme="majorBidi"/>
+            <w:b w:val="0"/>
+            <w:bCs w:val="0"/>
+          </w:rPr>
+          <w:t xml:space="preserve"> </w:t>
+        </w:r>
+        <w:r>
+          <w:rPr>
+            <w:rStyle w:val="Hyperlink"/>
+            <w:rFonts w:asciiTheme="majorBidi" w:hAnsiTheme="majorBidi" w:cstheme="majorBidi"/>
+            <w:b w:val="0"/>
+            <w:bCs w:val="0"/>
+          </w:rPr>
+          <w:t>Statement</w:t>
         </w:r>
       </w:hyperlink>
       <w:r>
@@ -1609,7 +1604,7 @@
             <w:smallCaps/>
             <w:szCs w:val="26"/>
           </w:rPr>
-          <w:t>Chapter T</w:t>
+          <w:t>Cha</w:t>
         </w:r>
         <w:r>
           <w:rPr>
@@ -1620,7 +1615,73 @@
             <w:smallCaps/>
             <w:szCs w:val="26"/>
           </w:rPr>
-          <w:t>hree</w:t>
+          <w:t>p</w:t>
+        </w:r>
+        <w:r>
+          <w:rPr>
+            <w:rStyle w:val="Hyperlink"/>
+            <w:rFonts w:asciiTheme="majorBidi" w:hAnsiTheme="majorBidi" w:cstheme="majorBidi"/>
+            <w:b w:val="0"/>
+            <w:bCs w:val="0"/>
+            <w:smallCaps/>
+            <w:szCs w:val="26"/>
+          </w:rPr>
+          <w:t>t</w:t>
+        </w:r>
+        <w:r>
+          <w:rPr>
+            <w:rStyle w:val="Hyperlink"/>
+            <w:rFonts w:asciiTheme="majorBidi" w:hAnsiTheme="majorBidi" w:cstheme="majorBidi"/>
+            <w:b w:val="0"/>
+            <w:bCs w:val="0"/>
+            <w:smallCaps/>
+            <w:szCs w:val="26"/>
+          </w:rPr>
+          <w:t>e</w:t>
+        </w:r>
+        <w:r>
+          <w:rPr>
+            <w:rStyle w:val="Hyperlink"/>
+            <w:rFonts w:asciiTheme="majorBidi" w:hAnsiTheme="majorBidi" w:cstheme="majorBidi"/>
+            <w:b w:val="0"/>
+            <w:bCs w:val="0"/>
+            <w:smallCaps/>
+            <w:szCs w:val="26"/>
+          </w:rPr>
+          <w:t>r T</w:t>
+        </w:r>
+        <w:r>
+          <w:rPr>
+            <w:rStyle w:val="Hyperlink"/>
+            <w:rFonts w:asciiTheme="majorBidi" w:hAnsiTheme="majorBidi" w:cstheme="majorBidi"/>
+            <w:b w:val="0"/>
+            <w:bCs w:val="0"/>
+            <w:smallCaps/>
+            <w:szCs w:val="26"/>
+          </w:rPr>
+          <w:t>h</w:t>
+        </w:r>
+        <w:r>
+          <w:rPr>
+            <w:rStyle w:val="Hyperlink"/>
+            <w:rFonts w:asciiTheme="majorBidi" w:hAnsiTheme="majorBidi" w:cstheme="majorBidi"/>
+            <w:b w:val="0"/>
+            <w:bCs w:val="0"/>
+            <w:smallCaps/>
+            <w:szCs w:val="26"/>
+          </w:rPr>
+          <w:t>r</w:t>
+        </w:r>
+        <w:r>
+          <w:rPr>
+            <w:rStyle w:val="Hyperlink"/>
+            <w:rFonts w:asciiTheme="majorBidi" w:hAnsiTheme="majorBidi" w:cstheme="majorBidi"/>
+            <w:b w:val="0"/>
+            <w:bCs w:val="0"/>
+            <w:smallCaps/>
+            <w:szCs w:val="26"/>
+          </w:rPr>
+          <w:t>ee</w:t>
         </w:r>
       </w:hyperlink>
       <w:r>
@@ -1701,7 +1762,25 @@
             <w:b w:val="0"/>
             <w:bCs w:val="0"/>
           </w:rPr>
-          <w:t>3.1 System Use Case Diagram</w:t>
+          <w:t>3.1 Syste</w:t>
+        </w:r>
+        <w:r>
+          <w:rPr>
+            <w:rStyle w:val="Hyperlink"/>
+            <w:rFonts w:asciiTheme="majorBidi" w:hAnsiTheme="majorBidi" w:cstheme="majorBidi"/>
+            <w:b w:val="0"/>
+            <w:bCs w:val="0"/>
+          </w:rPr>
+          <w:t>m</w:t>
+        </w:r>
+        <w:r>
+          <w:rPr>
+            <w:rStyle w:val="Hyperlink"/>
+            <w:rFonts w:asciiTheme="majorBidi" w:hAnsiTheme="majorBidi" w:cstheme="majorBidi"/>
+            <w:b w:val="0"/>
+            <w:bCs w:val="0"/>
+          </w:rPr>
+          <w:t xml:space="preserve"> Use Case Diagram</w:t>
         </w:r>
       </w:hyperlink>
       <w:r>
@@ -1781,7 +1860,25 @@
             <w:b w:val="0"/>
             <w:bCs w:val="0"/>
           </w:rPr>
-          <w:t>UI Mockups</w:t>
+          <w:t>UI Moc</w:t>
+        </w:r>
+        <w:r>
+          <w:rPr>
+            <w:rStyle w:val="Hyperlink"/>
+            <w:rFonts w:asciiTheme="majorBidi" w:hAnsiTheme="majorBidi" w:cstheme="majorBidi"/>
+            <w:b w:val="0"/>
+            <w:bCs w:val="0"/>
+          </w:rPr>
+          <w:t>k</w:t>
+        </w:r>
+        <w:r>
+          <w:rPr>
+            <w:rStyle w:val="Hyperlink"/>
+            <w:rFonts w:asciiTheme="majorBidi" w:hAnsiTheme="majorBidi" w:cstheme="majorBidi"/>
+            <w:b w:val="0"/>
+            <w:bCs w:val="0"/>
+          </w:rPr>
+          <w:t>ups</w:t>
         </w:r>
       </w:hyperlink>
       <w:r>
@@ -1930,7 +2027,27 @@
           <w:sz w:val="24"/>
           <w:szCs w:val="24"/>
         </w:rPr>
-        <w:t>Currently, users must depend on scattered and inconsistent sources like SMS messages, emails, and various courier apps to track their packages. This fragmented experience often leads to confusion, lost tracking numbers, delayed updates, and difficulty maintaining delivery records. Additionally, there is no common platform that helps users manage, organize, or analyze their personal delivery history in one place.</w:t>
+        <w:t xml:space="preserve">Currently, users must depend on scattered and inconsistent sources like SMS messages, emails, and various courier apps to track their packages. This fragmented experience often leads to confusion, lost tracking numbers, delayed updates, and difficulty </w:t>
+      </w:r>
+      <w:r>
+        <w:rPr>
+          <w:rFonts w:cs="Times New Roman"/>
+          <w:b w:val="0"/>
+          <w:bCs w:val="0"/>
+          <w:sz w:val="24"/>
+          <w:szCs w:val="24"/>
+        </w:rPr>
+        <w:t>supporting</w:t>
+      </w:r>
+      <w:r>
+        <w:rPr>
+          <w:rFonts w:cs="Times New Roman"/>
+          <w:b w:val="0"/>
+          <w:bCs w:val="0"/>
+          <w:sz w:val="24"/>
+          <w:szCs w:val="24"/>
+        </w:rPr>
+        <w:t xml:space="preserve"> delivery records. Additionally, there is no common platform that helps users manage, organize, or analyze their personal delivery history in one place.</w:t>
       </w:r>
     </w:p>
     <w:p>
@@ -2759,7 +2876,15 @@
         <w:t>Track</w:t>
       </w:r>
       <w:r>
-        <w:t xml:space="preserve"> project will be developed over several stages, following a structured timeline to ensure efficient progress and timely delivery. The project team has divided the tasks across planning, analysis, design, implementation, testing, and deployment phases.</w:t>
+        <w:t xml:space="preserve"> project will be developed over several stages, following a structured timeline to ensure efficient progress and </w:t>
+      </w:r>
+      <w:proofErr w:type="gramStart"/>
+      <w:r>
+        <w:t>timely</w:t>
+      </w:r>
+      <w:proofErr w:type="gramEnd"/>
+      <w:r>
+        <w:t xml:space="preserve"> delivery. The project team has divided the tasks across planning, analysis, design, implementation, testing, and deployment phases.</w:t>
       </w:r>
     </w:p>
     <w:p>
@@ -2775,32 +2900,10 @@
         </w:rPr>
       </w:pPr>
       <w:r>
-        <w:rPr>
-          <w:b w:val="0"/>
-          <w:bCs w:val="0"/>
-        </w:rPr>
         <w:t>Table</w:t>
       </w:r>
       <w:r>
-        <w:rPr>
-          <w:b w:val="0"/>
-          <w:bCs w:val="0"/>
-        </w:rPr>
-        <w:t xml:space="preserve"> </w:t>
-      </w:r>
-      <w:r>
-        <w:rPr>
-          <w:b w:val="0"/>
-          <w:bCs w:val="0"/>
-        </w:rPr>
-        <w:t>2</w:t>
-      </w:r>
-      <w:r>
-        <w:rPr>
-          <w:b w:val="0"/>
-          <w:bCs w:val="0"/>
-        </w:rPr>
-        <w:t>.1</w:t>
+        <w:t xml:space="preserve"> 2.1</w:t>
       </w:r>
       <w:r>
         <w:rPr>
@@ -2822,6 +2925,9 @@
         </w:rPr>
       </w:pPr>
       <w:r>
+        <w:rPr>
+          <w:noProof/>
+        </w:rPr>
         <w:drawing>
           <wp:inline distT="0" distB="0" distL="0" distR="0" wp14:anchorId="49DF21C2" wp14:editId="23F64C29">
             <wp:extent cx="5866726" cy="2628117"/>
@@ -2840,7 +2946,7 @@
                     </pic:cNvPicPr>
                   </pic:nvPicPr>
                   <pic:blipFill>
-                    <a:blip r:embed="rId10">
+                    <a:blip r:embed="rId11">
                       <a:extLst>
                         <a:ext uri="{28A0092B-C50C-407E-A947-70E740481C1C}">
                           <a14:useLocalDpi xmlns:a14="http://schemas.microsoft.com/office/drawing/2010/main" val="0"/>
@@ -3010,7 +3116,6 @@
         <w:spacing w:after="240"/>
         <w:ind w:left="1440" w:hanging="1080"/>
         <w:rPr>
-          <w:rFonts w:hint="cs"/>
           <w:b w:val="0"/>
           <w:bCs w:val="0"/>
           <w:rtl/>
@@ -3268,7 +3373,21 @@
           <w:b w:val="0"/>
           <w:bCs w:val="0"/>
         </w:rPr>
-        <w:t xml:space="preserve">Responsiveness: The UI must be responsive and optimized for both desktop and mobile screens. </w:t>
+        <w:t xml:space="preserve">Responsiveness: The UI must be responsive and </w:t>
+      </w:r>
+      <w:r>
+        <w:rPr>
+          <w:b w:val="0"/>
+          <w:bCs w:val="0"/>
+        </w:rPr>
+        <w:t>improved</w:t>
+      </w:r>
+      <w:r>
+        <w:rPr>
+          <w:b w:val="0"/>
+          <w:bCs w:val="0"/>
+        </w:rPr>
+        <w:t xml:space="preserve"> for both desktop and mobile screens. </w:t>
       </w:r>
     </w:p>
     <w:p>
@@ -3608,7 +3727,21 @@
           <w:rFonts w:asciiTheme="majorBidi" w:hAnsiTheme="majorBidi" w:cstheme="majorBidi"/>
           <w:szCs w:val="26"/>
         </w:rPr>
-        <w:t>Each increment will follow a structured cycle comprising planning, implementation, testing, and integration of specific feature group</w:t>
+        <w:t xml:space="preserve">Each increment will follow a structured cycle </w:t>
+      </w:r>
+      <w:r>
+        <w:rPr>
+          <w:rFonts w:asciiTheme="majorBidi" w:hAnsiTheme="majorBidi" w:cstheme="majorBidi"/>
+          <w:szCs w:val="26"/>
+        </w:rPr>
+        <w:t>including</w:t>
+      </w:r>
+      <w:r>
+        <w:rPr>
+          <w:rFonts w:asciiTheme="majorBidi" w:hAnsiTheme="majorBidi" w:cstheme="majorBidi"/>
+          <w:szCs w:val="26"/>
+        </w:rPr>
+        <w:t xml:space="preserve"> planning, implementation, testing, and integration of specific feature group</w:t>
       </w:r>
       <w:r>
         <w:rPr>
@@ -3678,7 +3811,7 @@
                     </pic:cNvPicPr>
                   </pic:nvPicPr>
                   <pic:blipFill>
-                    <a:blip r:embed="rId11">
+                    <a:blip r:embed="rId12">
                       <a:extLst>
                         <a:ext uri="{28A0092B-C50C-407E-A947-70E740481C1C}">
                           <a14:useLocalDpi xmlns:a14="http://schemas.microsoft.com/office/drawing/2010/main" val="0"/>
@@ -3723,32 +3856,7 @@
         </w:rPr>
       </w:pPr>
       <w:r>
-        <w:rPr>
-          <w:b w:val="0"/>
-          <w:bCs w:val="0"/>
-        </w:rPr>
-        <w:t xml:space="preserve">Figure </w:t>
-      </w:r>
-      <w:r>
-        <w:rPr>
-          <w:b w:val="0"/>
-          <w:bCs w:val="0"/>
-        </w:rPr>
-        <w:t>2</w:t>
-      </w:r>
-      <w:r>
-        <w:rPr>
-          <w:b w:val="0"/>
-          <w:bCs w:val="0"/>
-        </w:rPr>
-        <w:t>.</w:t>
-      </w:r>
-      <w:r>
-        <w:rPr>
-          <w:b w:val="0"/>
-          <w:bCs w:val="0"/>
-        </w:rPr>
-        <w:t>2</w:t>
+        <w:t>Figure 2.2</w:t>
       </w:r>
       <w:r>
         <w:rPr>
@@ -3763,15 +3871,15 @@
       <w:pPr>
         <w:spacing w:after="200" w:line="276" w:lineRule="auto"/>
         <w:rPr>
-          <w:b w:val="0"/>
-          <w:bCs w:val="0"/>
-        </w:rPr>
-      </w:pPr>
-      <w:r>
-        <w:rPr>
-          <w:b w:val="0"/>
-          <w:bCs w:val="0"/>
-        </w:rPr>
+          <w:rFonts w:asciiTheme="majorBidi" w:hAnsiTheme="majorBidi" w:cstheme="majorBidi"/>
+          <w:b w:val="0"/>
+          <w:bCs w:val="0"/>
+          <w:smallCaps/>
+          <w:sz w:val="44"/>
+          <w:szCs w:val="44"/>
+        </w:rPr>
+      </w:pPr>
+      <w:r>
         <w:br w:type="page"/>
       </w:r>
     </w:p>
@@ -3875,17 +3983,54 @@
     </w:p>
     <w:p>
       <w:pPr>
+        <w:spacing w:after="240"/>
+        <w:rPr>
+          <w:rFonts w:asciiTheme="majorBidi" w:hAnsiTheme="majorBidi" w:cstheme="majorBidi"/>
+          <w:b w:val="0"/>
+          <w:bCs w:val="0"/>
+          <w:sz w:val="24"/>
+          <w:szCs w:val="24"/>
+        </w:rPr>
+      </w:pPr>
+      <w:r>
+        <w:rPr>
+          <w:rFonts w:asciiTheme="majorBidi" w:hAnsiTheme="majorBidi" w:cstheme="majorBidi"/>
+          <w:b w:val="0"/>
+          <w:bCs w:val="0"/>
+          <w:sz w:val="24"/>
+          <w:szCs w:val="24"/>
+        </w:rPr>
+        <w:t xml:space="preserve">In </w:t>
+      </w:r>
+      <w:r>
+        <w:rPr>
+          <w:rFonts w:asciiTheme="majorBidi" w:hAnsiTheme="majorBidi" w:cstheme="majorBidi"/>
+          <w:sz w:val="24"/>
+          <w:szCs w:val="24"/>
+        </w:rPr>
+        <w:t>Figure1</w:t>
+      </w:r>
+      <w:r>
+        <w:rPr>
+          <w:rFonts w:asciiTheme="majorBidi" w:hAnsiTheme="majorBidi" w:cstheme="majorBidi"/>
+          <w:b w:val="0"/>
+          <w:bCs w:val="0"/>
+          <w:sz w:val="24"/>
+          <w:szCs w:val="24"/>
+        </w:rPr>
+        <w:t>, illustrates the use case diagram for the PackTrack System, highlighting the system’s core operations. It outlines two main actors: the User and the Admin, and the specific functions each actor can perform. The diagram also shows shared functions, such as Login, which are accessible by both actors.</w:t>
+      </w:r>
+    </w:p>
+    <w:p>
+      <w:pPr>
         <w:pStyle w:val="paragraphformat"/>
         <w:spacing w:before="0" w:beforeAutospacing="0" w:after="240" w:afterAutospacing="0"/>
       </w:pPr>
       <w:r>
-        <w:t>The Pack</w:t>
-      </w:r>
-      <w:r>
-        <w:t>Track</w:t>
-      </w:r>
-      <w:r>
-        <w:t xml:space="preserve"> system includes two main roles: User and Admin. Below is a list of core use cases:</w:t>
+        <w:rPr>
+          <w:rFonts w:asciiTheme="majorBidi" w:hAnsiTheme="majorBidi" w:cstheme="majorBidi"/>
+        </w:rPr>
+        <w:t>Each actor has distinct privileges: the User primarily interacts with their own delivery records, tracking statuses, and performing actions like exporting data. Meanwhile, the Admin has broader system control, including managing delivery statuses, overseeing user records, and exporting system-level reports.</w:t>
       </w:r>
     </w:p>
     <w:p>
@@ -3924,7 +4069,7 @@
                     </pic:cNvPicPr>
                   </pic:nvPicPr>
                   <pic:blipFill>
-                    <a:blip r:embed="rId12">
+                    <a:blip r:embed="rId13">
                       <a:extLst>
                         <a:ext uri="{28A0092B-C50C-407E-A947-70E740481C1C}">
                           <a14:useLocalDpi xmlns:a14="http://schemas.microsoft.com/office/drawing/2010/main" val="0"/>
@@ -3964,32 +4109,7 @@
         </w:rPr>
       </w:pPr>
       <w:r>
-        <w:rPr>
-          <w:b w:val="0"/>
-          <w:bCs w:val="0"/>
-        </w:rPr>
-        <w:t xml:space="preserve">Figure </w:t>
-      </w:r>
-      <w:r>
-        <w:rPr>
-          <w:b w:val="0"/>
-          <w:bCs w:val="0"/>
-        </w:rPr>
-        <w:t>3</w:t>
-      </w:r>
-      <w:r>
-        <w:rPr>
-          <w:b w:val="0"/>
-          <w:bCs w:val="0"/>
-        </w:rPr>
-        <w:t>.</w:t>
-      </w:r>
-      <w:r>
-        <w:rPr>
-          <w:b w:val="0"/>
-          <w:bCs w:val="0"/>
-        </w:rPr>
-        <w:t>1</w:t>
+        <w:t>Figure 3.1</w:t>
       </w:r>
       <w:r>
         <w:rPr>
@@ -4011,22 +4131,6 @@
           <w:bCs w:val="0"/>
         </w:rPr>
         <w:t>ase Diagram</w:t>
-      </w:r>
-    </w:p>
-    <w:p>
-      <w:pPr>
-        <w:spacing w:after="200" w:line="276" w:lineRule="auto"/>
-        <w:rPr>
-          <w:b w:val="0"/>
-          <w:bCs w:val="0"/>
-        </w:rPr>
-      </w:pPr>
-      <w:r>
-        <w:rPr>
-          <w:b w:val="0"/>
-          <w:bCs w:val="0"/>
-        </w:rPr>
-        <w:br w:type="page"/>
       </w:r>
     </w:p>
     <w:p>
@@ -4181,7 +4285,27 @@
           <w:sz w:val="24"/>
           <w:szCs w:val="24"/>
         </w:rPr>
-        <w:t>, ensuring that access to the dashboards is restricted to logged-in users only.</w:t>
+        <w:t xml:space="preserve">, ensuring that access to </w:t>
+      </w:r>
+      <w:r>
+        <w:rPr>
+          <w:b w:val="0"/>
+          <w:bCs w:val="0"/>
+          <w:color w:val="000000" w:themeColor="text1"/>
+          <w:sz w:val="24"/>
+          <w:szCs w:val="24"/>
+        </w:rPr>
+        <w:t>dashboards</w:t>
+      </w:r>
+      <w:r>
+        <w:rPr>
+          <w:b w:val="0"/>
+          <w:bCs w:val="0"/>
+          <w:color w:val="000000" w:themeColor="text1"/>
+          <w:sz w:val="24"/>
+          <w:szCs w:val="24"/>
+        </w:rPr>
+        <w:t xml:space="preserve"> is restricted to logged-in users only.</w:t>
       </w:r>
     </w:p>
     <w:p>
@@ -4214,7 +4338,7 @@
                     <pic:cNvPicPr/>
                   </pic:nvPicPr>
                   <pic:blipFill>
-                    <a:blip r:embed="rId13" cstate="print">
+                    <a:blip r:embed="rId14" cstate="print">
                       <a:extLst>
                         <a:ext uri="{28A0092B-C50C-407E-A947-70E740481C1C}">
                           <a14:useLocalDpi xmlns:a14="http://schemas.microsoft.com/office/drawing/2010/main" val="0"/>
@@ -4248,6 +4372,10 @@
         </w:tabs>
         <w:spacing w:before="240" w:after="240"/>
         <w:jc w:val="center"/>
+        <w:rPr>
+          <w:b w:val="0"/>
+          <w:bCs w:val="0"/>
+        </w:rPr>
       </w:pPr>
       <w:r>
         <w:t xml:space="preserve">Figure </w:t>
@@ -4256,7 +4384,14 @@
         <w:t>3.2.</w:t>
       </w:r>
       <w:r>
-        <w:t>1: Login Form (JWT-Based Authentication)</w:t>
+        <w:t xml:space="preserve">1 </w:t>
+      </w:r>
+      <w:r>
+        <w:rPr>
+          <w:b w:val="0"/>
+          <w:bCs w:val="0"/>
+        </w:rPr>
+        <w:t>Login Form (JWT-Based Authentication)</w:t>
       </w:r>
     </w:p>
     <w:p>
@@ -4367,7 +4502,7 @@
                     <pic:cNvPicPr/>
                   </pic:nvPicPr>
                   <pic:blipFill>
-                    <a:blip r:embed="rId14" cstate="print">
+                    <a:blip r:embed="rId15" cstate="print">
                       <a:extLst>
                         <a:ext uri="{28A0092B-C50C-407E-A947-70E740481C1C}">
                           <a14:useLocalDpi xmlns:a14="http://schemas.microsoft.com/office/drawing/2010/main" val="0"/>
@@ -4401,6 +4536,10 @@
         </w:tabs>
         <w:spacing w:before="240" w:after="240"/>
         <w:jc w:val="center"/>
+        <w:rPr>
+          <w:b w:val="0"/>
+          <w:bCs w:val="0"/>
+        </w:rPr>
       </w:pPr>
       <w:r>
         <w:t xml:space="preserve">Figure </w:t>
@@ -4409,7 +4548,14 @@
         <w:t>3.2.</w:t>
       </w:r>
       <w:r>
-        <w:t>2: Registration Form with Role-Based Access</w:t>
+        <w:t xml:space="preserve">2 </w:t>
+      </w:r>
+      <w:r>
+        <w:rPr>
+          <w:b w:val="0"/>
+          <w:bCs w:val="0"/>
+        </w:rPr>
+        <w:t>Registration Form with Role-Based Access</w:t>
       </w:r>
     </w:p>
     <w:p>
@@ -4522,7 +4668,7 @@
           <w:sz w:val="24"/>
           <w:szCs w:val="24"/>
         </w:rPr>
-        <w:t xml:space="preserve"> This </w:t>
+        <w:t xml:space="preserve"> </w:t>
       </w:r>
       <w:r>
         <w:rPr>
@@ -4531,7 +4677,7 @@
           <w:sz w:val="24"/>
           <w:szCs w:val="24"/>
         </w:rPr>
-        <w:t xml:space="preserve">dashboard </w:t>
+        <w:t>this</w:t>
       </w:r>
       <w:r>
         <w:rPr>
@@ -4540,7 +4686,34 @@
           <w:sz w:val="24"/>
           <w:szCs w:val="24"/>
         </w:rPr>
-        <w:t xml:space="preserve"> provides an overview of package statuses for the current month, along with interactive data visualizations:</w:t>
+        <w:t xml:space="preserve"> </w:t>
+      </w:r>
+      <w:r>
+        <w:rPr>
+          <w:b w:val="0"/>
+          <w:bCs w:val="0"/>
+          <w:sz w:val="24"/>
+          <w:szCs w:val="24"/>
+        </w:rPr>
+        <w:t xml:space="preserve">dashboard </w:t>
+      </w:r>
+      <w:r>
+        <w:rPr>
+          <w:b w:val="0"/>
+          <w:bCs w:val="0"/>
+          <w:sz w:val="24"/>
+          <w:szCs w:val="24"/>
+        </w:rPr>
+        <w:t>provides</w:t>
+      </w:r>
+      <w:r>
+        <w:rPr>
+          <w:b w:val="0"/>
+          <w:bCs w:val="0"/>
+          <w:sz w:val="24"/>
+          <w:szCs w:val="24"/>
+        </w:rPr>
+        <w:t xml:space="preserve"> an overview of package statuses for the current month, along with interactive data visualizations:</w:t>
       </w:r>
     </w:p>
     <w:p>
@@ -4633,7 +4806,25 @@
           <w:sz w:val="24"/>
           <w:szCs w:val="24"/>
         </w:rPr>
-        <w:t xml:space="preserve"> for submitting new package details and a </w:t>
+        <w:t xml:space="preserve"> for </w:t>
+      </w:r>
+      <w:r>
+        <w:rPr>
+          <w:b w:val="0"/>
+          <w:bCs w:val="0"/>
+          <w:sz w:val="24"/>
+          <w:szCs w:val="24"/>
+        </w:rPr>
+        <w:t>sending</w:t>
+      </w:r>
+      <w:r>
+        <w:rPr>
+          <w:b w:val="0"/>
+          <w:bCs w:val="0"/>
+          <w:sz w:val="24"/>
+          <w:szCs w:val="24"/>
+        </w:rPr>
+        <w:t xml:space="preserve"> new package details and a </w:t>
       </w:r>
       <w:r>
         <w:rPr>
@@ -4685,7 +4876,7 @@
                     <pic:cNvPicPr/>
                   </pic:nvPicPr>
                   <pic:blipFill>
-                    <a:blip r:embed="rId15" cstate="print">
+                    <a:blip r:embed="rId16" cstate="print">
                       <a:extLst>
                         <a:ext uri="{28A0092B-C50C-407E-A947-70E740481C1C}">
                           <a14:useLocalDpi xmlns:a14="http://schemas.microsoft.com/office/drawing/2010/main" val="0"/>
@@ -4719,6 +4910,10 @@
         </w:tabs>
         <w:spacing w:before="240" w:after="240"/>
         <w:jc w:val="center"/>
+        <w:rPr>
+          <w:b w:val="0"/>
+          <w:bCs w:val="0"/>
+        </w:rPr>
       </w:pPr>
       <w:r>
         <w:t xml:space="preserve">Figure </w:t>
@@ -4727,7 +4922,14 @@
         <w:t>3.2.</w:t>
       </w:r>
       <w:r>
-        <w:t>3: User Dashboard</w:t>
+        <w:t xml:space="preserve">3 </w:t>
+      </w:r>
+      <w:r>
+        <w:rPr>
+          <w:b w:val="0"/>
+          <w:bCs w:val="0"/>
+        </w:rPr>
+        <w:t>User Dashboard</w:t>
       </w:r>
     </w:p>
     <w:p>
@@ -4909,7 +5111,14 @@
           <w:b w:val="0"/>
           <w:bCs w:val="0"/>
         </w:rPr>
-        <w:t xml:space="preserve"> total users, total packages, active users, and delayed packages, with percentage-based trend indicators.</w:t>
+        <w:t>total</w:t>
+      </w:r>
+      <w:r>
+        <w:rPr>
+          <w:b w:val="0"/>
+          <w:bCs w:val="0"/>
+        </w:rPr>
+        <w:t xml:space="preserve"> users, total packages, active users, and delayed packages, with percentage-based trend indicators.</w:t>
       </w:r>
     </w:p>
     <w:p>
@@ -5083,7 +5292,7 @@
                     <pic:cNvPicPr/>
                   </pic:nvPicPr>
                   <pic:blipFill>
-                    <a:blip r:embed="rId16"/>
+                    <a:blip r:embed="rId17"/>
                     <a:stretch>
                       <a:fillRect/>
                     </a:stretch>
@@ -5111,6 +5320,10 @@
         </w:tabs>
         <w:spacing w:before="240" w:after="240"/>
         <w:jc w:val="center"/>
+        <w:rPr>
+          <w:b w:val="0"/>
+          <w:bCs w:val="0"/>
+        </w:rPr>
       </w:pPr>
       <w:r>
         <w:t xml:space="preserve">Figure </w:t>
@@ -5119,7 +5332,14 @@
         <w:t>3.2.</w:t>
       </w:r>
       <w:r>
-        <w:t>4: Admin panel Overview</w:t>
+        <w:t xml:space="preserve">4 </w:t>
+      </w:r>
+      <w:r>
+        <w:rPr>
+          <w:b w:val="0"/>
+          <w:bCs w:val="0"/>
+        </w:rPr>
+        <w:t>Admin panel Overview</w:t>
       </w:r>
     </w:p>
     <w:p>
@@ -5155,7 +5375,7 @@
                     <pic:cNvPicPr/>
                   </pic:nvPicPr>
                   <pic:blipFill>
-                    <a:blip r:embed="rId17"/>
+                    <a:blip r:embed="rId18"/>
                     <a:stretch>
                       <a:fillRect/>
                     </a:stretch>
@@ -5183,6 +5403,10 @@
         </w:tabs>
         <w:spacing w:before="240" w:after="240"/>
         <w:jc w:val="center"/>
+        <w:rPr>
+          <w:b w:val="0"/>
+          <w:bCs w:val="0"/>
+        </w:rPr>
       </w:pPr>
       <w:r>
         <w:t xml:space="preserve">Figure </w:t>
@@ -5191,7 +5415,14 @@
         <w:t>3.2.</w:t>
       </w:r>
       <w:r>
-        <w:t>5: Admin panel User Management &amp; Activity Logs</w:t>
+        <w:t xml:space="preserve">5 </w:t>
+      </w:r>
+      <w:r>
+        <w:rPr>
+          <w:b w:val="0"/>
+          <w:bCs w:val="0"/>
+        </w:rPr>
+        <w:t>Admin panel User Management &amp; Activity Logs</w:t>
       </w:r>
     </w:p>
     <w:p>
@@ -5210,10 +5441,7 @@
         <w:t xml:space="preserve">Figure </w:t>
       </w:r>
       <w:r>
-        <w:t>3.2.</w:t>
-      </w:r>
-      <w:r>
-        <w:t>6</w:t>
+        <w:t>3.2.6</w:t>
       </w:r>
       <w:r>
         <w:rPr>
@@ -5305,7 +5533,14 @@
           <w:b w:val="0"/>
           <w:bCs w:val="0"/>
         </w:rPr>
-        <w:t xml:space="preserve"> error message and provides quick navigation to login or dashboard.</w:t>
+        <w:t>error</w:t>
+      </w:r>
+      <w:r>
+        <w:rPr>
+          <w:b w:val="0"/>
+          <w:bCs w:val="0"/>
+        </w:rPr>
+        <w:t xml:space="preserve"> message and provides quick navigation to login or dashboard.</w:t>
       </w:r>
     </w:p>
     <w:p>
@@ -5323,6 +5558,7 @@
         <w:rPr>
           <w:b w:val="0"/>
           <w:bCs w:val="0"/>
+          <w:noProof/>
         </w:rPr>
         <w:drawing>
           <wp:inline distT="0" distB="0" distL="0" distR="0" wp14:anchorId="3BC37A64" wp14:editId="553B1C67">
@@ -5340,7 +5576,7 @@
                     <pic:cNvPicPr/>
                   </pic:nvPicPr>
                   <pic:blipFill>
-                    <a:blip r:embed="rId18"/>
+                    <a:blip r:embed="rId19"/>
                     <a:stretch>
                       <a:fillRect/>
                     </a:stretch>
@@ -5368,6 +5604,10 @@
         </w:tabs>
         <w:spacing w:before="240" w:after="240"/>
         <w:jc w:val="center"/>
+        <w:rPr>
+          <w:b w:val="0"/>
+          <w:bCs w:val="0"/>
+        </w:rPr>
       </w:pPr>
       <w:r>
         <w:t xml:space="preserve">Figure </w:t>
@@ -5376,17 +5616,29 @@
         <w:t>3.2.</w:t>
       </w:r>
       <w:r>
-        <w:t>6: 403 Forbidden Access Page</w:t>
-      </w:r>
-    </w:p>
-    <w:p>
-      <w:pPr>
-        <w:spacing w:after="200" w:line="276" w:lineRule="auto"/>
-        <w:rPr>
-          <w:b w:val="0"/>
-          <w:bCs w:val="0"/>
-        </w:rPr>
-      </w:pPr>
+        <w:t xml:space="preserve">6 </w:t>
+      </w:r>
+      <w:r>
+        <w:rPr>
+          <w:b w:val="0"/>
+          <w:bCs w:val="0"/>
+        </w:rPr>
+        <w:t>Forbidden Access Page</w:t>
+      </w:r>
+      <w:r>
+        <w:rPr>
+          <w:b w:val="0"/>
+          <w:bCs w:val="0"/>
+        </w:rPr>
+        <w:t xml:space="preserve"> </w:t>
+      </w:r>
+      <w:r>
+        <w:rPr>
+          <w:b w:val="0"/>
+          <w:bCs w:val="0"/>
+        </w:rPr>
+        <w:t>(403)</w:t>
+      </w:r>
       <w:r>
         <w:rPr>
           <w:b w:val="0"/>
@@ -5534,6 +5786,7 @@
         <w:rPr>
           <w:b w:val="0"/>
           <w:bCs w:val="0"/>
+          <w:noProof/>
         </w:rPr>
         <w:drawing>
           <wp:inline distT="0" distB="0" distL="0" distR="0" wp14:anchorId="57BD7F99" wp14:editId="1BD4E4CE">
@@ -5551,7 +5804,7 @@
                     <pic:cNvPicPr/>
                   </pic:nvPicPr>
                   <pic:blipFill>
-                    <a:blip r:embed="rId19"/>
+                    <a:blip r:embed="rId20"/>
                     <a:stretch>
                       <a:fillRect/>
                     </a:stretch>
@@ -5579,6 +5832,10 @@
         </w:tabs>
         <w:spacing w:before="240" w:after="240"/>
         <w:jc w:val="center"/>
+        <w:rPr>
+          <w:b w:val="0"/>
+          <w:bCs w:val="0"/>
+        </w:rPr>
       </w:pPr>
       <w:r>
         <w:t xml:space="preserve">Figure </w:t>
@@ -5587,9 +5844,37 @@
         <w:t>3.2.</w:t>
       </w:r>
       <w:r>
-        <w:t>7: 500 Internal Server Error</w:t>
+        <w:t xml:space="preserve">7 </w:t>
+      </w:r>
+      <w:r>
+        <w:rPr>
+          <w:b w:val="0"/>
+          <w:bCs w:val="0"/>
+        </w:rPr>
+        <w:t>Internal Server Error</w:t>
       </w:r>
       <w:bookmarkStart w:id="21" w:name="_Hlk194867359"/>
+      <w:r>
+        <w:rPr>
+          <w:b w:val="0"/>
+          <w:bCs w:val="0"/>
+        </w:rPr>
+        <w:t xml:space="preserve"> (</w:t>
+      </w:r>
+      <w:r>
+        <w:rPr>
+          <w:b w:val="0"/>
+          <w:bCs w:val="0"/>
+        </w:rPr>
+        <w:t>500</w:t>
+      </w:r>
+      <w:r>
+        <w:rPr>
+          <w:b w:val="0"/>
+          <w:bCs w:val="0"/>
+        </w:rPr>
+        <w:t>)</w:t>
+      </w:r>
     </w:p>
     <w:p>
       <w:pPr>
@@ -5615,10 +5900,7 @@
         <w:t xml:space="preserve">Figure </w:t>
       </w:r>
       <w:r>
-        <w:t>3.2.</w:t>
-      </w:r>
-      <w:r>
-        <w:t xml:space="preserve">8 </w:t>
+        <w:t xml:space="preserve">3.2.8 </w:t>
       </w:r>
       <w:r>
         <w:rPr>
@@ -5643,6 +5925,7 @@
         <w:rPr>
           <w:b w:val="0"/>
           <w:bCs w:val="0"/>
+          <w:noProof/>
         </w:rPr>
         <w:drawing>
           <wp:inline distT="0" distB="0" distL="0" distR="0" wp14:anchorId="515A6C9B" wp14:editId="150551E0">
@@ -5660,7 +5943,7 @@
                     <pic:cNvPicPr/>
                   </pic:nvPicPr>
                   <pic:blipFill>
-                    <a:blip r:embed="rId20"/>
+                    <a:blip r:embed="rId21"/>
                     <a:stretch>
                       <a:fillRect/>
                     </a:stretch>
@@ -5696,7 +5979,17 @@
         <w:t>3.2.</w:t>
       </w:r>
       <w:r>
-        <w:t xml:space="preserve">8: Loading Animation </w:t>
+        <w:t xml:space="preserve">8 </w:t>
+      </w:r>
+      <w:r>
+        <w:rPr>
+          <w:b w:val="0"/>
+          <w:bCs w:val="0"/>
+        </w:rPr>
+        <w:t>Loading Animation</w:t>
+      </w:r>
+      <w:r>
+        <w:t xml:space="preserve"> </w:t>
       </w:r>
       <w:bookmarkEnd w:id="21"/>
     </w:p>
@@ -5706,7 +5999,7 @@
       </w:pPr>
     </w:p>
     <w:sectPr>
-      <w:headerReference w:type="default" r:id="rId21"/>
+      <w:headerReference w:type="default" r:id="rId22"/>
       <w:pgSz w:w="12240" w:h="15840" w:code="1"/>
       <w:pgMar w:top="1080" w:right="1440" w:bottom="1080" w:left="1440" w:header="720" w:footer="720" w:gutter="0"/>
       <w:pgNumType w:start="0"/>
@@ -5735,6 +6028,59 @@
     </w:p>
   </w:endnote>
 </w:endnotes>
+</file>
+
+<file path=word/footer1.xml><?xml version="1.0" encoding="utf-8"?>
+<w:ftr xmlns:wpc="http://schemas.microsoft.com/office/word/2010/wordprocessingCanvas" xmlns:cx="http://schemas.microsoft.com/office/drawing/2014/chartex" xmlns:cx1="http://schemas.microsoft.com/office/drawing/2015/9/8/chartex" xmlns:cx2="http://schemas.microsoft.com/office/drawing/2015/10/21/chartex" xmlns:cx3="http://schemas.microsoft.com/office/drawing/2016/5/9/chartex" xmlns:cx4="http://schemas.microsoft.com/office/drawing/2016/5/10/chartex" xmlns:cx5="http://schemas.microsoft.com/office/drawing/2016/5/11/chartex" xmlns:cx6="http://schemas.microsoft.com/office/drawing/2016/5/12/chartex" xmlns:cx7="http://schemas.microsoft.com/office/drawing/2016/5/13/chartex" xmlns:cx8="http://schemas.microsoft.com/office/drawing/2016/5/14/chartex" xmlns:mc="http://schemas.openxmlformats.org/markup-compatibility/2006" xmlns:aink="http://schemas.microsoft.com/office/drawing/2016/ink" xmlns:am3d="http://schemas.microsoft.com/office/drawing/2017/model3d" xmlns:o="urn:schemas-microsoft-com:office:office" xmlns:oel="http://schemas.microsoft.com/office/2019/extlst" xmlns:r="http://schemas.openxmlformats.org/officeDocument/2006/relationships" xmlns:m="http://schemas.openxmlformats.org/officeDocument/2006/math" xmlns:v="urn:schemas-microsoft-com:vml" xmlns:wp14="http://schemas.microsoft.com/office/word/2010/wordprocessingDrawing" xmlns:wp="http://schemas.openxmlformats.org/drawingml/2006/wordprocessingDrawing" xmlns:w10="urn:schemas-microsoft-com:office:word" xmlns:w="http://schemas.openxmlformats.org/wordprocessingml/2006/main" xmlns:w14="http://schemas.microsoft.com/office/word/2010/wordml" xmlns:w15="http://schemas.microsoft.com/office/word/2012/wordml" xmlns:w16cex="http://schemas.microsoft.com/office/word/2018/wordml/cex" xmlns:w16cid="http://schemas.microsoft.com/office/word/2016/wordml/cid" xmlns:w16="http://schemas.microsoft.com/office/word/2018/wordml" xmlns:w16du="http://schemas.microsoft.com/office/word/2023/wordml/word16du" xmlns:w16sdtdh="http://schemas.microsoft.com/office/word/2020/wordml/sdtdatahash" xmlns:w16sdtfl="http://schemas.microsoft.com/office/word/2024/wordml/sdtformatlock" xmlns:w16se="http://schemas.microsoft.com/office/word/2015/wordml/symex" xmlns:wpg="http://schemas.microsoft.com/office/word/2010/wordprocessingGroup" xmlns:wpi="http://schemas.microsoft.com/office/word/2010/wordprocessingInk" xmlns:wne="http://schemas.microsoft.com/office/word/2006/wordml" xmlns:wps="http://schemas.microsoft.com/office/word/2010/wordprocessingShape" mc:Ignorable="w14 w15 w16se w16cid w16 w16cex w16sdtdh w16sdtfl w16du wp14">
+  <w:sdt>
+    <w:sdtPr>
+      <w:id w:val="1921528514"/>
+      <w:docPartObj>
+        <w:docPartGallery w:val="Page Numbers (Bottom of Page)"/>
+        <w:docPartUnique/>
+      </w:docPartObj>
+    </w:sdtPr>
+    <w:sdtEndPr>
+      <w:rPr>
+        <w:noProof/>
+      </w:rPr>
+    </w:sdtEndPr>
+    <w:sdtContent>
+      <w:p>
+        <w:pPr>
+          <w:pStyle w:val="Footer"/>
+          <w:jc w:val="right"/>
+        </w:pPr>
+        <w:r>
+          <w:fldChar w:fldCharType="begin"/>
+        </w:r>
+        <w:r>
+          <w:instrText xml:space="preserve"> PAGE   \* MERGEFORMAT </w:instrText>
+        </w:r>
+        <w:r>
+          <w:fldChar w:fldCharType="separate"/>
+        </w:r>
+        <w:r>
+          <w:rPr>
+            <w:noProof/>
+          </w:rPr>
+          <w:t>2</w:t>
+        </w:r>
+        <w:r>
+          <w:rPr>
+            <w:noProof/>
+          </w:rPr>
+          <w:fldChar w:fldCharType="end"/>
+        </w:r>
+      </w:p>
+    </w:sdtContent>
+  </w:sdt>
+  <w:p>
+    <w:pPr>
+      <w:pStyle w:val="Footer"/>
+    </w:pPr>
+  </w:p>
+</w:ftr>
 </file>
 
 <file path=word/footnotes.xml><?xml version="1.0" encoding="utf-8"?>
@@ -5815,49 +6161,12 @@
 
 <file path=word/header2.xml><?xml version="1.0" encoding="utf-8"?>
 <w:hdr xmlns:wpc="http://schemas.microsoft.com/office/word/2010/wordprocessingCanvas" xmlns:cx="http://schemas.microsoft.com/office/drawing/2014/chartex" xmlns:cx1="http://schemas.microsoft.com/office/drawing/2015/9/8/chartex" xmlns:cx2="http://schemas.microsoft.com/office/drawing/2015/10/21/chartex" xmlns:cx3="http://schemas.microsoft.com/office/drawing/2016/5/9/chartex" xmlns:cx4="http://schemas.microsoft.com/office/drawing/2016/5/10/chartex" xmlns:cx5="http://schemas.microsoft.com/office/drawing/2016/5/11/chartex" xmlns:cx6="http://schemas.microsoft.com/office/drawing/2016/5/12/chartex" xmlns:cx7="http://schemas.microsoft.com/office/drawing/2016/5/13/chartex" xmlns:cx8="http://schemas.microsoft.com/office/drawing/2016/5/14/chartex" xmlns:mc="http://schemas.openxmlformats.org/markup-compatibility/2006" xmlns:aink="http://schemas.microsoft.com/office/drawing/2016/ink" xmlns:am3d="http://schemas.microsoft.com/office/drawing/2017/model3d" xmlns:o="urn:schemas-microsoft-com:office:office" xmlns:oel="http://schemas.microsoft.com/office/2019/extlst" xmlns:r="http://schemas.openxmlformats.org/officeDocument/2006/relationships" xmlns:m="http://schemas.openxmlformats.org/officeDocument/2006/math" xmlns:v="urn:schemas-microsoft-com:vml" xmlns:wp14="http://schemas.microsoft.com/office/word/2010/wordprocessingDrawing" xmlns:wp="http://schemas.openxmlformats.org/drawingml/2006/wordprocessingDrawing" xmlns:w10="urn:schemas-microsoft-com:office:word" xmlns:w="http://schemas.openxmlformats.org/wordprocessingml/2006/main" xmlns:w14="http://schemas.microsoft.com/office/word/2010/wordml" xmlns:w15="http://schemas.microsoft.com/office/word/2012/wordml" xmlns:w16cex="http://schemas.microsoft.com/office/word/2018/wordml/cex" xmlns:w16cid="http://schemas.microsoft.com/office/word/2016/wordml/cid" xmlns:w16="http://schemas.microsoft.com/office/word/2018/wordml" xmlns:w16du="http://schemas.microsoft.com/office/word/2023/wordml/word16du" xmlns:w16sdtdh="http://schemas.microsoft.com/office/word/2020/wordml/sdtdatahash" xmlns:w16sdtfl="http://schemas.microsoft.com/office/word/2024/wordml/sdtformatlock" xmlns:w16se="http://schemas.microsoft.com/office/word/2015/wordml/symex" xmlns:wpg="http://schemas.microsoft.com/office/word/2010/wordprocessingGroup" xmlns:wpi="http://schemas.microsoft.com/office/word/2010/wordprocessingInk" xmlns:wne="http://schemas.microsoft.com/office/word/2006/wordml" xmlns:wps="http://schemas.microsoft.com/office/word/2010/wordprocessingShape" mc:Ignorable="w14 w15 w16se w16cid w16 w16cex w16sdtdh w16sdtfl w16du wp14">
-  <w:sdt>
-    <w:sdtPr>
-      <w:id w:val="745993178"/>
-      <w:docPartObj>
-        <w:docPartGallery w:val="Page Numbers (Top of Page)"/>
-        <w:docPartUnique/>
-      </w:docPartObj>
-    </w:sdtPr>
-    <w:sdtEndPr>
-      <w:rPr>
-        <w:noProof/>
-      </w:rPr>
-    </w:sdtEndPr>
-    <w:sdtContent>
-      <w:p>
-        <w:pPr>
-          <w:pStyle w:val="Header"/>
-          <w:jc w:val="right"/>
-        </w:pPr>
-        <w:r>
-          <w:fldChar w:fldCharType="begin"/>
-        </w:r>
-        <w:r>
-          <w:instrText xml:space="preserve"> PAGE   \* MERGEFORMAT </w:instrText>
-        </w:r>
-        <w:r>
-          <w:fldChar w:fldCharType="separate"/>
-        </w:r>
-        <w:r>
-          <w:rPr>
-            <w:noProof/>
-          </w:rPr>
-          <w:t>2</w:t>
-        </w:r>
-        <w:r>
-          <w:rPr>
-            <w:noProof/>
-          </w:rPr>
-          <w:fldChar w:fldCharType="end"/>
-        </w:r>
-      </w:p>
-    </w:sdtContent>
-  </w:sdt>
+  <w:p>
+    <w:pPr>
+      <w:pStyle w:val="Header"/>
+      <w:jc w:val="right"/>
+    </w:pPr>
+  </w:p>
 </w:hdr>
 </file>
 

</xml_diff>

<commit_message>
Update documentation: add class diagram, ER diagram, and use case diagram
</commit_message>
<xml_diff>
--- a/Documents/PackTrack-Documentation.docx
+++ b/Documents/PackTrack-Documentation.docx
@@ -620,7 +620,7 @@
     <w:p>
       <w:pPr>
         <w:widowControl w:val="0"/>
-        <w:spacing w:before="120" w:after="120"/>
+        <w:spacing w:after="120"/>
         <w:jc w:val="center"/>
         <w:rPr>
           <w:rFonts w:cs="Times New Roman"/>
@@ -871,7 +871,29 @@
             <w:smallCaps/>
             <w:szCs w:val="26"/>
           </w:rPr>
-          <w:t>Chapter One</w:t>
+          <w:t>Chap</w:t>
+        </w:r>
+        <w:r>
+          <w:rPr>
+            <w:rStyle w:val="Hyperlink"/>
+            <w:rFonts w:asciiTheme="majorBidi" w:hAnsiTheme="majorBidi" w:cstheme="majorBidi"/>
+            <w:b w:val="0"/>
+            <w:bCs w:val="0"/>
+            <w:smallCaps/>
+            <w:szCs w:val="26"/>
+          </w:rPr>
+          <w:t>t</w:t>
+        </w:r>
+        <w:r>
+          <w:rPr>
+            <w:rStyle w:val="Hyperlink"/>
+            <w:rFonts w:asciiTheme="majorBidi" w:hAnsiTheme="majorBidi" w:cstheme="majorBidi"/>
+            <w:b w:val="0"/>
+            <w:bCs w:val="0"/>
+            <w:smallCaps/>
+            <w:szCs w:val="26"/>
+          </w:rPr>
+          <w:t>er One</w:t>
         </w:r>
       </w:hyperlink>
       <w:r>
@@ -891,7 +913,7 @@
         <w:tabs>
           <w:tab w:val="left" w:leader="hyphen" w:pos="7938"/>
         </w:tabs>
-        <w:spacing w:before="120" w:after="120"/>
+        <w:spacing w:after="120"/>
         <w:rPr>
           <w:rFonts w:asciiTheme="majorBidi" w:hAnsiTheme="majorBidi" w:cstheme="majorBidi"/>
           <w:b w:val="0"/>
@@ -963,25 +985,7 @@
             <w:b w:val="0"/>
             <w:bCs w:val="0"/>
           </w:rPr>
-          <w:t xml:space="preserve"> Problem</w:t>
-        </w:r>
-        <w:r>
-          <w:rPr>
-            <w:rStyle w:val="Hyperlink"/>
-            <w:rFonts w:asciiTheme="majorBidi" w:hAnsiTheme="majorBidi" w:cstheme="majorBidi"/>
-            <w:b w:val="0"/>
-            <w:bCs w:val="0"/>
-          </w:rPr>
-          <w:t xml:space="preserve"> </w:t>
-        </w:r>
-        <w:r>
-          <w:rPr>
-            <w:rStyle w:val="Hyperlink"/>
-            <w:rFonts w:asciiTheme="majorBidi" w:hAnsiTheme="majorBidi" w:cstheme="majorBidi"/>
-            <w:b w:val="0"/>
-            <w:bCs w:val="0"/>
-          </w:rPr>
-          <w:t>Statement</w:t>
+          <w:t xml:space="preserve"> Problem Statement</w:t>
         </w:r>
       </w:hyperlink>
       <w:r>
@@ -1091,6 +1095,14 @@
           <w:szCs w:val="26"/>
         </w:rPr>
         <w:tab/>
+      </w:r>
+      <w:r>
+        <w:rPr>
+          <w:rFonts w:asciiTheme="majorBidi" w:hAnsiTheme="majorBidi" w:cstheme="majorBidi"/>
+          <w:b w:val="0"/>
+          <w:bCs w:val="0"/>
+          <w:szCs w:val="26"/>
+        </w:rPr>
         <w:t>1</w:t>
       </w:r>
       <w:r>
@@ -1151,7 +1163,15 @@
           <w:szCs w:val="26"/>
         </w:rPr>
         <w:tab/>
-        <w:t>1</w:t>
+      </w:r>
+      <w:r>
+        <w:rPr>
+          <w:rFonts w:asciiTheme="majorBidi" w:hAnsiTheme="majorBidi" w:cstheme="majorBidi"/>
+          <w:b w:val="0"/>
+          <w:bCs w:val="0"/>
+          <w:szCs w:val="26"/>
+        </w:rPr>
+        <w:t>2</w:t>
       </w:r>
     </w:p>
     <w:p>
@@ -1185,7 +1205,29 @@
             <w:smallCaps/>
             <w:szCs w:val="26"/>
           </w:rPr>
-          <w:t>Chapter Two</w:t>
+          <w:t>Ch</w:t>
+        </w:r>
+        <w:r>
+          <w:rPr>
+            <w:rStyle w:val="Hyperlink"/>
+            <w:rFonts w:asciiTheme="majorBidi" w:hAnsiTheme="majorBidi" w:cstheme="majorBidi"/>
+            <w:b w:val="0"/>
+            <w:bCs w:val="0"/>
+            <w:smallCaps/>
+            <w:szCs w:val="26"/>
+          </w:rPr>
+          <w:t>a</w:t>
+        </w:r>
+        <w:r>
+          <w:rPr>
+            <w:rStyle w:val="Hyperlink"/>
+            <w:rFonts w:asciiTheme="majorBidi" w:hAnsiTheme="majorBidi" w:cstheme="majorBidi"/>
+            <w:b w:val="0"/>
+            <w:bCs w:val="0"/>
+            <w:smallCaps/>
+            <w:szCs w:val="26"/>
+          </w:rPr>
+          <w:t>pter Two</w:t>
         </w:r>
       </w:hyperlink>
       <w:r>
@@ -1204,7 +1246,7 @@
         <w:tabs>
           <w:tab w:val="left" w:leader="hyphen" w:pos="7938"/>
         </w:tabs>
-        <w:spacing w:before="120" w:after="120"/>
+        <w:spacing w:after="120"/>
         <w:rPr>
           <w:rFonts w:asciiTheme="majorBidi" w:hAnsiTheme="majorBidi" w:cstheme="majorBidi"/>
           <w:b w:val="0"/>
@@ -1222,7 +1264,29 @@
             <w:smallCaps/>
             <w:szCs w:val="26"/>
           </w:rPr>
-          <w:t>Project Planning and Requirements</w:t>
+          <w:t>Project Planning and Req</w:t>
+        </w:r>
+        <w:r>
+          <w:rPr>
+            <w:rStyle w:val="Hyperlink"/>
+            <w:rFonts w:asciiTheme="majorBidi" w:hAnsiTheme="majorBidi" w:cstheme="majorBidi"/>
+            <w:b w:val="0"/>
+            <w:bCs w:val="0"/>
+            <w:smallCaps/>
+            <w:szCs w:val="26"/>
+          </w:rPr>
+          <w:t>u</w:t>
+        </w:r>
+        <w:r>
+          <w:rPr>
+            <w:rStyle w:val="Hyperlink"/>
+            <w:rFonts w:asciiTheme="majorBidi" w:hAnsiTheme="majorBidi" w:cstheme="majorBidi"/>
+            <w:b w:val="0"/>
+            <w:bCs w:val="0"/>
+            <w:smallCaps/>
+            <w:szCs w:val="26"/>
+          </w:rPr>
+          <w:t>irements</w:t>
         </w:r>
       </w:hyperlink>
       <w:r>
@@ -1241,7 +1305,7 @@
           <w:bCs w:val="0"/>
           <w:szCs w:val="26"/>
         </w:rPr>
-        <w:t>2</w:t>
+        <w:t>3</w:t>
       </w:r>
     </w:p>
     <w:p>
@@ -1302,7 +1366,25 @@
             <w:b w:val="0"/>
             <w:bCs w:val="0"/>
           </w:rPr>
-          <w:t>Project Plan and Schedule</w:t>
+          <w:t>Project Pla</w:t>
+        </w:r>
+        <w:r>
+          <w:rPr>
+            <w:rStyle w:val="Hyperlink"/>
+            <w:rFonts w:asciiTheme="majorBidi" w:hAnsiTheme="majorBidi" w:cstheme="majorBidi"/>
+            <w:b w:val="0"/>
+            <w:bCs w:val="0"/>
+          </w:rPr>
+          <w:t>n</w:t>
+        </w:r>
+        <w:r>
+          <w:rPr>
+            <w:rStyle w:val="Hyperlink"/>
+            <w:rFonts w:asciiTheme="majorBidi" w:hAnsiTheme="majorBidi" w:cstheme="majorBidi"/>
+            <w:b w:val="0"/>
+            <w:bCs w:val="0"/>
+          </w:rPr>
+          <w:t xml:space="preserve"> and Schedule</w:t>
         </w:r>
       </w:hyperlink>
       <w:r>
@@ -1321,7 +1403,7 @@
           <w:bCs w:val="0"/>
           <w:szCs w:val="26"/>
         </w:rPr>
-        <w:t>2</w:t>
+        <w:t>3</w:t>
       </w:r>
     </w:p>
     <w:p>
@@ -1365,7 +1447,16 @@
             <w:b w:val="0"/>
             <w:bCs w:val="0"/>
           </w:rPr>
-          <w:t>Gantt Chart</w:t>
+          <w:t>G</w:t>
+        </w:r>
+        <w:r>
+          <w:rPr>
+            <w:rStyle w:val="Hyperlink"/>
+            <w:rFonts w:asciiTheme="majorBidi" w:hAnsiTheme="majorBidi" w:cstheme="majorBidi"/>
+            <w:b w:val="0"/>
+            <w:bCs w:val="0"/>
+          </w:rPr>
+          <w:t>antt Chart</w:t>
         </w:r>
       </w:hyperlink>
       <w:r>
@@ -1384,7 +1475,7 @@
           <w:bCs w:val="0"/>
           <w:szCs w:val="26"/>
         </w:rPr>
-        <w:t>2</w:t>
+        <w:t>3</w:t>
       </w:r>
     </w:p>
     <w:p>
@@ -1427,7 +1518,25 @@
             <w:b w:val="0"/>
             <w:bCs w:val="0"/>
           </w:rPr>
-          <w:t xml:space="preserve"> Functional Requirements </w:t>
+          <w:t xml:space="preserve"> Functiona</w:t>
+        </w:r>
+        <w:r>
+          <w:rPr>
+            <w:rStyle w:val="Hyperlink"/>
+            <w:rFonts w:asciiTheme="majorBidi" w:hAnsiTheme="majorBidi" w:cstheme="majorBidi"/>
+            <w:b w:val="0"/>
+            <w:bCs w:val="0"/>
+          </w:rPr>
+          <w:t>l</w:t>
+        </w:r>
+        <w:r>
+          <w:rPr>
+            <w:rStyle w:val="Hyperlink"/>
+            <w:rFonts w:asciiTheme="majorBidi" w:hAnsiTheme="majorBidi" w:cstheme="majorBidi"/>
+            <w:b w:val="0"/>
+            <w:bCs w:val="0"/>
+          </w:rPr>
+          <w:t xml:space="preserve"> Requirements </w:t>
         </w:r>
       </w:hyperlink>
       <w:r>
@@ -1446,7 +1555,7 @@
           <w:bCs w:val="0"/>
           <w:szCs w:val="26"/>
         </w:rPr>
-        <w:t>2</w:t>
+        <w:t>4</w:t>
       </w:r>
     </w:p>
     <w:p>
@@ -1508,7 +1617,7 @@
           <w:bCs w:val="0"/>
           <w:szCs w:val="26"/>
         </w:rPr>
-        <w:t>2</w:t>
+        <w:t>4</w:t>
       </w:r>
     </w:p>
     <w:p>
@@ -1570,7 +1679,7 @@
           <w:bCs w:val="0"/>
           <w:szCs w:val="26"/>
         </w:rPr>
-        <w:t>2</w:t>
+        <w:t>5</w:t>
       </w:r>
     </w:p>
     <w:p>
@@ -1604,29 +1713,7 @@
             <w:smallCaps/>
             <w:szCs w:val="26"/>
           </w:rPr>
-          <w:t>Cha</w:t>
-        </w:r>
-        <w:r>
-          <w:rPr>
-            <w:rStyle w:val="Hyperlink"/>
-            <w:rFonts w:asciiTheme="majorBidi" w:hAnsiTheme="majorBidi" w:cstheme="majorBidi"/>
-            <w:b w:val="0"/>
-            <w:bCs w:val="0"/>
-            <w:smallCaps/>
-            <w:szCs w:val="26"/>
-          </w:rPr>
-          <w:t>p</w:t>
-        </w:r>
-        <w:r>
-          <w:rPr>
-            <w:rStyle w:val="Hyperlink"/>
-            <w:rFonts w:asciiTheme="majorBidi" w:hAnsiTheme="majorBidi" w:cstheme="majorBidi"/>
-            <w:b w:val="0"/>
-            <w:bCs w:val="0"/>
-            <w:smallCaps/>
-            <w:szCs w:val="26"/>
-          </w:rPr>
-          <w:t>t</w:t>
+          <w:t>Chapt</w:t>
         </w:r>
         <w:r>
           <w:rPr>
@@ -1648,7 +1735,29 @@
             <w:smallCaps/>
             <w:szCs w:val="26"/>
           </w:rPr>
-          <w:t>r T</w:t>
+          <w:t>r</w:t>
+        </w:r>
+        <w:r>
+          <w:rPr>
+            <w:rStyle w:val="Hyperlink"/>
+            <w:rFonts w:asciiTheme="majorBidi" w:hAnsiTheme="majorBidi" w:cstheme="majorBidi"/>
+            <w:b w:val="0"/>
+            <w:bCs w:val="0"/>
+            <w:smallCaps/>
+            <w:szCs w:val="26"/>
+          </w:rPr>
+          <w:t xml:space="preserve"> </w:t>
+        </w:r>
+        <w:r>
+          <w:rPr>
+            <w:rStyle w:val="Hyperlink"/>
+            <w:rFonts w:asciiTheme="majorBidi" w:hAnsiTheme="majorBidi" w:cstheme="majorBidi"/>
+            <w:b w:val="0"/>
+            <w:bCs w:val="0"/>
+            <w:smallCaps/>
+            <w:szCs w:val="26"/>
+          </w:rPr>
+          <w:t>T</w:t>
         </w:r>
         <w:r>
           <w:rPr>
@@ -1670,7 +1779,44 @@
             <w:smallCaps/>
             <w:szCs w:val="26"/>
           </w:rPr>
-          <w:t>r</w:t>
+          <w:t>ree</w:t>
+        </w:r>
+      </w:hyperlink>
+      <w:r>
+        <w:rPr>
+          <w:rFonts w:asciiTheme="majorBidi" w:hAnsiTheme="majorBidi" w:cstheme="majorBidi"/>
+          <w:b w:val="0"/>
+          <w:bCs w:val="0"/>
+          <w:szCs w:val="26"/>
+        </w:rPr>
+        <w:t xml:space="preserve"> </w:t>
+      </w:r>
+    </w:p>
+    <w:p>
+      <w:pPr>
+        <w:widowControl w:val="0"/>
+        <w:tabs>
+          <w:tab w:val="left" w:leader="hyphen" w:pos="7938"/>
+        </w:tabs>
+        <w:spacing w:after="120"/>
+        <w:rPr>
+          <w:rFonts w:asciiTheme="majorBidi" w:hAnsiTheme="majorBidi" w:cstheme="majorBidi"/>
+          <w:b w:val="0"/>
+          <w:bCs w:val="0"/>
+          <w:szCs w:val="26"/>
+        </w:rPr>
+      </w:pPr>
+      <w:hyperlink w:anchor="SYSTEM_ANALYSIS_AND_DESIGN" w:history="1">
+        <w:r>
+          <w:rPr>
+            <w:rStyle w:val="Hyperlink"/>
+            <w:rFonts w:asciiTheme="majorBidi" w:hAnsiTheme="majorBidi" w:cstheme="majorBidi"/>
+            <w:b w:val="0"/>
+            <w:bCs w:val="0"/>
+            <w:smallCaps/>
+            <w:szCs w:val="26"/>
+          </w:rPr>
+          <w:t>SYSTEM ANALYSIS AND DES</w:t>
         </w:r>
         <w:r>
           <w:rPr>
@@ -1681,34 +1827,8 @@
             <w:smallCaps/>
             <w:szCs w:val="26"/>
           </w:rPr>
-          <w:t>ee</w:t>
+          <w:t>I</w:t>
         </w:r>
-      </w:hyperlink>
-      <w:r>
-        <w:rPr>
-          <w:rFonts w:asciiTheme="majorBidi" w:hAnsiTheme="majorBidi" w:cstheme="majorBidi"/>
-          <w:b w:val="0"/>
-          <w:bCs w:val="0"/>
-          <w:szCs w:val="26"/>
-        </w:rPr>
-        <w:t xml:space="preserve"> </w:t>
-      </w:r>
-    </w:p>
-    <w:p>
-      <w:pPr>
-        <w:widowControl w:val="0"/>
-        <w:tabs>
-          <w:tab w:val="left" w:leader="hyphen" w:pos="7938"/>
-        </w:tabs>
-        <w:spacing w:before="120" w:after="120"/>
-        <w:rPr>
-          <w:rFonts w:asciiTheme="majorBidi" w:hAnsiTheme="majorBidi" w:cstheme="majorBidi"/>
-          <w:b w:val="0"/>
-          <w:bCs w:val="0"/>
-          <w:szCs w:val="26"/>
-        </w:rPr>
-      </w:pPr>
-      <w:hyperlink w:anchor="SYSTEM_ANALYSIS_AND_DESIGN" w:history="1">
         <w:r>
           <w:rPr>
             <w:rStyle w:val="Hyperlink"/>
@@ -1718,7 +1838,7 @@
             <w:smallCaps/>
             <w:szCs w:val="26"/>
           </w:rPr>
-          <w:t>SYSTEM ANALYSIS AND DESIGN (Initial Phase)</w:t>
+          <w:t>GN (Initial Phase)</w:t>
         </w:r>
       </w:hyperlink>
       <w:r>
@@ -1737,7 +1857,7 @@
           <w:bCs w:val="0"/>
           <w:szCs w:val="26"/>
         </w:rPr>
-        <w:t>3</w:t>
+        <w:t>6</w:t>
       </w:r>
     </w:p>
     <w:p>
@@ -1754,7 +1874,7 @@
           <w:szCs w:val="26"/>
         </w:rPr>
       </w:pPr>
-      <w:hyperlink w:anchor="_3.1_System_Use" w:history="1">
+      <w:hyperlink w:anchor="_3.1_Use_Case" w:history="1">
         <w:r>
           <w:rPr>
             <w:rStyle w:val="Hyperlink"/>
@@ -1762,7 +1882,7 @@
             <w:b w:val="0"/>
             <w:bCs w:val="0"/>
           </w:rPr>
-          <w:t>3.1 Syste</w:t>
+          <w:t>3.1 Use</w:t>
         </w:r>
         <w:r>
           <w:rPr>
@@ -1771,7 +1891,7 @@
             <w:b w:val="0"/>
             <w:bCs w:val="0"/>
           </w:rPr>
-          <w:t>m</w:t>
+          <w:t xml:space="preserve"> </w:t>
         </w:r>
         <w:r>
           <w:rPr>
@@ -1780,7 +1900,7 @@
             <w:b w:val="0"/>
             <w:bCs w:val="0"/>
           </w:rPr>
-          <w:t xml:space="preserve"> Use Case Diagram</w:t>
+          <w:t>Case Diagram</w:t>
         </w:r>
       </w:hyperlink>
       <w:r>
@@ -1799,7 +1919,7 @@
           <w:bCs w:val="0"/>
           <w:szCs w:val="26"/>
         </w:rPr>
-        <w:t>3</w:t>
+        <w:t>6</w:t>
       </w:r>
     </w:p>
     <w:p>
@@ -1816,7 +1936,7 @@
           <w:szCs w:val="26"/>
         </w:rPr>
       </w:pPr>
-      <w:hyperlink w:anchor="_3.2_User_Interface" w:history="1">
+      <w:hyperlink w:anchor="_3.2_Relational_Schema" w:history="1">
         <w:r>
           <w:rPr>
             <w:rStyle w:val="Hyperlink"/>
@@ -1824,16 +1944,7 @@
             <w:b w:val="0"/>
             <w:bCs w:val="0"/>
           </w:rPr>
-          <w:t>3</w:t>
-        </w:r>
-        <w:r>
-          <w:rPr>
-            <w:rStyle w:val="Hyperlink"/>
-            <w:rFonts w:asciiTheme="majorBidi" w:hAnsiTheme="majorBidi" w:cstheme="majorBidi"/>
-            <w:b w:val="0"/>
-            <w:bCs w:val="0"/>
-          </w:rPr>
-          <w:t>.</w:t>
+          <w:t>3.</w:t>
         </w:r>
         <w:r>
           <w:rPr>
@@ -1860,7 +1971,7 @@
             <w:b w:val="0"/>
             <w:bCs w:val="0"/>
           </w:rPr>
-          <w:t>UI Moc</w:t>
+          <w:t>Relational Sch</w:t>
         </w:r>
         <w:r>
           <w:rPr>
@@ -1869,7 +1980,7 @@
             <w:b w:val="0"/>
             <w:bCs w:val="0"/>
           </w:rPr>
-          <w:t>k</w:t>
+          <w:t>e</w:t>
         </w:r>
         <w:r>
           <w:rPr>
@@ -1878,7 +1989,7 @@
             <w:b w:val="0"/>
             <w:bCs w:val="0"/>
           </w:rPr>
-          <w:t>ups</w:t>
+          <w:t>ma</w:t>
         </w:r>
       </w:hyperlink>
       <w:r>
@@ -1897,7 +2008,234 @@
           <w:bCs w:val="0"/>
           <w:szCs w:val="26"/>
         </w:rPr>
-        <w:t>3</w:t>
+        <w:t>7</w:t>
+      </w:r>
+    </w:p>
+    <w:p>
+      <w:pPr>
+        <w:widowControl w:val="0"/>
+        <w:tabs>
+          <w:tab w:val="left" w:leader="hyphen" w:pos="7938"/>
+        </w:tabs>
+        <w:ind w:left="426"/>
+        <w:rPr>
+          <w:rFonts w:asciiTheme="majorBidi" w:hAnsiTheme="majorBidi" w:cstheme="majorBidi"/>
+          <w:b w:val="0"/>
+          <w:bCs w:val="0"/>
+          <w:szCs w:val="26"/>
+        </w:rPr>
+      </w:pPr>
+      <w:hyperlink w:anchor="_3.3_ER_Diagram" w:history="1">
+        <w:r>
+          <w:rPr>
+            <w:rStyle w:val="Hyperlink"/>
+            <w:rFonts w:asciiTheme="majorBidi" w:hAnsiTheme="majorBidi" w:cstheme="majorBidi"/>
+            <w:b w:val="0"/>
+            <w:bCs w:val="0"/>
+          </w:rPr>
+          <w:t>3.</w:t>
+        </w:r>
+        <w:r>
+          <w:rPr>
+            <w:rStyle w:val="Hyperlink"/>
+            <w:rFonts w:asciiTheme="majorBidi" w:hAnsiTheme="majorBidi" w:cstheme="majorBidi"/>
+            <w:b w:val="0"/>
+            <w:bCs w:val="0"/>
+          </w:rPr>
+          <w:t>3</w:t>
+        </w:r>
+        <w:r>
+          <w:rPr>
+            <w:rStyle w:val="Hyperlink"/>
+            <w:rFonts w:asciiTheme="majorBidi" w:hAnsiTheme="majorBidi" w:cstheme="majorBidi"/>
+            <w:b w:val="0"/>
+            <w:bCs w:val="0"/>
+          </w:rPr>
+          <w:t xml:space="preserve"> ER</w:t>
+        </w:r>
+        <w:r>
+          <w:rPr>
+            <w:rStyle w:val="Hyperlink"/>
+          </w:rPr>
+          <w:t xml:space="preserve"> </w:t>
+        </w:r>
+        <w:r>
+          <w:rPr>
+            <w:rStyle w:val="Hyperlink"/>
+            <w:b w:val="0"/>
+            <w:bCs w:val="0"/>
+          </w:rPr>
+          <w:t>Diagram</w:t>
+        </w:r>
+      </w:hyperlink>
+      <w:r>
+        <w:rPr>
+          <w:rFonts w:asciiTheme="majorBidi" w:hAnsiTheme="majorBidi" w:cstheme="majorBidi"/>
+          <w:b w:val="0"/>
+          <w:bCs w:val="0"/>
+          <w:szCs w:val="26"/>
+        </w:rPr>
+        <w:tab/>
+      </w:r>
+      <w:r>
+        <w:rPr>
+          <w:rFonts w:asciiTheme="majorBidi" w:hAnsiTheme="majorBidi" w:cstheme="majorBidi"/>
+          <w:b w:val="0"/>
+          <w:bCs w:val="0"/>
+          <w:szCs w:val="26"/>
+        </w:rPr>
+        <w:t>7</w:t>
+      </w:r>
+    </w:p>
+    <w:p>
+      <w:pPr>
+        <w:widowControl w:val="0"/>
+        <w:tabs>
+          <w:tab w:val="left" w:leader="hyphen" w:pos="7938"/>
+        </w:tabs>
+        <w:ind w:left="426"/>
+        <w:rPr>
+          <w:rFonts w:asciiTheme="majorBidi" w:hAnsiTheme="majorBidi" w:cstheme="majorBidi"/>
+          <w:b w:val="0"/>
+          <w:bCs w:val="0"/>
+          <w:szCs w:val="26"/>
+        </w:rPr>
+      </w:pPr>
+      <w:hyperlink w:anchor="_3.4_Class_Diagram" w:history="1">
+        <w:r>
+          <w:rPr>
+            <w:rStyle w:val="Hyperlink"/>
+            <w:rFonts w:asciiTheme="majorBidi" w:hAnsiTheme="majorBidi" w:cstheme="majorBidi"/>
+            <w:b w:val="0"/>
+            <w:bCs w:val="0"/>
+          </w:rPr>
+          <w:t>3.</w:t>
+        </w:r>
+        <w:r>
+          <w:rPr>
+            <w:rStyle w:val="Hyperlink"/>
+            <w:rFonts w:asciiTheme="majorBidi" w:hAnsiTheme="majorBidi" w:cstheme="majorBidi"/>
+            <w:b w:val="0"/>
+            <w:bCs w:val="0"/>
+          </w:rPr>
+          <w:t>4</w:t>
+        </w:r>
+        <w:r>
+          <w:rPr>
+            <w:rStyle w:val="Hyperlink"/>
+            <w:rFonts w:asciiTheme="majorBidi" w:hAnsiTheme="majorBidi" w:cstheme="majorBidi"/>
+            <w:b w:val="0"/>
+            <w:bCs w:val="0"/>
+          </w:rPr>
+          <w:t xml:space="preserve"> </w:t>
+        </w:r>
+        <w:r>
+          <w:rPr>
+            <w:rStyle w:val="Hyperlink"/>
+            <w:rFonts w:asciiTheme="majorBidi" w:hAnsiTheme="majorBidi" w:cstheme="majorBidi"/>
+            <w:b w:val="0"/>
+            <w:bCs w:val="0"/>
+          </w:rPr>
+          <w:t>Class Diagram</w:t>
+        </w:r>
+      </w:hyperlink>
+      <w:r>
+        <w:rPr>
+          <w:rFonts w:asciiTheme="majorBidi" w:hAnsiTheme="majorBidi" w:cstheme="majorBidi"/>
+          <w:b w:val="0"/>
+          <w:bCs w:val="0"/>
+          <w:szCs w:val="26"/>
+        </w:rPr>
+        <w:tab/>
+      </w:r>
+      <w:r>
+        <w:rPr>
+          <w:rFonts w:asciiTheme="majorBidi" w:hAnsiTheme="majorBidi" w:cstheme="majorBidi"/>
+          <w:b w:val="0"/>
+          <w:bCs w:val="0"/>
+          <w:szCs w:val="26"/>
+        </w:rPr>
+        <w:t>8</w:t>
+      </w:r>
+    </w:p>
+    <w:p>
+      <w:pPr>
+        <w:widowControl w:val="0"/>
+        <w:tabs>
+          <w:tab w:val="left" w:leader="hyphen" w:pos="7938"/>
+        </w:tabs>
+        <w:ind w:left="426"/>
+        <w:rPr>
+          <w:rFonts w:asciiTheme="majorBidi" w:hAnsiTheme="majorBidi" w:cstheme="majorBidi"/>
+          <w:b w:val="0"/>
+          <w:bCs w:val="0"/>
+          <w:szCs w:val="26"/>
+        </w:rPr>
+      </w:pPr>
+      <w:hyperlink w:anchor="_3.5_User_Interface" w:history="1">
+        <w:r>
+          <w:rPr>
+            <w:rStyle w:val="Hyperlink"/>
+            <w:rFonts w:asciiTheme="majorBidi" w:hAnsiTheme="majorBidi" w:cstheme="majorBidi"/>
+            <w:b w:val="0"/>
+            <w:bCs w:val="0"/>
+          </w:rPr>
+          <w:t>3</w:t>
+        </w:r>
+        <w:r>
+          <w:rPr>
+            <w:rStyle w:val="Hyperlink"/>
+            <w:rFonts w:asciiTheme="majorBidi" w:hAnsiTheme="majorBidi" w:cstheme="majorBidi"/>
+            <w:b w:val="0"/>
+            <w:bCs w:val="0"/>
+          </w:rPr>
+          <w:t>.</w:t>
+        </w:r>
+        <w:r>
+          <w:rPr>
+            <w:rStyle w:val="Hyperlink"/>
+            <w:rFonts w:asciiTheme="majorBidi" w:hAnsiTheme="majorBidi" w:cstheme="majorBidi"/>
+            <w:b w:val="0"/>
+            <w:bCs w:val="0"/>
+          </w:rPr>
+          <w:t>5</w:t>
+        </w:r>
+        <w:r>
+          <w:rPr>
+            <w:rStyle w:val="Hyperlink"/>
+            <w:rFonts w:asciiTheme="majorBidi" w:hAnsiTheme="majorBidi" w:cstheme="majorBidi"/>
+            <w:b w:val="0"/>
+            <w:bCs w:val="0"/>
+          </w:rPr>
+          <w:t xml:space="preserve"> </w:t>
+        </w:r>
+        <w:r>
+          <w:rPr>
+            <w:rStyle w:val="Hyperlink"/>
+            <w:rFonts w:asciiTheme="majorBidi" w:hAnsiTheme="majorBidi" w:cstheme="majorBidi"/>
+            <w:b w:val="0"/>
+            <w:bCs w:val="0"/>
+          </w:rPr>
+          <w:t>UI Mockups</w:t>
+        </w:r>
+      </w:hyperlink>
+      <w:r>
+        <w:rPr>
+          <w:rFonts w:asciiTheme="majorBidi" w:hAnsiTheme="majorBidi" w:cstheme="majorBidi"/>
+          <w:b w:val="0"/>
+          <w:bCs w:val="0"/>
+          <w:szCs w:val="26"/>
+        </w:rPr>
+        <w:tab/>
+      </w:r>
+      <w:r>
+        <w:rPr>
+          <w:rFonts w:asciiTheme="majorBidi" w:hAnsiTheme="majorBidi" w:cstheme="majorBidi"/>
+          <w:b w:val="0"/>
+          <w:bCs w:val="0"/>
+          <w:szCs w:val="26"/>
+        </w:rPr>
+        <w:t>9</w:t>
       </w:r>
     </w:p>
     <w:p/>
@@ -1988,7 +2326,7 @@
     <w:bookmarkEnd w:id="6"/>
     <w:p>
       <w:pPr>
-        <w:spacing w:after="100" w:afterAutospacing="1"/>
+        <w:spacing w:after="240"/>
         <w:rPr>
           <w:rFonts w:cs="Times New Roman"/>
           <w:b w:val="0"/>
@@ -2010,7 +2348,7 @@
     </w:p>
     <w:p>
       <w:pPr>
-        <w:spacing w:before="100" w:beforeAutospacing="1" w:after="100" w:afterAutospacing="1"/>
+        <w:spacing w:after="240"/>
         <w:rPr>
           <w:rFonts w:cs="Times New Roman"/>
           <w:b w:val="0"/>
@@ -2052,7 +2390,7 @@
     </w:p>
     <w:p>
       <w:pPr>
-        <w:spacing w:before="100" w:beforeAutospacing="1" w:after="100" w:afterAutospacing="1"/>
+        <w:spacing w:after="100" w:afterAutospacing="1"/>
         <w:rPr>
           <w:rFonts w:cs="Times New Roman"/>
           <w:b w:val="0"/>
@@ -2138,7 +2476,7 @@
     <w:p>
       <w:pPr>
         <w:pStyle w:val="NormalWeb"/>
-        <w:spacing w:before="0" w:beforeAutospacing="0"/>
+        <w:spacing w:before="0" w:beforeAutospacing="0" w:after="240" w:afterAutospacing="0"/>
         <w:rPr>
           <w:rFonts w:asciiTheme="majorBidi" w:hAnsiTheme="majorBidi" w:cstheme="majorBidi"/>
         </w:rPr>
@@ -2167,6 +2505,7 @@
     <w:p>
       <w:pPr>
         <w:pStyle w:val="NormalWeb"/>
+        <w:spacing w:before="0" w:beforeAutospacing="0"/>
         <w:rPr>
           <w:rFonts w:asciiTheme="majorBidi" w:hAnsiTheme="majorBidi" w:cstheme="majorBidi"/>
         </w:rPr>
@@ -2209,7 +2548,7 @@
     <w:p>
       <w:pPr>
         <w:pStyle w:val="Heading3"/>
-        <w:spacing w:line="276" w:lineRule="auto"/>
+        <w:spacing w:before="0" w:line="276" w:lineRule="auto"/>
         <w:rPr>
           <w:rFonts w:asciiTheme="majorBidi" w:hAnsiTheme="majorBidi"/>
           <w:b w:val="0"/>
@@ -2230,33 +2569,57 @@
     <w:p>
       <w:pPr>
         <w:pStyle w:val="NormalWeb"/>
+        <w:spacing w:before="0" w:beforeAutospacing="0" w:after="240" w:afterAutospacing="0"/>
+        <w:rPr>
+          <w:rFonts w:asciiTheme="majorBidi" w:hAnsiTheme="majorBidi" w:cstheme="majorBidi"/>
+        </w:rPr>
+      </w:pPr>
+      <w:r>
+        <w:rPr>
+          <w:rFonts w:asciiTheme="majorBidi" w:hAnsiTheme="majorBidi" w:cstheme="majorBidi"/>
+        </w:rPr>
+        <w:t>The main aim of this project is to design and develop a personal delivery tracking web application that allows users to efficiently manage their deliveries, track their real-time status, and benefit from helpful packaging tips — all through an interactive dashboard.</w:t>
+      </w:r>
+    </w:p>
+    <w:p>
+      <w:pPr>
+        <w:pStyle w:val="NormalWeb"/>
         <w:spacing w:before="0" w:beforeAutospacing="0"/>
-        <w:rPr>
-          <w:rFonts w:asciiTheme="majorBidi" w:hAnsiTheme="majorBidi" w:cstheme="majorBidi"/>
-        </w:rPr>
-      </w:pPr>
-      <w:r>
-        <w:rPr>
-          <w:rFonts w:asciiTheme="majorBidi" w:hAnsiTheme="majorBidi" w:cstheme="majorBidi"/>
-        </w:rPr>
-        <w:t>The main aim of this project is to design and develop a personal delivery tracking web application that allows users to efficiently manage their deliveries, track their real-time status, and benefit from helpful packaging tips — all through an interactive dashboard.</w:t>
-      </w:r>
-    </w:p>
-    <w:p>
-      <w:pPr>
-        <w:pStyle w:val="NormalWeb"/>
         <w:rPr>
           <w:rFonts w:asciiTheme="majorBidi" w:hAnsiTheme="majorBidi" w:cstheme="majorBidi"/>
           <w:b/>
           <w:bCs/>
         </w:rPr>
       </w:pPr>
-      <w:r>
+    </w:p>
+    <w:p>
+      <w:pPr>
+        <w:pStyle w:val="NormalWeb"/>
+        <w:spacing w:before="0" w:beforeAutospacing="0"/>
         <w:rPr>
           <w:rFonts w:asciiTheme="majorBidi" w:hAnsiTheme="majorBidi" w:cstheme="majorBidi"/>
           <w:b/>
           <w:bCs/>
         </w:rPr>
+      </w:pPr>
+    </w:p>
+    <w:p>
+      <w:pPr>
+        <w:pStyle w:val="NormalWeb"/>
+        <w:spacing w:before="0" w:beforeAutospacing="0"/>
+        <w:rPr>
+          <w:rFonts w:asciiTheme="majorBidi" w:hAnsiTheme="majorBidi" w:cstheme="majorBidi"/>
+          <w:b/>
+          <w:bCs/>
+        </w:rPr>
+      </w:pPr>
+      <w:r>
+        <w:rPr>
+          <w:rFonts w:asciiTheme="majorBidi" w:hAnsiTheme="majorBidi" w:cstheme="majorBidi"/>
+          <w:b/>
+          <w:bCs/>
+        </w:rPr>
+        <w:lastRenderedPageBreak/>
         <w:t>The key objectives of this project are:</w:t>
       </w:r>
     </w:p>
@@ -2267,6 +2630,7 @@
           <w:ilvl w:val="0"/>
           <w:numId w:val="13"/>
         </w:numPr>
+        <w:spacing w:before="0" w:beforeAutospacing="0"/>
         <w:rPr>
           <w:rFonts w:asciiTheme="majorBidi" w:hAnsiTheme="majorBidi" w:cstheme="majorBidi"/>
         </w:rPr>
@@ -2277,7 +2641,6 @@
           <w:sz w:val="26"/>
           <w:szCs w:val="26"/>
         </w:rPr>
-        <w:lastRenderedPageBreak/>
         <w:t>To implement JWT-based user authentication for secure access and role-based dashboard features.</w:t>
       </w:r>
     </w:p>
@@ -2288,6 +2651,7 @@
           <w:ilvl w:val="0"/>
           <w:numId w:val="13"/>
         </w:numPr>
+        <w:spacing w:before="0" w:beforeAutospacing="0"/>
         <w:rPr>
           <w:rFonts w:asciiTheme="majorBidi" w:hAnsiTheme="majorBidi" w:cstheme="majorBidi"/>
           <w:sz w:val="26"/>
@@ -2310,6 +2674,7 @@
           <w:ilvl w:val="0"/>
           <w:numId w:val="13"/>
         </w:numPr>
+        <w:spacing w:before="0" w:beforeAutospacing="0"/>
         <w:rPr>
           <w:rFonts w:asciiTheme="majorBidi" w:hAnsiTheme="majorBidi" w:cstheme="majorBidi"/>
           <w:sz w:val="26"/>
@@ -2332,6 +2697,7 @@
           <w:ilvl w:val="0"/>
           <w:numId w:val="13"/>
         </w:numPr>
+        <w:spacing w:before="0" w:beforeAutospacing="0"/>
         <w:rPr>
           <w:rFonts w:asciiTheme="majorBidi" w:hAnsiTheme="majorBidi" w:cstheme="majorBidi"/>
           <w:sz w:val="26"/>
@@ -2354,6 +2720,7 @@
           <w:ilvl w:val="0"/>
           <w:numId w:val="13"/>
         </w:numPr>
+        <w:spacing w:before="0" w:beforeAutospacing="0"/>
         <w:rPr>
           <w:rFonts w:asciiTheme="majorBidi" w:hAnsiTheme="majorBidi" w:cstheme="majorBidi"/>
           <w:sz w:val="26"/>
@@ -2376,6 +2743,7 @@
           <w:ilvl w:val="0"/>
           <w:numId w:val="13"/>
         </w:numPr>
+        <w:spacing w:before="0" w:beforeAutospacing="0"/>
         <w:rPr>
           <w:rFonts w:asciiTheme="majorBidi" w:hAnsiTheme="majorBidi" w:cstheme="majorBidi"/>
           <w:sz w:val="26"/>
@@ -2398,6 +2766,7 @@
           <w:ilvl w:val="0"/>
           <w:numId w:val="13"/>
         </w:numPr>
+        <w:spacing w:before="0" w:beforeAutospacing="0"/>
         <w:rPr>
           <w:rFonts w:asciiTheme="majorBidi" w:hAnsiTheme="majorBidi" w:cstheme="majorBidi"/>
           <w:sz w:val="26"/>
@@ -2420,6 +2789,7 @@
           <w:ilvl w:val="0"/>
           <w:numId w:val="13"/>
         </w:numPr>
+        <w:spacing w:before="0" w:beforeAutospacing="0"/>
         <w:rPr>
           <w:rFonts w:asciiTheme="majorBidi" w:hAnsiTheme="majorBidi" w:cstheme="majorBidi"/>
           <w:sz w:val="26"/>
@@ -2438,7 +2808,7 @@
     <w:p>
       <w:pPr>
         <w:pStyle w:val="Heading3"/>
-        <w:spacing w:line="276" w:lineRule="auto"/>
+        <w:spacing w:before="0" w:line="276" w:lineRule="auto"/>
         <w:rPr>
           <w:rFonts w:asciiTheme="majorBidi" w:hAnsiTheme="majorBidi"/>
           <w:b w:val="0"/>
@@ -2461,7 +2831,7 @@
     <w:p>
       <w:pPr>
         <w:pStyle w:val="NormalWeb"/>
-        <w:spacing w:before="0" w:beforeAutospacing="0"/>
+        <w:spacing w:before="0" w:beforeAutospacing="0" w:after="80" w:afterAutospacing="0"/>
         <w:rPr>
           <w:rFonts w:asciiTheme="majorBidi" w:hAnsiTheme="majorBidi" w:cstheme="majorBidi"/>
         </w:rPr>
@@ -2508,6 +2878,7 @@
           <w:ilvl w:val="0"/>
           <w:numId w:val="3"/>
         </w:numPr>
+        <w:spacing w:before="0" w:beforeAutospacing="0"/>
         <w:rPr>
           <w:rFonts w:asciiTheme="majorBidi" w:hAnsiTheme="majorBidi" w:cstheme="majorBidi"/>
           <w:sz w:val="26"/>
@@ -2540,6 +2911,7 @@
           <w:ilvl w:val="0"/>
           <w:numId w:val="3"/>
         </w:numPr>
+        <w:spacing w:before="0" w:beforeAutospacing="0"/>
         <w:rPr>
           <w:rFonts w:asciiTheme="majorBidi" w:hAnsiTheme="majorBidi" w:cstheme="majorBidi"/>
           <w:sz w:val="26"/>
@@ -2572,6 +2944,7 @@
           <w:ilvl w:val="0"/>
           <w:numId w:val="3"/>
         </w:numPr>
+        <w:spacing w:before="0" w:beforeAutospacing="0"/>
         <w:rPr>
           <w:rFonts w:asciiTheme="majorBidi" w:hAnsiTheme="majorBidi" w:cstheme="majorBidi"/>
           <w:sz w:val="26"/>
@@ -2604,6 +2977,7 @@
           <w:ilvl w:val="0"/>
           <w:numId w:val="3"/>
         </w:numPr>
+        <w:spacing w:before="0" w:beforeAutospacing="0"/>
         <w:rPr>
           <w:rFonts w:asciiTheme="majorBidi" w:hAnsiTheme="majorBidi" w:cstheme="majorBidi"/>
           <w:sz w:val="26"/>
@@ -2636,6 +3010,7 @@
           <w:ilvl w:val="0"/>
           <w:numId w:val="3"/>
         </w:numPr>
+        <w:spacing w:before="0" w:beforeAutospacing="0"/>
         <w:rPr>
           <w:rFonts w:asciiTheme="majorBidi" w:hAnsiTheme="majorBidi" w:cstheme="majorBidi"/>
           <w:sz w:val="26"/>
@@ -2668,6 +3043,7 @@
           <w:ilvl w:val="0"/>
           <w:numId w:val="3"/>
         </w:numPr>
+        <w:spacing w:before="0" w:beforeAutospacing="0"/>
         <w:rPr>
           <w:rFonts w:asciiTheme="majorBidi" w:hAnsiTheme="majorBidi" w:cstheme="majorBidi"/>
           <w:sz w:val="26"/>
@@ -2700,7 +3076,7 @@
           <w:ilvl w:val="0"/>
           <w:numId w:val="3"/>
         </w:numPr>
-        <w:spacing w:before="100" w:beforeAutospacing="1" w:after="100" w:afterAutospacing="1"/>
+        <w:spacing w:after="100" w:afterAutospacing="1"/>
         <w:rPr>
           <w:rFonts w:cs="Times New Roman"/>
           <w:b w:val="0"/>
@@ -2732,7 +3108,7 @@
           <w:ilvl w:val="0"/>
           <w:numId w:val="3"/>
         </w:numPr>
-        <w:spacing w:before="100" w:beforeAutospacing="1" w:after="100" w:afterAutospacing="1"/>
+        <w:spacing w:after="100" w:afterAutospacing="1"/>
         <w:rPr>
           <w:rFonts w:cs="Times New Roman"/>
           <w:b w:val="0"/>
@@ -2764,7 +3140,7 @@
           <w:ilvl w:val="0"/>
           <w:numId w:val="3"/>
         </w:numPr>
-        <w:spacing w:before="100" w:beforeAutospacing="1" w:after="100" w:afterAutospacing="1"/>
+        <w:spacing w:after="100" w:afterAutospacing="1"/>
         <w:rPr>
           <w:rFonts w:cs="Times New Roman"/>
           <w:b w:val="0"/>
@@ -2876,15 +3252,7 @@
         <w:t>Track</w:t>
       </w:r>
       <w:r>
-        <w:t xml:space="preserve"> project will be developed over several stages, following a structured timeline to ensure efficient progress and </w:t>
-      </w:r>
-      <w:proofErr w:type="gramStart"/>
-      <w:r>
-        <w:t>timely</w:t>
-      </w:r>
-      <w:proofErr w:type="gramEnd"/>
-      <w:r>
-        <w:t xml:space="preserve"> delivery. The project team has divided the tasks across planning, analysis, design, implementation, testing, and deployment phases.</w:t>
+        <w:t xml:space="preserve"> project will be developed over several stages, following a structured timeline to ensure efficient progress and timely delivery. The project team has divided the tasks across planning, analysis, design, implementation, testing, and deployment phases.</w:t>
       </w:r>
     </w:p>
     <w:p>
@@ -2910,7 +3278,23 @@
           <w:b w:val="0"/>
           <w:bCs w:val="0"/>
         </w:rPr>
-        <w:t xml:space="preserve"> PackTrack Gantt Chart</w:t>
+        <w:t xml:space="preserve"> </w:t>
+      </w:r>
+      <w:proofErr w:type="spellStart"/>
+      <w:r>
+        <w:rPr>
+          <w:b w:val="0"/>
+          <w:bCs w:val="0"/>
+        </w:rPr>
+        <w:t>PackTrack</w:t>
+      </w:r>
+      <w:proofErr w:type="spellEnd"/>
+      <w:r>
+        <w:rPr>
+          <w:b w:val="0"/>
+          <w:bCs w:val="0"/>
+        </w:rPr>
+        <w:t xml:space="preserve"> Gantt Chart</w:t>
       </w:r>
     </w:p>
     <w:p>
@@ -3020,6 +3404,257 @@
     </w:p>
     <w:p>
       <w:pPr>
+        <w:spacing w:after="120"/>
+        <w:ind w:left="1440" w:hanging="1080"/>
+        <w:rPr>
+          <w:b w:val="0"/>
+          <w:bCs w:val="0"/>
+        </w:rPr>
+      </w:pPr>
+      <w:r>
+        <w:rPr>
+          <w:b w:val="0"/>
+          <w:bCs w:val="0"/>
+        </w:rPr>
+        <w:t>FR1</w:t>
+      </w:r>
+      <w:r>
+        <w:rPr>
+          <w:b w:val="0"/>
+          <w:bCs w:val="0"/>
+        </w:rPr>
+        <w:tab/>
+      </w:r>
+      <w:r>
+        <w:rPr>
+          <w:b w:val="0"/>
+          <w:bCs w:val="0"/>
+        </w:rPr>
+        <w:t xml:space="preserve">User Registration and Login (JWT Auth): Users must be able to register and log in securely using JSON Web Token-based authentication. </w:t>
+      </w:r>
+    </w:p>
+    <w:p>
+      <w:pPr>
+        <w:spacing w:after="120"/>
+        <w:ind w:left="1440" w:hanging="1080"/>
+        <w:rPr>
+          <w:b w:val="0"/>
+          <w:bCs w:val="0"/>
+        </w:rPr>
+      </w:pPr>
+      <w:r>
+        <w:rPr>
+          <w:b w:val="0"/>
+          <w:bCs w:val="0"/>
+        </w:rPr>
+        <w:t>FR2</w:t>
+      </w:r>
+      <w:r>
+        <w:rPr>
+          <w:b w:val="0"/>
+          <w:bCs w:val="0"/>
+        </w:rPr>
+        <w:tab/>
+      </w:r>
+      <w:r>
+        <w:rPr>
+          <w:b w:val="0"/>
+          <w:bCs w:val="0"/>
+        </w:rPr>
+        <w:t>Add Delivery Log: Users can add a new delivery record by entering courier name, tracking number, item title, and expected delivery date.</w:t>
+      </w:r>
+    </w:p>
+    <w:p>
+      <w:pPr>
+        <w:spacing w:after="120"/>
+        <w:ind w:left="1440" w:hanging="1080"/>
+        <w:rPr>
+          <w:b w:val="0"/>
+          <w:bCs w:val="0"/>
+        </w:rPr>
+      </w:pPr>
+      <w:r>
+        <w:rPr>
+          <w:b w:val="0"/>
+          <w:bCs w:val="0"/>
+        </w:rPr>
+        <w:t>FR3</w:t>
+      </w:r>
+      <w:r>
+        <w:rPr>
+          <w:b w:val="0"/>
+          <w:bCs w:val="0"/>
+        </w:rPr>
+        <w:tab/>
+      </w:r>
+      <w:r>
+        <w:rPr>
+          <w:b w:val="0"/>
+          <w:bCs w:val="0"/>
+        </w:rPr>
+        <w:t xml:space="preserve">View Delivery Records: Users can view a list of all their deliveries with status, date, and item details. </w:t>
+      </w:r>
+    </w:p>
+    <w:p>
+      <w:pPr>
+        <w:spacing w:after="120"/>
+        <w:ind w:left="1440" w:hanging="1080"/>
+        <w:rPr>
+          <w:b w:val="0"/>
+          <w:bCs w:val="0"/>
+          <w:rtl/>
+          <w:lang w:bidi="ar-AE"/>
+        </w:rPr>
+      </w:pPr>
+      <w:r>
+        <w:rPr>
+          <w:b w:val="0"/>
+          <w:bCs w:val="0"/>
+        </w:rPr>
+        <w:t>FR4</w:t>
+      </w:r>
+      <w:r>
+        <w:rPr>
+          <w:b w:val="0"/>
+          <w:bCs w:val="0"/>
+        </w:rPr>
+        <w:tab/>
+      </w:r>
+      <w:r>
+        <w:rPr>
+          <w:b w:val="0"/>
+          <w:bCs w:val="0"/>
+        </w:rPr>
+        <w:t xml:space="preserve">Search, Filter &amp; Sort Records: Users can search delivery logs and sort/filter by status or delivery date. </w:t>
+      </w:r>
+    </w:p>
+    <w:p>
+      <w:pPr>
+        <w:spacing w:after="120"/>
+        <w:ind w:left="1440" w:hanging="1080"/>
+        <w:rPr>
+          <w:b w:val="0"/>
+          <w:bCs w:val="0"/>
+        </w:rPr>
+      </w:pPr>
+      <w:r>
+        <w:rPr>
+          <w:b w:val="0"/>
+          <w:bCs w:val="0"/>
+        </w:rPr>
+        <w:t>FR5</w:t>
+      </w:r>
+      <w:r>
+        <w:rPr>
+          <w:b w:val="0"/>
+          <w:bCs w:val="0"/>
+        </w:rPr>
+        <w:tab/>
+      </w:r>
+      <w:r>
+        <w:rPr>
+          <w:b w:val="0"/>
+          <w:bCs w:val="0"/>
+        </w:rPr>
+        <w:t>Display visual analytics charts on the user dashboard, including delivery status distribution, courier usage, and delivery trends over time.</w:t>
+      </w:r>
+    </w:p>
+    <w:p>
+      <w:pPr>
+        <w:spacing w:after="120"/>
+        <w:ind w:left="1440" w:hanging="1080"/>
+        <w:rPr>
+          <w:b w:val="0"/>
+          <w:bCs w:val="0"/>
+        </w:rPr>
+      </w:pPr>
+      <w:r>
+        <w:rPr>
+          <w:b w:val="0"/>
+          <w:bCs w:val="0"/>
+        </w:rPr>
+        <w:t>FR6</w:t>
+      </w:r>
+      <w:r>
+        <w:rPr>
+          <w:b w:val="0"/>
+          <w:bCs w:val="0"/>
+        </w:rPr>
+        <w:tab/>
+      </w:r>
+      <w:r>
+        <w:rPr>
+          <w:b w:val="0"/>
+          <w:bCs w:val="0"/>
+        </w:rPr>
+        <w:t xml:space="preserve">Courier Tracking Integration: System fetches real-time delivery status using a third-party tracking API (e.g., TrackingMore API). </w:t>
+      </w:r>
+    </w:p>
+    <w:p>
+      <w:pPr>
+        <w:spacing w:after="120"/>
+        <w:ind w:left="1440" w:hanging="1080"/>
+        <w:rPr>
+          <w:b w:val="0"/>
+          <w:bCs w:val="0"/>
+        </w:rPr>
+      </w:pPr>
+      <w:r>
+        <w:rPr>
+          <w:b w:val="0"/>
+          <w:bCs w:val="0"/>
+        </w:rPr>
+        <w:t>FR7</w:t>
+      </w:r>
+      <w:r>
+        <w:rPr>
+          <w:b w:val="0"/>
+          <w:bCs w:val="0"/>
+        </w:rPr>
+        <w:tab/>
+      </w:r>
+      <w:r>
+        <w:rPr>
+          <w:b w:val="0"/>
+          <w:bCs w:val="0"/>
+        </w:rPr>
+        <w:t xml:space="preserve">Smart Tips &amp; Quotes: Random tips or quotes related to packaging, motivation, or delivery are shown to users. </w:t>
+      </w:r>
+    </w:p>
+    <w:p>
+      <w:pPr>
+        <w:spacing w:after="120"/>
+        <w:ind w:firstLine="360"/>
+        <w:rPr>
+          <w:b w:val="0"/>
+          <w:bCs w:val="0"/>
+        </w:rPr>
+      </w:pPr>
+      <w:r>
+        <w:rPr>
+          <w:b w:val="0"/>
+          <w:bCs w:val="0"/>
+        </w:rPr>
+        <w:t>FR8</w:t>
+      </w:r>
+      <w:r>
+        <w:rPr>
+          <w:b w:val="0"/>
+          <w:bCs w:val="0"/>
+        </w:rPr>
+        <w:tab/>
+        <w:t>P</w:t>
+      </w:r>
+      <w:r>
+        <w:rPr>
+          <w:b w:val="0"/>
+          <w:bCs w:val="0"/>
+        </w:rPr>
+        <w:t xml:space="preserve">DF Export: Users can export their delivery records in PDF format. </w:t>
+      </w:r>
+    </w:p>
+    <w:p>
+      <w:pPr>
         <w:spacing w:after="240"/>
         <w:ind w:left="1440" w:hanging="1080"/>
         <w:rPr>
@@ -3032,7 +3667,7 @@
           <w:b w:val="0"/>
           <w:bCs w:val="0"/>
         </w:rPr>
-        <w:t>FR1</w:t>
+        <w:t>FR9</w:t>
       </w:r>
       <w:r>
         <w:rPr>
@@ -3046,7 +3681,221 @@
           <w:b w:val="0"/>
           <w:bCs w:val="0"/>
         </w:rPr>
-        <w:t xml:space="preserve">User Registration and Login (JWT Auth): Users must be able to register and log in securely using JSON Web Token-based authentication. </w:t>
+        <w:t>Admin Panel: Admin can view all user delivery logs, manage user accounts, and update delivery statuses.</w:t>
+      </w:r>
+    </w:p>
+    <w:p>
+      <w:pPr>
+        <w:pStyle w:val="Heading3"/>
+        <w:spacing w:before="0" w:line="276" w:lineRule="auto"/>
+        <w:rPr>
+          <w:rFonts w:asciiTheme="majorBidi" w:hAnsiTheme="majorBidi"/>
+          <w:b w:val="0"/>
+          <w:bCs w:val="0"/>
+        </w:rPr>
+      </w:pPr>
+      <w:bookmarkStart w:id="15" w:name="_2.3_Non-Functional_Requirements"/>
+      <w:bookmarkEnd w:id="15"/>
+      <w:r>
+        <w:rPr>
+          <w:rFonts w:asciiTheme="majorBidi" w:hAnsiTheme="majorBidi"/>
+          <w:b w:val="0"/>
+          <w:bCs w:val="0"/>
+        </w:rPr>
+        <w:t>2.</w:t>
+      </w:r>
+      <w:r>
+        <w:rPr>
+          <w:rFonts w:asciiTheme="majorBidi" w:hAnsiTheme="majorBidi"/>
+          <w:b w:val="0"/>
+          <w:bCs w:val="0"/>
+        </w:rPr>
+        <w:t>3</w:t>
+      </w:r>
+      <w:r>
+        <w:rPr>
+          <w:rFonts w:asciiTheme="majorBidi" w:hAnsiTheme="majorBidi"/>
+          <w:b w:val="0"/>
+          <w:bCs w:val="0"/>
+        </w:rPr>
+        <w:t xml:space="preserve"> </w:t>
+      </w:r>
+      <w:r>
+        <w:rPr>
+          <w:rFonts w:asciiTheme="majorBidi" w:hAnsiTheme="majorBidi"/>
+          <w:b w:val="0"/>
+          <w:bCs w:val="0"/>
+        </w:rPr>
+        <w:t>Non-Functional Requirements</w:t>
+      </w:r>
+    </w:p>
+    <w:p>
+      <w:pPr>
+        <w:spacing w:after="120"/>
+        <w:ind w:left="1440" w:hanging="1080"/>
+        <w:rPr>
+          <w:b w:val="0"/>
+          <w:bCs w:val="0"/>
+        </w:rPr>
+      </w:pPr>
+      <w:r>
+        <w:rPr>
+          <w:b w:val="0"/>
+          <w:bCs w:val="0"/>
+        </w:rPr>
+        <w:t>NF1</w:t>
+      </w:r>
+      <w:r>
+        <w:rPr>
+          <w:b w:val="0"/>
+          <w:bCs w:val="0"/>
+        </w:rPr>
+        <w:tab/>
+      </w:r>
+      <w:r>
+        <w:rPr>
+          <w:b w:val="0"/>
+          <w:bCs w:val="0"/>
+        </w:rPr>
+        <w:t xml:space="preserve">Responsiveness: The UI must be responsive and </w:t>
+      </w:r>
+      <w:r>
+        <w:rPr>
+          <w:b w:val="0"/>
+          <w:bCs w:val="0"/>
+        </w:rPr>
+        <w:t>improved</w:t>
+      </w:r>
+      <w:r>
+        <w:rPr>
+          <w:b w:val="0"/>
+          <w:bCs w:val="0"/>
+        </w:rPr>
+        <w:t xml:space="preserve"> for both desktop and mobile screens. </w:t>
+      </w:r>
+    </w:p>
+    <w:p>
+      <w:pPr>
+        <w:spacing w:after="120"/>
+        <w:ind w:left="1440" w:hanging="1080"/>
+        <w:rPr>
+          <w:b w:val="0"/>
+          <w:bCs w:val="0"/>
+        </w:rPr>
+      </w:pPr>
+      <w:r>
+        <w:rPr>
+          <w:b w:val="0"/>
+          <w:bCs w:val="0"/>
+        </w:rPr>
+        <w:t>NF2</w:t>
+      </w:r>
+      <w:r>
+        <w:rPr>
+          <w:b w:val="0"/>
+          <w:bCs w:val="0"/>
+        </w:rPr>
+        <w:tab/>
+      </w:r>
+      <w:r>
+        <w:rPr>
+          <w:b w:val="0"/>
+          <w:bCs w:val="0"/>
+        </w:rPr>
+        <w:t xml:space="preserve">Usability: Interface must be intuitive and user-friendly for all types of users. </w:t>
+      </w:r>
+    </w:p>
+    <w:p>
+      <w:pPr>
+        <w:spacing w:after="120"/>
+        <w:ind w:left="1440" w:hanging="1080"/>
+        <w:rPr>
+          <w:b w:val="0"/>
+          <w:bCs w:val="0"/>
+        </w:rPr>
+      </w:pPr>
+      <w:r>
+        <w:rPr>
+          <w:b w:val="0"/>
+          <w:bCs w:val="0"/>
+        </w:rPr>
+        <w:t>NF3</w:t>
+      </w:r>
+      <w:r>
+        <w:rPr>
+          <w:b w:val="0"/>
+          <w:bCs w:val="0"/>
+        </w:rPr>
+        <w:tab/>
+      </w:r>
+      <w:r>
+        <w:rPr>
+          <w:b w:val="0"/>
+          <w:bCs w:val="0"/>
+        </w:rPr>
+        <w:t xml:space="preserve">Performance: The app must fetch tracking data quickly and display it in real-time. </w:t>
+      </w:r>
+    </w:p>
+    <w:p>
+      <w:pPr>
+        <w:spacing w:after="120"/>
+        <w:ind w:firstLine="360"/>
+        <w:rPr>
+          <w:b w:val="0"/>
+          <w:bCs w:val="0"/>
+        </w:rPr>
+      </w:pPr>
+      <w:r>
+        <w:rPr>
+          <w:b w:val="0"/>
+          <w:bCs w:val="0"/>
+        </w:rPr>
+        <w:t>NF4</w:t>
+      </w:r>
+      <w:r>
+        <w:rPr>
+          <w:b w:val="0"/>
+          <w:bCs w:val="0"/>
+        </w:rPr>
+        <w:tab/>
+      </w:r>
+      <w:r>
+        <w:rPr>
+          <w:b w:val="0"/>
+          <w:bCs w:val="0"/>
+        </w:rPr>
+        <w:t xml:space="preserve">Security: JWT authentication will ensure secure access to user data. </w:t>
+      </w:r>
+    </w:p>
+    <w:p>
+      <w:pPr>
+        <w:spacing w:after="120"/>
+        <w:ind w:left="1440" w:hanging="1080"/>
+        <w:rPr>
+          <w:b w:val="0"/>
+          <w:bCs w:val="0"/>
+        </w:rPr>
+      </w:pPr>
+      <w:r>
+        <w:rPr>
+          <w:b w:val="0"/>
+          <w:bCs w:val="0"/>
+        </w:rPr>
+        <w:t>NF5</w:t>
+      </w:r>
+      <w:r>
+        <w:rPr>
+          <w:b w:val="0"/>
+          <w:bCs w:val="0"/>
+        </w:rPr>
+        <w:tab/>
+      </w:r>
+      <w:r>
+        <w:rPr>
+          <w:b w:val="0"/>
+          <w:bCs w:val="0"/>
+        </w:rPr>
+        <w:t xml:space="preserve">Maintainability: Code will follow standard documentation and modular structure for easier maintenance. </w:t>
       </w:r>
     </w:p>
     <w:p>
@@ -3063,7 +3912,7 @@
           <w:b w:val="0"/>
           <w:bCs w:val="0"/>
         </w:rPr>
-        <w:t>FR2</w:t>
+        <w:t>NF6</w:t>
       </w:r>
       <w:r>
         <w:rPr>
@@ -3077,228 +3926,17 @@
           <w:b w:val="0"/>
           <w:bCs w:val="0"/>
         </w:rPr>
-        <w:t>Add Delivery Log: Users can add a new delivery record by entering courier name, tracking number, item title, and expected delivery date.</w:t>
-      </w:r>
-    </w:p>
-    <w:p>
-      <w:pPr>
-        <w:spacing w:after="240"/>
-        <w:ind w:left="1440" w:hanging="1080"/>
-        <w:rPr>
-          <w:b w:val="0"/>
-          <w:bCs w:val="0"/>
-        </w:rPr>
-      </w:pPr>
-      <w:r>
-        <w:rPr>
-          <w:b w:val="0"/>
-          <w:bCs w:val="0"/>
-        </w:rPr>
-        <w:t>FR3</w:t>
-      </w:r>
-      <w:r>
-        <w:rPr>
-          <w:b w:val="0"/>
-          <w:bCs w:val="0"/>
-        </w:rPr>
-        <w:tab/>
-      </w:r>
-      <w:r>
-        <w:rPr>
-          <w:b w:val="0"/>
-          <w:bCs w:val="0"/>
-        </w:rPr>
-        <w:t xml:space="preserve">View Delivery Records: Users can view a list of all their deliveries with status, date, and item details. </w:t>
-      </w:r>
-    </w:p>
-    <w:p>
-      <w:pPr>
-        <w:spacing w:after="240"/>
-        <w:ind w:left="1440" w:hanging="1080"/>
-        <w:rPr>
-          <w:b w:val="0"/>
-          <w:bCs w:val="0"/>
-          <w:rtl/>
-          <w:lang w:bidi="ar-AE"/>
-        </w:rPr>
-      </w:pPr>
-      <w:r>
-        <w:rPr>
-          <w:b w:val="0"/>
-          <w:bCs w:val="0"/>
-        </w:rPr>
-        <w:t>FR4</w:t>
-      </w:r>
-      <w:r>
-        <w:rPr>
-          <w:b w:val="0"/>
-          <w:bCs w:val="0"/>
-        </w:rPr>
-        <w:tab/>
-      </w:r>
-      <w:r>
-        <w:rPr>
-          <w:b w:val="0"/>
-          <w:bCs w:val="0"/>
-        </w:rPr>
-        <w:t xml:space="preserve">Search, Filter &amp; Sort Records: Users can search delivery logs and sort/filter by status or delivery date. </w:t>
-      </w:r>
-    </w:p>
-    <w:p>
-      <w:pPr>
-        <w:spacing w:after="240"/>
-        <w:ind w:left="1440" w:hanging="1080"/>
-        <w:rPr>
-          <w:b w:val="0"/>
-          <w:bCs w:val="0"/>
-        </w:rPr>
-      </w:pPr>
-      <w:r>
-        <w:rPr>
-          <w:b w:val="0"/>
-          <w:bCs w:val="0"/>
-        </w:rPr>
-        <w:t>FR5</w:t>
-      </w:r>
-      <w:r>
-        <w:rPr>
-          <w:b w:val="0"/>
-          <w:bCs w:val="0"/>
-        </w:rPr>
-        <w:tab/>
-      </w:r>
-      <w:r>
-        <w:rPr>
-          <w:b w:val="0"/>
-          <w:bCs w:val="0"/>
-        </w:rPr>
-        <w:t>Display visual analytics charts on the user dashboard, including delivery status distribution, courier usage, and delivery trends over time.</w:t>
-      </w:r>
-    </w:p>
-    <w:p>
-      <w:pPr>
-        <w:spacing w:after="240"/>
-        <w:ind w:left="1440" w:hanging="1080"/>
-        <w:rPr>
-          <w:b w:val="0"/>
-          <w:bCs w:val="0"/>
-        </w:rPr>
-      </w:pPr>
-      <w:r>
-        <w:rPr>
-          <w:b w:val="0"/>
-          <w:bCs w:val="0"/>
-        </w:rPr>
-        <w:t>FR6</w:t>
-      </w:r>
-      <w:r>
-        <w:rPr>
-          <w:b w:val="0"/>
-          <w:bCs w:val="0"/>
-        </w:rPr>
-        <w:tab/>
-      </w:r>
-      <w:r>
-        <w:rPr>
-          <w:b w:val="0"/>
-          <w:bCs w:val="0"/>
-        </w:rPr>
-        <w:t xml:space="preserve">Courier Tracking Integration: System fetches real-time delivery status using a third-party tracking API (e.g., TrackingMore API). </w:t>
-      </w:r>
-    </w:p>
-    <w:p>
-      <w:pPr>
-        <w:spacing w:after="240"/>
-        <w:ind w:left="1440" w:hanging="1080"/>
-        <w:rPr>
-          <w:b w:val="0"/>
-          <w:bCs w:val="0"/>
-        </w:rPr>
-      </w:pPr>
-      <w:r>
-        <w:rPr>
-          <w:b w:val="0"/>
-          <w:bCs w:val="0"/>
-        </w:rPr>
-        <w:t>FR7</w:t>
-      </w:r>
-      <w:r>
-        <w:rPr>
-          <w:b w:val="0"/>
-          <w:bCs w:val="0"/>
-        </w:rPr>
-        <w:tab/>
-      </w:r>
-      <w:r>
-        <w:rPr>
-          <w:b w:val="0"/>
-          <w:bCs w:val="0"/>
-        </w:rPr>
-        <w:t xml:space="preserve">Smart Tips &amp; Quotes: Random tips or quotes related to packaging, motivation, or delivery are shown to users. </w:t>
-      </w:r>
-    </w:p>
-    <w:p>
-      <w:pPr>
-        <w:spacing w:after="240"/>
-        <w:ind w:firstLine="360"/>
-        <w:rPr>
-          <w:b w:val="0"/>
-          <w:bCs w:val="0"/>
-        </w:rPr>
-      </w:pPr>
-      <w:r>
-        <w:rPr>
-          <w:b w:val="0"/>
-          <w:bCs w:val="0"/>
-        </w:rPr>
-        <w:t>FR8</w:t>
-      </w:r>
-      <w:r>
-        <w:rPr>
-          <w:b w:val="0"/>
-          <w:bCs w:val="0"/>
-        </w:rPr>
-        <w:tab/>
-        <w:t>P</w:t>
-      </w:r>
-      <w:r>
-        <w:rPr>
-          <w:b w:val="0"/>
-          <w:bCs w:val="0"/>
-        </w:rPr>
-        <w:t xml:space="preserve">DF Export: Users can export their delivery records in PDF format. </w:t>
-      </w:r>
-    </w:p>
-    <w:p>
-      <w:pPr>
-        <w:spacing w:after="240"/>
-        <w:ind w:left="1440" w:hanging="1080"/>
-        <w:rPr>
-          <w:b w:val="0"/>
-          <w:bCs w:val="0"/>
-        </w:rPr>
-      </w:pPr>
-      <w:r>
-        <w:rPr>
-          <w:b w:val="0"/>
-          <w:bCs w:val="0"/>
-        </w:rPr>
-        <w:t>FR9</w:t>
-      </w:r>
-      <w:r>
-        <w:rPr>
-          <w:b w:val="0"/>
-          <w:bCs w:val="0"/>
-        </w:rPr>
-        <w:tab/>
-      </w:r>
-      <w:r>
-        <w:rPr>
-          <w:b w:val="0"/>
-          <w:bCs w:val="0"/>
-        </w:rPr>
-        <w:t>Admin Panel: Admin can view all user delivery logs, manage user accounts, and update delivery statuses.</w:t>
-      </w:r>
+        <w:t>Scalability: The application structure will support future scalability and new feature integration.</w:t>
+      </w:r>
+      <w:r>
+        <w:rPr>
+          <w:b w:val="0"/>
+          <w:bCs w:val="0"/>
+        </w:rPr>
+        <w:br w:type="page"/>
+      </w:r>
+      <w:bookmarkStart w:id="16" w:name="_2.4_Software_Development"/>
+      <w:bookmarkEnd w:id="16"/>
     </w:p>
     <w:p>
       <w:pPr>
@@ -3310,253 +3948,6 @@
           <w:bCs w:val="0"/>
         </w:rPr>
       </w:pPr>
-      <w:bookmarkStart w:id="15" w:name="_2.3_Non-Functional_Requirements"/>
-      <w:bookmarkEnd w:id="15"/>
-      <w:r>
-        <w:rPr>
-          <w:rFonts w:asciiTheme="majorBidi" w:hAnsiTheme="majorBidi"/>
-          <w:b w:val="0"/>
-          <w:bCs w:val="0"/>
-        </w:rPr>
-        <w:t>2.</w:t>
-      </w:r>
-      <w:r>
-        <w:rPr>
-          <w:rFonts w:asciiTheme="majorBidi" w:hAnsiTheme="majorBidi"/>
-          <w:b w:val="0"/>
-          <w:bCs w:val="0"/>
-        </w:rPr>
-        <w:t>3</w:t>
-      </w:r>
-      <w:r>
-        <w:rPr>
-          <w:rFonts w:asciiTheme="majorBidi" w:hAnsiTheme="majorBidi"/>
-          <w:b w:val="0"/>
-          <w:bCs w:val="0"/>
-        </w:rPr>
-        <w:t xml:space="preserve"> </w:t>
-      </w:r>
-      <w:r>
-        <w:rPr>
-          <w:rFonts w:asciiTheme="majorBidi" w:hAnsiTheme="majorBidi"/>
-          <w:b w:val="0"/>
-          <w:bCs w:val="0"/>
-        </w:rPr>
-        <w:t>Non-Functional Requirements</w:t>
-      </w:r>
-    </w:p>
-    <w:p>
-      <w:pPr>
-        <w:spacing w:after="240"/>
-        <w:ind w:left="1440" w:hanging="1080"/>
-        <w:rPr>
-          <w:b w:val="0"/>
-          <w:bCs w:val="0"/>
-        </w:rPr>
-      </w:pPr>
-      <w:r>
-        <w:rPr>
-          <w:b w:val="0"/>
-          <w:bCs w:val="0"/>
-        </w:rPr>
-        <w:t>NF1</w:t>
-      </w:r>
-      <w:r>
-        <w:rPr>
-          <w:b w:val="0"/>
-          <w:bCs w:val="0"/>
-        </w:rPr>
-        <w:tab/>
-      </w:r>
-      <w:r>
-        <w:rPr>
-          <w:b w:val="0"/>
-          <w:bCs w:val="0"/>
-        </w:rPr>
-        <w:t xml:space="preserve">Responsiveness: The UI must be responsive and </w:t>
-      </w:r>
-      <w:r>
-        <w:rPr>
-          <w:b w:val="0"/>
-          <w:bCs w:val="0"/>
-        </w:rPr>
-        <w:t>improved</w:t>
-      </w:r>
-      <w:r>
-        <w:rPr>
-          <w:b w:val="0"/>
-          <w:bCs w:val="0"/>
-        </w:rPr>
-        <w:t xml:space="preserve"> for both desktop and mobile screens. </w:t>
-      </w:r>
-    </w:p>
-    <w:p>
-      <w:pPr>
-        <w:spacing w:after="240"/>
-        <w:ind w:left="1440" w:hanging="1080"/>
-        <w:rPr>
-          <w:b w:val="0"/>
-          <w:bCs w:val="0"/>
-        </w:rPr>
-      </w:pPr>
-      <w:r>
-        <w:rPr>
-          <w:b w:val="0"/>
-          <w:bCs w:val="0"/>
-        </w:rPr>
-        <w:t>NF2</w:t>
-      </w:r>
-      <w:r>
-        <w:rPr>
-          <w:b w:val="0"/>
-          <w:bCs w:val="0"/>
-        </w:rPr>
-        <w:tab/>
-      </w:r>
-      <w:r>
-        <w:rPr>
-          <w:b w:val="0"/>
-          <w:bCs w:val="0"/>
-        </w:rPr>
-        <w:t xml:space="preserve">Usability: Interface must be intuitive and user-friendly for all types of users. </w:t>
-      </w:r>
-    </w:p>
-    <w:p>
-      <w:pPr>
-        <w:spacing w:after="240"/>
-        <w:ind w:left="1440" w:hanging="1080"/>
-        <w:rPr>
-          <w:b w:val="0"/>
-          <w:bCs w:val="0"/>
-        </w:rPr>
-      </w:pPr>
-      <w:r>
-        <w:rPr>
-          <w:b w:val="0"/>
-          <w:bCs w:val="0"/>
-        </w:rPr>
-        <w:t>NF3</w:t>
-      </w:r>
-      <w:r>
-        <w:rPr>
-          <w:b w:val="0"/>
-          <w:bCs w:val="0"/>
-        </w:rPr>
-        <w:tab/>
-      </w:r>
-      <w:r>
-        <w:rPr>
-          <w:b w:val="0"/>
-          <w:bCs w:val="0"/>
-        </w:rPr>
-        <w:t xml:space="preserve">Performance: The app must fetch tracking data quickly and display it in real-time. </w:t>
-      </w:r>
-    </w:p>
-    <w:p>
-      <w:pPr>
-        <w:spacing w:after="240"/>
-        <w:ind w:firstLine="360"/>
-        <w:rPr>
-          <w:b w:val="0"/>
-          <w:bCs w:val="0"/>
-        </w:rPr>
-      </w:pPr>
-      <w:r>
-        <w:rPr>
-          <w:b w:val="0"/>
-          <w:bCs w:val="0"/>
-        </w:rPr>
-        <w:t>NF4</w:t>
-      </w:r>
-      <w:r>
-        <w:rPr>
-          <w:b w:val="0"/>
-          <w:bCs w:val="0"/>
-        </w:rPr>
-        <w:tab/>
-      </w:r>
-      <w:r>
-        <w:rPr>
-          <w:b w:val="0"/>
-          <w:bCs w:val="0"/>
-        </w:rPr>
-        <w:t xml:space="preserve">Security: JWT authentication will ensure secure access to user data. </w:t>
-      </w:r>
-    </w:p>
-    <w:p>
-      <w:pPr>
-        <w:spacing w:after="100" w:afterAutospacing="1"/>
-        <w:ind w:left="1440" w:hanging="1080"/>
-        <w:rPr>
-          <w:b w:val="0"/>
-          <w:bCs w:val="0"/>
-        </w:rPr>
-      </w:pPr>
-      <w:r>
-        <w:rPr>
-          <w:b w:val="0"/>
-          <w:bCs w:val="0"/>
-        </w:rPr>
-        <w:t>NF5</w:t>
-      </w:r>
-      <w:r>
-        <w:rPr>
-          <w:b w:val="0"/>
-          <w:bCs w:val="0"/>
-        </w:rPr>
-        <w:tab/>
-      </w:r>
-      <w:r>
-        <w:rPr>
-          <w:b w:val="0"/>
-          <w:bCs w:val="0"/>
-        </w:rPr>
-        <w:t xml:space="preserve">Maintainability: Code will follow standard documentation and modular structure for easier maintenance. </w:t>
-      </w:r>
-    </w:p>
-    <w:p>
-      <w:pPr>
-        <w:spacing w:after="100" w:afterAutospacing="1"/>
-        <w:ind w:left="1440" w:hanging="1080"/>
-        <w:rPr>
-          <w:b w:val="0"/>
-          <w:bCs w:val="0"/>
-        </w:rPr>
-      </w:pPr>
-      <w:r>
-        <w:rPr>
-          <w:b w:val="0"/>
-          <w:bCs w:val="0"/>
-        </w:rPr>
-        <w:t>NF6</w:t>
-      </w:r>
-      <w:r>
-        <w:rPr>
-          <w:b w:val="0"/>
-          <w:bCs w:val="0"/>
-        </w:rPr>
-        <w:tab/>
-      </w:r>
-      <w:r>
-        <w:rPr>
-          <w:b w:val="0"/>
-          <w:bCs w:val="0"/>
-        </w:rPr>
-        <w:t>Scalability: The application structure will support future scalability and new feature integration.</w:t>
-      </w:r>
-    </w:p>
-    <w:p>
-      <w:pPr>
-        <w:pStyle w:val="Heading3"/>
-        <w:spacing w:before="0" w:line="276" w:lineRule="auto"/>
-        <w:rPr>
-          <w:rFonts w:asciiTheme="majorBidi" w:hAnsiTheme="majorBidi"/>
-          <w:b w:val="0"/>
-          <w:bCs w:val="0"/>
-        </w:rPr>
-      </w:pPr>
-      <w:bookmarkStart w:id="16" w:name="_2.4_Software_Development"/>
-      <w:bookmarkEnd w:id="16"/>
       <w:r>
         <w:rPr>
           <w:rFonts w:asciiTheme="majorBidi" w:hAnsiTheme="majorBidi"/>
@@ -3569,7 +3960,7 @@
     </w:p>
     <w:p>
       <w:pPr>
-        <w:spacing w:after="240"/>
+        <w:spacing w:after="80"/>
         <w:rPr>
           <w:rFonts w:asciiTheme="majorBidi" w:hAnsiTheme="majorBidi" w:cstheme="majorBidi"/>
           <w:b w:val="0"/>
@@ -3699,7 +4090,7 @@
           <w:ilvl w:val="0"/>
           <w:numId w:val="15"/>
         </w:numPr>
-        <w:spacing w:after="240"/>
+        <w:spacing w:after="80"/>
         <w:rPr>
           <w:rFonts w:asciiTheme="majorBidi" w:hAnsiTheme="majorBidi" w:cstheme="majorBidi"/>
           <w:b w:val="0"/>
@@ -3763,7 +4154,7 @@
     <w:p>
       <w:pPr>
         <w:pStyle w:val="paragraphformat"/>
-        <w:spacing w:before="0" w:beforeAutospacing="0" w:after="240" w:afterAutospacing="0" w:line="360" w:lineRule="auto"/>
+        <w:spacing w:before="0" w:beforeAutospacing="0" w:after="80" w:afterAutospacing="0" w:line="360" w:lineRule="auto"/>
       </w:pPr>
       <w:r>
         <w:rPr>
@@ -3851,34 +4242,26 @@
         <w:spacing w:before="240" w:after="240"/>
         <w:jc w:val="center"/>
         <w:rPr>
-          <w:b w:val="0"/>
-          <w:bCs w:val="0"/>
-        </w:rPr>
-      </w:pPr>
-      <w:r>
-        <w:t>Figure 2.2</w:t>
-      </w:r>
-      <w:r>
-        <w:rPr>
-          <w:b w:val="0"/>
-          <w:bCs w:val="0"/>
-        </w:rPr>
-        <w:t xml:space="preserve"> Incremental SDLC Model</w:t>
-      </w:r>
-      <w:bookmarkStart w:id="17" w:name="CHAPTER_THREE"/>
-    </w:p>
-    <w:p>
-      <w:pPr>
-        <w:spacing w:after="200" w:line="276" w:lineRule="auto"/>
-        <w:rPr>
-          <w:rFonts w:asciiTheme="majorBidi" w:hAnsiTheme="majorBidi" w:cstheme="majorBidi"/>
+          <w:rFonts w:asciiTheme="majorBidi" w:hAnsiTheme="majorBidi" w:cstheme="majorBidi" w:hint="cs"/>
           <w:b w:val="0"/>
           <w:bCs w:val="0"/>
           <w:smallCaps/>
           <w:sz w:val="44"/>
           <w:szCs w:val="44"/>
-        </w:rPr>
-      </w:pPr>
+          <w:rtl/>
+          <w:lang w:bidi="ar-AE"/>
+        </w:rPr>
+      </w:pPr>
+      <w:r>
+        <w:t>Figure 2.2</w:t>
+      </w:r>
+      <w:r>
+        <w:rPr>
+          <w:b w:val="0"/>
+          <w:bCs w:val="0"/>
+        </w:rPr>
+        <w:t xml:space="preserve"> Incremental SDLC Model</w:t>
+      </w:r>
       <w:r>
         <w:br w:type="page"/>
       </w:r>
@@ -3887,6 +4270,7 @@
       <w:pPr>
         <w:pStyle w:val="chapterNo"/>
       </w:pPr>
+      <w:bookmarkStart w:id="17" w:name="CHAPTER_THREE"/>
       <w:r>
         <w:lastRenderedPageBreak/>
         <w:t>Chapter Th</w:t>
@@ -3957,8 +4341,10 @@
         </w:rPr>
       </w:pPr>
       <w:bookmarkStart w:id="19" w:name="_3.1_System_Use"/>
+      <w:bookmarkStart w:id="20" w:name="_3.1_Use_Case"/>
       <w:bookmarkEnd w:id="18"/>
       <w:bookmarkEnd w:id="19"/>
+      <w:bookmarkEnd w:id="20"/>
       <w:r>
         <w:rPr>
           <w:rStyle w:val="Strong"/>
@@ -3978,12 +4364,12 @@
           <w:b w:val="0"/>
           <w:bCs w:val="0"/>
         </w:rPr>
-        <w:t>System Use Case Diagram</w:t>
-      </w:r>
-    </w:p>
-    <w:p>
-      <w:pPr>
-        <w:spacing w:after="240"/>
+        <w:t>Use Case Diagram</w:t>
+      </w:r>
+    </w:p>
+    <w:p>
+      <w:pPr>
+        <w:spacing w:after="100" w:afterAutospacing="1"/>
         <w:rPr>
           <w:rFonts w:asciiTheme="majorBidi" w:hAnsiTheme="majorBidi" w:cstheme="majorBidi"/>
           <w:b w:val="0"/>
@@ -4024,7 +4410,7 @@
     <w:p>
       <w:pPr>
         <w:pStyle w:val="paragraphformat"/>
-        <w:spacing w:before="0" w:beforeAutospacing="0" w:after="240" w:afterAutospacing="0"/>
+        <w:spacing w:before="0" w:beforeAutospacing="0"/>
       </w:pPr>
       <w:r>
         <w:rPr>
@@ -4101,7 +4487,7 @@
         <w:tabs>
           <w:tab w:val="left" w:pos="1860"/>
         </w:tabs>
-        <w:spacing w:before="240" w:after="240"/>
+        <w:spacing w:before="240" w:after="100" w:afterAutospacing="1"/>
         <w:jc w:val="center"/>
         <w:rPr>
           <w:b w:val="0"/>
@@ -4116,7 +4502,7 @@
           <w:b w:val="0"/>
           <w:bCs w:val="0"/>
         </w:rPr>
-        <w:t xml:space="preserve"> PackTrack Use </w:t>
+        <w:t xml:space="preserve"> Use </w:t>
       </w:r>
       <w:r>
         <w:rPr>
@@ -4145,8 +4531,8 @@
           <w:szCs w:val="27"/>
         </w:rPr>
       </w:pPr>
-      <w:bookmarkStart w:id="20" w:name="_3.2_User_Interface"/>
-      <w:bookmarkEnd w:id="20"/>
+      <w:bookmarkStart w:id="21" w:name="_3.2_Relational_Schema"/>
+      <w:bookmarkEnd w:id="21"/>
       <w:r>
         <w:rPr>
           <w:rStyle w:val="Strong"/>
@@ -4173,50 +4559,676 @@
           <w:b w:val="0"/>
           <w:bCs w:val="0"/>
         </w:rPr>
-        <w:t>User Interface Mockups</w:t>
-      </w:r>
-    </w:p>
-    <w:p>
-      <w:pPr>
-        <w:spacing w:after="240"/>
-        <w:rPr>
+        <w:t>Relational Schema</w:t>
+      </w:r>
+    </w:p>
+    <w:p>
+      <w:pPr>
+        <w:spacing w:after="100" w:afterAutospacing="1"/>
+        <w:rPr>
+          <w:rFonts w:asciiTheme="majorBidi" w:eastAsiaTheme="minorHAnsi" w:hAnsiTheme="majorBidi" w:cstheme="majorBidi"/>
           <w:b w:val="0"/>
           <w:bCs w:val="0"/>
           <w:sz w:val="24"/>
           <w:szCs w:val="24"/>
-        </w:rPr>
-      </w:pPr>
-      <w:r>
-        <w:rPr>
-          <w:b w:val="0"/>
-          <w:bCs w:val="0"/>
+          <w:lang w:val="en-GB"/>
+        </w:rPr>
+      </w:pPr>
+      <w:r>
+        <w:rPr>
+          <w:rFonts w:asciiTheme="majorBidi" w:eastAsiaTheme="minorHAnsi" w:hAnsiTheme="majorBidi" w:cstheme="majorBidi"/>
           <w:sz w:val="24"/>
           <w:szCs w:val="24"/>
-        </w:rPr>
-        <w:t>We designed basic wireframes for the most essential screens of Pack</w:t>
-      </w:r>
-      <w:r>
-        <w:rPr>
+          <w:lang w:val="en-GB"/>
+        </w:rPr>
+        <w:t>Figure 1</w:t>
+      </w:r>
+      <w:r>
+        <w:rPr>
+          <w:rFonts w:asciiTheme="majorBidi" w:eastAsiaTheme="minorHAnsi" w:hAnsiTheme="majorBidi" w:cstheme="majorBidi"/>
           <w:b w:val="0"/>
           <w:bCs w:val="0"/>
           <w:sz w:val="24"/>
           <w:szCs w:val="24"/>
-        </w:rPr>
-        <w:t>Track</w:t>
-      </w:r>
-      <w:r>
-        <w:rPr>
-          <w:b w:val="0"/>
-          <w:bCs w:val="0"/>
+          <w:lang w:val="en-GB"/>
+        </w:rPr>
+        <w:t xml:space="preserve"> illustrates the relational schema of the PackTrack system. It defines the core database structure, including three main tables: </w:t>
+      </w:r>
+      <w:r>
+        <w:rPr>
+          <w:rFonts w:asciiTheme="majorBidi" w:eastAsiaTheme="minorHAnsi" w:hAnsiTheme="majorBidi" w:cstheme="majorBidi"/>
           <w:sz w:val="24"/>
           <w:szCs w:val="24"/>
+          <w:lang w:val="en-GB"/>
+        </w:rPr>
+        <w:t>users</w:t>
+      </w:r>
+      <w:r>
+        <w:rPr>
+          <w:rFonts w:asciiTheme="majorBidi" w:eastAsiaTheme="minorHAnsi" w:hAnsiTheme="majorBidi" w:cstheme="majorBidi"/>
+          <w:b w:val="0"/>
+          <w:bCs w:val="0"/>
+          <w:sz w:val="24"/>
+          <w:szCs w:val="24"/>
+          <w:lang w:val="en-GB"/>
+        </w:rPr>
+        <w:t xml:space="preserve">, </w:t>
+      </w:r>
+      <w:r>
+        <w:rPr>
+          <w:rFonts w:asciiTheme="majorBidi" w:eastAsiaTheme="minorHAnsi" w:hAnsiTheme="majorBidi" w:cstheme="majorBidi"/>
+          <w:sz w:val="24"/>
+          <w:szCs w:val="24"/>
+          <w:lang w:val="en-GB"/>
+        </w:rPr>
+        <w:t>deliveries</w:t>
+      </w:r>
+      <w:r>
+        <w:rPr>
+          <w:rFonts w:asciiTheme="majorBidi" w:eastAsiaTheme="minorHAnsi" w:hAnsiTheme="majorBidi" w:cstheme="majorBidi"/>
+          <w:b w:val="0"/>
+          <w:bCs w:val="0"/>
+          <w:sz w:val="24"/>
+          <w:szCs w:val="24"/>
+          <w:lang w:val="en-GB"/>
+        </w:rPr>
+        <w:t xml:space="preserve">, and </w:t>
+      </w:r>
+      <w:r>
+        <w:rPr>
+          <w:rFonts w:asciiTheme="majorBidi" w:eastAsiaTheme="minorHAnsi" w:hAnsiTheme="majorBidi" w:cstheme="majorBidi"/>
+          <w:sz w:val="24"/>
+          <w:szCs w:val="24"/>
+          <w:lang w:val="en-GB"/>
+        </w:rPr>
+        <w:t>user_activity_logs</w:t>
+      </w:r>
+      <w:r>
+        <w:rPr>
+          <w:rFonts w:asciiTheme="majorBidi" w:eastAsiaTheme="minorHAnsi" w:hAnsiTheme="majorBidi" w:cstheme="majorBidi"/>
+          <w:b w:val="0"/>
+          <w:bCs w:val="0"/>
+          <w:sz w:val="24"/>
+          <w:szCs w:val="24"/>
+          <w:lang w:val="en-GB"/>
+        </w:rPr>
+        <w:t>. The schema outlines how these entities are related using primary and foreign keys, ensuring data consistency. Each user can have multiple deliveries and activity logs, establishing one-to-many relationships that reflect user interactions and package tracking activities.</w:t>
+      </w:r>
+    </w:p>
+    <w:p>
+      <w:pPr>
+        <w:spacing w:after="200" w:line="276" w:lineRule="auto"/>
+        <w:jc w:val="center"/>
+        <w:rPr>
+          <w:rFonts w:asciiTheme="minorHAnsi" w:eastAsiaTheme="minorHAnsi" w:hAnsiTheme="minorHAnsi" w:cstheme="minorBidi"/>
+          <w:b w:val="0"/>
+          <w:bCs w:val="0"/>
+          <w:sz w:val="22"/>
+          <w:szCs w:val="22"/>
+        </w:rPr>
+      </w:pPr>
+      <w:r>
+        <w:rPr>
+          <w:rFonts w:asciiTheme="minorHAnsi" w:eastAsiaTheme="minorHAnsi" w:hAnsiTheme="minorHAnsi" w:cstheme="minorBidi"/>
+          <w:b w:val="0"/>
+          <w:bCs w:val="0"/>
+          <w:noProof/>
+          <w:sz w:val="22"/>
+          <w:szCs w:val="22"/>
+          <w:lang w:val="en-GB" w:eastAsia="en-GB"/>
+        </w:rPr>
+        <w:drawing>
+          <wp:inline distT="0" distB="0" distL="0" distR="0" wp14:anchorId="7678863F" wp14:editId="5C8AF2D5">
+            <wp:extent cx="3248029" cy="2095500"/>
+            <wp:effectExtent l="0" t="0" r="9525" b="0"/>
+            <wp:docPr id="2" name="صورة 0"/>
+            <wp:cNvGraphicFramePr>
+              <a:graphicFrameLocks xmlns:a="http://schemas.openxmlformats.org/drawingml/2006/main" noChangeAspect="1"/>
+            </wp:cNvGraphicFramePr>
+            <a:graphic xmlns:a="http://schemas.openxmlformats.org/drawingml/2006/main">
+              <a:graphicData uri="http://schemas.openxmlformats.org/drawingml/2006/picture">
+                <pic:pic xmlns:pic="http://schemas.openxmlformats.org/drawingml/2006/picture">
+                  <pic:nvPicPr>
+                    <pic:cNvPr id="2" name="صورة 0"/>
+                    <pic:cNvPicPr>
+                      <a:picLocks noChangeAspect="1"/>
+                    </pic:cNvPicPr>
+                  </pic:nvPicPr>
+                  <pic:blipFill>
+                    <a:blip r:embed="rId14">
+                      <a:extLst>
+                        <a:ext uri="{28A0092B-C50C-407E-A947-70E740481C1C}">
+                          <a14:useLocalDpi xmlns:a14="http://schemas.microsoft.com/office/drawing/2010/main" val="0"/>
+                        </a:ext>
+                      </a:extLst>
+                    </a:blip>
+                    <a:stretch>
+                      <a:fillRect/>
+                    </a:stretch>
+                  </pic:blipFill>
+                  <pic:spPr>
+                    <a:xfrm>
+                      <a:off x="0" y="0"/>
+                      <a:ext cx="3271863" cy="2110877"/>
+                    </a:xfrm>
+                    <a:prstGeom prst="rect">
+                      <a:avLst/>
+                    </a:prstGeom>
+                  </pic:spPr>
+                </pic:pic>
+              </a:graphicData>
+            </a:graphic>
+          </wp:inline>
+        </w:drawing>
+      </w:r>
+    </w:p>
+    <w:p>
+      <w:pPr>
+        <w:tabs>
+          <w:tab w:val="left" w:pos="1860"/>
+        </w:tabs>
+        <w:spacing w:after="240"/>
+        <w:jc w:val="center"/>
+        <w:rPr>
+          <w:b w:val="0"/>
+          <w:bCs w:val="0"/>
+        </w:rPr>
+      </w:pPr>
+      <w:r>
+        <w:t xml:space="preserve">Figure </w:t>
+      </w:r>
+      <w:r>
+        <w:t>3.</w:t>
+      </w:r>
+      <w:r>
+        <w:t>2</w:t>
+      </w:r>
+      <w:r>
+        <w:rPr>
+          <w:b w:val="0"/>
+          <w:bCs w:val="0"/>
+        </w:rPr>
+        <w:t xml:space="preserve"> Relational Schema</w:t>
+      </w:r>
+    </w:p>
+    <w:p>
+      <w:pPr>
+        <w:pStyle w:val="Heading3"/>
+        <w:spacing w:before="0" w:line="276" w:lineRule="auto"/>
+        <w:rPr>
+          <w:rFonts w:cs="Times New Roman"/>
+          <w:b w:val="0"/>
+          <w:bCs w:val="0"/>
+          <w:sz w:val="27"/>
+          <w:szCs w:val="27"/>
+        </w:rPr>
+      </w:pPr>
+      <w:bookmarkStart w:id="22" w:name="_3.3_ER_Diagram"/>
+      <w:bookmarkEnd w:id="22"/>
+      <w:r>
+        <w:rPr>
+          <w:rStyle w:val="Strong"/>
+        </w:rPr>
+        <w:t>3.</w:t>
+      </w:r>
+      <w:r>
+        <w:rPr>
+          <w:rStyle w:val="Strong"/>
+        </w:rPr>
+        <w:t>3</w:t>
+      </w:r>
+      <w:r>
+        <w:rPr>
+          <w:rStyle w:val="Strong"/>
+          <w:b/>
+          <w:bCs/>
+        </w:rPr>
+        <w:t xml:space="preserve"> </w:t>
+      </w:r>
+      <w:r>
+        <w:rPr>
+          <w:b w:val="0"/>
+          <w:bCs w:val="0"/>
+        </w:rPr>
+        <w:t>ER Diagram</w:t>
+      </w:r>
+    </w:p>
+    <w:p>
+      <w:pPr>
+        <w:spacing w:after="100" w:afterAutospacing="1"/>
+        <w:rPr>
+          <w:b w:val="0"/>
+          <w:bCs w:val="0"/>
+          <w:sz w:val="24"/>
+          <w:szCs w:val="24"/>
+        </w:rPr>
+      </w:pPr>
+      <w:r>
+        <w:rPr>
+          <w:rFonts w:cs="Times New Roman"/>
+          <w:b w:val="0"/>
+          <w:bCs w:val="0"/>
+          <w:sz w:val="24"/>
+          <w:szCs w:val="24"/>
+          <w:lang w:eastAsia="ja-JP"/>
+        </w:rPr>
+        <w:t xml:space="preserve">In </w:t>
+      </w:r>
+      <w:r>
+        <w:rPr>
+          <w:rFonts w:cs="Times New Roman"/>
+          <w:sz w:val="24"/>
+          <w:szCs w:val="24"/>
+          <w:lang w:eastAsia="ja-JP"/>
+        </w:rPr>
+        <w:t>Figure1</w:t>
+      </w:r>
+      <w:r>
+        <w:rPr>
+          <w:rFonts w:cs="Times New Roman"/>
+          <w:b w:val="0"/>
+          <w:bCs w:val="0"/>
+          <w:sz w:val="24"/>
+          <w:szCs w:val="24"/>
+          <w:lang w:eastAsia="ja-JP"/>
+        </w:rPr>
+        <w:t>, ERD provides a conceptual overview of the database structure using Chen notation. It illustrates key entities, their attributes (with primary keys underlined), and the relationships between them using diamonds. This diagram helps visualize how entities such as users, deliveries, and activity logs are logically connected within the system.</w:t>
+      </w:r>
+    </w:p>
+    <w:p>
+      <w:pPr>
+        <w:jc w:val="center"/>
+        <w:rPr>
+          <w:sz w:val="24"/>
+          <w:szCs w:val="24"/>
+        </w:rPr>
+      </w:pPr>
+      <w:r>
+        <w:rPr>
+          <w:rFonts w:ascii="Aptos" w:hAnsi="Aptos" w:cs="Arial"/>
+          <w:b w:val="0"/>
+          <w:bCs w:val="0"/>
+          <w:noProof/>
+          <w:sz w:val="24"/>
+          <w:szCs w:val="24"/>
+          <w:lang w:eastAsia="ja-JP"/>
+        </w:rPr>
+        <w:drawing>
+          <wp:inline distT="0" distB="0" distL="0" distR="0" wp14:anchorId="3BBAEEF1" wp14:editId="78FAEA99">
+            <wp:extent cx="4329557" cy="3025140"/>
+            <wp:effectExtent l="0" t="0" r="0" b="3810"/>
+            <wp:docPr id="795159230" name="Picture 795159230"/>
+            <wp:cNvGraphicFramePr>
+              <a:graphicFrameLocks xmlns:a="http://schemas.openxmlformats.org/drawingml/2006/main" noChangeAspect="1"/>
+            </wp:cNvGraphicFramePr>
+            <a:graphic xmlns:a="http://schemas.openxmlformats.org/drawingml/2006/main">
+              <a:graphicData uri="http://schemas.openxmlformats.org/drawingml/2006/picture">
+                <pic:pic xmlns:pic="http://schemas.openxmlformats.org/drawingml/2006/picture">
+                  <pic:nvPicPr>
+                    <pic:cNvPr id="0" name=""/>
+                    <pic:cNvPicPr/>
+                  </pic:nvPicPr>
+                  <pic:blipFill>
+                    <a:blip r:embed="rId15" cstate="print">
+                      <a:extLst>
+                        <a:ext uri="{28A0092B-C50C-407E-A947-70E740481C1C}">
+                          <a14:useLocalDpi xmlns:a14="http://schemas.microsoft.com/office/drawing/2010/main" val="0"/>
+                        </a:ext>
+                      </a:extLst>
+                    </a:blip>
+                    <a:stretch>
+                      <a:fillRect/>
+                    </a:stretch>
+                  </pic:blipFill>
+                  <pic:spPr>
+                    <a:xfrm>
+                      <a:off x="0" y="0"/>
+                      <a:ext cx="4347650" cy="3037782"/>
+                    </a:xfrm>
+                    <a:prstGeom prst="rect">
+                      <a:avLst/>
+                    </a:prstGeom>
+                  </pic:spPr>
+                </pic:pic>
+              </a:graphicData>
+            </a:graphic>
+          </wp:inline>
+        </w:drawing>
+      </w:r>
+    </w:p>
+    <w:p>
+      <w:pPr>
+        <w:tabs>
+          <w:tab w:val="left" w:pos="1860"/>
+        </w:tabs>
+        <w:spacing w:before="240" w:after="80" w:line="279" w:lineRule="auto"/>
+        <w:jc w:val="center"/>
+        <w:rPr>
+          <w:rFonts w:ascii="Aptos" w:hAnsi="Aptos" w:cs="Arial"/>
+          <w:b w:val="0"/>
+          <w:bCs w:val="0"/>
+          <w:sz w:val="24"/>
+          <w:szCs w:val="24"/>
+          <w:lang w:eastAsia="ja-JP"/>
+        </w:rPr>
+      </w:pPr>
+      <w:r>
+        <w:rPr>
+          <w:rFonts w:cs="Times New Roman"/>
+          <w:szCs w:val="26"/>
+          <w:lang w:eastAsia="ja-JP"/>
+        </w:rPr>
+        <w:t xml:space="preserve">Figure </w:t>
+      </w:r>
+      <w:r>
+        <w:rPr>
+          <w:rFonts w:cs="Times New Roman"/>
+          <w:szCs w:val="26"/>
+          <w:lang w:eastAsia="ja-JP"/>
+        </w:rPr>
+        <w:t>3.3</w:t>
+      </w:r>
+      <w:r>
+        <w:rPr>
+          <w:rFonts w:cs="Times New Roman"/>
+          <w:b w:val="0"/>
+          <w:bCs w:val="0"/>
+          <w:szCs w:val="26"/>
+          <w:lang w:eastAsia="ja-JP"/>
+        </w:rPr>
+        <w:t xml:space="preserve"> ER Diagram</w:t>
+      </w:r>
+    </w:p>
+    <w:p>
+      <w:pPr>
+        <w:pStyle w:val="Heading3"/>
+        <w:spacing w:before="0" w:line="276" w:lineRule="auto"/>
+        <w:rPr>
+          <w:rFonts w:cs="Times New Roman"/>
+          <w:b w:val="0"/>
+          <w:bCs w:val="0"/>
+          <w:sz w:val="27"/>
+          <w:szCs w:val="27"/>
+        </w:rPr>
+      </w:pPr>
+      <w:bookmarkStart w:id="23" w:name="_3.4_Class_Diagram"/>
+      <w:bookmarkEnd w:id="23"/>
+      <w:r>
+        <w:rPr>
+          <w:rStyle w:val="Strong"/>
+        </w:rPr>
+        <w:lastRenderedPageBreak/>
+        <w:t>3.</w:t>
+      </w:r>
+      <w:r>
+        <w:rPr>
+          <w:rStyle w:val="Strong"/>
+        </w:rPr>
+        <w:t>4</w:t>
+      </w:r>
+      <w:r>
+        <w:rPr>
+          <w:rStyle w:val="Strong"/>
+          <w:b/>
+          <w:bCs/>
+        </w:rPr>
+        <w:t xml:space="preserve"> </w:t>
+      </w:r>
+      <w:r>
+        <w:rPr>
+          <w:b w:val="0"/>
+          <w:bCs w:val="0"/>
+        </w:rPr>
+        <w:t>Class Diagram</w:t>
+      </w:r>
+    </w:p>
+    <w:p>
+      <w:pPr>
+        <w:spacing w:after="100" w:afterAutospacing="1"/>
+        <w:rPr>
+          <w:b w:val="0"/>
+          <w:bCs w:val="0"/>
+          <w:sz w:val="24"/>
+          <w:szCs w:val="24"/>
+        </w:rPr>
+      </w:pPr>
+      <w:r>
+        <w:rPr>
+          <w:sz w:val="24"/>
+          <w:szCs w:val="24"/>
+        </w:rPr>
+        <w:t>Figure 1</w:t>
+      </w:r>
+      <w:r>
+        <w:rPr>
+          <w:b w:val="0"/>
+          <w:bCs w:val="0"/>
+          <w:sz w:val="24"/>
+          <w:szCs w:val="24"/>
+        </w:rPr>
+        <w:t xml:space="preserve"> illustrates the Class Diagram of the </w:t>
+      </w:r>
+      <w:proofErr w:type="spellStart"/>
+      <w:r>
+        <w:rPr>
+          <w:b w:val="0"/>
+          <w:bCs w:val="0"/>
+          <w:sz w:val="24"/>
+          <w:szCs w:val="24"/>
+        </w:rPr>
+        <w:t>PackTrack</w:t>
+      </w:r>
+      <w:proofErr w:type="spellEnd"/>
+      <w:r>
+        <w:rPr>
+          <w:b w:val="0"/>
+          <w:bCs w:val="0"/>
+          <w:sz w:val="24"/>
+          <w:szCs w:val="24"/>
+        </w:rPr>
+        <w:t xml:space="preserve"> system, modeling its core components using object-oriented principles. It defines the system’s structure through classes representing users, deliveries, activity logs, and dashboards, along with their attributes, methods, and inter-class relationships such as associations and generalizations</w:t>
+      </w:r>
+      <w:r>
+        <w:rPr>
+          <w:b w:val="0"/>
+          <w:bCs w:val="0"/>
+          <w:sz w:val="24"/>
+          <w:szCs w:val="24"/>
+        </w:rPr>
+        <w:t>.</w:t>
+      </w:r>
+    </w:p>
+    <w:p>
+      <w:pPr>
+        <w:jc w:val="center"/>
+        <w:rPr>
+          <w:sz w:val="24"/>
+          <w:szCs w:val="24"/>
+        </w:rPr>
+      </w:pPr>
+      <w:r>
+        <w:rPr>
+          <w:noProof/>
+          <w:sz w:val="24"/>
+          <w:szCs w:val="24"/>
+        </w:rPr>
+        <w:drawing>
+          <wp:inline distT="0" distB="0" distL="0" distR="0" wp14:anchorId="24A97860" wp14:editId="4FDD5461">
+            <wp:extent cx="3809708" cy="3081528"/>
+            <wp:effectExtent l="0" t="0" r="635" b="5080"/>
+            <wp:docPr id="434169844" name="Picture 1"/>
+            <wp:cNvGraphicFramePr>
+              <a:graphicFrameLocks xmlns:a="http://schemas.openxmlformats.org/drawingml/2006/main" noChangeAspect="1"/>
+            </wp:cNvGraphicFramePr>
+            <a:graphic xmlns:a="http://schemas.openxmlformats.org/drawingml/2006/main">
+              <a:graphicData uri="http://schemas.openxmlformats.org/drawingml/2006/picture">
+                <pic:pic xmlns:pic="http://schemas.openxmlformats.org/drawingml/2006/picture">
+                  <pic:nvPicPr>
+                    <pic:cNvPr id="434169844" name="Picture 1"/>
+                    <pic:cNvPicPr/>
+                  </pic:nvPicPr>
+                  <pic:blipFill>
+                    <a:blip r:embed="rId16" cstate="print">
+                      <a:extLst>
+                        <a:ext uri="{28A0092B-C50C-407E-A947-70E740481C1C}">
+                          <a14:useLocalDpi xmlns:a14="http://schemas.microsoft.com/office/drawing/2010/main" val="0"/>
+                        </a:ext>
+                      </a:extLst>
+                    </a:blip>
+                    <a:stretch>
+                      <a:fillRect/>
+                    </a:stretch>
+                  </pic:blipFill>
+                  <pic:spPr>
+                    <a:xfrm>
+                      <a:off x="0" y="0"/>
+                      <a:ext cx="3809708" cy="3081528"/>
+                    </a:xfrm>
+                    <a:prstGeom prst="rect">
+                      <a:avLst/>
+                    </a:prstGeom>
+                  </pic:spPr>
+                </pic:pic>
+              </a:graphicData>
+            </a:graphic>
+          </wp:inline>
+        </w:drawing>
+      </w:r>
+    </w:p>
+    <w:p>
+      <w:pPr>
+        <w:tabs>
+          <w:tab w:val="left" w:pos="1860"/>
+        </w:tabs>
+        <w:spacing w:before="240" w:after="240"/>
+        <w:jc w:val="center"/>
+        <w:rPr>
+          <w:b w:val="0"/>
+          <w:bCs w:val="0"/>
+        </w:rPr>
+      </w:pPr>
+      <w:r>
+        <w:t xml:space="preserve">Figure </w:t>
+      </w:r>
+      <w:r>
+        <w:t>3.</w:t>
+      </w:r>
+      <w:r>
+        <w:t>4</w:t>
+      </w:r>
+      <w:r>
+        <w:t xml:space="preserve"> </w:t>
+      </w:r>
+      <w:r>
+        <w:rPr>
+          <w:b w:val="0"/>
+          <w:bCs w:val="0"/>
+        </w:rPr>
+        <w:t>Class Diagram</w:t>
+      </w:r>
+    </w:p>
+    <w:p>
+      <w:pPr>
+        <w:spacing w:after="200" w:line="276" w:lineRule="auto"/>
+        <w:rPr>
+          <w:b w:val="0"/>
+          <w:bCs w:val="0"/>
+        </w:rPr>
+      </w:pPr>
+      <w:r>
+        <w:rPr>
+          <w:b w:val="0"/>
+          <w:bCs w:val="0"/>
+        </w:rPr>
+        <w:br w:type="page"/>
+      </w:r>
+    </w:p>
+    <w:p>
+      <w:pPr>
+        <w:pStyle w:val="Heading3"/>
+        <w:spacing w:before="0" w:line="276" w:lineRule="auto"/>
+        <w:rPr>
+          <w:rFonts w:cs="Times New Roman"/>
+          <w:b w:val="0"/>
+          <w:bCs w:val="0"/>
+          <w:sz w:val="27"/>
+          <w:szCs w:val="27"/>
+        </w:rPr>
+      </w:pPr>
+      <w:bookmarkStart w:id="24" w:name="_3.2_User_Interface"/>
+      <w:bookmarkStart w:id="25" w:name="_3.5_User_Interface"/>
+      <w:bookmarkEnd w:id="24"/>
+      <w:bookmarkEnd w:id="25"/>
+      <w:r>
+        <w:rPr>
+          <w:rStyle w:val="Strong"/>
+        </w:rPr>
+        <w:lastRenderedPageBreak/>
+        <w:t>3.</w:t>
+      </w:r>
+      <w:r>
+        <w:rPr>
+          <w:rStyle w:val="Strong"/>
+        </w:rPr>
+        <w:t>5</w:t>
+      </w:r>
+      <w:r>
+        <w:rPr>
+          <w:rStyle w:val="Strong"/>
+          <w:b/>
+          <w:bCs/>
+        </w:rPr>
+        <w:t xml:space="preserve"> </w:t>
+      </w:r>
+      <w:r>
+        <w:rPr>
+          <w:b w:val="0"/>
+          <w:bCs w:val="0"/>
+        </w:rPr>
+        <w:t>User Interface Mockups</w:t>
+      </w:r>
+    </w:p>
+    <w:p>
+      <w:pPr>
+        <w:spacing w:after="80"/>
+        <w:rPr>
+          <w:b w:val="0"/>
+          <w:bCs w:val="0"/>
+          <w:sz w:val="24"/>
+          <w:szCs w:val="24"/>
+        </w:rPr>
+      </w:pPr>
+      <w:r>
+        <w:rPr>
+          <w:b w:val="0"/>
+          <w:bCs w:val="0"/>
+          <w:sz w:val="24"/>
+          <w:szCs w:val="24"/>
+        </w:rPr>
+        <w:t>We designed basic wireframes for the most essential screens of Pack</w:t>
+      </w:r>
+      <w:r>
+        <w:rPr>
+          <w:b w:val="0"/>
+          <w:bCs w:val="0"/>
+          <w:sz w:val="24"/>
+          <w:szCs w:val="24"/>
+        </w:rPr>
+        <w:t>Track</w:t>
+      </w:r>
+      <w:r>
+        <w:rPr>
+          <w:b w:val="0"/>
+          <w:bCs w:val="0"/>
+          <w:sz w:val="24"/>
+          <w:szCs w:val="24"/>
         </w:rPr>
         <w:t>. The UI aims to be simple, clean, and user-friendly with a dashboard-style layout.</w:t>
       </w:r>
     </w:p>
     <w:p>
       <w:pPr>
-        <w:spacing w:after="240"/>
+        <w:spacing w:after="100" w:afterAutospacing="1"/>
         <w:rPr>
           <w:b w:val="0"/>
           <w:bCs w:val="0"/>
@@ -4239,7 +5251,23 @@
           <w:sz w:val="24"/>
           <w:szCs w:val="24"/>
         </w:rPr>
-        <w:t>3.2.</w:t>
+        <w:t>3.</w:t>
+      </w:r>
+      <w:r>
+        <w:rPr>
+          <w:color w:val="000000" w:themeColor="text1"/>
+          <w:sz w:val="24"/>
+          <w:szCs w:val="24"/>
+        </w:rPr>
+        <w:t>5</w:t>
+      </w:r>
+      <w:r>
+        <w:rPr>
+          <w:color w:val="000000" w:themeColor="text1"/>
+          <w:sz w:val="24"/>
+          <w:szCs w:val="24"/>
+        </w:rPr>
+        <w:t>.</w:t>
       </w:r>
       <w:r>
         <w:rPr>
@@ -4338,7 +5366,7 @@
                     <pic:cNvPicPr/>
                   </pic:nvPicPr>
                   <pic:blipFill>
-                    <a:blip r:embed="rId14" cstate="print">
+                    <a:blip r:embed="rId17" cstate="print">
                       <a:extLst>
                         <a:ext uri="{28A0092B-C50C-407E-A947-70E740481C1C}">
                           <a14:useLocalDpi xmlns:a14="http://schemas.microsoft.com/office/drawing/2010/main" val="0"/>
@@ -4381,7 +5409,13 @@
         <w:t xml:space="preserve">Figure </w:t>
       </w:r>
       <w:r>
-        <w:t>3.2.</w:t>
+        <w:t>3.</w:t>
+      </w:r>
+      <w:r>
+        <w:t>5</w:t>
+      </w:r>
+      <w:r>
+        <w:t>.</w:t>
       </w:r>
       <w:r>
         <w:t xml:space="preserve">1 </w:t>
@@ -4412,7 +5446,7 @@
         <w:tabs>
           <w:tab w:val="left" w:pos="1860"/>
         </w:tabs>
-        <w:spacing w:before="240" w:after="240"/>
+        <w:spacing w:after="100" w:afterAutospacing="1"/>
         <w:jc w:val="center"/>
         <w:rPr>
           <w:b w:val="0"/>
@@ -4434,7 +5468,21 @@
           <w:sz w:val="24"/>
           <w:szCs w:val="24"/>
         </w:rPr>
-        <w:t>3.2.</w:t>
+        <w:t>3.</w:t>
+      </w:r>
+      <w:r>
+        <w:rPr>
+          <w:sz w:val="24"/>
+          <w:szCs w:val="24"/>
+        </w:rPr>
+        <w:t>5</w:t>
+      </w:r>
+      <w:r>
+        <w:rPr>
+          <w:sz w:val="24"/>
+          <w:szCs w:val="24"/>
+        </w:rPr>
+        <w:t>.</w:t>
       </w:r>
       <w:r>
         <w:rPr>
@@ -4502,7 +5550,7 @@
                     <pic:cNvPicPr/>
                   </pic:nvPicPr>
                   <pic:blipFill>
-                    <a:blip r:embed="rId15" cstate="print">
+                    <a:blip r:embed="rId18" cstate="print">
                       <a:extLst>
                         <a:ext uri="{28A0092B-C50C-407E-A947-70E740481C1C}">
                           <a14:useLocalDpi xmlns:a14="http://schemas.microsoft.com/office/drawing/2010/main" val="0"/>
@@ -4545,7 +5593,13 @@
         <w:t xml:space="preserve">Figure </w:t>
       </w:r>
       <w:r>
-        <w:t>3.2.</w:t>
+        <w:t>3.</w:t>
+      </w:r>
+      <w:r>
+        <w:t>5</w:t>
+      </w:r>
+      <w:r>
+        <w:t>.</w:t>
       </w:r>
       <w:r>
         <w:t xml:space="preserve">2 </w:t>
@@ -4576,7 +5630,7 @@
     </w:p>
     <w:p>
       <w:pPr>
-        <w:spacing w:after="200" w:line="276" w:lineRule="auto"/>
+        <w:spacing w:after="80" w:line="276" w:lineRule="auto"/>
         <w:rPr>
           <w:b w:val="0"/>
           <w:bCs w:val="0"/>
@@ -4597,7 +5651,21 @@
           <w:sz w:val="24"/>
           <w:szCs w:val="24"/>
         </w:rPr>
-        <w:t>3.2.</w:t>
+        <w:t>3.</w:t>
+      </w:r>
+      <w:r>
+        <w:rPr>
+          <w:sz w:val="24"/>
+          <w:szCs w:val="24"/>
+        </w:rPr>
+        <w:t>5</w:t>
+      </w:r>
+      <w:r>
+        <w:rPr>
+          <w:sz w:val="24"/>
+          <w:szCs w:val="24"/>
+        </w:rPr>
+        <w:t>.</w:t>
       </w:r>
       <w:r>
         <w:rPr>
@@ -4726,7 +5794,7 @@
         <w:tabs>
           <w:tab w:val="left" w:pos="1860"/>
         </w:tabs>
-        <w:spacing w:after="240"/>
+        <w:spacing w:after="80"/>
         <w:rPr>
           <w:b w:val="0"/>
           <w:bCs w:val="0"/>
@@ -4753,7 +5821,7 @@
         <w:tabs>
           <w:tab w:val="left" w:pos="1860"/>
         </w:tabs>
-        <w:spacing w:after="240"/>
+        <w:spacing w:after="80"/>
         <w:rPr>
           <w:b w:val="0"/>
           <w:bCs w:val="0"/>
@@ -4775,7 +5843,7 @@
         <w:tabs>
           <w:tab w:val="left" w:pos="1860"/>
         </w:tabs>
-        <w:spacing w:after="240"/>
+        <w:spacing w:after="100" w:afterAutospacing="1"/>
         <w:rPr>
           <w:b w:val="0"/>
           <w:bCs w:val="0"/>
@@ -4876,7 +5944,7 @@
                     <pic:cNvPicPr/>
                   </pic:nvPicPr>
                   <pic:blipFill>
-                    <a:blip r:embed="rId16" cstate="print">
+                    <a:blip r:embed="rId19" cstate="print">
                       <a:extLst>
                         <a:ext uri="{28A0092B-C50C-407E-A947-70E740481C1C}">
                           <a14:useLocalDpi xmlns:a14="http://schemas.microsoft.com/office/drawing/2010/main" val="0"/>
@@ -4919,7 +5987,13 @@
         <w:t xml:space="preserve">Figure </w:t>
       </w:r>
       <w:r>
-        <w:t>3.2.</w:t>
+        <w:t>3.</w:t>
+      </w:r>
+      <w:r>
+        <w:t>5</w:t>
+      </w:r>
+      <w:r>
+        <w:t>.</w:t>
       </w:r>
       <w:r>
         <w:t xml:space="preserve">3 </w:t>
@@ -4953,7 +6027,7 @@
         <w:tabs>
           <w:tab w:val="left" w:pos="1860"/>
         </w:tabs>
-        <w:spacing w:before="240" w:after="240"/>
+        <w:spacing w:after="100" w:afterAutospacing="1"/>
         <w:rPr>
           <w:b w:val="0"/>
           <w:bCs w:val="0"/>
@@ -4974,21 +6048,49 @@
           <w:sz w:val="24"/>
           <w:szCs w:val="24"/>
         </w:rPr>
-        <w:t>3.2.</w:t>
+        <w:t>3.</w:t>
       </w:r>
       <w:r>
         <w:rPr>
           <w:sz w:val="24"/>
           <w:szCs w:val="24"/>
         </w:rPr>
-        <w:t xml:space="preserve">4 and </w:t>
+        <w:t>5</w:t>
       </w:r>
       <w:r>
         <w:rPr>
           <w:sz w:val="24"/>
           <w:szCs w:val="24"/>
         </w:rPr>
-        <w:t>3.2.</w:t>
+        <w:t>.</w:t>
+      </w:r>
+      <w:r>
+        <w:rPr>
+          <w:sz w:val="24"/>
+          <w:szCs w:val="24"/>
+        </w:rPr>
+        <w:t xml:space="preserve">4 and </w:t>
+      </w:r>
+      <w:r>
+        <w:rPr>
+          <w:sz w:val="24"/>
+          <w:szCs w:val="24"/>
+        </w:rPr>
+        <w:t>3.</w:t>
+      </w:r>
+      <w:r>
+        <w:rPr>
+          <w:sz w:val="24"/>
+          <w:szCs w:val="24"/>
+        </w:rPr>
+        <w:t>5</w:t>
+      </w:r>
+      <w:r>
+        <w:rPr>
+          <w:sz w:val="24"/>
+          <w:szCs w:val="24"/>
+        </w:rPr>
+        <w:t>.</w:t>
       </w:r>
       <w:r>
         <w:rPr>
@@ -5292,7 +6394,7 @@
                     <pic:cNvPicPr/>
                   </pic:nvPicPr>
                   <pic:blipFill>
-                    <a:blip r:embed="rId17"/>
+                    <a:blip r:embed="rId20"/>
                     <a:stretch>
                       <a:fillRect/>
                     </a:stretch>
@@ -5329,7 +6431,13 @@
         <w:t xml:space="preserve">Figure </w:t>
       </w:r>
       <w:r>
-        <w:t>3.2.</w:t>
+        <w:t>3.</w:t>
+      </w:r>
+      <w:r>
+        <w:t>5</w:t>
+      </w:r>
+      <w:r>
+        <w:t>.</w:t>
       </w:r>
       <w:r>
         <w:t xml:space="preserve">4 </w:t>
@@ -5375,7 +6483,7 @@
                     <pic:cNvPicPr/>
                   </pic:nvPicPr>
                   <pic:blipFill>
-                    <a:blip r:embed="rId18"/>
+                    <a:blip r:embed="rId21"/>
                     <a:stretch>
                       <a:fillRect/>
                     </a:stretch>
@@ -5412,7 +6520,13 @@
         <w:t xml:space="preserve">Figure </w:t>
       </w:r>
       <w:r>
-        <w:t>3.2.</w:t>
+        <w:t>3.</w:t>
+      </w:r>
+      <w:r>
+        <w:t>5</w:t>
+      </w:r>
+      <w:r>
+        <w:t>.</w:t>
       </w:r>
       <w:r>
         <w:t xml:space="preserve">5 </w:t>
@@ -5430,7 +6544,7 @@
         <w:tabs>
           <w:tab w:val="left" w:pos="5552"/>
         </w:tabs>
-        <w:spacing w:after="240"/>
+        <w:spacing w:after="100" w:afterAutospacing="1"/>
         <w:rPr>
           <w:b w:val="0"/>
           <w:bCs w:val="0"/>
@@ -5441,7 +6555,13 @@
         <w:t xml:space="preserve">Figure </w:t>
       </w:r>
       <w:r>
-        <w:t>3.2.6</w:t>
+        <w:t>3.</w:t>
+      </w:r>
+      <w:r>
+        <w:t>5</w:t>
+      </w:r>
+      <w:r>
+        <w:t>.6</w:t>
       </w:r>
       <w:r>
         <w:rPr>
@@ -5505,7 +6625,7 @@
         <w:tabs>
           <w:tab w:val="left" w:pos="5552"/>
         </w:tabs>
-        <w:spacing w:after="240"/>
+        <w:spacing w:after="100" w:afterAutospacing="1"/>
         <w:rPr>
           <w:b w:val="0"/>
           <w:bCs w:val="0"/>
@@ -5576,7 +6696,7 @@
                     <pic:cNvPicPr/>
                   </pic:nvPicPr>
                   <pic:blipFill>
-                    <a:blip r:embed="rId19"/>
+                    <a:blip r:embed="rId22"/>
                     <a:stretch>
                       <a:fillRect/>
                     </a:stretch>
@@ -5613,7 +6733,13 @@
         <w:t xml:space="preserve">Figure </w:t>
       </w:r>
       <w:r>
-        <w:t>3.2.</w:t>
+        <w:t>3.</w:t>
+      </w:r>
+      <w:r>
+        <w:t>5</w:t>
+      </w:r>
+      <w:r>
+        <w:t>.</w:t>
       </w:r>
       <w:r>
         <w:t xml:space="preserve">6 </w:t>
@@ -5652,7 +6778,7 @@
         <w:tabs>
           <w:tab w:val="left" w:pos="1860"/>
         </w:tabs>
-        <w:spacing w:before="240" w:after="240"/>
+        <w:spacing w:after="100" w:afterAutospacing="1"/>
         <w:rPr>
           <w:b w:val="0"/>
           <w:bCs w:val="0"/>
@@ -5663,7 +6789,13 @@
         <w:t xml:space="preserve">Figure </w:t>
       </w:r>
       <w:r>
-        <w:t>3.2.</w:t>
+        <w:t>3.</w:t>
+      </w:r>
+      <w:r>
+        <w:t>5</w:t>
+      </w:r>
+      <w:r>
+        <w:t>.</w:t>
       </w:r>
       <w:r>
         <w:t>7</w:t>
@@ -5751,7 +6883,7 @@
         <w:tabs>
           <w:tab w:val="left" w:pos="1860"/>
         </w:tabs>
-        <w:spacing w:after="240"/>
+        <w:spacing w:after="100" w:afterAutospacing="1"/>
         <w:rPr>
           <w:b w:val="0"/>
           <w:bCs w:val="0"/>
@@ -5804,7 +6936,7 @@
                     <pic:cNvPicPr/>
                   </pic:nvPicPr>
                   <pic:blipFill>
-                    <a:blip r:embed="rId20"/>
+                    <a:blip r:embed="rId23"/>
                     <a:stretch>
                       <a:fillRect/>
                     </a:stretch>
@@ -5841,7 +6973,13 @@
         <w:t xml:space="preserve">Figure </w:t>
       </w:r>
       <w:r>
-        <w:t>3.2.</w:t>
+        <w:t>3.</w:t>
+      </w:r>
+      <w:r>
+        <w:t>5</w:t>
+      </w:r>
+      <w:r>
+        <w:t>.</w:t>
       </w:r>
       <w:r>
         <w:t xml:space="preserve">7 </w:t>
@@ -5853,7 +6991,7 @@
         </w:rPr>
         <w:t>Internal Server Error</w:t>
       </w:r>
-      <w:bookmarkStart w:id="21" w:name="_Hlk194867359"/>
+      <w:bookmarkStart w:id="26" w:name="_Hlk194867359"/>
       <w:r>
         <w:rPr>
           <w:b w:val="0"/>
@@ -5889,7 +7027,7 @@
         <w:tabs>
           <w:tab w:val="left" w:pos="1860"/>
         </w:tabs>
-        <w:spacing w:after="240"/>
+        <w:spacing w:after="100" w:afterAutospacing="1"/>
         <w:rPr>
           <w:b w:val="0"/>
           <w:bCs w:val="0"/>
@@ -5900,7 +7038,13 @@
         <w:t xml:space="preserve">Figure </w:t>
       </w:r>
       <w:r>
-        <w:t xml:space="preserve">3.2.8 </w:t>
+        <w:t>3.</w:t>
+      </w:r>
+      <w:r>
+        <w:t>5</w:t>
+      </w:r>
+      <w:r>
+        <w:t xml:space="preserve">.8 </w:t>
       </w:r>
       <w:r>
         <w:rPr>
@@ -5943,7 +7087,7 @@
                     <pic:cNvPicPr/>
                   </pic:nvPicPr>
                   <pic:blipFill>
-                    <a:blip r:embed="rId21"/>
+                    <a:blip r:embed="rId24"/>
                     <a:stretch>
                       <a:fillRect/>
                     </a:stretch>
@@ -5976,7 +7120,13 @@
         <w:t xml:space="preserve">Figure </w:t>
       </w:r>
       <w:r>
-        <w:t>3.2.</w:t>
+        <w:t>3.</w:t>
+      </w:r>
+      <w:r>
+        <w:t>5</w:t>
+      </w:r>
+      <w:r>
+        <w:t>.</w:t>
       </w:r>
       <w:r>
         <w:t xml:space="preserve">8 </w:t>
@@ -5991,7 +7141,7 @@
       <w:r>
         <w:t xml:space="preserve"> </w:t>
       </w:r>
-      <w:bookmarkEnd w:id="21"/>
+      <w:bookmarkEnd w:id="26"/>
     </w:p>
     <w:p>
       <w:pPr>
@@ -5999,7 +7149,7 @@
       </w:pPr>
     </w:p>
     <w:sectPr>
-      <w:headerReference w:type="default" r:id="rId22"/>
+      <w:headerReference w:type="default" r:id="rId25"/>
       <w:pgSz w:w="12240" w:h="15840" w:code="1"/>
       <w:pgMar w:top="1080" w:right="1440" w:bottom="1080" w:left="1440" w:header="720" w:footer="720" w:gutter="0"/>
       <w:pgNumType w:start="0"/>
@@ -10923,7 +12073,6 @@
   <w:style w:type="character" w:default="1" w:styleId="DefaultParagraphFont">
     <w:name w:val="Default Paragraph Font"/>
     <w:uiPriority w:val="1"/>
-    <w:semiHidden/>
     <w:unhideWhenUsed/>
   </w:style>
   <w:style w:type="table" w:default="1" w:styleId="TableNormal">

</xml_diff>

<commit_message>
Update documentation structure and remove outdated diagrams
</commit_message>
<xml_diff>
--- a/Documents/PackTrack-Documentation.docx
+++ b/Documents/PackTrack-Documentation.docx
@@ -871,29 +871,7 @@
             <w:smallCaps/>
             <w:szCs w:val="26"/>
           </w:rPr>
-          <w:t>Chap</w:t>
-        </w:r>
-        <w:r>
-          <w:rPr>
-            <w:rStyle w:val="Hyperlink"/>
-            <w:rFonts w:asciiTheme="majorBidi" w:hAnsiTheme="majorBidi" w:cstheme="majorBidi"/>
-            <w:b w:val="0"/>
-            <w:bCs w:val="0"/>
-            <w:smallCaps/>
-            <w:szCs w:val="26"/>
-          </w:rPr>
-          <w:t>t</w:t>
-        </w:r>
-        <w:r>
-          <w:rPr>
-            <w:rStyle w:val="Hyperlink"/>
-            <w:rFonts w:asciiTheme="majorBidi" w:hAnsiTheme="majorBidi" w:cstheme="majorBidi"/>
-            <w:b w:val="0"/>
-            <w:bCs w:val="0"/>
-            <w:smallCaps/>
-            <w:szCs w:val="26"/>
-          </w:rPr>
-          <w:t>er One</w:t>
+          <w:t>Chapter One</w:t>
         </w:r>
       </w:hyperlink>
       <w:r>
@@ -942,8 +920,18 @@
           <w:szCs w:val="26"/>
         </w:rPr>
         <w:tab/>
+      </w:r>
+      <w:proofErr w:type="gramStart"/>
+      <w:r>
+        <w:rPr>
+          <w:rFonts w:asciiTheme="majorBidi" w:hAnsiTheme="majorBidi" w:cstheme="majorBidi"/>
+          <w:b w:val="0"/>
+          <w:bCs w:val="0"/>
+          <w:szCs w:val="26"/>
+        </w:rPr>
         <w:t>1</w:t>
       </w:r>
+      <w:proofErr w:type="gramEnd"/>
     </w:p>
     <w:p>
       <w:pPr>
@@ -996,8 +984,18 @@
           <w:szCs w:val="26"/>
         </w:rPr>
         <w:tab/>
+      </w:r>
+      <w:proofErr w:type="gramStart"/>
+      <w:r>
+        <w:rPr>
+          <w:rFonts w:asciiTheme="majorBidi" w:hAnsiTheme="majorBidi" w:cstheme="majorBidi"/>
+          <w:b w:val="0"/>
+          <w:bCs w:val="0"/>
+          <w:szCs w:val="26"/>
+        </w:rPr>
         <w:t>1</w:t>
       </w:r>
+      <w:proofErr w:type="gramEnd"/>
     </w:p>
     <w:p>
       <w:pPr>
@@ -1059,8 +1057,18 @@
           <w:szCs w:val="26"/>
         </w:rPr>
         <w:tab/>
+      </w:r>
+      <w:proofErr w:type="gramStart"/>
+      <w:r>
+        <w:rPr>
+          <w:rFonts w:asciiTheme="majorBidi" w:hAnsiTheme="majorBidi" w:cstheme="majorBidi"/>
+          <w:b w:val="0"/>
+          <w:bCs w:val="0"/>
+          <w:szCs w:val="26"/>
+        </w:rPr>
         <w:t>1</w:t>
       </w:r>
+      <w:proofErr w:type="gramEnd"/>
     </w:p>
     <w:p>
       <w:pPr>
@@ -1096,6 +1104,7 @@
         </w:rPr>
         <w:tab/>
       </w:r>
+      <w:proofErr w:type="gramStart"/>
       <w:r>
         <w:rPr>
           <w:rFonts w:asciiTheme="majorBidi" w:hAnsiTheme="majorBidi" w:cstheme="majorBidi"/>
@@ -1105,6 +1114,7 @@
         </w:rPr>
         <w:t>1</w:t>
       </w:r>
+      <w:proofErr w:type="gramEnd"/>
       <w:r>
         <w:rPr>
           <w:rFonts w:asciiTheme="majorBidi" w:hAnsiTheme="majorBidi" w:cstheme="majorBidi"/>
@@ -1164,6 +1174,7 @@
         </w:rPr>
         <w:tab/>
       </w:r>
+      <w:proofErr w:type="gramStart"/>
       <w:r>
         <w:rPr>
           <w:rFonts w:asciiTheme="majorBidi" w:hAnsiTheme="majorBidi" w:cstheme="majorBidi"/>
@@ -1173,6 +1184,7 @@
         </w:rPr>
         <w:t>2</w:t>
       </w:r>
+      <w:proofErr w:type="gramEnd"/>
     </w:p>
     <w:p>
       <w:pPr>
@@ -1205,29 +1217,7 @@
             <w:smallCaps/>
             <w:szCs w:val="26"/>
           </w:rPr>
-          <w:t>Ch</w:t>
-        </w:r>
-        <w:r>
-          <w:rPr>
-            <w:rStyle w:val="Hyperlink"/>
-            <w:rFonts w:asciiTheme="majorBidi" w:hAnsiTheme="majorBidi" w:cstheme="majorBidi"/>
-            <w:b w:val="0"/>
-            <w:bCs w:val="0"/>
-            <w:smallCaps/>
-            <w:szCs w:val="26"/>
-          </w:rPr>
-          <w:t>a</w:t>
-        </w:r>
-        <w:r>
-          <w:rPr>
-            <w:rStyle w:val="Hyperlink"/>
-            <w:rFonts w:asciiTheme="majorBidi" w:hAnsiTheme="majorBidi" w:cstheme="majorBidi"/>
-            <w:b w:val="0"/>
-            <w:bCs w:val="0"/>
-            <w:smallCaps/>
-            <w:szCs w:val="26"/>
-          </w:rPr>
-          <w:t>pter Two</w:t>
+          <w:t>Chapter Two</w:t>
         </w:r>
       </w:hyperlink>
       <w:r>
@@ -1264,29 +1254,7 @@
             <w:smallCaps/>
             <w:szCs w:val="26"/>
           </w:rPr>
-          <w:t>Project Planning and Req</w:t>
-        </w:r>
-        <w:r>
-          <w:rPr>
-            <w:rStyle w:val="Hyperlink"/>
-            <w:rFonts w:asciiTheme="majorBidi" w:hAnsiTheme="majorBidi" w:cstheme="majorBidi"/>
-            <w:b w:val="0"/>
-            <w:bCs w:val="0"/>
-            <w:smallCaps/>
-            <w:szCs w:val="26"/>
-          </w:rPr>
-          <w:t>u</w:t>
-        </w:r>
-        <w:r>
-          <w:rPr>
-            <w:rStyle w:val="Hyperlink"/>
-            <w:rFonts w:asciiTheme="majorBidi" w:hAnsiTheme="majorBidi" w:cstheme="majorBidi"/>
-            <w:b w:val="0"/>
-            <w:bCs w:val="0"/>
-            <w:smallCaps/>
-            <w:szCs w:val="26"/>
-          </w:rPr>
-          <w:t>irements</w:t>
+          <w:t>Project Planning and Requirements</w:t>
         </w:r>
       </w:hyperlink>
       <w:r>
@@ -1298,6 +1266,7 @@
         </w:rPr>
         <w:tab/>
       </w:r>
+      <w:proofErr w:type="gramStart"/>
       <w:r>
         <w:rPr>
           <w:rFonts w:asciiTheme="majorBidi" w:hAnsiTheme="majorBidi" w:cstheme="majorBidi"/>
@@ -1307,6 +1276,7 @@
         </w:rPr>
         <w:t>3</w:t>
       </w:r>
+      <w:proofErr w:type="gramEnd"/>
     </w:p>
     <w:p>
       <w:pPr>
@@ -1366,25 +1336,7 @@
             <w:b w:val="0"/>
             <w:bCs w:val="0"/>
           </w:rPr>
-          <w:t>Project Pla</w:t>
-        </w:r>
-        <w:r>
-          <w:rPr>
-            <w:rStyle w:val="Hyperlink"/>
-            <w:rFonts w:asciiTheme="majorBidi" w:hAnsiTheme="majorBidi" w:cstheme="majorBidi"/>
-            <w:b w:val="0"/>
-            <w:bCs w:val="0"/>
-          </w:rPr>
-          <w:t>n</w:t>
-        </w:r>
-        <w:r>
-          <w:rPr>
-            <w:rStyle w:val="Hyperlink"/>
-            <w:rFonts w:asciiTheme="majorBidi" w:hAnsiTheme="majorBidi" w:cstheme="majorBidi"/>
-            <w:b w:val="0"/>
-            <w:bCs w:val="0"/>
-          </w:rPr>
-          <w:t xml:space="preserve"> and Schedule</w:t>
+          <w:t>Project Plan and Schedule</w:t>
         </w:r>
       </w:hyperlink>
       <w:r>
@@ -1396,6 +1348,7 @@
         </w:rPr>
         <w:tab/>
       </w:r>
+      <w:proofErr w:type="gramStart"/>
       <w:r>
         <w:rPr>
           <w:rFonts w:asciiTheme="majorBidi" w:hAnsiTheme="majorBidi" w:cstheme="majorBidi"/>
@@ -1405,6 +1358,7 @@
         </w:rPr>
         <w:t>3</w:t>
       </w:r>
+      <w:proofErr w:type="gramEnd"/>
     </w:p>
     <w:p>
       <w:pPr>
@@ -1447,16 +1401,7 @@
             <w:b w:val="0"/>
             <w:bCs w:val="0"/>
           </w:rPr>
-          <w:t>G</w:t>
-        </w:r>
-        <w:r>
-          <w:rPr>
-            <w:rStyle w:val="Hyperlink"/>
-            <w:rFonts w:asciiTheme="majorBidi" w:hAnsiTheme="majorBidi" w:cstheme="majorBidi"/>
-            <w:b w:val="0"/>
-            <w:bCs w:val="0"/>
-          </w:rPr>
-          <w:t>antt Chart</w:t>
+          <w:t>Gantt Chart</w:t>
         </w:r>
       </w:hyperlink>
       <w:r>
@@ -1468,6 +1413,7 @@
         </w:rPr>
         <w:tab/>
       </w:r>
+      <w:proofErr w:type="gramStart"/>
       <w:r>
         <w:rPr>
           <w:rFonts w:asciiTheme="majorBidi" w:hAnsiTheme="majorBidi" w:cstheme="majorBidi"/>
@@ -1477,6 +1423,7 @@
         </w:rPr>
         <w:t>3</w:t>
       </w:r>
+      <w:proofErr w:type="gramEnd"/>
     </w:p>
     <w:p>
       <w:pPr>
@@ -1518,25 +1465,7 @@
             <w:b w:val="0"/>
             <w:bCs w:val="0"/>
           </w:rPr>
-          <w:t xml:space="preserve"> Functiona</w:t>
-        </w:r>
-        <w:r>
-          <w:rPr>
-            <w:rStyle w:val="Hyperlink"/>
-            <w:rFonts w:asciiTheme="majorBidi" w:hAnsiTheme="majorBidi" w:cstheme="majorBidi"/>
-            <w:b w:val="0"/>
-            <w:bCs w:val="0"/>
-          </w:rPr>
-          <w:t>l</w:t>
-        </w:r>
-        <w:r>
-          <w:rPr>
-            <w:rStyle w:val="Hyperlink"/>
-            <w:rFonts w:asciiTheme="majorBidi" w:hAnsiTheme="majorBidi" w:cstheme="majorBidi"/>
-            <w:b w:val="0"/>
-            <w:bCs w:val="0"/>
-          </w:rPr>
-          <w:t xml:space="preserve"> Requirements </w:t>
+          <w:t xml:space="preserve"> Functional Requirements </w:t>
         </w:r>
       </w:hyperlink>
       <w:r>
@@ -1548,6 +1477,7 @@
         </w:rPr>
         <w:tab/>
       </w:r>
+      <w:proofErr w:type="gramStart"/>
       <w:r>
         <w:rPr>
           <w:rFonts w:asciiTheme="majorBidi" w:hAnsiTheme="majorBidi" w:cstheme="majorBidi"/>
@@ -1557,6 +1487,7 @@
         </w:rPr>
         <w:t>4</w:t>
       </w:r>
+      <w:proofErr w:type="gramEnd"/>
     </w:p>
     <w:p>
       <w:pPr>
@@ -1610,6 +1541,7 @@
         </w:rPr>
         <w:tab/>
       </w:r>
+      <w:proofErr w:type="gramStart"/>
       <w:r>
         <w:rPr>
           <w:rFonts w:asciiTheme="majorBidi" w:hAnsiTheme="majorBidi" w:cstheme="majorBidi"/>
@@ -1619,6 +1551,7 @@
         </w:rPr>
         <w:t>4</w:t>
       </w:r>
+      <w:proofErr w:type="gramEnd"/>
     </w:p>
     <w:p>
       <w:pPr>
@@ -1672,6 +1605,7 @@
         </w:rPr>
         <w:tab/>
       </w:r>
+      <w:proofErr w:type="gramStart"/>
       <w:r>
         <w:rPr>
           <w:rFonts w:asciiTheme="majorBidi" w:hAnsiTheme="majorBidi" w:cstheme="majorBidi"/>
@@ -1681,6 +1615,7 @@
         </w:rPr>
         <w:t>5</w:t>
       </w:r>
+      <w:proofErr w:type="gramEnd"/>
     </w:p>
     <w:p>
       <w:pPr>
@@ -1713,7 +1648,7 @@
             <w:smallCaps/>
             <w:szCs w:val="26"/>
           </w:rPr>
-          <w:t>Chapt</w:t>
+          <w:t>Chapter T</w:t>
         </w:r>
         <w:r>
           <w:rPr>
@@ -1724,8 +1659,34 @@
             <w:smallCaps/>
             <w:szCs w:val="26"/>
           </w:rPr>
-          <w:t>e</w:t>
+          <w:t>hree</w:t>
         </w:r>
+      </w:hyperlink>
+      <w:r>
+        <w:rPr>
+          <w:rFonts w:asciiTheme="majorBidi" w:hAnsiTheme="majorBidi" w:cstheme="majorBidi"/>
+          <w:b w:val="0"/>
+          <w:bCs w:val="0"/>
+          <w:szCs w:val="26"/>
+        </w:rPr>
+        <w:t xml:space="preserve"> </w:t>
+      </w:r>
+    </w:p>
+    <w:p>
+      <w:pPr>
+        <w:widowControl w:val="0"/>
+        <w:tabs>
+          <w:tab w:val="left" w:leader="hyphen" w:pos="7938"/>
+        </w:tabs>
+        <w:spacing w:after="120"/>
+        <w:rPr>
+          <w:rFonts w:asciiTheme="majorBidi" w:hAnsiTheme="majorBidi" w:cstheme="majorBidi"/>
+          <w:b w:val="0"/>
+          <w:bCs w:val="0"/>
+          <w:szCs w:val="26"/>
+        </w:rPr>
+      </w:pPr>
+      <w:hyperlink w:anchor="SYSTEM_ANALYSIS_AND_DESIGN" w:history="1">
         <w:r>
           <w:rPr>
             <w:rStyle w:val="Hyperlink"/>
@@ -1735,18 +1696,7 @@
             <w:smallCaps/>
             <w:szCs w:val="26"/>
           </w:rPr>
-          <w:t>r</w:t>
-        </w:r>
-        <w:r>
-          <w:rPr>
-            <w:rStyle w:val="Hyperlink"/>
-            <w:rFonts w:asciiTheme="majorBidi" w:hAnsiTheme="majorBidi" w:cstheme="majorBidi"/>
-            <w:b w:val="0"/>
-            <w:bCs w:val="0"/>
-            <w:smallCaps/>
-            <w:szCs w:val="26"/>
-          </w:rPr>
-          <w:t xml:space="preserve"> </w:t>
+          <w:t>SYS</w:t>
         </w:r>
         <w:r>
           <w:rPr>
@@ -1768,7 +1718,53 @@
             <w:smallCaps/>
             <w:szCs w:val="26"/>
           </w:rPr>
-          <w:t>h</w:t>
+          <w:t xml:space="preserve">EM ANALYSIS AND DESIGN </w:t>
+        </w:r>
+      </w:hyperlink>
+      <w:r>
+        <w:rPr>
+          <w:rFonts w:asciiTheme="majorBidi" w:hAnsiTheme="majorBidi" w:cstheme="majorBidi"/>
+          <w:b w:val="0"/>
+          <w:bCs w:val="0"/>
+          <w:szCs w:val="26"/>
+        </w:rPr>
+        <w:tab/>
+      </w:r>
+      <w:proofErr w:type="gramStart"/>
+      <w:r>
+        <w:rPr>
+          <w:rFonts w:asciiTheme="majorBidi" w:hAnsiTheme="majorBidi" w:cstheme="majorBidi"/>
+          <w:b w:val="0"/>
+          <w:bCs w:val="0"/>
+          <w:szCs w:val="26"/>
+        </w:rPr>
+        <w:t>6</w:t>
+      </w:r>
+      <w:proofErr w:type="gramEnd"/>
+    </w:p>
+    <w:p>
+      <w:pPr>
+        <w:widowControl w:val="0"/>
+        <w:tabs>
+          <w:tab w:val="left" w:leader="hyphen" w:pos="7938"/>
+        </w:tabs>
+        <w:ind w:left="426"/>
+        <w:rPr>
+          <w:rFonts w:asciiTheme="majorBidi" w:hAnsiTheme="majorBidi" w:cstheme="majorBidi"/>
+          <w:b w:val="0"/>
+          <w:bCs w:val="0"/>
+          <w:szCs w:val="26"/>
+        </w:rPr>
+      </w:pPr>
+      <w:hyperlink w:anchor="_3.1_System_Architecture" w:history="1">
+        <w:r>
+          <w:rPr>
+            <w:rStyle w:val="Hyperlink"/>
+            <w:rFonts w:asciiTheme="majorBidi" w:hAnsiTheme="majorBidi" w:cstheme="majorBidi"/>
+            <w:b w:val="0"/>
+            <w:bCs w:val="0"/>
+          </w:rPr>
+          <w:t>3</w:t>
         </w:r>
         <w:r>
           <w:rPr>
@@ -1776,47 +1772,8 @@
             <w:rFonts w:asciiTheme="majorBidi" w:hAnsiTheme="majorBidi" w:cstheme="majorBidi"/>
             <w:b w:val="0"/>
             <w:bCs w:val="0"/>
-            <w:smallCaps/>
-            <w:szCs w:val="26"/>
           </w:rPr>
-          <w:t>ree</w:t>
-        </w:r>
-      </w:hyperlink>
-      <w:r>
-        <w:rPr>
-          <w:rFonts w:asciiTheme="majorBidi" w:hAnsiTheme="majorBidi" w:cstheme="majorBidi"/>
-          <w:b w:val="0"/>
-          <w:bCs w:val="0"/>
-          <w:szCs w:val="26"/>
-        </w:rPr>
-        <w:t xml:space="preserve"> </w:t>
-      </w:r>
-    </w:p>
-    <w:p>
-      <w:pPr>
-        <w:widowControl w:val="0"/>
-        <w:tabs>
-          <w:tab w:val="left" w:leader="hyphen" w:pos="7938"/>
-        </w:tabs>
-        <w:spacing w:after="120"/>
-        <w:rPr>
-          <w:rFonts w:asciiTheme="majorBidi" w:hAnsiTheme="majorBidi" w:cstheme="majorBidi"/>
-          <w:b w:val="0"/>
-          <w:bCs w:val="0"/>
-          <w:szCs w:val="26"/>
-        </w:rPr>
-      </w:pPr>
-      <w:hyperlink w:anchor="SYSTEM_ANALYSIS_AND_DESIGN" w:history="1">
-        <w:r>
-          <w:rPr>
-            <w:rStyle w:val="Hyperlink"/>
-            <w:rFonts w:asciiTheme="majorBidi" w:hAnsiTheme="majorBidi" w:cstheme="majorBidi"/>
-            <w:b w:val="0"/>
-            <w:bCs w:val="0"/>
-            <w:smallCaps/>
-            <w:szCs w:val="26"/>
-          </w:rPr>
-          <w:t>SYSTEM ANALYSIS AND DES</w:t>
+          <w:t>.</w:t>
         </w:r>
         <w:r>
           <w:rPr>
@@ -1824,65 +1781,8 @@
             <w:rFonts w:asciiTheme="majorBidi" w:hAnsiTheme="majorBidi" w:cstheme="majorBidi"/>
             <w:b w:val="0"/>
             <w:bCs w:val="0"/>
-            <w:smallCaps/>
-            <w:szCs w:val="26"/>
           </w:rPr>
-          <w:t>I</w:t>
-        </w:r>
-        <w:r>
-          <w:rPr>
-            <w:rStyle w:val="Hyperlink"/>
-            <w:rFonts w:asciiTheme="majorBidi" w:hAnsiTheme="majorBidi" w:cstheme="majorBidi"/>
-            <w:b w:val="0"/>
-            <w:bCs w:val="0"/>
-            <w:smallCaps/>
-            <w:szCs w:val="26"/>
-          </w:rPr>
-          <w:t>GN (Initial Phase)</w:t>
-        </w:r>
-      </w:hyperlink>
-      <w:r>
-        <w:rPr>
-          <w:rFonts w:asciiTheme="majorBidi" w:hAnsiTheme="majorBidi" w:cstheme="majorBidi"/>
-          <w:b w:val="0"/>
-          <w:bCs w:val="0"/>
-          <w:szCs w:val="26"/>
-        </w:rPr>
-        <w:tab/>
-      </w:r>
-      <w:r>
-        <w:rPr>
-          <w:rFonts w:asciiTheme="majorBidi" w:hAnsiTheme="majorBidi" w:cstheme="majorBidi"/>
-          <w:b w:val="0"/>
-          <w:bCs w:val="0"/>
-          <w:szCs w:val="26"/>
-        </w:rPr>
-        <w:t>6</w:t>
-      </w:r>
-    </w:p>
-    <w:p>
-      <w:pPr>
-        <w:widowControl w:val="0"/>
-        <w:tabs>
-          <w:tab w:val="left" w:leader="hyphen" w:pos="7938"/>
-        </w:tabs>
-        <w:ind w:left="426"/>
-        <w:rPr>
-          <w:rFonts w:asciiTheme="majorBidi" w:hAnsiTheme="majorBidi" w:cstheme="majorBidi"/>
-          <w:b w:val="0"/>
-          <w:bCs w:val="0"/>
-          <w:szCs w:val="26"/>
-        </w:rPr>
-      </w:pPr>
-      <w:hyperlink w:anchor="_3.1_Use_Case" w:history="1">
-        <w:r>
-          <w:rPr>
-            <w:rStyle w:val="Hyperlink"/>
-            <w:rFonts w:asciiTheme="majorBidi" w:hAnsiTheme="majorBidi" w:cstheme="majorBidi"/>
-            <w:b w:val="0"/>
-            <w:bCs w:val="0"/>
-          </w:rPr>
-          <w:t>3.1 Use</w:t>
+          <w:t>1</w:t>
         </w:r>
         <w:r>
           <w:rPr>
@@ -1900,7 +1800,16 @@
             <w:b w:val="0"/>
             <w:bCs w:val="0"/>
           </w:rPr>
-          <w:t>Case Diagram</w:t>
+          <w:t xml:space="preserve">System </w:t>
+        </w:r>
+        <w:r>
+          <w:rPr>
+            <w:rStyle w:val="Hyperlink"/>
+            <w:rFonts w:asciiTheme="majorBidi" w:hAnsiTheme="majorBidi" w:cstheme="majorBidi"/>
+            <w:b w:val="0"/>
+            <w:bCs w:val="0"/>
+          </w:rPr>
+          <w:t>Architecture</w:t>
         </w:r>
       </w:hyperlink>
       <w:r>
@@ -1912,6 +1821,7 @@
         </w:rPr>
         <w:tab/>
       </w:r>
+      <w:proofErr w:type="gramStart"/>
       <w:r>
         <w:rPr>
           <w:rFonts w:asciiTheme="majorBidi" w:hAnsiTheme="majorBidi" w:cstheme="majorBidi"/>
@@ -1921,6 +1831,7 @@
         </w:rPr>
         <w:t>6</w:t>
       </w:r>
+      <w:proofErr w:type="gramEnd"/>
     </w:p>
     <w:p>
       <w:pPr>
@@ -1936,7 +1847,7 @@
           <w:szCs w:val="26"/>
         </w:rPr>
       </w:pPr>
-      <w:hyperlink w:anchor="_3.2_Relational_Schema" w:history="1">
+      <w:hyperlink w:anchor="_3.2_Use_Case" w:history="1">
         <w:r>
           <w:rPr>
             <w:rStyle w:val="Hyperlink"/>
@@ -1962,34 +1873,7 @@
             <w:b w:val="0"/>
             <w:bCs w:val="0"/>
           </w:rPr>
-          <w:t xml:space="preserve"> </w:t>
-        </w:r>
-        <w:r>
-          <w:rPr>
-            <w:rStyle w:val="Hyperlink"/>
-            <w:rFonts w:asciiTheme="majorBidi" w:hAnsiTheme="majorBidi" w:cstheme="majorBidi"/>
-            <w:b w:val="0"/>
-            <w:bCs w:val="0"/>
-          </w:rPr>
-          <w:t>Relational Sch</w:t>
-        </w:r>
-        <w:r>
-          <w:rPr>
-            <w:rStyle w:val="Hyperlink"/>
-            <w:rFonts w:asciiTheme="majorBidi" w:hAnsiTheme="majorBidi" w:cstheme="majorBidi"/>
-            <w:b w:val="0"/>
-            <w:bCs w:val="0"/>
-          </w:rPr>
-          <w:t>e</w:t>
-        </w:r>
-        <w:r>
-          <w:rPr>
-            <w:rStyle w:val="Hyperlink"/>
-            <w:rFonts w:asciiTheme="majorBidi" w:hAnsiTheme="majorBidi" w:cstheme="majorBidi"/>
-            <w:b w:val="0"/>
-            <w:bCs w:val="0"/>
-          </w:rPr>
-          <w:t>ma</w:t>
+          <w:t xml:space="preserve"> Use Case Diagram</w:t>
         </w:r>
       </w:hyperlink>
       <w:r>
@@ -2001,6 +1885,7 @@
         </w:rPr>
         <w:tab/>
       </w:r>
+      <w:proofErr w:type="gramStart"/>
       <w:r>
         <w:rPr>
           <w:rFonts w:asciiTheme="majorBidi" w:hAnsiTheme="majorBidi" w:cstheme="majorBidi"/>
@@ -2010,6 +1895,7 @@
         </w:rPr>
         <w:t>7</w:t>
       </w:r>
+      <w:proofErr w:type="gramEnd"/>
     </w:p>
     <w:p>
       <w:pPr>
@@ -2025,7 +1911,7 @@
           <w:szCs w:val="26"/>
         </w:rPr>
       </w:pPr>
-      <w:hyperlink w:anchor="_3.3_ER_Diagram" w:history="1">
+      <w:hyperlink w:anchor="_3.3_Relational_Schema" w:history="1">
         <w:r>
           <w:rPr>
             <w:rStyle w:val="Hyperlink"/>
@@ -2051,21 +1937,16 @@
             <w:b w:val="0"/>
             <w:bCs w:val="0"/>
           </w:rPr>
-          <w:t xml:space="preserve"> ER</w:t>
-        </w:r>
-        <w:r>
-          <w:rPr>
-            <w:rStyle w:val="Hyperlink"/>
-          </w:rPr>
           <w:t xml:space="preserve"> </w:t>
         </w:r>
         <w:r>
           <w:rPr>
             <w:rStyle w:val="Hyperlink"/>
+            <w:rFonts w:asciiTheme="majorBidi" w:hAnsiTheme="majorBidi" w:cstheme="majorBidi"/>
             <w:b w:val="0"/>
             <w:bCs w:val="0"/>
           </w:rPr>
-          <w:t>Diagram</w:t>
+          <w:t>Relational Schema</w:t>
         </w:r>
       </w:hyperlink>
       <w:r>
@@ -2077,6 +1958,7 @@
         </w:rPr>
         <w:tab/>
       </w:r>
+      <w:proofErr w:type="gramStart"/>
       <w:r>
         <w:rPr>
           <w:rFonts w:asciiTheme="majorBidi" w:hAnsiTheme="majorBidi" w:cstheme="majorBidi"/>
@@ -2084,8 +1966,9 @@
           <w:bCs w:val="0"/>
           <w:szCs w:val="26"/>
         </w:rPr>
-        <w:t>7</w:t>
-      </w:r>
+        <w:t>8</w:t>
+      </w:r>
+      <w:proofErr w:type="gramEnd"/>
     </w:p>
     <w:p>
       <w:pPr>
@@ -2101,7 +1984,7 @@
           <w:szCs w:val="26"/>
         </w:rPr>
       </w:pPr>
-      <w:hyperlink w:anchor="_3.4_Class_Diagram" w:history="1">
+      <w:hyperlink w:anchor="_3.4_ER_Diagram" w:history="1">
         <w:r>
           <w:rPr>
             <w:rStyle w:val="Hyperlink"/>
@@ -2127,8 +2010,59 @@
             <w:b w:val="0"/>
             <w:bCs w:val="0"/>
           </w:rPr>
+          <w:t xml:space="preserve"> ER</w:t>
+        </w:r>
+        <w:r>
+          <w:rPr>
+            <w:rStyle w:val="Hyperlink"/>
+          </w:rPr>
           <w:t xml:space="preserve"> </w:t>
         </w:r>
+        <w:r>
+          <w:rPr>
+            <w:rStyle w:val="Hyperlink"/>
+            <w:b w:val="0"/>
+            <w:bCs w:val="0"/>
+          </w:rPr>
+          <w:t>Diagram</w:t>
+        </w:r>
+      </w:hyperlink>
+      <w:r>
+        <w:rPr>
+          <w:rFonts w:asciiTheme="majorBidi" w:hAnsiTheme="majorBidi" w:cstheme="majorBidi"/>
+          <w:b w:val="0"/>
+          <w:bCs w:val="0"/>
+          <w:szCs w:val="26"/>
+        </w:rPr>
+        <w:tab/>
+      </w:r>
+      <w:proofErr w:type="gramStart"/>
+      <w:r>
+        <w:rPr>
+          <w:rFonts w:asciiTheme="majorBidi" w:hAnsiTheme="majorBidi" w:cstheme="majorBidi"/>
+          <w:b w:val="0"/>
+          <w:bCs w:val="0"/>
+          <w:szCs w:val="26"/>
+        </w:rPr>
+        <w:t>8</w:t>
+      </w:r>
+      <w:proofErr w:type="gramEnd"/>
+    </w:p>
+    <w:p>
+      <w:pPr>
+        <w:widowControl w:val="0"/>
+        <w:tabs>
+          <w:tab w:val="left" w:leader="hyphen" w:pos="7938"/>
+        </w:tabs>
+        <w:ind w:left="426"/>
+        <w:rPr>
+          <w:rFonts w:asciiTheme="majorBidi" w:hAnsiTheme="majorBidi" w:cstheme="majorBidi"/>
+          <w:b w:val="0"/>
+          <w:bCs w:val="0"/>
+          <w:szCs w:val="26"/>
+        </w:rPr>
+      </w:pPr>
+      <w:hyperlink w:anchor="_3.5_Class_Diagram" w:history="1">
         <w:r>
           <w:rPr>
             <w:rStyle w:val="Hyperlink"/>
@@ -2136,60 +2070,7 @@
             <w:b w:val="0"/>
             <w:bCs w:val="0"/>
           </w:rPr>
-          <w:t>Class Diagram</w:t>
-        </w:r>
-      </w:hyperlink>
-      <w:r>
-        <w:rPr>
-          <w:rFonts w:asciiTheme="majorBidi" w:hAnsiTheme="majorBidi" w:cstheme="majorBidi"/>
-          <w:b w:val="0"/>
-          <w:bCs w:val="0"/>
-          <w:szCs w:val="26"/>
-        </w:rPr>
-        <w:tab/>
-      </w:r>
-      <w:r>
-        <w:rPr>
-          <w:rFonts w:asciiTheme="majorBidi" w:hAnsiTheme="majorBidi" w:cstheme="majorBidi"/>
-          <w:b w:val="0"/>
-          <w:bCs w:val="0"/>
-          <w:szCs w:val="26"/>
-        </w:rPr>
-        <w:t>8</w:t>
-      </w:r>
-    </w:p>
-    <w:p>
-      <w:pPr>
-        <w:widowControl w:val="0"/>
-        <w:tabs>
-          <w:tab w:val="left" w:leader="hyphen" w:pos="7938"/>
-        </w:tabs>
-        <w:ind w:left="426"/>
-        <w:rPr>
-          <w:rFonts w:asciiTheme="majorBidi" w:hAnsiTheme="majorBidi" w:cstheme="majorBidi"/>
-          <w:b w:val="0"/>
-          <w:bCs w:val="0"/>
-          <w:szCs w:val="26"/>
-        </w:rPr>
-      </w:pPr>
-      <w:hyperlink w:anchor="_3.5_User_Interface" w:history="1">
-        <w:r>
-          <w:rPr>
-            <w:rStyle w:val="Hyperlink"/>
-            <w:rFonts w:asciiTheme="majorBidi" w:hAnsiTheme="majorBidi" w:cstheme="majorBidi"/>
-            <w:b w:val="0"/>
-            <w:bCs w:val="0"/>
-          </w:rPr>
-          <w:t>3</w:t>
-        </w:r>
-        <w:r>
-          <w:rPr>
-            <w:rStyle w:val="Hyperlink"/>
-            <w:rFonts w:asciiTheme="majorBidi" w:hAnsiTheme="majorBidi" w:cstheme="majorBidi"/>
-            <w:b w:val="0"/>
-            <w:bCs w:val="0"/>
-          </w:rPr>
-          <w:t>.</w:t>
+          <w:t>3.</w:t>
         </w:r>
         <w:r>
           <w:rPr>
@@ -2216,6 +2097,88 @@
             <w:b w:val="0"/>
             <w:bCs w:val="0"/>
           </w:rPr>
+          <w:t>Class Diagram</w:t>
+        </w:r>
+      </w:hyperlink>
+      <w:r>
+        <w:rPr>
+          <w:rFonts w:asciiTheme="majorBidi" w:hAnsiTheme="majorBidi" w:cstheme="majorBidi"/>
+          <w:b w:val="0"/>
+          <w:bCs w:val="0"/>
+          <w:szCs w:val="26"/>
+        </w:rPr>
+        <w:tab/>
+      </w:r>
+      <w:proofErr w:type="gramStart"/>
+      <w:r>
+        <w:rPr>
+          <w:rFonts w:asciiTheme="majorBidi" w:hAnsiTheme="majorBidi" w:cstheme="majorBidi"/>
+          <w:b w:val="0"/>
+          <w:bCs w:val="0"/>
+          <w:szCs w:val="26"/>
+        </w:rPr>
+        <w:t>9</w:t>
+      </w:r>
+      <w:proofErr w:type="gramEnd"/>
+    </w:p>
+    <w:p>
+      <w:pPr>
+        <w:widowControl w:val="0"/>
+        <w:tabs>
+          <w:tab w:val="left" w:leader="hyphen" w:pos="7938"/>
+        </w:tabs>
+        <w:ind w:left="426"/>
+        <w:rPr>
+          <w:rFonts w:asciiTheme="majorBidi" w:hAnsiTheme="majorBidi" w:cstheme="majorBidi"/>
+          <w:b w:val="0"/>
+          <w:bCs w:val="0"/>
+          <w:szCs w:val="26"/>
+        </w:rPr>
+      </w:pPr>
+      <w:hyperlink w:anchor="_3.6_User_Interface" w:history="1">
+        <w:r>
+          <w:rPr>
+            <w:rStyle w:val="Hyperlink"/>
+            <w:rFonts w:asciiTheme="majorBidi" w:hAnsiTheme="majorBidi" w:cstheme="majorBidi"/>
+            <w:b w:val="0"/>
+            <w:bCs w:val="0"/>
+          </w:rPr>
+          <w:t>3</w:t>
+        </w:r>
+        <w:r>
+          <w:rPr>
+            <w:rStyle w:val="Hyperlink"/>
+            <w:rFonts w:asciiTheme="majorBidi" w:hAnsiTheme="majorBidi" w:cstheme="majorBidi"/>
+            <w:b w:val="0"/>
+            <w:bCs w:val="0"/>
+          </w:rPr>
+          <w:t>.</w:t>
+        </w:r>
+        <w:r>
+          <w:rPr>
+            <w:rStyle w:val="Hyperlink"/>
+            <w:rFonts w:asciiTheme="majorBidi" w:hAnsiTheme="majorBidi" w:cstheme="majorBidi"/>
+            <w:b w:val="0"/>
+            <w:bCs w:val="0"/>
+          </w:rPr>
+          <w:t>6</w:t>
+        </w:r>
+        <w:r>
+          <w:rPr>
+            <w:rStyle w:val="Hyperlink"/>
+            <w:rFonts w:asciiTheme="majorBidi" w:hAnsiTheme="majorBidi" w:cstheme="majorBidi"/>
+            <w:b w:val="0"/>
+            <w:bCs w:val="0"/>
+          </w:rPr>
+          <w:t xml:space="preserve"> </w:t>
+        </w:r>
+        <w:r>
+          <w:rPr>
+            <w:rStyle w:val="Hyperlink"/>
+            <w:rFonts w:asciiTheme="majorBidi" w:hAnsiTheme="majorBidi" w:cstheme="majorBidi"/>
+            <w:b w:val="0"/>
+            <w:bCs w:val="0"/>
+          </w:rPr>
           <w:t>UI Mockups</w:t>
         </w:r>
       </w:hyperlink>
@@ -2228,6 +2191,7 @@
         </w:rPr>
         <w:tab/>
       </w:r>
+      <w:proofErr w:type="gramStart"/>
       <w:r>
         <w:rPr>
           <w:rFonts w:asciiTheme="majorBidi" w:hAnsiTheme="majorBidi" w:cstheme="majorBidi"/>
@@ -2235,8 +2199,9 @@
           <w:bCs w:val="0"/>
           <w:szCs w:val="26"/>
         </w:rPr>
-        <w:t>9</w:t>
-      </w:r>
+        <w:t>10</w:t>
+      </w:r>
+      <w:proofErr w:type="gramEnd"/>
     </w:p>
     <w:p/>
     <w:p/>
@@ -2499,7 +2464,21 @@
         <w:rPr>
           <w:rFonts w:asciiTheme="majorBidi" w:hAnsiTheme="majorBidi" w:cstheme="majorBidi"/>
         </w:rPr>
-        <w:t xml:space="preserve"> system is designed to fill this gap by providing a centralized, web-based solution that helps users manage, track, and analyze their personal deliveries. It acts as a personal delivery dashboard where users can log shipments, receive real-time status updates via courier APIs, and get value-added content like packaging or motivation-related tips.</w:t>
+        <w:t xml:space="preserve"> system </w:t>
+      </w:r>
+      <w:proofErr w:type="gramStart"/>
+      <w:r>
+        <w:rPr>
+          <w:rFonts w:asciiTheme="majorBidi" w:hAnsiTheme="majorBidi" w:cstheme="majorBidi"/>
+        </w:rPr>
+        <w:t>is designed</w:t>
+      </w:r>
+      <w:proofErr w:type="gramEnd"/>
+      <w:r>
+        <w:rPr>
+          <w:rFonts w:asciiTheme="majorBidi" w:hAnsiTheme="majorBidi" w:cstheme="majorBidi"/>
+        </w:rPr>
+        <w:t xml:space="preserve"> to fill this gap by providing a centralized, web-based solution that helps users manage, track, and analyze their personal deliveries. It acts as a personal delivery dashboard where users can log shipments, receive real-time status updates via courier APIs, and get value-added content like packaging or motivation-related tips.</w:t>
       </w:r>
     </w:p>
     <w:p>
@@ -2536,13 +2515,27 @@
           <w:b/>
           <w:bCs/>
         </w:rPr>
-        <w:t>PDF export, searchable delivery logs, and smart tips</w:t>
-      </w:r>
-      <w:r>
-        <w:rPr>
-          <w:rFonts w:asciiTheme="majorBidi" w:hAnsiTheme="majorBidi" w:cstheme="majorBidi"/>
-        </w:rPr>
-        <w:t>, PackTrack enhances the user experience and offers practical tools to stay organized.</w:t>
+        <w:t>delivery logs, and smart tips</w:t>
+      </w:r>
+      <w:r>
+        <w:rPr>
+          <w:rFonts w:asciiTheme="majorBidi" w:hAnsiTheme="majorBidi" w:cstheme="majorBidi"/>
+        </w:rPr>
+        <w:t xml:space="preserve">, PackTrack enhances the </w:t>
+      </w:r>
+      <w:proofErr w:type="gramStart"/>
+      <w:r>
+        <w:rPr>
+          <w:rFonts w:asciiTheme="majorBidi" w:hAnsiTheme="majorBidi" w:cstheme="majorBidi"/>
+        </w:rPr>
+        <w:t>user</w:t>
+      </w:r>
+      <w:proofErr w:type="gramEnd"/>
+      <w:r>
+        <w:rPr>
+          <w:rFonts w:asciiTheme="majorBidi" w:hAnsiTheme="majorBidi" w:cstheme="majorBidi"/>
+        </w:rPr>
+        <w:t xml:space="preserve"> experience and offers practical tools to stay organized.</w:t>
       </w:r>
     </w:p>
     <w:p>
@@ -2756,7 +2749,7 @@
           <w:sz w:val="26"/>
           <w:szCs w:val="26"/>
         </w:rPr>
-        <w:t>To enable PDF export of user delivery logs for printing or saving offline.</w:t>
+        <w:t>To ensure the system is mobile responsive, visually clean, and user-friendly.</w:t>
       </w:r>
     </w:p>
     <w:p>
@@ -2779,29 +2772,6 @@
           <w:sz w:val="26"/>
           <w:szCs w:val="26"/>
         </w:rPr>
-        <w:t>To ensure the system is mobile responsive, visually clean, and user-friendly.</w:t>
-      </w:r>
-    </w:p>
-    <w:p>
-      <w:pPr>
-        <w:pStyle w:val="NormalWeb"/>
-        <w:numPr>
-          <w:ilvl w:val="0"/>
-          <w:numId w:val="13"/>
-        </w:numPr>
-        <w:spacing w:before="0" w:beforeAutospacing="0"/>
-        <w:rPr>
-          <w:rFonts w:asciiTheme="majorBidi" w:hAnsiTheme="majorBidi" w:cstheme="majorBidi"/>
-          <w:sz w:val="26"/>
-          <w:szCs w:val="26"/>
-        </w:rPr>
-      </w:pPr>
-      <w:r>
-        <w:rPr>
-          <w:rFonts w:asciiTheme="majorBidi" w:hAnsiTheme="majorBidi" w:cstheme="majorBidi"/>
-          <w:sz w:val="26"/>
-          <w:szCs w:val="26"/>
-        </w:rPr>
         <w:t>To apply DevOps practices, including CI/CD pipelines using GitHub Actions and Docker for streamlined development and deployment workflows.</w:t>
       </w:r>
     </w:p>
@@ -2840,7 +2810,21 @@
         <w:rPr>
           <w:rFonts w:asciiTheme="majorBidi" w:hAnsiTheme="majorBidi" w:cstheme="majorBidi"/>
         </w:rPr>
-        <w:t xml:space="preserve">The scope of the PackTrack project is centered on building a full-stack web application that serves the needs of individuals who regularly receive deliveries. The system will include both </w:t>
+        <w:t xml:space="preserve">The scope of the PackTrack project </w:t>
+      </w:r>
+      <w:proofErr w:type="gramStart"/>
+      <w:r>
+        <w:rPr>
+          <w:rFonts w:asciiTheme="majorBidi" w:hAnsiTheme="majorBidi" w:cstheme="majorBidi"/>
+        </w:rPr>
+        <w:t>is centered</w:t>
+      </w:r>
+      <w:proofErr w:type="gramEnd"/>
+      <w:r>
+        <w:rPr>
+          <w:rFonts w:asciiTheme="majorBidi" w:hAnsiTheme="majorBidi" w:cstheme="majorBidi"/>
+        </w:rPr>
+        <w:t xml:space="preserve"> on building a full-stack web application that serves the needs of individuals who regularly receive deliveries. The system will include both </w:t>
       </w:r>
       <w:r>
         <w:rPr>
@@ -3025,7 +3009,7 @@
           <w:sz w:val="26"/>
           <w:szCs w:val="26"/>
         </w:rPr>
-        <w:t>Search, Filter, Sort:</w:t>
+        <w:t>Search:</w:t>
       </w:r>
       <w:r>
         <w:rPr>
@@ -3252,7 +3236,23 @@
         <w:t>Track</w:t>
       </w:r>
       <w:r>
-        <w:t xml:space="preserve"> project will be developed over several stages, following a structured timeline to ensure efficient progress and timely delivery. The project team has divided the tasks across planning, analysis, design, implementation, testing, and deployment phases.</w:t>
+        <w:t xml:space="preserve"> project will </w:t>
+      </w:r>
+      <w:proofErr w:type="gramStart"/>
+      <w:r>
+        <w:t>be developed</w:t>
+      </w:r>
+      <w:proofErr w:type="gramEnd"/>
+      <w:r>
+        <w:t xml:space="preserve"> over </w:t>
+      </w:r>
+      <w:proofErr w:type="gramStart"/>
+      <w:r>
+        <w:t>several</w:t>
+      </w:r>
+      <w:proofErr w:type="gramEnd"/>
+      <w:r>
+        <w:t xml:space="preserve"> stages, following a structured timeline to ensure efficient progress and timely delivery. The project team has divided the tasks across planning, analysis, design, implementation, testing, and deployment phases.</w:t>
       </w:r>
     </w:p>
     <w:p>
@@ -3278,23 +3278,7 @@
           <w:b w:val="0"/>
           <w:bCs w:val="0"/>
         </w:rPr>
-        <w:t xml:space="preserve"> </w:t>
-      </w:r>
-      <w:proofErr w:type="spellStart"/>
-      <w:r>
-        <w:rPr>
-          <w:b w:val="0"/>
-          <w:bCs w:val="0"/>
-        </w:rPr>
-        <w:t>PackTrack</w:t>
-      </w:r>
-      <w:proofErr w:type="spellEnd"/>
-      <w:r>
-        <w:rPr>
-          <w:b w:val="0"/>
-          <w:bCs w:val="0"/>
-        </w:rPr>
-        <w:t xml:space="preserve"> Gantt Chart</w:t>
+        <w:t xml:space="preserve"> PackTrack Gantt Chart</w:t>
       </w:r>
     </w:p>
     <w:p>
@@ -3313,9 +3297,9 @@
           <w:noProof/>
         </w:rPr>
         <w:drawing>
-          <wp:inline distT="0" distB="0" distL="0" distR="0" wp14:anchorId="49DF21C2" wp14:editId="23F64C29">
-            <wp:extent cx="5866726" cy="2628117"/>
-            <wp:effectExtent l="0" t="0" r="1270" b="1270"/>
+          <wp:inline distT="0" distB="0" distL="0" distR="0" wp14:anchorId="49DF21C2" wp14:editId="7CD5FA56">
+            <wp:extent cx="6346303" cy="2842953"/>
+            <wp:effectExtent l="0" t="0" r="0" b="0"/>
             <wp:docPr id="965279601" name="Picture 2"/>
             <wp:cNvGraphicFramePr>
               <a:graphicFrameLocks xmlns:a="http://schemas.openxmlformats.org/drawingml/2006/main" noChangeAspect="1"/>
@@ -3345,7 +3329,7 @@
                   <pic:spPr bwMode="auto">
                     <a:xfrm>
                       <a:off x="0" y="0"/>
-                      <a:ext cx="5883462" cy="2635614"/>
+                      <a:ext cx="6371696" cy="2854328"/>
                     </a:xfrm>
                     <a:prstGeom prst="rect">
                       <a:avLst/>
@@ -3618,7 +3602,213 @@
           <w:b w:val="0"/>
           <w:bCs w:val="0"/>
         </w:rPr>
-        <w:t xml:space="preserve">Smart Tips &amp; Quotes: Random tips or quotes related to packaging, motivation, or delivery are shown to users. </w:t>
+        <w:t xml:space="preserve">Smart Tips &amp; Quotes: Random tips or quotes related to packaging, motivation, or delivery </w:t>
+      </w:r>
+      <w:proofErr w:type="gramStart"/>
+      <w:r>
+        <w:rPr>
+          <w:b w:val="0"/>
+          <w:bCs w:val="0"/>
+        </w:rPr>
+        <w:t>are shown</w:t>
+      </w:r>
+      <w:proofErr w:type="gramEnd"/>
+      <w:r>
+        <w:rPr>
+          <w:b w:val="0"/>
+          <w:bCs w:val="0"/>
+        </w:rPr>
+        <w:t xml:space="preserve"> to users. </w:t>
+      </w:r>
+    </w:p>
+    <w:p>
+      <w:pPr>
+        <w:spacing w:after="240"/>
+        <w:ind w:left="1440" w:hanging="1080"/>
+        <w:rPr>
+          <w:b w:val="0"/>
+          <w:bCs w:val="0"/>
+        </w:rPr>
+      </w:pPr>
+      <w:r>
+        <w:rPr>
+          <w:b w:val="0"/>
+          <w:bCs w:val="0"/>
+        </w:rPr>
+        <w:t>FR</w:t>
+      </w:r>
+      <w:r>
+        <w:rPr>
+          <w:b w:val="0"/>
+          <w:bCs w:val="0"/>
+        </w:rPr>
+        <w:t>8</w:t>
+      </w:r>
+      <w:r>
+        <w:rPr>
+          <w:b w:val="0"/>
+          <w:bCs w:val="0"/>
+        </w:rPr>
+        <w:tab/>
+      </w:r>
+      <w:r>
+        <w:rPr>
+          <w:b w:val="0"/>
+          <w:bCs w:val="0"/>
+        </w:rPr>
+        <w:t>Admin Panel: Admin can view all user delivery logs, manage user accounts, and update delivery statuses.</w:t>
+      </w:r>
+    </w:p>
+    <w:p>
+      <w:pPr>
+        <w:pStyle w:val="Heading3"/>
+        <w:spacing w:before="0" w:line="276" w:lineRule="auto"/>
+        <w:rPr>
+          <w:rFonts w:asciiTheme="majorBidi" w:hAnsiTheme="majorBidi"/>
+          <w:b w:val="0"/>
+          <w:bCs w:val="0"/>
+        </w:rPr>
+      </w:pPr>
+      <w:bookmarkStart w:id="15" w:name="_2.3_Non-Functional_Requirements"/>
+      <w:bookmarkEnd w:id="15"/>
+      <w:r>
+        <w:rPr>
+          <w:rFonts w:asciiTheme="majorBidi" w:hAnsiTheme="majorBidi"/>
+          <w:b w:val="0"/>
+          <w:bCs w:val="0"/>
+        </w:rPr>
+        <w:t>2.</w:t>
+      </w:r>
+      <w:r>
+        <w:rPr>
+          <w:rFonts w:asciiTheme="majorBidi" w:hAnsiTheme="majorBidi"/>
+          <w:b w:val="0"/>
+          <w:bCs w:val="0"/>
+        </w:rPr>
+        <w:t>3</w:t>
+      </w:r>
+      <w:r>
+        <w:rPr>
+          <w:rFonts w:asciiTheme="majorBidi" w:hAnsiTheme="majorBidi"/>
+          <w:b w:val="0"/>
+          <w:bCs w:val="0"/>
+        </w:rPr>
+        <w:t xml:space="preserve"> </w:t>
+      </w:r>
+      <w:r>
+        <w:rPr>
+          <w:rFonts w:asciiTheme="majorBidi" w:hAnsiTheme="majorBidi"/>
+          <w:b w:val="0"/>
+          <w:bCs w:val="0"/>
+        </w:rPr>
+        <w:t>Non-Functional Requirements</w:t>
+      </w:r>
+    </w:p>
+    <w:p>
+      <w:pPr>
+        <w:spacing w:after="120"/>
+        <w:ind w:left="1440" w:hanging="1080"/>
+        <w:rPr>
+          <w:b w:val="0"/>
+          <w:bCs w:val="0"/>
+        </w:rPr>
+      </w:pPr>
+      <w:r>
+        <w:rPr>
+          <w:b w:val="0"/>
+          <w:bCs w:val="0"/>
+        </w:rPr>
+        <w:t>NF1</w:t>
+      </w:r>
+      <w:r>
+        <w:rPr>
+          <w:b w:val="0"/>
+          <w:bCs w:val="0"/>
+        </w:rPr>
+        <w:tab/>
+      </w:r>
+      <w:r>
+        <w:rPr>
+          <w:b w:val="0"/>
+          <w:bCs w:val="0"/>
+        </w:rPr>
+        <w:t xml:space="preserve">Responsiveness: The UI must be responsive and </w:t>
+      </w:r>
+      <w:r>
+        <w:rPr>
+          <w:b w:val="0"/>
+          <w:bCs w:val="0"/>
+        </w:rPr>
+        <w:t>improved</w:t>
+      </w:r>
+      <w:r>
+        <w:rPr>
+          <w:b w:val="0"/>
+          <w:bCs w:val="0"/>
+        </w:rPr>
+        <w:t xml:space="preserve"> for both desktop and mobile screens. </w:t>
+      </w:r>
+    </w:p>
+    <w:p>
+      <w:pPr>
+        <w:spacing w:after="120"/>
+        <w:ind w:left="1440" w:hanging="1080"/>
+        <w:rPr>
+          <w:b w:val="0"/>
+          <w:bCs w:val="0"/>
+        </w:rPr>
+      </w:pPr>
+      <w:r>
+        <w:rPr>
+          <w:b w:val="0"/>
+          <w:bCs w:val="0"/>
+        </w:rPr>
+        <w:t>NF2</w:t>
+      </w:r>
+      <w:r>
+        <w:rPr>
+          <w:b w:val="0"/>
+          <w:bCs w:val="0"/>
+        </w:rPr>
+        <w:tab/>
+      </w:r>
+      <w:r>
+        <w:rPr>
+          <w:b w:val="0"/>
+          <w:bCs w:val="0"/>
+        </w:rPr>
+        <w:t xml:space="preserve">Usability: Interface must be intuitive and user-friendly for all types of users. </w:t>
+      </w:r>
+    </w:p>
+    <w:p>
+      <w:pPr>
+        <w:spacing w:after="120"/>
+        <w:ind w:left="1440" w:hanging="1080"/>
+        <w:rPr>
+          <w:b w:val="0"/>
+          <w:bCs w:val="0"/>
+        </w:rPr>
+      </w:pPr>
+      <w:r>
+        <w:rPr>
+          <w:b w:val="0"/>
+          <w:bCs w:val="0"/>
+        </w:rPr>
+        <w:t>NF3</w:t>
+      </w:r>
+      <w:r>
+        <w:rPr>
+          <w:b w:val="0"/>
+          <w:bCs w:val="0"/>
+        </w:rPr>
+        <w:tab/>
+      </w:r>
+      <w:r>
+        <w:rPr>
+          <w:b w:val="0"/>
+          <w:bCs w:val="0"/>
+        </w:rPr>
+        <w:t xml:space="preserve">Performance: The app must fetch tracking data quickly and display it in real-time. </w:t>
       </w:r>
     </w:p>
     <w:p>
@@ -3635,7 +3825,7 @@
           <w:b w:val="0"/>
           <w:bCs w:val="0"/>
         </w:rPr>
-        <w:t>FR8</w:t>
+        <w:t>NF4</w:t>
       </w:r>
       <w:r>
         <w:rPr>
@@ -3643,14 +3833,44 @@
           <w:bCs w:val="0"/>
         </w:rPr>
         <w:tab/>
-        <w:t>P</w:t>
-      </w:r>
-      <w:r>
-        <w:rPr>
-          <w:b w:val="0"/>
-          <w:bCs w:val="0"/>
-        </w:rPr>
-        <w:t xml:space="preserve">DF Export: Users can export their delivery records in PDF format. </w:t>
+      </w:r>
+      <w:r>
+        <w:rPr>
+          <w:b w:val="0"/>
+          <w:bCs w:val="0"/>
+        </w:rPr>
+        <w:t xml:space="preserve">Security: JWT authentication will ensure secure access to user data. </w:t>
+      </w:r>
+    </w:p>
+    <w:p>
+      <w:pPr>
+        <w:spacing w:after="120"/>
+        <w:ind w:left="1440" w:hanging="1080"/>
+        <w:rPr>
+          <w:b w:val="0"/>
+          <w:bCs w:val="0"/>
+        </w:rPr>
+      </w:pPr>
+      <w:r>
+        <w:rPr>
+          <w:b w:val="0"/>
+          <w:bCs w:val="0"/>
+        </w:rPr>
+        <w:t>NF5</w:t>
+      </w:r>
+      <w:r>
+        <w:rPr>
+          <w:b w:val="0"/>
+          <w:bCs w:val="0"/>
+        </w:rPr>
+        <w:tab/>
+      </w:r>
+      <w:r>
+        <w:rPr>
+          <w:b w:val="0"/>
+          <w:bCs w:val="0"/>
+        </w:rPr>
+        <w:t xml:space="preserve">Maintainability: Code will follow standard documentation and modular structure for easier maintenance. </w:t>
       </w:r>
     </w:p>
     <w:p>
@@ -3667,7 +3887,7 @@
           <w:b w:val="0"/>
           <w:bCs w:val="0"/>
         </w:rPr>
-        <w:t>FR9</w:t>
+        <w:t>NF6</w:t>
       </w:r>
       <w:r>
         <w:rPr>
@@ -3681,8 +3901,17 @@
           <w:b w:val="0"/>
           <w:bCs w:val="0"/>
         </w:rPr>
-        <w:t>Admin Panel: Admin can view all user delivery logs, manage user accounts, and update delivery statuses.</w:t>
-      </w:r>
+        <w:t>Scalability: The application structure will support future scalability and new feature integration.</w:t>
+      </w:r>
+      <w:r>
+        <w:rPr>
+          <w:b w:val="0"/>
+          <w:bCs w:val="0"/>
+        </w:rPr>
+        <w:br w:type="page"/>
+      </w:r>
+      <w:bookmarkStart w:id="16" w:name="_2.4_Software_Development"/>
+      <w:bookmarkEnd w:id="16"/>
     </w:p>
     <w:p>
       <w:pPr>
@@ -3694,260 +3923,6 @@
           <w:bCs w:val="0"/>
         </w:rPr>
       </w:pPr>
-      <w:bookmarkStart w:id="15" w:name="_2.3_Non-Functional_Requirements"/>
-      <w:bookmarkEnd w:id="15"/>
-      <w:r>
-        <w:rPr>
-          <w:rFonts w:asciiTheme="majorBidi" w:hAnsiTheme="majorBidi"/>
-          <w:b w:val="0"/>
-          <w:bCs w:val="0"/>
-        </w:rPr>
-        <w:t>2.</w:t>
-      </w:r>
-      <w:r>
-        <w:rPr>
-          <w:rFonts w:asciiTheme="majorBidi" w:hAnsiTheme="majorBidi"/>
-          <w:b w:val="0"/>
-          <w:bCs w:val="0"/>
-        </w:rPr>
-        <w:t>3</w:t>
-      </w:r>
-      <w:r>
-        <w:rPr>
-          <w:rFonts w:asciiTheme="majorBidi" w:hAnsiTheme="majorBidi"/>
-          <w:b w:val="0"/>
-          <w:bCs w:val="0"/>
-        </w:rPr>
-        <w:t xml:space="preserve"> </w:t>
-      </w:r>
-      <w:r>
-        <w:rPr>
-          <w:rFonts w:asciiTheme="majorBidi" w:hAnsiTheme="majorBidi"/>
-          <w:b w:val="0"/>
-          <w:bCs w:val="0"/>
-        </w:rPr>
-        <w:t>Non-Functional Requirements</w:t>
-      </w:r>
-    </w:p>
-    <w:p>
-      <w:pPr>
-        <w:spacing w:after="120"/>
-        <w:ind w:left="1440" w:hanging="1080"/>
-        <w:rPr>
-          <w:b w:val="0"/>
-          <w:bCs w:val="0"/>
-        </w:rPr>
-      </w:pPr>
-      <w:r>
-        <w:rPr>
-          <w:b w:val="0"/>
-          <w:bCs w:val="0"/>
-        </w:rPr>
-        <w:t>NF1</w:t>
-      </w:r>
-      <w:r>
-        <w:rPr>
-          <w:b w:val="0"/>
-          <w:bCs w:val="0"/>
-        </w:rPr>
-        <w:tab/>
-      </w:r>
-      <w:r>
-        <w:rPr>
-          <w:b w:val="0"/>
-          <w:bCs w:val="0"/>
-        </w:rPr>
-        <w:t xml:space="preserve">Responsiveness: The UI must be responsive and </w:t>
-      </w:r>
-      <w:r>
-        <w:rPr>
-          <w:b w:val="0"/>
-          <w:bCs w:val="0"/>
-        </w:rPr>
-        <w:t>improved</w:t>
-      </w:r>
-      <w:r>
-        <w:rPr>
-          <w:b w:val="0"/>
-          <w:bCs w:val="0"/>
-        </w:rPr>
-        <w:t xml:space="preserve"> for both desktop and mobile screens. </w:t>
-      </w:r>
-    </w:p>
-    <w:p>
-      <w:pPr>
-        <w:spacing w:after="120"/>
-        <w:ind w:left="1440" w:hanging="1080"/>
-        <w:rPr>
-          <w:b w:val="0"/>
-          <w:bCs w:val="0"/>
-        </w:rPr>
-      </w:pPr>
-      <w:r>
-        <w:rPr>
-          <w:b w:val="0"/>
-          <w:bCs w:val="0"/>
-        </w:rPr>
-        <w:t>NF2</w:t>
-      </w:r>
-      <w:r>
-        <w:rPr>
-          <w:b w:val="0"/>
-          <w:bCs w:val="0"/>
-        </w:rPr>
-        <w:tab/>
-      </w:r>
-      <w:r>
-        <w:rPr>
-          <w:b w:val="0"/>
-          <w:bCs w:val="0"/>
-        </w:rPr>
-        <w:t xml:space="preserve">Usability: Interface must be intuitive and user-friendly for all types of users. </w:t>
-      </w:r>
-    </w:p>
-    <w:p>
-      <w:pPr>
-        <w:spacing w:after="120"/>
-        <w:ind w:left="1440" w:hanging="1080"/>
-        <w:rPr>
-          <w:b w:val="0"/>
-          <w:bCs w:val="0"/>
-        </w:rPr>
-      </w:pPr>
-      <w:r>
-        <w:rPr>
-          <w:b w:val="0"/>
-          <w:bCs w:val="0"/>
-        </w:rPr>
-        <w:t>NF3</w:t>
-      </w:r>
-      <w:r>
-        <w:rPr>
-          <w:b w:val="0"/>
-          <w:bCs w:val="0"/>
-        </w:rPr>
-        <w:tab/>
-      </w:r>
-      <w:r>
-        <w:rPr>
-          <w:b w:val="0"/>
-          <w:bCs w:val="0"/>
-        </w:rPr>
-        <w:t xml:space="preserve">Performance: The app must fetch tracking data quickly and display it in real-time. </w:t>
-      </w:r>
-    </w:p>
-    <w:p>
-      <w:pPr>
-        <w:spacing w:after="120"/>
-        <w:ind w:firstLine="360"/>
-        <w:rPr>
-          <w:b w:val="0"/>
-          <w:bCs w:val="0"/>
-        </w:rPr>
-      </w:pPr>
-      <w:r>
-        <w:rPr>
-          <w:b w:val="0"/>
-          <w:bCs w:val="0"/>
-        </w:rPr>
-        <w:t>NF4</w:t>
-      </w:r>
-      <w:r>
-        <w:rPr>
-          <w:b w:val="0"/>
-          <w:bCs w:val="0"/>
-        </w:rPr>
-        <w:tab/>
-      </w:r>
-      <w:r>
-        <w:rPr>
-          <w:b w:val="0"/>
-          <w:bCs w:val="0"/>
-        </w:rPr>
-        <w:t xml:space="preserve">Security: JWT authentication will ensure secure access to user data. </w:t>
-      </w:r>
-    </w:p>
-    <w:p>
-      <w:pPr>
-        <w:spacing w:after="120"/>
-        <w:ind w:left="1440" w:hanging="1080"/>
-        <w:rPr>
-          <w:b w:val="0"/>
-          <w:bCs w:val="0"/>
-        </w:rPr>
-      </w:pPr>
-      <w:r>
-        <w:rPr>
-          <w:b w:val="0"/>
-          <w:bCs w:val="0"/>
-        </w:rPr>
-        <w:t>NF5</w:t>
-      </w:r>
-      <w:r>
-        <w:rPr>
-          <w:b w:val="0"/>
-          <w:bCs w:val="0"/>
-        </w:rPr>
-        <w:tab/>
-      </w:r>
-      <w:r>
-        <w:rPr>
-          <w:b w:val="0"/>
-          <w:bCs w:val="0"/>
-        </w:rPr>
-        <w:t xml:space="preserve">Maintainability: Code will follow standard documentation and modular structure for easier maintenance. </w:t>
-      </w:r>
-    </w:p>
-    <w:p>
-      <w:pPr>
-        <w:spacing w:after="240"/>
-        <w:ind w:left="1440" w:hanging="1080"/>
-        <w:rPr>
-          <w:b w:val="0"/>
-          <w:bCs w:val="0"/>
-        </w:rPr>
-      </w:pPr>
-      <w:r>
-        <w:rPr>
-          <w:b w:val="0"/>
-          <w:bCs w:val="0"/>
-        </w:rPr>
-        <w:t>NF6</w:t>
-      </w:r>
-      <w:r>
-        <w:rPr>
-          <w:b w:val="0"/>
-          <w:bCs w:val="0"/>
-        </w:rPr>
-        <w:tab/>
-      </w:r>
-      <w:r>
-        <w:rPr>
-          <w:b w:val="0"/>
-          <w:bCs w:val="0"/>
-        </w:rPr>
-        <w:t>Scalability: The application structure will support future scalability and new feature integration.</w:t>
-      </w:r>
-      <w:r>
-        <w:rPr>
-          <w:b w:val="0"/>
-          <w:bCs w:val="0"/>
-        </w:rPr>
-        <w:br w:type="page"/>
-      </w:r>
-      <w:bookmarkStart w:id="16" w:name="_2.4_Software_Development"/>
-      <w:bookmarkEnd w:id="16"/>
-    </w:p>
-    <w:p>
-      <w:pPr>
-        <w:pStyle w:val="Heading3"/>
-        <w:spacing w:before="0" w:line="276" w:lineRule="auto"/>
-        <w:rPr>
-          <w:rFonts w:asciiTheme="majorBidi" w:hAnsiTheme="majorBidi"/>
-          <w:b w:val="0"/>
-          <w:bCs w:val="0"/>
-        </w:rPr>
-      </w:pPr>
       <w:r>
         <w:rPr>
           <w:rFonts w:asciiTheme="majorBidi" w:hAnsiTheme="majorBidi"/>
@@ -4032,7 +4007,29 @@
           <w:sz w:val="24"/>
           <w:szCs w:val="24"/>
         </w:rPr>
-        <w:t>which enables the system to be built and delivered in structured increments. This approach is well-suited for the project as it allows:</w:t>
+        <w:t xml:space="preserve">which enables the system to </w:t>
+      </w:r>
+      <w:proofErr w:type="gramStart"/>
+      <w:r>
+        <w:rPr>
+          <w:rFonts w:asciiTheme="majorBidi" w:hAnsiTheme="majorBidi" w:cstheme="majorBidi"/>
+          <w:b w:val="0"/>
+          <w:bCs w:val="0"/>
+          <w:sz w:val="24"/>
+          <w:szCs w:val="24"/>
+        </w:rPr>
+        <w:t>be built</w:t>
+      </w:r>
+      <w:proofErr w:type="gramEnd"/>
+      <w:r>
+        <w:rPr>
+          <w:rFonts w:asciiTheme="majorBidi" w:hAnsiTheme="majorBidi" w:cstheme="majorBidi"/>
+          <w:b w:val="0"/>
+          <w:bCs w:val="0"/>
+          <w:sz w:val="24"/>
+          <w:szCs w:val="24"/>
+        </w:rPr>
+        <w:t xml:space="preserve"> and delivered in structured increments. This approach is well-suited for the project as it allows:</w:t>
       </w:r>
     </w:p>
     <w:p>
@@ -4056,7 +4053,27 @@
           <w:bCs w:val="0"/>
           <w:szCs w:val="26"/>
         </w:rPr>
-        <w:t xml:space="preserve">Step-by-step feature development to ensure functionality is built gradually. </w:t>
+        <w:t xml:space="preserve">Step-by-step feature development to ensure functionality </w:t>
+      </w:r>
+      <w:proofErr w:type="gramStart"/>
+      <w:r>
+        <w:rPr>
+          <w:rFonts w:asciiTheme="majorBidi" w:hAnsiTheme="majorBidi" w:cstheme="majorBidi"/>
+          <w:b w:val="0"/>
+          <w:bCs w:val="0"/>
+          <w:szCs w:val="26"/>
+        </w:rPr>
+        <w:t>is built</w:t>
+      </w:r>
+      <w:proofErr w:type="gramEnd"/>
+      <w:r>
+        <w:rPr>
+          <w:rFonts w:asciiTheme="majorBidi" w:hAnsiTheme="majorBidi" w:cstheme="majorBidi"/>
+          <w:b w:val="0"/>
+          <w:bCs w:val="0"/>
+          <w:szCs w:val="26"/>
+        </w:rPr>
+        <w:t xml:space="preserve"> gradually. </w:t>
       </w:r>
     </w:p>
     <w:p>
@@ -4242,7 +4259,7 @@
         <w:spacing w:before="240" w:after="240"/>
         <w:jc w:val="center"/>
         <w:rPr>
-          <w:rFonts w:asciiTheme="majorBidi" w:hAnsiTheme="majorBidi" w:cstheme="majorBidi" w:hint="cs"/>
+          <w:rFonts w:asciiTheme="majorBidi" w:hAnsiTheme="majorBidi" w:cstheme="majorBidi"/>
           <w:b w:val="0"/>
           <w:bCs w:val="0"/>
           <w:smallCaps/>
@@ -4340,11 +4357,8 @@
           <w:szCs w:val="27"/>
         </w:rPr>
       </w:pPr>
-      <w:bookmarkStart w:id="19" w:name="_3.1_System_Use"/>
-      <w:bookmarkStart w:id="20" w:name="_3.1_Use_Case"/>
-      <w:bookmarkEnd w:id="18"/>
+      <w:bookmarkStart w:id="19" w:name="_3.1_System_Architecture"/>
       <w:bookmarkEnd w:id="19"/>
-      <w:bookmarkEnd w:id="20"/>
       <w:r>
         <w:rPr>
           <w:rStyle w:val="Strong"/>
@@ -4364,6 +4378,220 @@
           <w:b w:val="0"/>
           <w:bCs w:val="0"/>
         </w:rPr>
+        <w:t>System Architecture</w:t>
+      </w:r>
+    </w:p>
+    <w:p>
+      <w:pPr>
+        <w:pStyle w:val="paragraphformat"/>
+        <w:spacing w:before="0" w:beforeAutospacing="0" w:after="160" w:afterAutospacing="0"/>
+        <w:rPr>
+          <w:rFonts w:asciiTheme="majorBidi" w:hAnsiTheme="majorBidi" w:cstheme="majorBidi"/>
+        </w:rPr>
+      </w:pPr>
+      <w:bookmarkStart w:id="20" w:name="_Hlk200156500"/>
+      <w:bookmarkStart w:id="21" w:name="_Hlk200156539"/>
+      <w:r>
+        <w:rPr>
+          <w:rFonts w:asciiTheme="majorBidi" w:hAnsiTheme="majorBidi" w:cstheme="majorBidi"/>
+          <w:b/>
+          <w:bCs/>
+        </w:rPr>
+        <w:t>Figure 3.</w:t>
+      </w:r>
+      <w:r>
+        <w:rPr>
+          <w:rFonts w:asciiTheme="majorBidi" w:hAnsiTheme="majorBidi" w:cstheme="majorBidi"/>
+          <w:b/>
+          <w:bCs/>
+        </w:rPr>
+        <w:t>1</w:t>
+      </w:r>
+      <w:r>
+        <w:rPr>
+          <w:rFonts w:asciiTheme="majorBidi" w:hAnsiTheme="majorBidi" w:cstheme="majorBidi"/>
+        </w:rPr>
+        <w:t xml:space="preserve"> illustrates the system architecture of the PackTrack platform, presenting a high-level view of its layered structure and component interactions. The architecture </w:t>
+      </w:r>
+      <w:proofErr w:type="gramStart"/>
+      <w:r>
+        <w:rPr>
+          <w:rFonts w:asciiTheme="majorBidi" w:hAnsiTheme="majorBidi" w:cstheme="majorBidi"/>
+        </w:rPr>
+        <w:t>is divided</w:t>
+      </w:r>
+      <w:proofErr w:type="gramEnd"/>
+      <w:r>
+        <w:rPr>
+          <w:rFonts w:asciiTheme="majorBidi" w:hAnsiTheme="majorBidi" w:cstheme="majorBidi"/>
+        </w:rPr>
+        <w:t xml:space="preserve"> into five main layers: Client, API Controller, Middleware, Model, and Database. Each layer plays a distinct role in managing requests, processing data, and ensuring secure and efficient communication between the frontend and backend. The system </w:t>
+      </w:r>
+      <w:proofErr w:type="gramStart"/>
+      <w:r>
+        <w:rPr>
+          <w:rFonts w:asciiTheme="majorBidi" w:hAnsiTheme="majorBidi" w:cstheme="majorBidi"/>
+        </w:rPr>
+        <w:t>is also containerized</w:t>
+      </w:r>
+      <w:proofErr w:type="gramEnd"/>
+      <w:r>
+        <w:rPr>
+          <w:rFonts w:asciiTheme="majorBidi" w:hAnsiTheme="majorBidi" w:cstheme="majorBidi"/>
+        </w:rPr>
+        <w:t xml:space="preserve"> using Docker for modular deployment.</w:t>
+      </w:r>
+      <w:bookmarkEnd w:id="21"/>
+    </w:p>
+    <w:p>
+      <w:pPr>
+        <w:pStyle w:val="paragraphformat"/>
+        <w:spacing w:before="0" w:beforeAutospacing="0" w:afterAutospacing="0"/>
+        <w:jc w:val="center"/>
+      </w:pPr>
+      <w:r>
+        <w:rPr>
+          <w:noProof/>
+        </w:rPr>
+        <w:drawing>
+          <wp:inline distT="0" distB="0" distL="0" distR="0" wp14:anchorId="06010224" wp14:editId="761024B0">
+            <wp:extent cx="4866105" cy="4646929"/>
+            <wp:effectExtent l="0" t="0" r="0" b="1905"/>
+            <wp:docPr id="808309183" name="Picture 4"/>
+            <wp:cNvGraphicFramePr>
+              <a:graphicFrameLocks xmlns:a="http://schemas.openxmlformats.org/drawingml/2006/main" noChangeAspect="1"/>
+            </wp:cNvGraphicFramePr>
+            <a:graphic xmlns:a="http://schemas.openxmlformats.org/drawingml/2006/main">
+              <a:graphicData uri="http://schemas.openxmlformats.org/drawingml/2006/picture">
+                <pic:pic xmlns:pic="http://schemas.openxmlformats.org/drawingml/2006/picture">
+                  <pic:nvPicPr>
+                    <pic:cNvPr id="0" name="Picture 3"/>
+                    <pic:cNvPicPr>
+                      <a:picLocks noChangeAspect="1" noChangeArrowheads="1"/>
+                    </pic:cNvPicPr>
+                  </pic:nvPicPr>
+                  <pic:blipFill>
+                    <a:blip r:embed="rId13" cstate="print">
+                      <a:extLst>
+                        <a:ext uri="{28A0092B-C50C-407E-A947-70E740481C1C}">
+                          <a14:useLocalDpi xmlns:a14="http://schemas.microsoft.com/office/drawing/2010/main" val="0"/>
+                        </a:ext>
+                      </a:extLst>
+                    </a:blip>
+                    <a:srcRect/>
+                    <a:stretch>
+                      <a:fillRect/>
+                    </a:stretch>
+                  </pic:blipFill>
+                  <pic:spPr bwMode="auto">
+                    <a:xfrm>
+                      <a:off x="0" y="0"/>
+                      <a:ext cx="4880472" cy="4660649"/>
+                    </a:xfrm>
+                    <a:prstGeom prst="rect">
+                      <a:avLst/>
+                    </a:prstGeom>
+                    <a:noFill/>
+                    <a:ln>
+                      <a:noFill/>
+                    </a:ln>
+                  </pic:spPr>
+                </pic:pic>
+              </a:graphicData>
+            </a:graphic>
+          </wp:inline>
+        </w:drawing>
+      </w:r>
+    </w:p>
+    <w:p>
+      <w:pPr>
+        <w:tabs>
+          <w:tab w:val="left" w:pos="1860"/>
+        </w:tabs>
+        <w:spacing w:before="240" w:after="100" w:afterAutospacing="1"/>
+        <w:jc w:val="center"/>
+        <w:rPr>
+          <w:b w:val="0"/>
+          <w:bCs w:val="0"/>
+        </w:rPr>
+      </w:pPr>
+      <w:r>
+        <w:t>Figure 3.1</w:t>
+      </w:r>
+      <w:r>
+        <w:rPr>
+          <w:b w:val="0"/>
+          <w:bCs w:val="0"/>
+        </w:rPr>
+        <w:t xml:space="preserve"> </w:t>
+      </w:r>
+      <w:r>
+        <w:rPr>
+          <w:b w:val="0"/>
+          <w:bCs w:val="0"/>
+        </w:rPr>
+        <w:t>System Architecture</w:t>
+      </w:r>
+    </w:p>
+    <w:bookmarkEnd w:id="20"/>
+    <w:p>
+      <w:pPr>
+        <w:tabs>
+          <w:tab w:val="left" w:pos="1860"/>
+        </w:tabs>
+        <w:spacing w:before="240" w:after="100" w:afterAutospacing="1"/>
+        <w:jc w:val="center"/>
+        <w:rPr>
+          <w:b w:val="0"/>
+          <w:bCs w:val="0"/>
+        </w:rPr>
+      </w:pPr>
+    </w:p>
+    <w:p>
+      <w:pPr>
+        <w:pStyle w:val="Heading3"/>
+        <w:spacing w:before="0" w:line="276" w:lineRule="auto"/>
+        <w:rPr>
+          <w:rFonts w:cs="Times New Roman"/>
+          <w:b w:val="0"/>
+          <w:bCs w:val="0"/>
+          <w:sz w:val="27"/>
+          <w:szCs w:val="27"/>
+        </w:rPr>
+      </w:pPr>
+      <w:bookmarkStart w:id="22" w:name="_3.1_System_Use"/>
+      <w:bookmarkStart w:id="23" w:name="_3.1_Use_Case"/>
+      <w:bookmarkStart w:id="24" w:name="_3.2_Use_Case"/>
+      <w:bookmarkEnd w:id="18"/>
+      <w:bookmarkEnd w:id="22"/>
+      <w:bookmarkEnd w:id="23"/>
+      <w:bookmarkEnd w:id="24"/>
+      <w:r>
+        <w:rPr>
+          <w:rStyle w:val="Strong"/>
+        </w:rPr>
+        <w:lastRenderedPageBreak/>
+        <w:t>3.</w:t>
+      </w:r>
+      <w:r>
+        <w:rPr>
+          <w:rStyle w:val="Strong"/>
+        </w:rPr>
+        <w:t>2</w:t>
+      </w:r>
+      <w:r>
+        <w:rPr>
+          <w:rStyle w:val="Strong"/>
+          <w:b/>
+          <w:bCs/>
+        </w:rPr>
+        <w:t xml:space="preserve"> </w:t>
+      </w:r>
+      <w:r>
+        <w:rPr>
+          <w:b w:val="0"/>
+          <w:bCs w:val="0"/>
+        </w:rPr>
         <w:t>Use Case Diagram</w:t>
       </w:r>
     </w:p>
@@ -4394,7 +4622,15 @@
           <w:sz w:val="24"/>
           <w:szCs w:val="24"/>
         </w:rPr>
-        <w:t>Figure1</w:t>
+        <w:t>Figure</w:t>
+      </w:r>
+      <w:r>
+        <w:rPr>
+          <w:rFonts w:asciiTheme="majorBidi" w:hAnsiTheme="majorBidi" w:cstheme="majorBidi"/>
+          <w:sz w:val="24"/>
+          <w:szCs w:val="24"/>
+        </w:rPr>
+        <w:t xml:space="preserve"> 3.2</w:t>
       </w:r>
       <w:r>
         <w:rPr>
@@ -4438,9 +4674,9 @@
           <w14:ligatures w14:val="standardContextual"/>
         </w:rPr>
         <w:drawing>
-          <wp:inline distT="0" distB="0" distL="0" distR="0" wp14:anchorId="5755F6A3" wp14:editId="48BFFAB2">
-            <wp:extent cx="4294414" cy="4577856"/>
-            <wp:effectExtent l="0" t="0" r="0" b="0"/>
+          <wp:inline distT="0" distB="0" distL="0" distR="0" wp14:anchorId="5755F6A3" wp14:editId="2D9A0541">
+            <wp:extent cx="4294414" cy="4354744"/>
+            <wp:effectExtent l="0" t="0" r="0" b="8255"/>
             <wp:docPr id="1" name="صورة 0"/>
             <wp:cNvGraphicFramePr>
               <a:graphicFrameLocks xmlns:a="http://schemas.openxmlformats.org/drawingml/2006/main" noChangeAspect="1"/>
@@ -4455,7 +4691,7 @@
                     </pic:cNvPicPr>
                   </pic:nvPicPr>
                   <pic:blipFill>
-                    <a:blip r:embed="rId13">
+                    <a:blip r:embed="rId14">
                       <a:extLst>
                         <a:ext uri="{28A0092B-C50C-407E-A947-70E740481C1C}">
                           <a14:useLocalDpi xmlns:a14="http://schemas.microsoft.com/office/drawing/2010/main" val="0"/>
@@ -4469,7 +4705,7 @@
                   <pic:spPr>
                     <a:xfrm>
                       <a:off x="0" y="0"/>
-                      <a:ext cx="4294414" cy="4577856"/>
+                      <a:ext cx="4294414" cy="4354744"/>
                     </a:xfrm>
                     <a:prstGeom prst="rect">
                       <a:avLst/>
@@ -4495,7 +4731,10 @@
         </w:rPr>
       </w:pPr>
       <w:r>
-        <w:t>Figure 3.1</w:t>
+        <w:t>Figure 3.</w:t>
+      </w:r>
+      <w:r>
+        <w:t>2</w:t>
       </w:r>
       <w:r>
         <w:rPr>
@@ -4517,6 +4756,22 @@
           <w:bCs w:val="0"/>
         </w:rPr>
         <w:t>ase Diagram</w:t>
+      </w:r>
+    </w:p>
+    <w:p>
+      <w:pPr>
+        <w:spacing w:after="200" w:line="276" w:lineRule="auto"/>
+        <w:rPr>
+          <w:b w:val="0"/>
+          <w:bCs w:val="0"/>
+        </w:rPr>
+      </w:pPr>
+      <w:r>
+        <w:rPr>
+          <w:b w:val="0"/>
+          <w:bCs w:val="0"/>
+        </w:rPr>
+        <w:br w:type="page"/>
       </w:r>
     </w:p>
     <w:p>
@@ -4531,8 +4786,10 @@
           <w:szCs w:val="27"/>
         </w:rPr>
       </w:pPr>
-      <w:bookmarkStart w:id="21" w:name="_3.2_Relational_Schema"/>
-      <w:bookmarkEnd w:id="21"/>
+      <w:bookmarkStart w:id="25" w:name="_3.2_Relational_Schema"/>
+      <w:bookmarkStart w:id="26" w:name="_3.3_Relational_Schema"/>
+      <w:bookmarkEnd w:id="25"/>
+      <w:bookmarkEnd w:id="26"/>
       <w:r>
         <w:rPr>
           <w:rStyle w:val="Strong"/>
@@ -4544,7 +4801,7 @@
         <w:rPr>
           <w:rStyle w:val="Strong"/>
         </w:rPr>
-        <w:t>2</w:t>
+        <w:t>3</w:t>
       </w:r>
       <w:r>
         <w:rPr>
@@ -4581,7 +4838,16 @@
           <w:szCs w:val="24"/>
           <w:lang w:val="en-GB"/>
         </w:rPr>
-        <w:t>Figure 1</w:t>
+        <w:t xml:space="preserve">Figure </w:t>
+      </w:r>
+      <w:r>
+        <w:rPr>
+          <w:rFonts w:asciiTheme="majorBidi" w:eastAsiaTheme="minorHAnsi" w:hAnsiTheme="majorBidi" w:cstheme="majorBidi"/>
+          <w:sz w:val="24"/>
+          <w:szCs w:val="24"/>
+          <w:lang w:val="en-GB"/>
+        </w:rPr>
+        <w:t>3.3</w:t>
       </w:r>
       <w:r>
         <w:rPr>
@@ -4695,7 +4961,7 @@
                     </pic:cNvPicPr>
                   </pic:nvPicPr>
                   <pic:blipFill>
-                    <a:blip r:embed="rId14">
+                    <a:blip r:embed="rId15">
                       <a:extLst>
                         <a:ext uri="{28A0092B-C50C-407E-A947-70E740481C1C}">
                           <a14:useLocalDpi xmlns:a14="http://schemas.microsoft.com/office/drawing/2010/main" val="0"/>
@@ -4741,7 +5007,7 @@
         <w:t>3.</w:t>
       </w:r>
       <w:r>
-        <w:t>2</w:t>
+        <w:t>3</w:t>
       </w:r>
       <w:r>
         <w:rPr>
@@ -4763,8 +5029,10 @@
           <w:szCs w:val="27"/>
         </w:rPr>
       </w:pPr>
-      <w:bookmarkStart w:id="22" w:name="_3.3_ER_Diagram"/>
-      <w:bookmarkEnd w:id="22"/>
+      <w:bookmarkStart w:id="27" w:name="_3.3_ER_Diagram"/>
+      <w:bookmarkStart w:id="28" w:name="_3.4_ER_Diagram"/>
+      <w:bookmarkEnd w:id="27"/>
+      <w:bookmarkEnd w:id="28"/>
       <w:r>
         <w:rPr>
           <w:rStyle w:val="Strong"/>
@@ -4775,7 +5043,7 @@
         <w:rPr>
           <w:rStyle w:val="Strong"/>
         </w:rPr>
-        <w:t>3</w:t>
+        <w:t>4</w:t>
       </w:r>
       <w:r>
         <w:rPr>
@@ -4821,18 +5089,51 @@
           <w:szCs w:val="24"/>
           <w:lang w:eastAsia="ja-JP"/>
         </w:rPr>
-        <w:t>Figure1</w:t>
+        <w:t>Figure</w:t>
       </w:r>
       <w:r>
         <w:rPr>
           <w:rFonts w:cs="Times New Roman"/>
-          <w:b w:val="0"/>
-          <w:bCs w:val="0"/>
           <w:sz w:val="24"/>
           <w:szCs w:val="24"/>
           <w:lang w:eastAsia="ja-JP"/>
         </w:rPr>
-        <w:t>, ERD provides a conceptual overview of the database structure using Chen notation. It illustrates key entities, their attributes (with primary keys underlined), and the relationships between them using diamonds. This diagram helps visualize how entities such as users, deliveries, and activity logs are logically connected within the system.</w:t>
+        <w:t xml:space="preserve"> 3.4</w:t>
+      </w:r>
+      <w:r>
+        <w:rPr>
+          <w:rFonts w:cs="Times New Roman"/>
+          <w:b w:val="0"/>
+          <w:bCs w:val="0"/>
+          <w:sz w:val="24"/>
+          <w:szCs w:val="24"/>
+          <w:lang w:eastAsia="ja-JP"/>
+        </w:rPr>
+        <w:t xml:space="preserve">, ERD provides a conceptual overview of the database structure using Chen notation. It illustrates key entities, their attributes (with primary keys underlined), and the relationships between them using diamonds. This diagram helps visualize how entities such as users, deliveries, and activity logs </w:t>
+      </w:r>
+      <w:proofErr w:type="gramStart"/>
+      <w:r>
+        <w:rPr>
+          <w:rFonts w:cs="Times New Roman"/>
+          <w:b w:val="0"/>
+          <w:bCs w:val="0"/>
+          <w:sz w:val="24"/>
+          <w:szCs w:val="24"/>
+          <w:lang w:eastAsia="ja-JP"/>
+        </w:rPr>
+        <w:t>are logically connected</w:t>
+      </w:r>
+      <w:proofErr w:type="gramEnd"/>
+      <w:r>
+        <w:rPr>
+          <w:rFonts w:cs="Times New Roman"/>
+          <w:b w:val="0"/>
+          <w:bCs w:val="0"/>
+          <w:sz w:val="24"/>
+          <w:szCs w:val="24"/>
+          <w:lang w:eastAsia="ja-JP"/>
+        </w:rPr>
+        <w:t xml:space="preserve"> within the system.</w:t>
       </w:r>
     </w:p>
     <w:p>
@@ -4869,7 +5170,7 @@
                     <pic:cNvPicPr/>
                   </pic:nvPicPr>
                   <pic:blipFill>
-                    <a:blip r:embed="rId15" cstate="print">
+                    <a:blip r:embed="rId16" cstate="print">
                       <a:extLst>
                         <a:ext uri="{28A0092B-C50C-407E-A947-70E740481C1C}">
                           <a14:useLocalDpi xmlns:a14="http://schemas.microsoft.com/office/drawing/2010/main" val="0"/>
@@ -4926,16 +5227,24 @@
           <w:szCs w:val="26"/>
           <w:lang w:eastAsia="ja-JP"/>
         </w:rPr>
-        <w:t>3.3</w:t>
+        <w:t>3.</w:t>
       </w:r>
       <w:r>
         <w:rPr>
           <w:rFonts w:cs="Times New Roman"/>
-          <w:b w:val="0"/>
-          <w:bCs w:val="0"/>
           <w:szCs w:val="26"/>
           <w:lang w:eastAsia="ja-JP"/>
         </w:rPr>
+        <w:t>4</w:t>
+      </w:r>
+      <w:r>
+        <w:rPr>
+          <w:rFonts w:cs="Times New Roman"/>
+          <w:b w:val="0"/>
+          <w:bCs w:val="0"/>
+          <w:szCs w:val="26"/>
+          <w:lang w:eastAsia="ja-JP"/>
+        </w:rPr>
         <w:t xml:space="preserve"> ER Diagram</w:t>
       </w:r>
     </w:p>
@@ -4951,8 +5260,10 @@
           <w:szCs w:val="27"/>
         </w:rPr>
       </w:pPr>
-      <w:bookmarkStart w:id="23" w:name="_3.4_Class_Diagram"/>
-      <w:bookmarkEnd w:id="23"/>
+      <w:bookmarkStart w:id="29" w:name="_3.4_Class_Diagram"/>
+      <w:bookmarkStart w:id="30" w:name="_3.5_Class_Diagram"/>
+      <w:bookmarkEnd w:id="29"/>
+      <w:bookmarkEnd w:id="30"/>
       <w:r>
         <w:rPr>
           <w:rStyle w:val="Strong"/>
@@ -4964,7 +5275,7 @@
         <w:rPr>
           <w:rStyle w:val="Strong"/>
         </w:rPr>
-        <w:t>4</w:t>
+        <w:t>5</w:t>
       </w:r>
       <w:r>
         <w:rPr>
@@ -4997,36 +5308,23 @@
           <w:sz w:val="24"/>
           <w:szCs w:val="24"/>
         </w:rPr>
-        <w:t>Figure 1</w:t>
-      </w:r>
-      <w:r>
-        <w:rPr>
-          <w:b w:val="0"/>
-          <w:bCs w:val="0"/>
-          <w:sz w:val="24"/>
-          <w:szCs w:val="24"/>
-        </w:rPr>
-        <w:t xml:space="preserve"> illustrates the Class Diagram of the </w:t>
-      </w:r>
-      <w:proofErr w:type="spellStart"/>
-      <w:r>
-        <w:rPr>
-          <w:b w:val="0"/>
-          <w:bCs w:val="0"/>
-          <w:sz w:val="24"/>
-          <w:szCs w:val="24"/>
-        </w:rPr>
-        <w:t>PackTrack</w:t>
-      </w:r>
-      <w:proofErr w:type="spellEnd"/>
-      <w:r>
-        <w:rPr>
-          <w:b w:val="0"/>
-          <w:bCs w:val="0"/>
-          <w:sz w:val="24"/>
-          <w:szCs w:val="24"/>
-        </w:rPr>
-        <w:t xml:space="preserve"> system, modeling its core components using object-oriented principles. It defines the system’s structure through classes representing users, deliveries, activity logs, and dashboards, along with their attributes, methods, and inter-class relationships such as associations and generalizations</w:t>
+        <w:t xml:space="preserve">Figure </w:t>
+      </w:r>
+      <w:r>
+        <w:rPr>
+          <w:sz w:val="24"/>
+          <w:szCs w:val="24"/>
+        </w:rPr>
+        <w:t>3.5</w:t>
+      </w:r>
+      <w:r>
+        <w:rPr>
+          <w:b w:val="0"/>
+          <w:bCs w:val="0"/>
+          <w:sz w:val="24"/>
+          <w:szCs w:val="24"/>
+        </w:rPr>
+        <w:t xml:space="preserve"> illustrates the Class Diagram of the PackTrack system, modeling its core components using object-oriented principles. It defines the system’s structure through classes representing users, deliveries, activity logs, and dashboards, along with their attributes, methods, and inter-class relationships such as associations and generalizations</w:t>
       </w:r>
       <w:r>
         <w:rPr>
@@ -5068,7 +5366,7 @@
                     <pic:cNvPicPr/>
                   </pic:nvPicPr>
                   <pic:blipFill>
-                    <a:blip r:embed="rId16" cstate="print">
+                    <a:blip r:embed="rId17" cstate="print">
                       <a:extLst>
                         <a:ext uri="{28A0092B-C50C-407E-A947-70E740481C1C}">
                           <a14:useLocalDpi xmlns:a14="http://schemas.microsoft.com/office/drawing/2010/main" val="0"/>
@@ -5114,7 +5412,7 @@
         <w:t>3.</w:t>
       </w:r>
       <w:r>
-        <w:t>4</w:t>
+        <w:t>5</w:t>
       </w:r>
       <w:r>
         <w:t xml:space="preserve"> </w:t>
@@ -5155,10 +5453,12 @@
           <w:szCs w:val="27"/>
         </w:rPr>
       </w:pPr>
-      <w:bookmarkStart w:id="24" w:name="_3.2_User_Interface"/>
-      <w:bookmarkStart w:id="25" w:name="_3.5_User_Interface"/>
-      <w:bookmarkEnd w:id="24"/>
-      <w:bookmarkEnd w:id="25"/>
+      <w:bookmarkStart w:id="31" w:name="_3.2_User_Interface"/>
+      <w:bookmarkStart w:id="32" w:name="_3.5_User_Interface"/>
+      <w:bookmarkStart w:id="33" w:name="_3.6_User_Interface"/>
+      <w:bookmarkEnd w:id="31"/>
+      <w:bookmarkEnd w:id="32"/>
+      <w:bookmarkEnd w:id="33"/>
       <w:r>
         <w:rPr>
           <w:rStyle w:val="Strong"/>
@@ -5170,7 +5470,7 @@
         <w:rPr>
           <w:rStyle w:val="Strong"/>
         </w:rPr>
-        <w:t>5</w:t>
+        <w:t>6</w:t>
       </w:r>
       <w:r>
         <w:rPr>
@@ -5259,7 +5559,7 @@
           <w:sz w:val="24"/>
           <w:szCs w:val="24"/>
         </w:rPr>
-        <w:t>5</w:t>
+        <w:t>6</w:t>
       </w:r>
       <w:r>
         <w:rPr>
@@ -5295,14 +5595,36 @@
           <w:sz w:val="24"/>
           <w:szCs w:val="24"/>
         </w:rPr>
-        <w:t xml:space="preserve">used by users and admins to access the system. The login process is secured using </w:t>
-      </w:r>
-      <w:r>
-        <w:rPr>
+        <w:t xml:space="preserve">used by users and admins to access the system. The login process </w:t>
+      </w:r>
+      <w:proofErr w:type="gramStart"/>
+      <w:r>
+        <w:rPr>
+          <w:b w:val="0"/>
+          <w:bCs w:val="0"/>
           <w:color w:val="000000" w:themeColor="text1"/>
           <w:sz w:val="24"/>
           <w:szCs w:val="24"/>
         </w:rPr>
+        <w:t>is secured</w:t>
+      </w:r>
+      <w:proofErr w:type="gramEnd"/>
+      <w:r>
+        <w:rPr>
+          <w:b w:val="0"/>
+          <w:bCs w:val="0"/>
+          <w:color w:val="000000" w:themeColor="text1"/>
+          <w:sz w:val="24"/>
+          <w:szCs w:val="24"/>
+        </w:rPr>
+        <w:t xml:space="preserve"> using </w:t>
+      </w:r>
+      <w:r>
+        <w:rPr>
+          <w:color w:val="000000" w:themeColor="text1"/>
+          <w:sz w:val="24"/>
+          <w:szCs w:val="24"/>
+        </w:rPr>
         <w:t>a JWT-based authentication mechanism</w:t>
       </w:r>
       <w:r>
@@ -5333,7 +5655,29 @@
           <w:sz w:val="24"/>
           <w:szCs w:val="24"/>
         </w:rPr>
-        <w:t xml:space="preserve"> is restricted to logged-in users only.</w:t>
+        <w:t xml:space="preserve"> </w:t>
+      </w:r>
+      <w:proofErr w:type="gramStart"/>
+      <w:r>
+        <w:rPr>
+          <w:b w:val="0"/>
+          <w:bCs w:val="0"/>
+          <w:color w:val="000000" w:themeColor="text1"/>
+          <w:sz w:val="24"/>
+          <w:szCs w:val="24"/>
+        </w:rPr>
+        <w:t>is restricted</w:t>
+      </w:r>
+      <w:proofErr w:type="gramEnd"/>
+      <w:r>
+        <w:rPr>
+          <w:b w:val="0"/>
+          <w:bCs w:val="0"/>
+          <w:color w:val="000000" w:themeColor="text1"/>
+          <w:sz w:val="24"/>
+          <w:szCs w:val="24"/>
+        </w:rPr>
+        <w:t xml:space="preserve"> to logged-in users only.</w:t>
       </w:r>
     </w:p>
     <w:p>
@@ -5366,7 +5710,7 @@
                     <pic:cNvPicPr/>
                   </pic:nvPicPr>
                   <pic:blipFill>
-                    <a:blip r:embed="rId17" cstate="print">
+                    <a:blip r:embed="rId18" cstate="print">
                       <a:extLst>
                         <a:ext uri="{28A0092B-C50C-407E-A947-70E740481C1C}">
                           <a14:useLocalDpi xmlns:a14="http://schemas.microsoft.com/office/drawing/2010/main" val="0"/>
@@ -5412,7 +5756,7 @@
         <w:t>3.</w:t>
       </w:r>
       <w:r>
-        <w:t>5</w:t>
+        <w:t>6</w:t>
       </w:r>
       <w:r>
         <w:t>.</w:t>
@@ -5447,7 +5791,6 @@
           <w:tab w:val="left" w:pos="1860"/>
         </w:tabs>
         <w:spacing w:after="100" w:afterAutospacing="1"/>
-        <w:jc w:val="center"/>
         <w:rPr>
           <w:b w:val="0"/>
           <w:bCs w:val="0"/>
@@ -5475,7 +5818,7 @@
           <w:sz w:val="24"/>
           <w:szCs w:val="24"/>
         </w:rPr>
-        <w:t>5</w:t>
+        <w:t>6</w:t>
       </w:r>
       <w:r>
         <w:rPr>
@@ -5550,7 +5893,7 @@
                     <pic:cNvPicPr/>
                   </pic:nvPicPr>
                   <pic:blipFill>
-                    <a:blip r:embed="rId18" cstate="print">
+                    <a:blip r:embed="rId19" cstate="print">
                       <a:extLst>
                         <a:ext uri="{28A0092B-C50C-407E-A947-70E740481C1C}">
                           <a14:useLocalDpi xmlns:a14="http://schemas.microsoft.com/office/drawing/2010/main" val="0"/>
@@ -5596,7 +5939,7 @@
         <w:t>3.</w:t>
       </w:r>
       <w:r>
-        <w:t>5</w:t>
+        <w:t>6</w:t>
       </w:r>
       <w:r>
         <w:t>.</w:t>
@@ -5658,7 +6001,7 @@
           <w:sz w:val="24"/>
           <w:szCs w:val="24"/>
         </w:rPr>
-        <w:t>5</w:t>
+        <w:t>6</w:t>
       </w:r>
       <w:r>
         <w:rPr>
@@ -5929,9 +6272,9 @@
           <w:noProof/>
         </w:rPr>
         <w:drawing>
-          <wp:inline distT="0" distB="0" distL="0" distR="0" wp14:anchorId="01571C8E" wp14:editId="05EF312E">
-            <wp:extent cx="6062341" cy="2751589"/>
-            <wp:effectExtent l="0" t="0" r="0" b="0"/>
+          <wp:inline distT="0" distB="0" distL="0" distR="0" wp14:anchorId="01571C8E" wp14:editId="57CEE480">
+            <wp:extent cx="5829004" cy="2763752"/>
+            <wp:effectExtent l="0" t="0" r="635" b="0"/>
             <wp:docPr id="514822081" name="Picture 1"/>
             <wp:cNvGraphicFramePr>
               <a:graphicFrameLocks xmlns:a="http://schemas.openxmlformats.org/drawingml/2006/main" noChangeAspect="1"/>
@@ -5944,7 +6287,7 @@
                     <pic:cNvPicPr/>
                   </pic:nvPicPr>
                   <pic:blipFill>
-                    <a:blip r:embed="rId19" cstate="print">
+                    <a:blip r:embed="rId20" cstate="print">
                       <a:extLst>
                         <a:ext uri="{28A0092B-C50C-407E-A947-70E740481C1C}">
                           <a14:useLocalDpi xmlns:a14="http://schemas.microsoft.com/office/drawing/2010/main" val="0"/>
@@ -5958,7 +6301,7 @@
                   <pic:spPr>
                     <a:xfrm>
                       <a:off x="0" y="0"/>
-                      <a:ext cx="6089139" cy="2763752"/>
+                      <a:ext cx="5829004" cy="2763752"/>
                     </a:xfrm>
                     <a:prstGeom prst="rect">
                       <a:avLst/>
@@ -5990,7 +6333,7 @@
         <w:t>3.</w:t>
       </w:r>
       <w:r>
-        <w:t>5</w:t>
+        <w:t>6</w:t>
       </w:r>
       <w:r>
         <w:t>.</w:t>
@@ -6055,7 +6398,7 @@
           <w:sz w:val="24"/>
           <w:szCs w:val="24"/>
         </w:rPr>
-        <w:t>5</w:t>
+        <w:t>6</w:t>
       </w:r>
       <w:r>
         <w:rPr>
@@ -6083,7 +6426,7 @@
           <w:sz w:val="24"/>
           <w:szCs w:val="24"/>
         </w:rPr>
-        <w:t>5</w:t>
+        <w:t>6</w:t>
       </w:r>
       <w:r>
         <w:rPr>
@@ -6379,9 +6722,9 @@
           <w:noProof/>
         </w:rPr>
         <w:drawing>
-          <wp:inline distT="0" distB="0" distL="0" distR="0" wp14:anchorId="443E7107" wp14:editId="2A82EB2D">
-            <wp:extent cx="5943600" cy="2669540"/>
-            <wp:effectExtent l="0" t="0" r="0" b="0"/>
+          <wp:inline distT="0" distB="0" distL="0" distR="0" wp14:anchorId="443E7107" wp14:editId="0EA47FFE">
+            <wp:extent cx="5636708" cy="2669540"/>
+            <wp:effectExtent l="0" t="0" r="2540" b="0"/>
             <wp:docPr id="1357578390" name="Picture 1"/>
             <wp:cNvGraphicFramePr>
               <a:graphicFrameLocks xmlns:a="http://schemas.openxmlformats.org/drawingml/2006/main" noChangeAspect="1"/>
@@ -6390,11 +6733,17 @@
               <a:graphicData uri="http://schemas.openxmlformats.org/drawingml/2006/picture">
                 <pic:pic xmlns:pic="http://schemas.openxmlformats.org/drawingml/2006/picture">
                   <pic:nvPicPr>
-                    <pic:cNvPr id="1357578390" name=""/>
+                    <pic:cNvPr id="1357578390" name="Picture 1"/>
                     <pic:cNvPicPr/>
                   </pic:nvPicPr>
                   <pic:blipFill>
-                    <a:blip r:embed="rId20"/>
+                    <a:blip r:embed="rId21" cstate="print">
+                      <a:extLst>
+                        <a:ext uri="{28A0092B-C50C-407E-A947-70E740481C1C}">
+                          <a14:useLocalDpi xmlns:a14="http://schemas.microsoft.com/office/drawing/2010/main" val="0"/>
+                        </a:ext>
+                      </a:extLst>
+                    </a:blip>
                     <a:stretch>
                       <a:fillRect/>
                     </a:stretch>
@@ -6402,7 +6751,7 @@
                   <pic:spPr>
                     <a:xfrm>
                       <a:off x="0" y="0"/>
-                      <a:ext cx="5943600" cy="2669540"/>
+                      <a:ext cx="5636708" cy="2669540"/>
                     </a:xfrm>
                     <a:prstGeom prst="rect">
                       <a:avLst/>
@@ -6434,7 +6783,7 @@
         <w:t>3.</w:t>
       </w:r>
       <w:r>
-        <w:t>5</w:t>
+        <w:t>6</w:t>
       </w:r>
       <w:r>
         <w:t>.</w:t>
@@ -6468,8 +6817,8 @@
           <w:noProof/>
         </w:rPr>
         <w:drawing>
-          <wp:inline distT="0" distB="0" distL="0" distR="0" wp14:anchorId="7B84D876" wp14:editId="32713322">
-            <wp:extent cx="5943600" cy="2707005"/>
+          <wp:inline distT="0" distB="0" distL="0" distR="0" wp14:anchorId="7B84D876" wp14:editId="27038B2C">
+            <wp:extent cx="5721974" cy="2707005"/>
             <wp:effectExtent l="0" t="0" r="0" b="0"/>
             <wp:docPr id="1813902032" name="Picture 1"/>
             <wp:cNvGraphicFramePr>
@@ -6479,11 +6828,17 @@
               <a:graphicData uri="http://schemas.openxmlformats.org/drawingml/2006/picture">
                 <pic:pic xmlns:pic="http://schemas.openxmlformats.org/drawingml/2006/picture">
                   <pic:nvPicPr>
-                    <pic:cNvPr id="1813902032" name=""/>
+                    <pic:cNvPr id="1813902032" name="Picture 1"/>
                     <pic:cNvPicPr/>
                   </pic:nvPicPr>
                   <pic:blipFill>
-                    <a:blip r:embed="rId21"/>
+                    <a:blip r:embed="rId22" cstate="print">
+                      <a:extLst>
+                        <a:ext uri="{28A0092B-C50C-407E-A947-70E740481C1C}">
+                          <a14:useLocalDpi xmlns:a14="http://schemas.microsoft.com/office/drawing/2010/main" val="0"/>
+                        </a:ext>
+                      </a:extLst>
+                    </a:blip>
                     <a:stretch>
                       <a:fillRect/>
                     </a:stretch>
@@ -6491,7 +6846,7 @@
                   <pic:spPr>
                     <a:xfrm>
                       <a:off x="0" y="0"/>
-                      <a:ext cx="5943600" cy="2707005"/>
+                      <a:ext cx="5721974" cy="2707005"/>
                     </a:xfrm>
                     <a:prstGeom prst="rect">
                       <a:avLst/>
@@ -6523,7 +6878,7 @@
         <w:t>3.</w:t>
       </w:r>
       <w:r>
-        <w:t>5</w:t>
+        <w:t>6</w:t>
       </w:r>
       <w:r>
         <w:t>.</w:t>
@@ -6536,7 +6891,278 @@
           <w:b w:val="0"/>
           <w:bCs w:val="0"/>
         </w:rPr>
-        <w:t>Admin panel User Management &amp; Activity Logs</w:t>
+        <w:t xml:space="preserve">Admin panel User Management &amp; </w:t>
+      </w:r>
+      <w:r>
+        <w:rPr>
+          <w:b w:val="0"/>
+          <w:bCs w:val="0"/>
+        </w:rPr>
+        <w:t xml:space="preserve">Recent Users </w:t>
+      </w:r>
+      <w:r>
+        <w:rPr>
+          <w:b w:val="0"/>
+          <w:bCs w:val="0"/>
+        </w:rPr>
+        <w:t>Activity Log</w:t>
+      </w:r>
+    </w:p>
+    <w:p>
+      <w:pPr>
+        <w:tabs>
+          <w:tab w:val="left" w:pos="5552"/>
+        </w:tabs>
+        <w:spacing w:after="100" w:afterAutospacing="1"/>
+        <w:rPr>
+          <w:b w:val="0"/>
+          <w:bCs w:val="0"/>
+          <w:sz w:val="24"/>
+          <w:szCs w:val="24"/>
+        </w:rPr>
+      </w:pPr>
+      <w:r>
+        <w:rPr>
+          <w:sz w:val="24"/>
+          <w:szCs w:val="24"/>
+        </w:rPr>
+        <w:lastRenderedPageBreak/>
+        <w:t>Figure 3.6.6</w:t>
+      </w:r>
+      <w:r>
+        <w:rPr>
+          <w:b w:val="0"/>
+          <w:bCs w:val="0"/>
+          <w:sz w:val="24"/>
+          <w:szCs w:val="24"/>
+        </w:rPr>
+        <w:t xml:space="preserve"> shows a</w:t>
+      </w:r>
+      <w:r>
+        <w:rPr>
+          <w:b w:val="0"/>
+          <w:bCs w:val="0"/>
+          <w:sz w:val="24"/>
+          <w:szCs w:val="24"/>
+        </w:rPr>
+        <w:t xml:space="preserve"> dashboard widget </w:t>
+      </w:r>
+      <w:r>
+        <w:rPr>
+          <w:b w:val="0"/>
+          <w:bCs w:val="0"/>
+          <w:sz w:val="24"/>
+          <w:szCs w:val="24"/>
+        </w:rPr>
+        <w:t xml:space="preserve">that </w:t>
+      </w:r>
+      <w:r>
+        <w:rPr>
+          <w:b w:val="0"/>
+          <w:bCs w:val="0"/>
+          <w:sz w:val="24"/>
+          <w:szCs w:val="24"/>
+        </w:rPr>
+        <w:t xml:space="preserve">adds a motivational touch to the dashboard by displaying daily quotes. It dynamically pulls content from two sources: the </w:t>
+      </w:r>
+      <w:r>
+        <w:rPr>
+          <w:sz w:val="24"/>
+          <w:szCs w:val="24"/>
+        </w:rPr>
+        <w:t>Quotable API</w:t>
+      </w:r>
+      <w:r>
+        <w:rPr>
+          <w:b w:val="0"/>
+          <w:bCs w:val="0"/>
+          <w:sz w:val="24"/>
+          <w:szCs w:val="24"/>
+        </w:rPr>
+        <w:t xml:space="preserve"> (a public quote service) and a </w:t>
+      </w:r>
+      <w:r>
+        <w:rPr>
+          <w:sz w:val="24"/>
+          <w:szCs w:val="24"/>
+        </w:rPr>
+        <w:t>custom-built API</w:t>
+      </w:r>
+      <w:r>
+        <w:rPr>
+          <w:b w:val="0"/>
+          <w:bCs w:val="0"/>
+          <w:sz w:val="24"/>
+          <w:szCs w:val="24"/>
+        </w:rPr>
+        <w:t xml:space="preserve"> at</w:t>
+      </w:r>
+      <w:r>
+        <w:rPr>
+          <w:b w:val="0"/>
+          <w:bCs w:val="0"/>
+          <w:sz w:val="24"/>
+          <w:szCs w:val="24"/>
+        </w:rPr>
+        <w:t xml:space="preserve"> </w:t>
+      </w:r>
+      <w:r>
+        <w:rPr>
+          <w:sz w:val="24"/>
+          <w:szCs w:val="24"/>
+        </w:rPr>
+        <w:t>/PackTrack/backend/</w:t>
+      </w:r>
+      <w:proofErr w:type="spellStart"/>
+      <w:r>
+        <w:rPr>
+          <w:sz w:val="24"/>
+          <w:szCs w:val="24"/>
+        </w:rPr>
+        <w:t>api</w:t>
+      </w:r>
+      <w:proofErr w:type="spellEnd"/>
+      <w:r>
+        <w:rPr>
+          <w:sz w:val="24"/>
+          <w:szCs w:val="24"/>
+        </w:rPr>
+        <w:t>/random/</w:t>
+      </w:r>
+      <w:proofErr w:type="spellStart"/>
+      <w:r>
+        <w:rPr>
+          <w:sz w:val="24"/>
+          <w:szCs w:val="24"/>
+        </w:rPr>
+        <w:t>quotes.json</w:t>
+      </w:r>
+      <w:proofErr w:type="spellEnd"/>
+      <w:r>
+        <w:rPr>
+          <w:b w:val="0"/>
+          <w:bCs w:val="0"/>
+          <w:sz w:val="24"/>
+          <w:szCs w:val="24"/>
+        </w:rPr>
+        <w:t xml:space="preserve">, which includes personalized quotes crafted to match the theme of the PackTrack platform. These custom quotes often </w:t>
+      </w:r>
+      <w:proofErr w:type="gramStart"/>
+      <w:r>
+        <w:rPr>
+          <w:b w:val="0"/>
+          <w:bCs w:val="0"/>
+          <w:sz w:val="24"/>
+          <w:szCs w:val="24"/>
+        </w:rPr>
+        <w:t>reference</w:t>
+      </w:r>
+      <w:proofErr w:type="gramEnd"/>
+      <w:r>
+        <w:rPr>
+          <w:b w:val="0"/>
+          <w:bCs w:val="0"/>
+          <w:sz w:val="24"/>
+          <w:szCs w:val="24"/>
+        </w:rPr>
+        <w:t xml:space="preserve"> productivity, smart delivery practices, or user encouragement. The widget allows users to refresh the quote manually, enable automatic updates, or hide it based on their preferences.</w:t>
+      </w:r>
+    </w:p>
+    <w:p>
+      <w:pPr>
+        <w:tabs>
+          <w:tab w:val="left" w:pos="5552"/>
+        </w:tabs>
+        <w:spacing w:after="100" w:afterAutospacing="1"/>
+        <w:jc w:val="center"/>
+        <w:rPr>
+          <w:b w:val="0"/>
+          <w:bCs w:val="0"/>
+        </w:rPr>
+      </w:pPr>
+      <w:r>
+        <w:rPr>
+          <w:b w:val="0"/>
+          <w:bCs w:val="0"/>
+        </w:rPr>
+        <w:drawing>
+          <wp:inline distT="0" distB="0" distL="0" distR="0" wp14:anchorId="46DBCF89" wp14:editId="3F9AA6D3">
+            <wp:extent cx="5943600" cy="2806700"/>
+            <wp:effectExtent l="0" t="0" r="0" b="0"/>
+            <wp:docPr id="235028949" name="Picture 1"/>
+            <wp:cNvGraphicFramePr>
+              <a:graphicFrameLocks xmlns:a="http://schemas.openxmlformats.org/drawingml/2006/main" noChangeAspect="1"/>
+            </wp:cNvGraphicFramePr>
+            <a:graphic xmlns:a="http://schemas.openxmlformats.org/drawingml/2006/main">
+              <a:graphicData uri="http://schemas.openxmlformats.org/drawingml/2006/picture">
+                <pic:pic xmlns:pic="http://schemas.openxmlformats.org/drawingml/2006/picture">
+                  <pic:nvPicPr>
+                    <pic:cNvPr id="235028949" name=""/>
+                    <pic:cNvPicPr/>
+                  </pic:nvPicPr>
+                  <pic:blipFill>
+                    <a:blip r:embed="rId23"/>
+                    <a:stretch>
+                      <a:fillRect/>
+                    </a:stretch>
+                  </pic:blipFill>
+                  <pic:spPr>
+                    <a:xfrm>
+                      <a:off x="0" y="0"/>
+                      <a:ext cx="5943600" cy="2806700"/>
+                    </a:xfrm>
+                    <a:prstGeom prst="rect">
+                      <a:avLst/>
+                    </a:prstGeom>
+                  </pic:spPr>
+                </pic:pic>
+              </a:graphicData>
+            </a:graphic>
+          </wp:inline>
+        </w:drawing>
+      </w:r>
+    </w:p>
+    <w:p>
+      <w:pPr>
+        <w:tabs>
+          <w:tab w:val="left" w:pos="1860"/>
+        </w:tabs>
+        <w:spacing w:before="240" w:after="240"/>
+        <w:jc w:val="center"/>
+        <w:rPr>
+          <w:b w:val="0"/>
+          <w:bCs w:val="0"/>
+        </w:rPr>
+      </w:pPr>
+      <w:r>
+        <w:t xml:space="preserve">Figure </w:t>
+      </w:r>
+      <w:r>
+        <w:t>3.6.</w:t>
+      </w:r>
+      <w:r>
+        <w:t xml:space="preserve">6 </w:t>
+      </w:r>
+      <w:r>
+        <w:rPr>
+          <w:b w:val="0"/>
+          <w:bCs w:val="0"/>
+        </w:rPr>
+        <w:t>Daily Quote Widget</w:t>
+      </w:r>
+      <w:r>
+        <w:rPr>
+          <w:b w:val="0"/>
+          <w:bCs w:val="0"/>
+        </w:rPr>
+        <w:t xml:space="preserve"> </w:t>
+      </w:r>
+      <w:r>
+        <w:rPr>
+          <w:b w:val="0"/>
+          <w:bCs w:val="0"/>
+        </w:rPr>
+        <w:br w:type="page"/>
       </w:r>
     </w:p>
     <w:p>
@@ -6558,10 +7184,13 @@
         <w:t>3.</w:t>
       </w:r>
       <w:r>
-        <w:t>5</w:t>
-      </w:r>
-      <w:r>
-        <w:t>.6</w:t>
+        <w:t>6</w:t>
+      </w:r>
+      <w:r>
+        <w:t>.</w:t>
+      </w:r>
+      <w:r>
+        <w:t>7</w:t>
       </w:r>
       <w:r>
         <w:rPr>
@@ -6696,7 +7325,7 @@
                     <pic:cNvPicPr/>
                   </pic:nvPicPr>
                   <pic:blipFill>
-                    <a:blip r:embed="rId22"/>
+                    <a:blip r:embed="rId24"/>
                     <a:stretch>
                       <a:fillRect/>
                     </a:stretch>
@@ -6736,13 +7365,16 @@
         <w:t>3.</w:t>
       </w:r>
       <w:r>
-        <w:t>5</w:t>
+        <w:t>6</w:t>
       </w:r>
       <w:r>
         <w:t>.</w:t>
       </w:r>
       <w:r>
-        <w:t xml:space="preserve">6 </w:t>
+        <w:t>7</w:t>
+      </w:r>
+      <w:r>
+        <w:t xml:space="preserve"> </w:t>
       </w:r>
       <w:r>
         <w:rPr>
@@ -6792,20 +7424,52 @@
         <w:t>3.</w:t>
       </w:r>
       <w:r>
-        <w:t>5</w:t>
+        <w:t>6</w:t>
       </w:r>
       <w:r>
         <w:t>.</w:t>
       </w:r>
       <w:r>
-        <w:t>7</w:t>
-      </w:r>
-      <w:r>
-        <w:rPr>
-          <w:b w:val="0"/>
-          <w:bCs w:val="0"/>
-        </w:rPr>
-        <w:t xml:space="preserve"> is displayed when an unexpected issue occurs on the server side, preventing the requested operation from being completed.</w:t>
+        <w:t>8</w:t>
+      </w:r>
+      <w:r>
+        <w:rPr>
+          <w:b w:val="0"/>
+          <w:bCs w:val="0"/>
+        </w:rPr>
+        <w:t xml:space="preserve"> </w:t>
+      </w:r>
+      <w:proofErr w:type="gramStart"/>
+      <w:r>
+        <w:rPr>
+          <w:b w:val="0"/>
+          <w:bCs w:val="0"/>
+        </w:rPr>
+        <w:t>is displayed</w:t>
+      </w:r>
+      <w:proofErr w:type="gramEnd"/>
+      <w:r>
+        <w:rPr>
+          <w:b w:val="0"/>
+          <w:bCs w:val="0"/>
+        </w:rPr>
+        <w:t xml:space="preserve"> when an unexpected issue occurs on the server side, preventing the requested operation from </w:t>
+      </w:r>
+      <w:proofErr w:type="gramStart"/>
+      <w:r>
+        <w:rPr>
+          <w:b w:val="0"/>
+          <w:bCs w:val="0"/>
+        </w:rPr>
+        <w:t>being completed</w:t>
+      </w:r>
+      <w:proofErr w:type="gramEnd"/>
+      <w:r>
+        <w:rPr>
+          <w:b w:val="0"/>
+          <w:bCs w:val="0"/>
+        </w:rPr>
+        <w:t>.</w:t>
       </w:r>
     </w:p>
     <w:p>
@@ -6936,7 +7600,7 @@
                     <pic:cNvPicPr/>
                   </pic:nvPicPr>
                   <pic:blipFill>
-                    <a:blip r:embed="rId23"/>
+                    <a:blip r:embed="rId25"/>
                     <a:stretch>
                       <a:fillRect/>
                     </a:stretch>
@@ -6976,13 +7640,16 @@
         <w:t>3.</w:t>
       </w:r>
       <w:r>
-        <w:t>5</w:t>
+        <w:t>6</w:t>
       </w:r>
       <w:r>
         <w:t>.</w:t>
       </w:r>
       <w:r>
-        <w:t xml:space="preserve">7 </w:t>
+        <w:t>8</w:t>
+      </w:r>
+      <w:r>
+        <w:t xml:space="preserve"> </w:t>
       </w:r>
       <w:r>
         <w:rPr>
@@ -6991,7 +7658,7 @@
         </w:rPr>
         <w:t>Internal Server Error</w:t>
       </w:r>
-      <w:bookmarkStart w:id="26" w:name="_Hlk194867359"/>
+      <w:bookmarkStart w:id="34" w:name="_Hlk194867359"/>
       <w:r>
         <w:rPr>
           <w:b w:val="0"/>
@@ -6999,6 +7666,7 @@
         </w:rPr>
         <w:t xml:space="preserve"> (</w:t>
       </w:r>
+      <w:proofErr w:type="gramStart"/>
       <w:r>
         <w:rPr>
           <w:b w:val="0"/>
@@ -7006,6 +7674,7 @@
         </w:rPr>
         <w:t>500</w:t>
       </w:r>
+      <w:proofErr w:type="gramEnd"/>
       <w:r>
         <w:rPr>
           <w:b w:val="0"/>
@@ -7041,10 +7710,16 @@
         <w:t>3.</w:t>
       </w:r>
       <w:r>
-        <w:t>5</w:t>
-      </w:r>
-      <w:r>
-        <w:t xml:space="preserve">.8 </w:t>
+        <w:t>6</w:t>
+      </w:r>
+      <w:r>
+        <w:t>.</w:t>
+      </w:r>
+      <w:r>
+        <w:t>9</w:t>
+      </w:r>
+      <w:r>
+        <w:t xml:space="preserve"> </w:t>
       </w:r>
       <w:r>
         <w:rPr>
@@ -7072,9 +7747,9 @@
           <w:noProof/>
         </w:rPr>
         <w:drawing>
-          <wp:inline distT="0" distB="0" distL="0" distR="0" wp14:anchorId="515A6C9B" wp14:editId="150551E0">
-            <wp:extent cx="5943600" cy="2743835"/>
-            <wp:effectExtent l="0" t="0" r="0" b="0"/>
+          <wp:inline distT="0" distB="0" distL="0" distR="0" wp14:anchorId="515A6C9B" wp14:editId="786A747B">
+            <wp:extent cx="5806429" cy="2743835"/>
+            <wp:effectExtent l="0" t="0" r="4445" b="0"/>
             <wp:docPr id="891028261" name="Picture 1"/>
             <wp:cNvGraphicFramePr>
               <a:graphicFrameLocks xmlns:a="http://schemas.openxmlformats.org/drawingml/2006/main" noChangeAspect="1"/>
@@ -7083,11 +7758,17 @@
               <a:graphicData uri="http://schemas.openxmlformats.org/drawingml/2006/picture">
                 <pic:pic xmlns:pic="http://schemas.openxmlformats.org/drawingml/2006/picture">
                   <pic:nvPicPr>
-                    <pic:cNvPr id="891028261" name=""/>
+                    <pic:cNvPr id="891028261" name="Picture 1"/>
                     <pic:cNvPicPr/>
                   </pic:nvPicPr>
                   <pic:blipFill>
-                    <a:blip r:embed="rId24"/>
+                    <a:blip r:embed="rId26" cstate="print">
+                      <a:extLst>
+                        <a:ext uri="{28A0092B-C50C-407E-A947-70E740481C1C}">
+                          <a14:useLocalDpi xmlns:a14="http://schemas.microsoft.com/office/drawing/2010/main" val="0"/>
+                        </a:ext>
+                      </a:extLst>
+                    </a:blip>
                     <a:stretch>
                       <a:fillRect/>
                     </a:stretch>
@@ -7095,7 +7776,7 @@
                   <pic:spPr>
                     <a:xfrm>
                       <a:off x="0" y="0"/>
-                      <a:ext cx="5943600" cy="2743835"/>
+                      <a:ext cx="5806429" cy="2743835"/>
                     </a:xfrm>
                     <a:prstGeom prst="rect">
                       <a:avLst/>
@@ -7123,13 +7804,16 @@
         <w:t>3.</w:t>
       </w:r>
       <w:r>
-        <w:t>5</w:t>
+        <w:t>6</w:t>
       </w:r>
       <w:r>
         <w:t>.</w:t>
       </w:r>
       <w:r>
-        <w:t xml:space="preserve">8 </w:t>
+        <w:t>9</w:t>
+      </w:r>
+      <w:r>
+        <w:t xml:space="preserve"> </w:t>
       </w:r>
       <w:r>
         <w:rPr>
@@ -7141,7 +7825,7 @@
       <w:r>
         <w:t xml:space="preserve"> </w:t>
       </w:r>
-      <w:bookmarkEnd w:id="26"/>
+      <w:bookmarkEnd w:id="34"/>
     </w:p>
     <w:p>
       <w:pPr>
@@ -7149,7 +7833,7 @@
       </w:pPr>
     </w:p>
     <w:sectPr>
-      <w:headerReference w:type="default" r:id="rId25"/>
+      <w:headerReference w:type="default" r:id="rId27"/>
       <w:pgSz w:w="12240" w:h="15840" w:code="1"/>
       <w:pgMar w:top="1080" w:right="1440" w:bottom="1080" w:left="1440" w:header="720" w:footer="720" w:gutter="0"/>
       <w:pgNumType w:start="0"/>
@@ -7323,6 +8007,119 @@
 <file path=word/numbering.xml><?xml version="1.0" encoding="utf-8"?>
 <w:numbering xmlns:wpc="http://schemas.microsoft.com/office/word/2010/wordprocessingCanvas" xmlns:cx="http://schemas.microsoft.com/office/drawing/2014/chartex" xmlns:cx1="http://schemas.microsoft.com/office/drawing/2015/9/8/chartex" xmlns:cx2="http://schemas.microsoft.com/office/drawing/2015/10/21/chartex" xmlns:cx3="http://schemas.microsoft.com/office/drawing/2016/5/9/chartex" xmlns:cx4="http://schemas.microsoft.com/office/drawing/2016/5/10/chartex" xmlns:cx5="http://schemas.microsoft.com/office/drawing/2016/5/11/chartex" xmlns:cx6="http://schemas.microsoft.com/office/drawing/2016/5/12/chartex" xmlns:cx7="http://schemas.microsoft.com/office/drawing/2016/5/13/chartex" xmlns:cx8="http://schemas.microsoft.com/office/drawing/2016/5/14/chartex" xmlns:mc="http://schemas.openxmlformats.org/markup-compatibility/2006" xmlns:aink="http://schemas.microsoft.com/office/drawing/2016/ink" xmlns:am3d="http://schemas.microsoft.com/office/drawing/2017/model3d" xmlns:o="urn:schemas-microsoft-com:office:office" xmlns:oel="http://schemas.microsoft.com/office/2019/extlst" xmlns:r="http://schemas.openxmlformats.org/officeDocument/2006/relationships" xmlns:m="http://schemas.openxmlformats.org/officeDocument/2006/math" xmlns:v="urn:schemas-microsoft-com:vml" xmlns:wp14="http://schemas.microsoft.com/office/word/2010/wordprocessingDrawing" xmlns:wp="http://schemas.openxmlformats.org/drawingml/2006/wordprocessingDrawing" xmlns:w10="urn:schemas-microsoft-com:office:word" xmlns:w="http://schemas.openxmlformats.org/wordprocessingml/2006/main" xmlns:w14="http://schemas.microsoft.com/office/word/2010/wordml" xmlns:w15="http://schemas.microsoft.com/office/word/2012/wordml" xmlns:w16cex="http://schemas.microsoft.com/office/word/2018/wordml/cex" xmlns:w16cid="http://schemas.microsoft.com/office/word/2016/wordml/cid" xmlns:w16="http://schemas.microsoft.com/office/word/2018/wordml" xmlns:w16du="http://schemas.microsoft.com/office/word/2023/wordml/word16du" xmlns:w16sdtdh="http://schemas.microsoft.com/office/word/2020/wordml/sdtdatahash" xmlns:w16sdtfl="http://schemas.microsoft.com/office/word/2024/wordml/sdtformatlock" xmlns:w16se="http://schemas.microsoft.com/office/word/2015/wordml/symex" xmlns:wpg="http://schemas.microsoft.com/office/word/2010/wordprocessingGroup" xmlns:wpi="http://schemas.microsoft.com/office/word/2010/wordprocessingInk" xmlns:wne="http://schemas.microsoft.com/office/word/2006/wordml" xmlns:wps="http://schemas.microsoft.com/office/word/2010/wordprocessingShape" mc:Ignorable="w14 w15 w16se w16cid w16 w16cex w16sdtdh w16sdtfl w16du wp14">
   <w:abstractNum w:abstractNumId="0" w15:restartNumberingAfterBreak="0">
+    <w:nsid w:val="057E5633"/>
+    <w:multiLevelType w:val="hybridMultilevel"/>
+    <w:tmpl w:val="5262FBC6"/>
+    <w:lvl w:ilvl="0" w:tplc="04090001">
+      <w:start w:val="1"/>
+      <w:numFmt w:val="bullet"/>
+      <w:lvlText w:val=""/>
+      <w:lvlJc w:val="left"/>
+      <w:pPr>
+        <w:ind w:left="720" w:hanging="360"/>
+      </w:pPr>
+      <w:rPr>
+        <w:rFonts w:ascii="Symbol" w:hAnsi="Symbol" w:hint="default"/>
+      </w:rPr>
+    </w:lvl>
+    <w:lvl w:ilvl="1" w:tplc="04090003" w:tentative="1">
+      <w:start w:val="1"/>
+      <w:numFmt w:val="bullet"/>
+      <w:lvlText w:val="o"/>
+      <w:lvlJc w:val="left"/>
+      <w:pPr>
+        <w:ind w:left="1440" w:hanging="360"/>
+      </w:pPr>
+      <w:rPr>
+        <w:rFonts w:ascii="Courier New" w:hAnsi="Courier New" w:cs="Courier New" w:hint="default"/>
+      </w:rPr>
+    </w:lvl>
+    <w:lvl w:ilvl="2" w:tplc="04090005" w:tentative="1">
+      <w:start w:val="1"/>
+      <w:numFmt w:val="bullet"/>
+      <w:lvlText w:val=""/>
+      <w:lvlJc w:val="left"/>
+      <w:pPr>
+        <w:ind w:left="2160" w:hanging="360"/>
+      </w:pPr>
+      <w:rPr>
+        <w:rFonts w:ascii="Wingdings" w:hAnsi="Wingdings" w:hint="default"/>
+      </w:rPr>
+    </w:lvl>
+    <w:lvl w:ilvl="3" w:tplc="04090001" w:tentative="1">
+      <w:start w:val="1"/>
+      <w:numFmt w:val="bullet"/>
+      <w:lvlText w:val=""/>
+      <w:lvlJc w:val="left"/>
+      <w:pPr>
+        <w:ind w:left="2880" w:hanging="360"/>
+      </w:pPr>
+      <w:rPr>
+        <w:rFonts w:ascii="Symbol" w:hAnsi="Symbol" w:hint="default"/>
+      </w:rPr>
+    </w:lvl>
+    <w:lvl w:ilvl="4" w:tplc="04090003" w:tentative="1">
+      <w:start w:val="1"/>
+      <w:numFmt w:val="bullet"/>
+      <w:lvlText w:val="o"/>
+      <w:lvlJc w:val="left"/>
+      <w:pPr>
+        <w:ind w:left="3600" w:hanging="360"/>
+      </w:pPr>
+      <w:rPr>
+        <w:rFonts w:ascii="Courier New" w:hAnsi="Courier New" w:cs="Courier New" w:hint="default"/>
+      </w:rPr>
+    </w:lvl>
+    <w:lvl w:ilvl="5" w:tplc="04090005" w:tentative="1">
+      <w:start w:val="1"/>
+      <w:numFmt w:val="bullet"/>
+      <w:lvlText w:val=""/>
+      <w:lvlJc w:val="left"/>
+      <w:pPr>
+        <w:ind w:left="4320" w:hanging="360"/>
+      </w:pPr>
+      <w:rPr>
+        <w:rFonts w:ascii="Wingdings" w:hAnsi="Wingdings" w:hint="default"/>
+      </w:rPr>
+    </w:lvl>
+    <w:lvl w:ilvl="6" w:tplc="04090001" w:tentative="1">
+      <w:start w:val="1"/>
+      <w:numFmt w:val="bullet"/>
+      <w:lvlText w:val=""/>
+      <w:lvlJc w:val="left"/>
+      <w:pPr>
+        <w:ind w:left="5040" w:hanging="360"/>
+      </w:pPr>
+      <w:rPr>
+        <w:rFonts w:ascii="Symbol" w:hAnsi="Symbol" w:hint="default"/>
+      </w:rPr>
+    </w:lvl>
+    <w:lvl w:ilvl="7" w:tplc="04090003" w:tentative="1">
+      <w:start w:val="1"/>
+      <w:numFmt w:val="bullet"/>
+      <w:lvlText w:val="o"/>
+      <w:lvlJc w:val="left"/>
+      <w:pPr>
+        <w:ind w:left="5760" w:hanging="360"/>
+      </w:pPr>
+      <w:rPr>
+        <w:rFonts w:ascii="Courier New" w:hAnsi="Courier New" w:cs="Courier New" w:hint="default"/>
+      </w:rPr>
+    </w:lvl>
+    <w:lvl w:ilvl="8" w:tplc="04090005" w:tentative="1">
+      <w:start w:val="1"/>
+      <w:numFmt w:val="bullet"/>
+      <w:lvlText w:val=""/>
+      <w:lvlJc w:val="left"/>
+      <w:pPr>
+        <w:ind w:left="6480" w:hanging="360"/>
+      </w:pPr>
+      <w:rPr>
+        <w:rFonts w:ascii="Wingdings" w:hAnsi="Wingdings" w:hint="default"/>
+      </w:rPr>
+    </w:lvl>
+  </w:abstractNum>
+  <w:abstractNum w:abstractNumId="1" w15:restartNumberingAfterBreak="0">
     <w:nsid w:val="05E01DDC"/>
     <w:multiLevelType w:val="multilevel"/>
     <w:tmpl w:val="62EC6410"/>
@@ -7471,7 +8268,7 @@
       </w:rPr>
     </w:lvl>
   </w:abstractNum>
-  <w:abstractNum w:abstractNumId="1" w15:restartNumberingAfterBreak="0">
+  <w:abstractNum w:abstractNumId="2" w15:restartNumberingAfterBreak="0">
     <w:nsid w:val="07817E4E"/>
     <w:multiLevelType w:val="hybridMultilevel"/>
     <w:tmpl w:val="A4388794"/>
@@ -7584,7 +8381,7 @@
       </w:rPr>
     </w:lvl>
   </w:abstractNum>
-  <w:abstractNum w:abstractNumId="2" w15:restartNumberingAfterBreak="0">
+  <w:abstractNum w:abstractNumId="3" w15:restartNumberingAfterBreak="0">
     <w:nsid w:val="0E0506EA"/>
     <w:multiLevelType w:val="hybridMultilevel"/>
     <w:tmpl w:val="D7C67368"/>
@@ -7697,7 +8494,7 @@
       </w:rPr>
     </w:lvl>
   </w:abstractNum>
-  <w:abstractNum w:abstractNumId="3" w15:restartNumberingAfterBreak="0">
+  <w:abstractNum w:abstractNumId="4" w15:restartNumberingAfterBreak="0">
     <w:nsid w:val="0F3770E3"/>
     <w:multiLevelType w:val="multilevel"/>
     <w:tmpl w:val="1604DAA0"/>
@@ -7846,7 +8643,7 @@
       </w:rPr>
     </w:lvl>
   </w:abstractNum>
-  <w:abstractNum w:abstractNumId="4" w15:restartNumberingAfterBreak="0">
+  <w:abstractNum w:abstractNumId="5" w15:restartNumberingAfterBreak="0">
     <w:nsid w:val="1417764E"/>
     <w:multiLevelType w:val="multilevel"/>
     <w:tmpl w:val="AC80213E"/>
@@ -7995,7 +8792,7 @@
       </w:rPr>
     </w:lvl>
   </w:abstractNum>
-  <w:abstractNum w:abstractNumId="5" w15:restartNumberingAfterBreak="0">
+  <w:abstractNum w:abstractNumId="6" w15:restartNumberingAfterBreak="0">
     <w:nsid w:val="159E15BD"/>
     <w:multiLevelType w:val="multilevel"/>
     <w:tmpl w:val="5544796A"/>
@@ -8144,7 +8941,7 @@
       </w:rPr>
     </w:lvl>
   </w:abstractNum>
-  <w:abstractNum w:abstractNumId="6" w15:restartNumberingAfterBreak="0">
+  <w:abstractNum w:abstractNumId="7" w15:restartNumberingAfterBreak="0">
     <w:nsid w:val="181046F4"/>
     <w:multiLevelType w:val="hybridMultilevel"/>
     <w:tmpl w:val="78BAFB5C"/>
@@ -8257,7 +9054,7 @@
       </w:rPr>
     </w:lvl>
   </w:abstractNum>
-  <w:abstractNum w:abstractNumId="7" w15:restartNumberingAfterBreak="0">
+  <w:abstractNum w:abstractNumId="8" w15:restartNumberingAfterBreak="0">
     <w:nsid w:val="19521B88"/>
     <w:multiLevelType w:val="multilevel"/>
     <w:tmpl w:val="E95CFE8C"/>
@@ -8406,7 +9203,7 @@
       </w:rPr>
     </w:lvl>
   </w:abstractNum>
-  <w:abstractNum w:abstractNumId="8" w15:restartNumberingAfterBreak="0">
+  <w:abstractNum w:abstractNumId="9" w15:restartNumberingAfterBreak="0">
     <w:nsid w:val="1B943F6E"/>
     <w:multiLevelType w:val="multilevel"/>
     <w:tmpl w:val="5B6CAB70"/>
@@ -8555,7 +9352,7 @@
       </w:rPr>
     </w:lvl>
   </w:abstractNum>
-  <w:abstractNum w:abstractNumId="9" w15:restartNumberingAfterBreak="0">
+  <w:abstractNum w:abstractNumId="10" w15:restartNumberingAfterBreak="0">
     <w:nsid w:val="2E2E53A7"/>
     <w:multiLevelType w:val="hybridMultilevel"/>
     <w:tmpl w:val="C72A1FD4"/>
@@ -8668,7 +9465,120 @@
       </w:rPr>
     </w:lvl>
   </w:abstractNum>
-  <w:abstractNum w:abstractNumId="10" w15:restartNumberingAfterBreak="0">
+  <w:abstractNum w:abstractNumId="11" w15:restartNumberingAfterBreak="0">
+    <w:nsid w:val="2E953A49"/>
+    <w:multiLevelType w:val="hybridMultilevel"/>
+    <w:tmpl w:val="691A8F44"/>
+    <w:lvl w:ilvl="0" w:tplc="04090001">
+      <w:start w:val="1"/>
+      <w:numFmt w:val="bullet"/>
+      <w:lvlText w:val=""/>
+      <w:lvlJc w:val="left"/>
+      <w:pPr>
+        <w:ind w:left="1080" w:hanging="360"/>
+      </w:pPr>
+      <w:rPr>
+        <w:rFonts w:ascii="Symbol" w:hAnsi="Symbol" w:hint="default"/>
+      </w:rPr>
+    </w:lvl>
+    <w:lvl w:ilvl="1" w:tplc="04090003" w:tentative="1">
+      <w:start w:val="1"/>
+      <w:numFmt w:val="bullet"/>
+      <w:lvlText w:val="o"/>
+      <w:lvlJc w:val="left"/>
+      <w:pPr>
+        <w:ind w:left="1800" w:hanging="360"/>
+      </w:pPr>
+      <w:rPr>
+        <w:rFonts w:ascii="Courier New" w:hAnsi="Courier New" w:cs="Courier New" w:hint="default"/>
+      </w:rPr>
+    </w:lvl>
+    <w:lvl w:ilvl="2" w:tplc="04090005" w:tentative="1">
+      <w:start w:val="1"/>
+      <w:numFmt w:val="bullet"/>
+      <w:lvlText w:val=""/>
+      <w:lvlJc w:val="left"/>
+      <w:pPr>
+        <w:ind w:left="2520" w:hanging="360"/>
+      </w:pPr>
+      <w:rPr>
+        <w:rFonts w:ascii="Wingdings" w:hAnsi="Wingdings" w:hint="default"/>
+      </w:rPr>
+    </w:lvl>
+    <w:lvl w:ilvl="3" w:tplc="04090001" w:tentative="1">
+      <w:start w:val="1"/>
+      <w:numFmt w:val="bullet"/>
+      <w:lvlText w:val=""/>
+      <w:lvlJc w:val="left"/>
+      <w:pPr>
+        <w:ind w:left="3240" w:hanging="360"/>
+      </w:pPr>
+      <w:rPr>
+        <w:rFonts w:ascii="Symbol" w:hAnsi="Symbol" w:hint="default"/>
+      </w:rPr>
+    </w:lvl>
+    <w:lvl w:ilvl="4" w:tplc="04090003" w:tentative="1">
+      <w:start w:val="1"/>
+      <w:numFmt w:val="bullet"/>
+      <w:lvlText w:val="o"/>
+      <w:lvlJc w:val="left"/>
+      <w:pPr>
+        <w:ind w:left="3960" w:hanging="360"/>
+      </w:pPr>
+      <w:rPr>
+        <w:rFonts w:ascii="Courier New" w:hAnsi="Courier New" w:cs="Courier New" w:hint="default"/>
+      </w:rPr>
+    </w:lvl>
+    <w:lvl w:ilvl="5" w:tplc="04090005" w:tentative="1">
+      <w:start w:val="1"/>
+      <w:numFmt w:val="bullet"/>
+      <w:lvlText w:val=""/>
+      <w:lvlJc w:val="left"/>
+      <w:pPr>
+        <w:ind w:left="4680" w:hanging="360"/>
+      </w:pPr>
+      <w:rPr>
+        <w:rFonts w:ascii="Wingdings" w:hAnsi="Wingdings" w:hint="default"/>
+      </w:rPr>
+    </w:lvl>
+    <w:lvl w:ilvl="6" w:tplc="04090001" w:tentative="1">
+      <w:start w:val="1"/>
+      <w:numFmt w:val="bullet"/>
+      <w:lvlText w:val=""/>
+      <w:lvlJc w:val="left"/>
+      <w:pPr>
+        <w:ind w:left="5400" w:hanging="360"/>
+      </w:pPr>
+      <w:rPr>
+        <w:rFonts w:ascii="Symbol" w:hAnsi="Symbol" w:hint="default"/>
+      </w:rPr>
+    </w:lvl>
+    <w:lvl w:ilvl="7" w:tplc="04090003" w:tentative="1">
+      <w:start w:val="1"/>
+      <w:numFmt w:val="bullet"/>
+      <w:lvlText w:val="o"/>
+      <w:lvlJc w:val="left"/>
+      <w:pPr>
+        <w:ind w:left="6120" w:hanging="360"/>
+      </w:pPr>
+      <w:rPr>
+        <w:rFonts w:ascii="Courier New" w:hAnsi="Courier New" w:cs="Courier New" w:hint="default"/>
+      </w:rPr>
+    </w:lvl>
+    <w:lvl w:ilvl="8" w:tplc="04090005" w:tentative="1">
+      <w:start w:val="1"/>
+      <w:numFmt w:val="bullet"/>
+      <w:lvlText w:val=""/>
+      <w:lvlJc w:val="left"/>
+      <w:pPr>
+        <w:ind w:left="6840" w:hanging="360"/>
+      </w:pPr>
+      <w:rPr>
+        <w:rFonts w:ascii="Wingdings" w:hAnsi="Wingdings" w:hint="default"/>
+      </w:rPr>
+    </w:lvl>
+  </w:abstractNum>
+  <w:abstractNum w:abstractNumId="12" w15:restartNumberingAfterBreak="0">
     <w:nsid w:val="2EA070FC"/>
     <w:multiLevelType w:val="hybridMultilevel"/>
     <w:tmpl w:val="996060A8"/>
@@ -8781,7 +9691,7 @@
       </w:rPr>
     </w:lvl>
   </w:abstractNum>
-  <w:abstractNum w:abstractNumId="11" w15:restartNumberingAfterBreak="0">
+  <w:abstractNum w:abstractNumId="13" w15:restartNumberingAfterBreak="0">
     <w:nsid w:val="33494179"/>
     <w:multiLevelType w:val="hybridMultilevel"/>
     <w:tmpl w:val="14A0BA52"/>
@@ -8894,7 +9804,7 @@
       </w:rPr>
     </w:lvl>
   </w:abstractNum>
-  <w:abstractNum w:abstractNumId="12" w15:restartNumberingAfterBreak="0">
+  <w:abstractNum w:abstractNumId="14" w15:restartNumberingAfterBreak="0">
     <w:nsid w:val="363124B9"/>
     <w:multiLevelType w:val="hybridMultilevel"/>
     <w:tmpl w:val="EEC49E86"/>
@@ -9007,7 +9917,7 @@
       </w:rPr>
     </w:lvl>
   </w:abstractNum>
-  <w:abstractNum w:abstractNumId="13" w15:restartNumberingAfterBreak="0">
+  <w:abstractNum w:abstractNumId="15" w15:restartNumberingAfterBreak="0">
     <w:nsid w:val="38FE18B2"/>
     <w:multiLevelType w:val="hybridMultilevel"/>
     <w:tmpl w:val="2BCED602"/>
@@ -9120,7 +10030,7 @@
       </w:rPr>
     </w:lvl>
   </w:abstractNum>
-  <w:abstractNum w:abstractNumId="14" w15:restartNumberingAfterBreak="0">
+  <w:abstractNum w:abstractNumId="16" w15:restartNumberingAfterBreak="0">
     <w:nsid w:val="3D800587"/>
     <w:multiLevelType w:val="multilevel"/>
     <w:tmpl w:val="7B74B730"/>
@@ -9269,7 +10179,7 @@
       </w:rPr>
     </w:lvl>
   </w:abstractNum>
-  <w:abstractNum w:abstractNumId="15" w15:restartNumberingAfterBreak="0">
+  <w:abstractNum w:abstractNumId="17" w15:restartNumberingAfterBreak="0">
     <w:nsid w:val="3F223C53"/>
     <w:multiLevelType w:val="hybridMultilevel"/>
     <w:tmpl w:val="1AD000AC"/>
@@ -9382,7 +10292,7 @@
       </w:rPr>
     </w:lvl>
   </w:abstractNum>
-  <w:abstractNum w:abstractNumId="16" w15:restartNumberingAfterBreak="0">
+  <w:abstractNum w:abstractNumId="18" w15:restartNumberingAfterBreak="0">
     <w:nsid w:val="4304353D"/>
     <w:multiLevelType w:val="hybridMultilevel"/>
     <w:tmpl w:val="44F260D4"/>
@@ -9495,7 +10405,7 @@
       </w:rPr>
     </w:lvl>
   </w:abstractNum>
-  <w:abstractNum w:abstractNumId="17" w15:restartNumberingAfterBreak="0">
+  <w:abstractNum w:abstractNumId="19" w15:restartNumberingAfterBreak="0">
     <w:nsid w:val="45865EB3"/>
     <w:multiLevelType w:val="multilevel"/>
     <w:tmpl w:val="A712E3F0"/>
@@ -9644,7 +10554,7 @@
       </w:rPr>
     </w:lvl>
   </w:abstractNum>
-  <w:abstractNum w:abstractNumId="18" w15:restartNumberingAfterBreak="0">
+  <w:abstractNum w:abstractNumId="20" w15:restartNumberingAfterBreak="0">
     <w:nsid w:val="4BBE6CC6"/>
     <w:multiLevelType w:val="hybridMultilevel"/>
     <w:tmpl w:val="6CB83336"/>
@@ -9757,7 +10667,7 @@
       </w:rPr>
     </w:lvl>
   </w:abstractNum>
-  <w:abstractNum w:abstractNumId="19" w15:restartNumberingAfterBreak="0">
+  <w:abstractNum w:abstractNumId="21" w15:restartNumberingAfterBreak="0">
     <w:nsid w:val="4D352C21"/>
     <w:multiLevelType w:val="multilevel"/>
     <w:tmpl w:val="4448F2DA"/>
@@ -9906,7 +10816,7 @@
       </w:rPr>
     </w:lvl>
   </w:abstractNum>
-  <w:abstractNum w:abstractNumId="20" w15:restartNumberingAfterBreak="0">
+  <w:abstractNum w:abstractNumId="22" w15:restartNumberingAfterBreak="0">
     <w:nsid w:val="599B47AE"/>
     <w:multiLevelType w:val="hybridMultilevel"/>
     <w:tmpl w:val="4B520F04"/>
@@ -10019,7 +10929,7 @@
       </w:rPr>
     </w:lvl>
   </w:abstractNum>
-  <w:abstractNum w:abstractNumId="21" w15:restartNumberingAfterBreak="0">
+  <w:abstractNum w:abstractNumId="23" w15:restartNumberingAfterBreak="0">
     <w:nsid w:val="5B2E31C8"/>
     <w:multiLevelType w:val="multilevel"/>
     <w:tmpl w:val="19009F10"/>
@@ -10168,7 +11078,7 @@
       </w:rPr>
     </w:lvl>
   </w:abstractNum>
-  <w:abstractNum w:abstractNumId="22" w15:restartNumberingAfterBreak="0">
+  <w:abstractNum w:abstractNumId="24" w15:restartNumberingAfterBreak="0">
     <w:nsid w:val="5C207336"/>
     <w:multiLevelType w:val="multilevel"/>
     <w:tmpl w:val="7AE8B5B8"/>
@@ -10317,7 +11227,7 @@
       </w:rPr>
     </w:lvl>
   </w:abstractNum>
-  <w:abstractNum w:abstractNumId="23" w15:restartNumberingAfterBreak="0">
+  <w:abstractNum w:abstractNumId="25" w15:restartNumberingAfterBreak="0">
     <w:nsid w:val="5C8D440C"/>
     <w:multiLevelType w:val="hybridMultilevel"/>
     <w:tmpl w:val="03D8CA1C"/>
@@ -10430,7 +11340,7 @@
       </w:rPr>
     </w:lvl>
   </w:abstractNum>
-  <w:abstractNum w:abstractNumId="24" w15:restartNumberingAfterBreak="0">
+  <w:abstractNum w:abstractNumId="26" w15:restartNumberingAfterBreak="0">
     <w:nsid w:val="6372601D"/>
     <w:multiLevelType w:val="hybridMultilevel"/>
     <w:tmpl w:val="264EF0EE"/>
@@ -10543,7 +11453,7 @@
       </w:rPr>
     </w:lvl>
   </w:abstractNum>
-  <w:abstractNum w:abstractNumId="25" w15:restartNumberingAfterBreak="0">
+  <w:abstractNum w:abstractNumId="27" w15:restartNumberingAfterBreak="0">
     <w:nsid w:val="666464DD"/>
     <w:multiLevelType w:val="multilevel"/>
     <w:tmpl w:val="7C4275FE"/>
@@ -10692,7 +11602,7 @@
       </w:rPr>
     </w:lvl>
   </w:abstractNum>
-  <w:abstractNum w:abstractNumId="26" w15:restartNumberingAfterBreak="0">
+  <w:abstractNum w:abstractNumId="28" w15:restartNumberingAfterBreak="0">
     <w:nsid w:val="67073B88"/>
     <w:multiLevelType w:val="multilevel"/>
     <w:tmpl w:val="3F66B51E"/>
@@ -10841,7 +11751,7 @@
       </w:rPr>
     </w:lvl>
   </w:abstractNum>
-  <w:abstractNum w:abstractNumId="27" w15:restartNumberingAfterBreak="0">
+  <w:abstractNum w:abstractNumId="29" w15:restartNumberingAfterBreak="0">
     <w:nsid w:val="6C193960"/>
     <w:multiLevelType w:val="hybridMultilevel"/>
     <w:tmpl w:val="94C49318"/>
@@ -10954,7 +11864,7 @@
       </w:rPr>
     </w:lvl>
   </w:abstractNum>
-  <w:abstractNum w:abstractNumId="28" w15:restartNumberingAfterBreak="0">
+  <w:abstractNum w:abstractNumId="30" w15:restartNumberingAfterBreak="0">
     <w:nsid w:val="6F12492D"/>
     <w:multiLevelType w:val="multilevel"/>
     <w:tmpl w:val="FCFE383A"/>
@@ -11067,7 +11977,7 @@
       </w:pPr>
     </w:lvl>
   </w:abstractNum>
-  <w:abstractNum w:abstractNumId="29" w15:restartNumberingAfterBreak="0">
+  <w:abstractNum w:abstractNumId="31" w15:restartNumberingAfterBreak="0">
     <w:nsid w:val="74A36B16"/>
     <w:multiLevelType w:val="multilevel"/>
     <w:tmpl w:val="01EE8AB2"/>
@@ -11216,7 +12126,7 @@
       </w:rPr>
     </w:lvl>
   </w:abstractNum>
-  <w:abstractNum w:abstractNumId="30" w15:restartNumberingAfterBreak="0">
+  <w:abstractNum w:abstractNumId="32" w15:restartNumberingAfterBreak="0">
     <w:nsid w:val="79F448B5"/>
     <w:multiLevelType w:val="multilevel"/>
     <w:tmpl w:val="0EBEE1A8"/>
@@ -11366,97 +12276,103 @@
     </w:lvl>
   </w:abstractNum>
   <w:num w:numId="1" w16cid:durableId="1490511708">
+    <w:abstractNumId w:val="4"/>
+  </w:num>
+  <w:num w:numId="2" w16cid:durableId="1022316225">
+    <w:abstractNumId w:val="9"/>
+  </w:num>
+  <w:num w:numId="3" w16cid:durableId="1669938194">
+    <w:abstractNumId w:val="24"/>
+  </w:num>
+  <w:num w:numId="4" w16cid:durableId="1578437833">
+    <w:abstractNumId w:val="23"/>
+  </w:num>
+  <w:num w:numId="5" w16cid:durableId="707683959">
+    <w:abstractNumId w:val="12"/>
+  </w:num>
+  <w:num w:numId="6" w16cid:durableId="1863325566">
+    <w:abstractNumId w:val="29"/>
+  </w:num>
+  <w:num w:numId="7" w16cid:durableId="713044018">
+    <w:abstractNumId w:val="1"/>
+  </w:num>
+  <w:num w:numId="8" w16cid:durableId="2015186493">
+    <w:abstractNumId w:val="27"/>
+  </w:num>
+  <w:num w:numId="9" w16cid:durableId="43217086">
+    <w:abstractNumId w:val="19"/>
+  </w:num>
+  <w:num w:numId="10" w16cid:durableId="867260984">
+    <w:abstractNumId w:val="32"/>
+  </w:num>
+  <w:num w:numId="11" w16cid:durableId="895511860">
+    <w:abstractNumId w:val="30"/>
+  </w:num>
+  <w:num w:numId="12" w16cid:durableId="1904679235">
+    <w:abstractNumId w:val="8"/>
+  </w:num>
+  <w:num w:numId="13" w16cid:durableId="15231117">
+    <w:abstractNumId w:val="14"/>
+  </w:num>
+  <w:num w:numId="14" w16cid:durableId="1522353398">
+    <w:abstractNumId w:val="5"/>
+  </w:num>
+  <w:num w:numId="15" w16cid:durableId="1078406525">
+    <w:abstractNumId w:val="25"/>
+  </w:num>
+  <w:num w:numId="16" w16cid:durableId="577135293">
+    <w:abstractNumId w:val="21"/>
+  </w:num>
+  <w:num w:numId="17" w16cid:durableId="1140222546">
+    <w:abstractNumId w:val="2"/>
+  </w:num>
+  <w:num w:numId="18" w16cid:durableId="177428756">
+    <w:abstractNumId w:val="10"/>
+  </w:num>
+  <w:num w:numId="19" w16cid:durableId="1597127595">
+    <w:abstractNumId w:val="22"/>
+  </w:num>
+  <w:num w:numId="20" w16cid:durableId="177353041">
+    <w:abstractNumId w:val="13"/>
+  </w:num>
+  <w:num w:numId="21" w16cid:durableId="1224483730">
+    <w:abstractNumId w:val="17"/>
+  </w:num>
+  <w:num w:numId="22" w16cid:durableId="1622151162">
     <w:abstractNumId w:val="3"/>
   </w:num>
-  <w:num w:numId="2" w16cid:durableId="1022316225">
-    <w:abstractNumId w:val="8"/>
+  <w:num w:numId="23" w16cid:durableId="2037192256">
+    <w:abstractNumId w:val="20"/>
   </w:num>
-  <w:num w:numId="3" w16cid:durableId="1669938194">
-    <w:abstractNumId w:val="22"/>
+  <w:num w:numId="24" w16cid:durableId="1422527482">
+    <w:abstractNumId w:val="15"/>
   </w:num>
-  <w:num w:numId="4" w16cid:durableId="1578437833">
-    <w:abstractNumId w:val="21"/>
+  <w:num w:numId="25" w16cid:durableId="1257832653">
+    <w:abstractNumId w:val="26"/>
   </w:num>
-  <w:num w:numId="5" w16cid:durableId="707683959">
-    <w:abstractNumId w:val="10"/>
+  <w:num w:numId="26" w16cid:durableId="430318563">
+    <w:abstractNumId w:val="16"/>
   </w:num>
-  <w:num w:numId="6" w16cid:durableId="1863325566">
-    <w:abstractNumId w:val="27"/>
+  <w:num w:numId="27" w16cid:durableId="660738141">
+    <w:abstractNumId w:val="31"/>
   </w:num>
-  <w:num w:numId="7" w16cid:durableId="713044018">
+  <w:num w:numId="28" w16cid:durableId="2146970731">
+    <w:abstractNumId w:val="18"/>
+  </w:num>
+  <w:num w:numId="29" w16cid:durableId="2024629351">
+    <w:abstractNumId w:val="7"/>
+  </w:num>
+  <w:num w:numId="30" w16cid:durableId="1736467744">
+    <w:abstractNumId w:val="28"/>
+  </w:num>
+  <w:num w:numId="31" w16cid:durableId="649789809">
+    <w:abstractNumId w:val="6"/>
+  </w:num>
+  <w:num w:numId="32" w16cid:durableId="803161629">
     <w:abstractNumId w:val="0"/>
   </w:num>
-  <w:num w:numId="8" w16cid:durableId="2015186493">
-    <w:abstractNumId w:val="25"/>
-  </w:num>
-  <w:num w:numId="9" w16cid:durableId="43217086">
-    <w:abstractNumId w:val="17"/>
-  </w:num>
-  <w:num w:numId="10" w16cid:durableId="867260984">
-    <w:abstractNumId w:val="30"/>
-  </w:num>
-  <w:num w:numId="11" w16cid:durableId="895511860">
-    <w:abstractNumId w:val="28"/>
-  </w:num>
-  <w:num w:numId="12" w16cid:durableId="1904679235">
-    <w:abstractNumId w:val="7"/>
-  </w:num>
-  <w:num w:numId="13" w16cid:durableId="15231117">
-    <w:abstractNumId w:val="12"/>
-  </w:num>
-  <w:num w:numId="14" w16cid:durableId="1522353398">
-    <w:abstractNumId w:val="4"/>
-  </w:num>
-  <w:num w:numId="15" w16cid:durableId="1078406525">
-    <w:abstractNumId w:val="23"/>
-  </w:num>
-  <w:num w:numId="16" w16cid:durableId="577135293">
-    <w:abstractNumId w:val="19"/>
-  </w:num>
-  <w:num w:numId="17" w16cid:durableId="1140222546">
-    <w:abstractNumId w:val="1"/>
-  </w:num>
-  <w:num w:numId="18" w16cid:durableId="177428756">
-    <w:abstractNumId w:val="9"/>
-  </w:num>
-  <w:num w:numId="19" w16cid:durableId="1597127595">
-    <w:abstractNumId w:val="20"/>
-  </w:num>
-  <w:num w:numId="20" w16cid:durableId="177353041">
+  <w:num w:numId="33" w16cid:durableId="491603726">
     <w:abstractNumId w:val="11"/>
-  </w:num>
-  <w:num w:numId="21" w16cid:durableId="1224483730">
-    <w:abstractNumId w:val="15"/>
-  </w:num>
-  <w:num w:numId="22" w16cid:durableId="1622151162">
-    <w:abstractNumId w:val="2"/>
-  </w:num>
-  <w:num w:numId="23" w16cid:durableId="2037192256">
-    <w:abstractNumId w:val="18"/>
-  </w:num>
-  <w:num w:numId="24" w16cid:durableId="1422527482">
-    <w:abstractNumId w:val="13"/>
-  </w:num>
-  <w:num w:numId="25" w16cid:durableId="1257832653">
-    <w:abstractNumId w:val="24"/>
-  </w:num>
-  <w:num w:numId="26" w16cid:durableId="430318563">
-    <w:abstractNumId w:val="14"/>
-  </w:num>
-  <w:num w:numId="27" w16cid:durableId="660738141">
-    <w:abstractNumId w:val="29"/>
-  </w:num>
-  <w:num w:numId="28" w16cid:durableId="2146970731">
-    <w:abstractNumId w:val="16"/>
-  </w:num>
-  <w:num w:numId="29" w16cid:durableId="2024629351">
-    <w:abstractNumId w:val="6"/>
-  </w:num>
-  <w:num w:numId="30" w16cid:durableId="1736467744">
-    <w:abstractNumId w:val="26"/>
-  </w:num>
-  <w:num w:numId="31" w16cid:durableId="649789809">
-    <w:abstractNumId w:val="5"/>
   </w:num>
 </w:numbering>
 </file>
@@ -11861,7 +12777,7 @@
   <w:style w:type="paragraph" w:default="1" w:styleId="Normal">
     <w:name w:val="Normal"/>
     <w:qFormat/>
-    <w:rsid w:val="00D10191"/>
+    <w:rsid w:val="00571DB6"/>
     <w:pPr>
       <w:spacing w:after="0" w:line="240" w:lineRule="auto"/>
     </w:pPr>

</xml_diff>

<commit_message>
update documentation and UI mockups with recent changes, add new images for admin panel, error pages, and loading animations
</commit_message>
<xml_diff>
--- a/Documents/PackTrack-Documentation.docx
+++ b/Documents/PackTrack-Documentation.docx
@@ -920,18 +920,8 @@
           <w:szCs w:val="26"/>
         </w:rPr>
         <w:tab/>
-      </w:r>
-      <w:proofErr w:type="gramStart"/>
-      <w:r>
-        <w:rPr>
-          <w:rFonts w:asciiTheme="majorBidi" w:hAnsiTheme="majorBidi" w:cstheme="majorBidi"/>
-          <w:b w:val="0"/>
-          <w:bCs w:val="0"/>
-          <w:szCs w:val="26"/>
-        </w:rPr>
         <w:t>1</w:t>
       </w:r>
-      <w:proofErr w:type="gramEnd"/>
     </w:p>
     <w:p>
       <w:pPr>
@@ -984,18 +974,8 @@
           <w:szCs w:val="26"/>
         </w:rPr>
         <w:tab/>
-      </w:r>
-      <w:proofErr w:type="gramStart"/>
-      <w:r>
-        <w:rPr>
-          <w:rFonts w:asciiTheme="majorBidi" w:hAnsiTheme="majorBidi" w:cstheme="majorBidi"/>
-          <w:b w:val="0"/>
-          <w:bCs w:val="0"/>
-          <w:szCs w:val="26"/>
-        </w:rPr>
         <w:t>1</w:t>
       </w:r>
-      <w:proofErr w:type="gramEnd"/>
     </w:p>
     <w:p>
       <w:pPr>
@@ -1057,18 +1037,8 @@
           <w:szCs w:val="26"/>
         </w:rPr>
         <w:tab/>
-      </w:r>
-      <w:proofErr w:type="gramStart"/>
-      <w:r>
-        <w:rPr>
-          <w:rFonts w:asciiTheme="majorBidi" w:hAnsiTheme="majorBidi" w:cstheme="majorBidi"/>
-          <w:b w:val="0"/>
-          <w:bCs w:val="0"/>
-          <w:szCs w:val="26"/>
-        </w:rPr>
         <w:t>1</w:t>
       </w:r>
-      <w:proofErr w:type="gramEnd"/>
     </w:p>
     <w:p>
       <w:pPr>
@@ -1104,7 +1074,6 @@
         </w:rPr>
         <w:tab/>
       </w:r>
-      <w:proofErr w:type="gramStart"/>
       <w:r>
         <w:rPr>
           <w:rFonts w:asciiTheme="majorBidi" w:hAnsiTheme="majorBidi" w:cstheme="majorBidi"/>
@@ -1114,7 +1083,6 @@
         </w:rPr>
         <w:t>1</w:t>
       </w:r>
-      <w:proofErr w:type="gramEnd"/>
       <w:r>
         <w:rPr>
           <w:rFonts w:asciiTheme="majorBidi" w:hAnsiTheme="majorBidi" w:cstheme="majorBidi"/>
@@ -1174,7 +1142,6 @@
         </w:rPr>
         <w:tab/>
       </w:r>
-      <w:proofErr w:type="gramStart"/>
       <w:r>
         <w:rPr>
           <w:rFonts w:asciiTheme="majorBidi" w:hAnsiTheme="majorBidi" w:cstheme="majorBidi"/>
@@ -1184,7 +1151,6 @@
         </w:rPr>
         <w:t>2</w:t>
       </w:r>
-      <w:proofErr w:type="gramEnd"/>
     </w:p>
     <w:p>
       <w:pPr>
@@ -1266,7 +1232,6 @@
         </w:rPr>
         <w:tab/>
       </w:r>
-      <w:proofErr w:type="gramStart"/>
       <w:r>
         <w:rPr>
           <w:rFonts w:asciiTheme="majorBidi" w:hAnsiTheme="majorBidi" w:cstheme="majorBidi"/>
@@ -1276,7 +1241,6 @@
         </w:rPr>
         <w:t>3</w:t>
       </w:r>
-      <w:proofErr w:type="gramEnd"/>
     </w:p>
     <w:p>
       <w:pPr>
@@ -1348,7 +1312,6 @@
         </w:rPr>
         <w:tab/>
       </w:r>
-      <w:proofErr w:type="gramStart"/>
       <w:r>
         <w:rPr>
           <w:rFonts w:asciiTheme="majorBidi" w:hAnsiTheme="majorBidi" w:cstheme="majorBidi"/>
@@ -1358,7 +1321,6 @@
         </w:rPr>
         <w:t>3</w:t>
       </w:r>
-      <w:proofErr w:type="gramEnd"/>
     </w:p>
     <w:p>
       <w:pPr>
@@ -1413,7 +1375,6 @@
         </w:rPr>
         <w:tab/>
       </w:r>
-      <w:proofErr w:type="gramStart"/>
       <w:r>
         <w:rPr>
           <w:rFonts w:asciiTheme="majorBidi" w:hAnsiTheme="majorBidi" w:cstheme="majorBidi"/>
@@ -1423,7 +1384,6 @@
         </w:rPr>
         <w:t>3</w:t>
       </w:r>
-      <w:proofErr w:type="gramEnd"/>
     </w:p>
     <w:p>
       <w:pPr>
@@ -1477,7 +1437,6 @@
         </w:rPr>
         <w:tab/>
       </w:r>
-      <w:proofErr w:type="gramStart"/>
       <w:r>
         <w:rPr>
           <w:rFonts w:asciiTheme="majorBidi" w:hAnsiTheme="majorBidi" w:cstheme="majorBidi"/>
@@ -1487,7 +1446,6 @@
         </w:rPr>
         <w:t>4</w:t>
       </w:r>
-      <w:proofErr w:type="gramEnd"/>
     </w:p>
     <w:p>
       <w:pPr>
@@ -1541,7 +1499,6 @@
         </w:rPr>
         <w:tab/>
       </w:r>
-      <w:proofErr w:type="gramStart"/>
       <w:r>
         <w:rPr>
           <w:rFonts w:asciiTheme="majorBidi" w:hAnsiTheme="majorBidi" w:cstheme="majorBidi"/>
@@ -1551,7 +1508,6 @@
         </w:rPr>
         <w:t>4</w:t>
       </w:r>
-      <w:proofErr w:type="gramEnd"/>
     </w:p>
     <w:p>
       <w:pPr>
@@ -1605,7 +1561,6 @@
         </w:rPr>
         <w:tab/>
       </w:r>
-      <w:proofErr w:type="gramStart"/>
       <w:r>
         <w:rPr>
           <w:rFonts w:asciiTheme="majorBidi" w:hAnsiTheme="majorBidi" w:cstheme="majorBidi"/>
@@ -1615,7 +1570,6 @@
         </w:rPr>
         <w:t>5</w:t>
       </w:r>
-      <w:proofErr w:type="gramEnd"/>
     </w:p>
     <w:p>
       <w:pPr>
@@ -1696,29 +1650,7 @@
             <w:smallCaps/>
             <w:szCs w:val="26"/>
           </w:rPr>
-          <w:t>SYS</w:t>
-        </w:r>
-        <w:r>
-          <w:rPr>
-            <w:rStyle w:val="Hyperlink"/>
-            <w:rFonts w:asciiTheme="majorBidi" w:hAnsiTheme="majorBidi" w:cstheme="majorBidi"/>
-            <w:b w:val="0"/>
-            <w:bCs w:val="0"/>
-            <w:smallCaps/>
-            <w:szCs w:val="26"/>
-          </w:rPr>
-          <w:t>T</w:t>
-        </w:r>
-        <w:r>
-          <w:rPr>
-            <w:rStyle w:val="Hyperlink"/>
-            <w:rFonts w:asciiTheme="majorBidi" w:hAnsiTheme="majorBidi" w:cstheme="majorBidi"/>
-            <w:b w:val="0"/>
-            <w:bCs w:val="0"/>
-            <w:smallCaps/>
-            <w:szCs w:val="26"/>
-          </w:rPr>
-          <w:t xml:space="preserve">EM ANALYSIS AND DESIGN </w:t>
+          <w:t xml:space="preserve">SYSTEM ANALYSIS AND DESIGN </w:t>
         </w:r>
       </w:hyperlink>
       <w:r>
@@ -1730,7 +1662,6 @@
         </w:rPr>
         <w:tab/>
       </w:r>
-      <w:proofErr w:type="gramStart"/>
       <w:r>
         <w:rPr>
           <w:rFonts w:asciiTheme="majorBidi" w:hAnsiTheme="majorBidi" w:cstheme="majorBidi"/>
@@ -1740,7 +1671,6 @@
         </w:rPr>
         <w:t>6</w:t>
       </w:r>
-      <w:proofErr w:type="gramEnd"/>
     </w:p>
     <w:p>
       <w:pPr>
@@ -1821,7 +1751,6 @@
         </w:rPr>
         <w:tab/>
       </w:r>
-      <w:proofErr w:type="gramStart"/>
       <w:r>
         <w:rPr>
           <w:rFonts w:asciiTheme="majorBidi" w:hAnsiTheme="majorBidi" w:cstheme="majorBidi"/>
@@ -1831,7 +1760,6 @@
         </w:rPr>
         <w:t>6</w:t>
       </w:r>
-      <w:proofErr w:type="gramEnd"/>
     </w:p>
     <w:p>
       <w:pPr>
@@ -1885,7 +1813,6 @@
         </w:rPr>
         <w:tab/>
       </w:r>
-      <w:proofErr w:type="gramStart"/>
       <w:r>
         <w:rPr>
           <w:rFonts w:asciiTheme="majorBidi" w:hAnsiTheme="majorBidi" w:cstheme="majorBidi"/>
@@ -1895,7 +1822,6 @@
         </w:rPr>
         <w:t>7</w:t>
       </w:r>
-      <w:proofErr w:type="gramEnd"/>
     </w:p>
     <w:p>
       <w:pPr>
@@ -1958,7 +1884,6 @@
         </w:rPr>
         <w:tab/>
       </w:r>
-      <w:proofErr w:type="gramStart"/>
       <w:r>
         <w:rPr>
           <w:rFonts w:asciiTheme="majorBidi" w:hAnsiTheme="majorBidi" w:cstheme="majorBidi"/>
@@ -1968,7 +1893,6 @@
         </w:rPr>
         <w:t>8</w:t>
       </w:r>
-      <w:proofErr w:type="gramEnd"/>
     </w:p>
     <w:p>
       <w:pPr>
@@ -2036,7 +1960,6 @@
         </w:rPr>
         <w:tab/>
       </w:r>
-      <w:proofErr w:type="gramStart"/>
       <w:r>
         <w:rPr>
           <w:rFonts w:asciiTheme="majorBidi" w:hAnsiTheme="majorBidi" w:cstheme="majorBidi"/>
@@ -2046,7 +1969,6 @@
         </w:rPr>
         <w:t>8</w:t>
       </w:r>
-      <w:proofErr w:type="gramEnd"/>
     </w:p>
     <w:p>
       <w:pPr>
@@ -2109,7 +2031,6 @@
         </w:rPr>
         <w:tab/>
       </w:r>
-      <w:proofErr w:type="gramStart"/>
       <w:r>
         <w:rPr>
           <w:rFonts w:asciiTheme="majorBidi" w:hAnsiTheme="majorBidi" w:cstheme="majorBidi"/>
@@ -2119,7 +2040,6 @@
         </w:rPr>
         <w:t>9</w:t>
       </w:r>
-      <w:proofErr w:type="gramEnd"/>
     </w:p>
     <w:p>
       <w:pPr>
@@ -2191,7 +2111,6 @@
         </w:rPr>
         <w:tab/>
       </w:r>
-      <w:proofErr w:type="gramStart"/>
       <w:r>
         <w:rPr>
           <w:rFonts w:asciiTheme="majorBidi" w:hAnsiTheme="majorBidi" w:cstheme="majorBidi"/>
@@ -2201,7 +2120,6 @@
         </w:rPr>
         <w:t>10</w:t>
       </w:r>
-      <w:proofErr w:type="gramEnd"/>
     </w:p>
     <w:p/>
     <w:p/>
@@ -2464,21 +2382,7 @@
         <w:rPr>
           <w:rFonts w:asciiTheme="majorBidi" w:hAnsiTheme="majorBidi" w:cstheme="majorBidi"/>
         </w:rPr>
-        <w:t xml:space="preserve"> system </w:t>
-      </w:r>
-      <w:proofErr w:type="gramStart"/>
-      <w:r>
-        <w:rPr>
-          <w:rFonts w:asciiTheme="majorBidi" w:hAnsiTheme="majorBidi" w:cstheme="majorBidi"/>
-        </w:rPr>
-        <w:t>is designed</w:t>
-      </w:r>
-      <w:proofErr w:type="gramEnd"/>
-      <w:r>
-        <w:rPr>
-          <w:rFonts w:asciiTheme="majorBidi" w:hAnsiTheme="majorBidi" w:cstheme="majorBidi"/>
-        </w:rPr>
-        <w:t xml:space="preserve"> to fill this gap by providing a centralized, web-based solution that helps users manage, track, and analyze their personal deliveries. It acts as a personal delivery dashboard where users can log shipments, receive real-time status updates via courier APIs, and get value-added content like packaging or motivation-related tips.</w:t>
+        <w:t xml:space="preserve"> system is designed to fill this gap by providing a centralized, web-based solution that helps users manage, track, and analyze their personal deliveries. It acts as a personal delivery dashboard where users can log shipments, receive real-time status updates via courier APIs, and get value-added content like packaging or motivation-related tips.</w:t>
       </w:r>
     </w:p>
     <w:p>
@@ -2810,21 +2714,7 @@
         <w:rPr>
           <w:rFonts w:asciiTheme="majorBidi" w:hAnsiTheme="majorBidi" w:cstheme="majorBidi"/>
         </w:rPr>
-        <w:t xml:space="preserve">The scope of the PackTrack project </w:t>
-      </w:r>
-      <w:proofErr w:type="gramStart"/>
-      <w:r>
-        <w:rPr>
-          <w:rFonts w:asciiTheme="majorBidi" w:hAnsiTheme="majorBidi" w:cstheme="majorBidi"/>
-        </w:rPr>
-        <w:t>is centered</w:t>
-      </w:r>
-      <w:proofErr w:type="gramEnd"/>
-      <w:r>
-        <w:rPr>
-          <w:rFonts w:asciiTheme="majorBidi" w:hAnsiTheme="majorBidi" w:cstheme="majorBidi"/>
-        </w:rPr>
-        <w:t xml:space="preserve"> on building a full-stack web application that serves the needs of individuals who regularly receive deliveries. The system will include both </w:t>
+        <w:t xml:space="preserve">The scope of the PackTrack project is centered on building a full-stack web application that serves the needs of individuals who regularly receive deliveries. The system will include both </w:t>
       </w:r>
       <w:r>
         <w:rPr>
@@ -3230,29 +3120,18 @@
       <w:bookmarkStart w:id="13" w:name="_2.2_Limitations_of"/>
       <w:bookmarkEnd w:id="13"/>
       <w:r>
-        <w:t>The Pack</w:t>
+        <w:t xml:space="preserve">The </w:t>
+      </w:r>
+      <w:proofErr w:type="spellStart"/>
+      <w:r>
+        <w:t>Pack</w:t>
       </w:r>
       <w:r>
         <w:t>Track</w:t>
       </w:r>
-      <w:r>
-        <w:t xml:space="preserve"> project will </w:t>
-      </w:r>
-      <w:proofErr w:type="gramStart"/>
-      <w:r>
-        <w:t>be developed</w:t>
-      </w:r>
-      <w:proofErr w:type="gramEnd"/>
-      <w:r>
-        <w:t xml:space="preserve"> over </w:t>
-      </w:r>
-      <w:proofErr w:type="gramStart"/>
-      <w:r>
-        <w:t>several</w:t>
-      </w:r>
-      <w:proofErr w:type="gramEnd"/>
-      <w:r>
-        <w:t xml:space="preserve"> stages, following a structured timeline to ensure efficient progress and timely delivery. The project team has divided the tasks across planning, analysis, design, implementation, testing, and deployment phases.</w:t>
+      <w:proofErr w:type="spellEnd"/>
+      <w:r>
+        <w:t xml:space="preserve"> project will be developed over several stages, following a structured timeline to ensure efficient progress and timely delivery. The project team has divided the tasks across planning, analysis, design, implementation, testing, and deployment phases.</w:t>
       </w:r>
     </w:p>
     <w:p>
@@ -3278,7 +3157,23 @@
           <w:b w:val="0"/>
           <w:bCs w:val="0"/>
         </w:rPr>
-        <w:t xml:space="preserve"> PackTrack Gantt Chart</w:t>
+        <w:t xml:space="preserve"> </w:t>
+      </w:r>
+      <w:proofErr w:type="spellStart"/>
+      <w:r>
+        <w:rPr>
+          <w:b w:val="0"/>
+          <w:bCs w:val="0"/>
+        </w:rPr>
+        <w:t>PackTrack</w:t>
+      </w:r>
+      <w:proofErr w:type="spellEnd"/>
+      <w:r>
+        <w:rPr>
+          <w:b w:val="0"/>
+          <w:bCs w:val="0"/>
+        </w:rPr>
+        <w:t xml:space="preserve"> Gantt Chart</w:t>
       </w:r>
     </w:p>
     <w:p>
@@ -3602,23 +3497,7 @@
           <w:b w:val="0"/>
           <w:bCs w:val="0"/>
         </w:rPr>
-        <w:t xml:space="preserve">Smart Tips &amp; Quotes: Random tips or quotes related to packaging, motivation, or delivery </w:t>
-      </w:r>
-      <w:proofErr w:type="gramStart"/>
-      <w:r>
-        <w:rPr>
-          <w:b w:val="0"/>
-          <w:bCs w:val="0"/>
-        </w:rPr>
-        <w:t>are shown</w:t>
-      </w:r>
-      <w:proofErr w:type="gramEnd"/>
-      <w:r>
-        <w:rPr>
-          <w:b w:val="0"/>
-          <w:bCs w:val="0"/>
-        </w:rPr>
-        <w:t xml:space="preserve"> to users. </w:t>
+        <w:t xml:space="preserve">Smart Tips &amp; Quotes: Random tips or quotes related to packaging, motivation, or delivery are shown to users. </w:t>
       </w:r>
     </w:p>
     <w:p>
@@ -4007,29 +3886,7 @@
           <w:sz w:val="24"/>
           <w:szCs w:val="24"/>
         </w:rPr>
-        <w:t xml:space="preserve">which enables the system to </w:t>
-      </w:r>
-      <w:proofErr w:type="gramStart"/>
-      <w:r>
-        <w:rPr>
-          <w:rFonts w:asciiTheme="majorBidi" w:hAnsiTheme="majorBidi" w:cstheme="majorBidi"/>
-          <w:b w:val="0"/>
-          <w:bCs w:val="0"/>
-          <w:sz w:val="24"/>
-          <w:szCs w:val="24"/>
-        </w:rPr>
-        <w:t>be built</w:t>
-      </w:r>
-      <w:proofErr w:type="gramEnd"/>
-      <w:r>
-        <w:rPr>
-          <w:rFonts w:asciiTheme="majorBidi" w:hAnsiTheme="majorBidi" w:cstheme="majorBidi"/>
-          <w:b w:val="0"/>
-          <w:bCs w:val="0"/>
-          <w:sz w:val="24"/>
-          <w:szCs w:val="24"/>
-        </w:rPr>
-        <w:t xml:space="preserve"> and delivered in structured increments. This approach is well-suited for the project as it allows:</w:t>
+        <w:t>which enables the system to be built and delivered in structured increments. This approach is well-suited for the project as it allows:</w:t>
       </w:r>
     </w:p>
     <w:p>
@@ -4053,27 +3910,7 @@
           <w:bCs w:val="0"/>
           <w:szCs w:val="26"/>
         </w:rPr>
-        <w:t xml:space="preserve">Step-by-step feature development to ensure functionality </w:t>
-      </w:r>
-      <w:proofErr w:type="gramStart"/>
-      <w:r>
-        <w:rPr>
-          <w:rFonts w:asciiTheme="majorBidi" w:hAnsiTheme="majorBidi" w:cstheme="majorBidi"/>
-          <w:b w:val="0"/>
-          <w:bCs w:val="0"/>
-          <w:szCs w:val="26"/>
-        </w:rPr>
-        <w:t>is built</w:t>
-      </w:r>
-      <w:proofErr w:type="gramEnd"/>
-      <w:r>
-        <w:rPr>
-          <w:rFonts w:asciiTheme="majorBidi" w:hAnsiTheme="majorBidi" w:cstheme="majorBidi"/>
-          <w:b w:val="0"/>
-          <w:bCs w:val="0"/>
-          <w:szCs w:val="26"/>
-        </w:rPr>
-        <w:t xml:space="preserve"> gradually. </w:t>
+        <w:t xml:space="preserve">Step-by-step feature development to ensure functionality is built gradually. </w:t>
       </w:r>
     </w:p>
     <w:p>
@@ -4389,8 +4226,8 @@
           <w:rFonts w:asciiTheme="majorBidi" w:hAnsiTheme="majorBidi" w:cstheme="majorBidi"/>
         </w:rPr>
       </w:pPr>
-      <w:bookmarkStart w:id="20" w:name="_Hlk200156500"/>
-      <w:bookmarkStart w:id="21" w:name="_Hlk200156539"/>
+      <w:bookmarkStart w:id="20" w:name="_Hlk200156539"/>
+      <w:bookmarkStart w:id="21" w:name="_Hlk200156500"/>
       <w:r>
         <w:rPr>
           <w:rFonts w:asciiTheme="majorBidi" w:hAnsiTheme="majorBidi" w:cstheme="majorBidi"/>
@@ -4411,37 +4248,9 @@
         <w:rPr>
           <w:rFonts w:asciiTheme="majorBidi" w:hAnsiTheme="majorBidi" w:cstheme="majorBidi"/>
         </w:rPr>
-        <w:t xml:space="preserve"> illustrates the system architecture of the PackTrack platform, presenting a high-level view of its layered structure and component interactions. The architecture </w:t>
-      </w:r>
-      <w:proofErr w:type="gramStart"/>
-      <w:r>
-        <w:rPr>
-          <w:rFonts w:asciiTheme="majorBidi" w:hAnsiTheme="majorBidi" w:cstheme="majorBidi"/>
-        </w:rPr>
-        <w:t>is divided</w:t>
-      </w:r>
-      <w:proofErr w:type="gramEnd"/>
-      <w:r>
-        <w:rPr>
-          <w:rFonts w:asciiTheme="majorBidi" w:hAnsiTheme="majorBidi" w:cstheme="majorBidi"/>
-        </w:rPr>
-        <w:t xml:space="preserve"> into five main layers: Client, API Controller, Middleware, Model, and Database. Each layer plays a distinct role in managing requests, processing data, and ensuring secure and efficient communication between the frontend and backend. The system </w:t>
-      </w:r>
-      <w:proofErr w:type="gramStart"/>
-      <w:r>
-        <w:rPr>
-          <w:rFonts w:asciiTheme="majorBidi" w:hAnsiTheme="majorBidi" w:cstheme="majorBidi"/>
-        </w:rPr>
-        <w:t>is also containerized</w:t>
-      </w:r>
-      <w:proofErr w:type="gramEnd"/>
-      <w:r>
-        <w:rPr>
-          <w:rFonts w:asciiTheme="majorBidi" w:hAnsiTheme="majorBidi" w:cstheme="majorBidi"/>
-        </w:rPr>
-        <w:t xml:space="preserve"> using Docker for modular deployment.</w:t>
-      </w:r>
-      <w:bookmarkEnd w:id="21"/>
+        <w:t xml:space="preserve"> illustrates the system architecture of the PackTrack platform, presenting a high-level view of its layered structure and component interactions. The architecture is divided into five main layers: Client, API Controller, Middleware, Model, and Database. Each layer plays a distinct role in managing requests, processing data, and ensuring secure and efficient communication between the frontend and backend. The system is also containerized using Docker for modular deployment.</w:t>
+      </w:r>
+      <w:bookmarkEnd w:id="20"/>
     </w:p>
     <w:p>
       <w:pPr>
@@ -4523,17 +4332,10 @@
           <w:b w:val="0"/>
           <w:bCs w:val="0"/>
         </w:rPr>
-        <w:t xml:space="preserve"> </w:t>
-      </w:r>
-      <w:r>
-        <w:rPr>
-          <w:b w:val="0"/>
-          <w:bCs w:val="0"/>
-        </w:rPr>
-        <w:t>System Architecture</w:t>
-      </w:r>
-    </w:p>
-    <w:bookmarkEnd w:id="20"/>
+        <w:t xml:space="preserve"> System Architecture</w:t>
+      </w:r>
+    </w:p>
+    <w:bookmarkEnd w:id="21"/>
     <w:p>
       <w:pPr>
         <w:tabs>
@@ -5109,31 +4911,7 @@
           <w:szCs w:val="24"/>
           <w:lang w:eastAsia="ja-JP"/>
         </w:rPr>
-        <w:t xml:space="preserve">, ERD provides a conceptual overview of the database structure using Chen notation. It illustrates key entities, their attributes (with primary keys underlined), and the relationships between them using diamonds. This diagram helps visualize how entities such as users, deliveries, and activity logs </w:t>
-      </w:r>
-      <w:proofErr w:type="gramStart"/>
-      <w:r>
-        <w:rPr>
-          <w:rFonts w:cs="Times New Roman"/>
-          <w:b w:val="0"/>
-          <w:bCs w:val="0"/>
-          <w:sz w:val="24"/>
-          <w:szCs w:val="24"/>
-          <w:lang w:eastAsia="ja-JP"/>
-        </w:rPr>
-        <w:t>are logically connected</w:t>
-      </w:r>
-      <w:proofErr w:type="gramEnd"/>
-      <w:r>
-        <w:rPr>
-          <w:rFonts w:cs="Times New Roman"/>
-          <w:b w:val="0"/>
-          <w:bCs w:val="0"/>
-          <w:sz w:val="24"/>
-          <w:szCs w:val="24"/>
-          <w:lang w:eastAsia="ja-JP"/>
-        </w:rPr>
-        <w:t xml:space="preserve"> within the system.</w:t>
+        <w:t>, ERD provides a conceptual overview of the database structure using Chen notation. It illustrates key entities, their attributes (with primary keys underlined), and the relationships between them using diamonds. This diagram helps visualize how entities such as users, deliveries, and activity logs are logically connected within the system.</w:t>
       </w:r>
     </w:p>
     <w:p>
@@ -5595,20 +5373,16 @@
           <w:sz w:val="24"/>
           <w:szCs w:val="24"/>
         </w:rPr>
-        <w:t xml:space="preserve">used by users and admins to access the system. The login process </w:t>
-      </w:r>
-      <w:proofErr w:type="gramStart"/>
-      <w:r>
-        <w:rPr>
-          <w:b w:val="0"/>
-          <w:bCs w:val="0"/>
+        <w:t xml:space="preserve">used by users and admins to access the system. The login process is secured using </w:t>
+      </w:r>
+      <w:r>
+        <w:rPr>
           <w:color w:val="000000" w:themeColor="text1"/>
           <w:sz w:val="24"/>
           <w:szCs w:val="24"/>
         </w:rPr>
-        <w:t>is secured</w:t>
-      </w:r>
-      <w:proofErr w:type="gramEnd"/>
+        <w:t>a JWT-based authentication mechanism</w:t>
+      </w:r>
       <w:r>
         <w:rPr>
           <w:b w:val="0"/>
@@ -5617,15 +5391,17 @@
           <w:sz w:val="24"/>
           <w:szCs w:val="24"/>
         </w:rPr>
-        <w:t xml:space="preserve"> using </w:t>
-      </w:r>
-      <w:r>
-        <w:rPr>
+        <w:t xml:space="preserve">, ensuring that access to </w:t>
+      </w:r>
+      <w:r>
+        <w:rPr>
+          <w:b w:val="0"/>
+          <w:bCs w:val="0"/>
           <w:color w:val="000000" w:themeColor="text1"/>
           <w:sz w:val="24"/>
           <w:szCs w:val="24"/>
         </w:rPr>
-        <w:t>a JWT-based authentication mechanism</w:t>
+        <w:t>dashboards</w:t>
       </w:r>
       <w:r>
         <w:rPr>
@@ -5635,49 +5411,7 @@
           <w:sz w:val="24"/>
           <w:szCs w:val="24"/>
         </w:rPr>
-        <w:t xml:space="preserve">, ensuring that access to </w:t>
-      </w:r>
-      <w:r>
-        <w:rPr>
-          <w:b w:val="0"/>
-          <w:bCs w:val="0"/>
-          <w:color w:val="000000" w:themeColor="text1"/>
-          <w:sz w:val="24"/>
-          <w:szCs w:val="24"/>
-        </w:rPr>
-        <w:t>dashboards</w:t>
-      </w:r>
-      <w:r>
-        <w:rPr>
-          <w:b w:val="0"/>
-          <w:bCs w:val="0"/>
-          <w:color w:val="000000" w:themeColor="text1"/>
-          <w:sz w:val="24"/>
-          <w:szCs w:val="24"/>
-        </w:rPr>
-        <w:t xml:space="preserve"> </w:t>
-      </w:r>
-      <w:proofErr w:type="gramStart"/>
-      <w:r>
-        <w:rPr>
-          <w:b w:val="0"/>
-          <w:bCs w:val="0"/>
-          <w:color w:val="000000" w:themeColor="text1"/>
-          <w:sz w:val="24"/>
-          <w:szCs w:val="24"/>
-        </w:rPr>
-        <w:t>is restricted</w:t>
-      </w:r>
-      <w:proofErr w:type="gramEnd"/>
-      <w:r>
-        <w:rPr>
-          <w:b w:val="0"/>
-          <w:bCs w:val="0"/>
-          <w:color w:val="000000" w:themeColor="text1"/>
-          <w:sz w:val="24"/>
-          <w:szCs w:val="24"/>
-        </w:rPr>
-        <w:t xml:space="preserve"> to logged-in users only.</w:t>
+        <w:t xml:space="preserve"> is restricted to logged-in users only.</w:t>
       </w:r>
     </w:p>
     <w:p>
@@ -6384,14 +6118,7 @@
           <w:szCs w:val="24"/>
         </w:rPr>
         <w:lastRenderedPageBreak/>
-        <w:t xml:space="preserve">Figures </w:t>
-      </w:r>
-      <w:r>
-        <w:rPr>
-          <w:sz w:val="24"/>
-          <w:szCs w:val="24"/>
-        </w:rPr>
-        <w:t>3.</w:t>
+        <w:t>Figures 3.</w:t>
       </w:r>
       <w:r>
         <w:rPr>
@@ -6405,21 +6132,7 @@
           <w:sz w:val="24"/>
           <w:szCs w:val="24"/>
         </w:rPr>
-        <w:t>.</w:t>
-      </w:r>
-      <w:r>
-        <w:rPr>
-          <w:sz w:val="24"/>
-          <w:szCs w:val="24"/>
-        </w:rPr>
-        <w:t xml:space="preserve">4 and </w:t>
-      </w:r>
-      <w:r>
-        <w:rPr>
-          <w:sz w:val="24"/>
-          <w:szCs w:val="24"/>
-        </w:rPr>
-        <w:t>3.</w:t>
+        <w:t>.4 and 3.</w:t>
       </w:r>
       <w:r>
         <w:rPr>
@@ -6433,14 +6146,7 @@
           <w:sz w:val="24"/>
           <w:szCs w:val="24"/>
         </w:rPr>
-        <w:t>.</w:t>
-      </w:r>
-      <w:r>
-        <w:rPr>
-          <w:sz w:val="24"/>
-          <w:szCs w:val="24"/>
-        </w:rPr>
-        <w:t>5</w:t>
+        <w:t>.5</w:t>
       </w:r>
       <w:r>
         <w:rPr>
@@ -6465,16 +6171,7 @@
           <w:sz w:val="24"/>
           <w:szCs w:val="24"/>
         </w:rPr>
-        <w:t xml:space="preserve">, </w:t>
-      </w:r>
-      <w:r>
-        <w:rPr>
-          <w:b w:val="0"/>
-          <w:bCs w:val="0"/>
-          <w:sz w:val="24"/>
-          <w:szCs w:val="24"/>
-        </w:rPr>
-        <w:t>which is accessible exclusively to authenticated administrators. The panel provides a comprehensive dashboard for managing users, tracking package statuses, and monitoring system performance. Key functionalities include:</w:t>
+        <w:t>, which is accessible exclusively to authenticated administrators. The panel provides a comprehensive dashboard for managing users, tracking package statuses, and monitoring system performance. Key functionalities include:</w:t>
       </w:r>
     </w:p>
     <w:p>
@@ -6491,24 +6188,22 @@
         <w:rPr>
           <w:b w:val="0"/>
           <w:bCs w:val="0"/>
-        </w:rPr>
-      </w:pPr>
-      <w:r>
+          <w:szCs w:val="26"/>
+        </w:rPr>
+      </w:pPr>
+      <w:r>
+        <w:rPr>
+          <w:szCs w:val="26"/>
+        </w:rPr>
         <w:t xml:space="preserve">User Management: </w:t>
       </w:r>
       <w:r>
         <w:rPr>
           <w:b w:val="0"/>
           <w:bCs w:val="0"/>
-        </w:rPr>
-        <w:t>V</w:t>
-      </w:r>
-      <w:r>
-        <w:rPr>
-          <w:b w:val="0"/>
-          <w:bCs w:val="0"/>
-        </w:rPr>
-        <w:t xml:space="preserve">iew registered users, track their last login activity, and manage their accounts. </w:t>
+          <w:szCs w:val="26"/>
+        </w:rPr>
+        <w:t xml:space="preserve">View registered users, track their last login activity, and manage their accounts. </w:t>
       </w:r>
     </w:p>
     <w:p>
@@ -6525,43 +6220,36 @@
         <w:rPr>
           <w:b w:val="0"/>
           <w:bCs w:val="0"/>
-        </w:rPr>
-      </w:pPr>
-      <w:r>
+          <w:szCs w:val="26"/>
+        </w:rPr>
+      </w:pPr>
+      <w:r>
+        <w:rPr>
+          <w:szCs w:val="26"/>
+        </w:rPr>
         <w:t xml:space="preserve">System Statistics: </w:t>
       </w:r>
       <w:r>
         <w:rPr>
           <w:b w:val="0"/>
           <w:bCs w:val="0"/>
-        </w:rPr>
-        <w:t>D</w:t>
-      </w:r>
-      <w:r>
-        <w:rPr>
-          <w:b w:val="0"/>
-          <w:bCs w:val="0"/>
-        </w:rPr>
-        <w:t xml:space="preserve">isplays key metrics, </w:t>
-      </w:r>
-      <w:r>
-        <w:rPr>
-          <w:b w:val="0"/>
-          <w:bCs w:val="0"/>
-        </w:rPr>
-        <w:t xml:space="preserve">like </w:t>
-      </w:r>
-      <w:r>
-        <w:rPr>
-          <w:b w:val="0"/>
-          <w:bCs w:val="0"/>
-        </w:rPr>
-        <w:t>total</w:t>
-      </w:r>
-      <w:r>
-        <w:rPr>
-          <w:b w:val="0"/>
-          <w:bCs w:val="0"/>
+          <w:szCs w:val="26"/>
+        </w:rPr>
+        <w:t xml:space="preserve">Displays key metrics, </w:t>
+      </w:r>
+      <w:r>
+        <w:rPr>
+          <w:b w:val="0"/>
+          <w:bCs w:val="0"/>
+          <w:szCs w:val="26"/>
+        </w:rPr>
+        <w:t>like total</w:t>
+      </w:r>
+      <w:r>
+        <w:rPr>
+          <w:b w:val="0"/>
+          <w:bCs w:val="0"/>
+          <w:szCs w:val="26"/>
         </w:rPr>
         <w:t xml:space="preserve"> users, total packages, active users, and delayed packages, with percentage-based trend indicators.</w:t>
       </w:r>
@@ -6580,45 +6268,22 @@
         <w:rPr>
           <w:b w:val="0"/>
           <w:bCs w:val="0"/>
-        </w:rPr>
-      </w:pPr>
-      <w:r>
+          <w:szCs w:val="26"/>
+        </w:rPr>
+      </w:pPr>
+      <w:r>
+        <w:rPr>
+          <w:szCs w:val="26"/>
+        </w:rPr>
         <w:t xml:space="preserve">Analytics &amp; Reports: </w:t>
       </w:r>
       <w:r>
         <w:rPr>
           <w:b w:val="0"/>
           <w:bCs w:val="0"/>
-        </w:rPr>
-        <w:t xml:space="preserve">Interactive </w:t>
-      </w:r>
-      <w:r>
-        <w:rPr>
-          <w:b w:val="0"/>
-          <w:bCs w:val="0"/>
-        </w:rPr>
-        <w:t>charts</w:t>
-      </w:r>
-      <w:r>
-        <w:rPr>
-          <w:b w:val="0"/>
-          <w:bCs w:val="0"/>
-        </w:rPr>
-        <w:t xml:space="preserve"> support</w:t>
-      </w:r>
-      <w:r>
-        <w:rPr>
-          <w:b w:val="0"/>
-          <w:bCs w:val="0"/>
-        </w:rPr>
-        <w:t>ing</w:t>
-      </w:r>
-      <w:r>
-        <w:rPr>
-          <w:b w:val="0"/>
-          <w:bCs w:val="0"/>
-        </w:rPr>
-        <w:t xml:space="preserve"> data-driven decision-making.</w:t>
+          <w:szCs w:val="26"/>
+        </w:rPr>
+        <w:t>Interactive charts supporting data-driven decision-making.</w:t>
       </w:r>
     </w:p>
     <w:p>
@@ -6635,73 +6300,22 @@
         <w:rPr>
           <w:b w:val="0"/>
           <w:bCs w:val="0"/>
-        </w:rPr>
-      </w:pPr>
-      <w:r>
+          <w:szCs w:val="26"/>
+        </w:rPr>
+      </w:pPr>
+      <w:r>
+        <w:rPr>
+          <w:szCs w:val="26"/>
+        </w:rPr>
         <w:t xml:space="preserve">Activity Logs: </w:t>
       </w:r>
       <w:r>
         <w:rPr>
           <w:b w:val="0"/>
           <w:bCs w:val="0"/>
-        </w:rPr>
-        <w:t>Logs</w:t>
-      </w:r>
-      <w:r>
-        <w:rPr>
-          <w:b w:val="0"/>
-          <w:bCs w:val="0"/>
-        </w:rPr>
-        <w:t xml:space="preserve"> recent user </w:t>
-      </w:r>
-      <w:r>
-        <w:rPr>
-          <w:b w:val="0"/>
-          <w:bCs w:val="0"/>
-        </w:rPr>
-        <w:t>actions</w:t>
-      </w:r>
-      <w:r>
-        <w:rPr>
-          <w:b w:val="0"/>
-          <w:bCs w:val="0"/>
-        </w:rPr>
-        <w:t>, including login timestamps</w:t>
-      </w:r>
-      <w:r>
-        <w:rPr>
-          <w:b w:val="0"/>
-          <w:bCs w:val="0"/>
-        </w:rPr>
-        <w:t xml:space="preserve"> and </w:t>
-      </w:r>
-      <w:r>
-        <w:rPr>
-          <w:b w:val="0"/>
-          <w:bCs w:val="0"/>
-        </w:rPr>
-        <w:t>package</w:t>
-      </w:r>
-      <w:r>
-        <w:rPr>
-          <w:b w:val="0"/>
-          <w:bCs w:val="0"/>
-        </w:rPr>
-        <w:t xml:space="preserve">s </w:t>
-      </w:r>
-      <w:r>
-        <w:rPr>
-          <w:b w:val="0"/>
-          <w:bCs w:val="0"/>
-        </w:rPr>
-        <w:t>status</w:t>
-      </w:r>
-      <w:r>
-        <w:rPr>
-          <w:b w:val="0"/>
-          <w:bCs w:val="0"/>
-        </w:rPr>
-        <w:t xml:space="preserve"> changes.</w:t>
+          <w:szCs w:val="26"/>
+        </w:rPr>
+        <w:t>Logs recent user actions, including login timestamps and packages status changes.</w:t>
       </w:r>
     </w:p>
     <w:p>
@@ -6891,7 +6505,7 @@
           <w:b w:val="0"/>
           <w:bCs w:val="0"/>
         </w:rPr>
-        <w:t xml:space="preserve">Admin panel User Management &amp; </w:t>
+        <w:t xml:space="preserve">Admin panel &amp; </w:t>
       </w:r>
       <w:r>
         <w:rPr>
@@ -6936,16 +6550,7 @@
           <w:sz w:val="24"/>
           <w:szCs w:val="24"/>
         </w:rPr>
-        <w:t xml:space="preserve"> shows a</w:t>
-      </w:r>
-      <w:r>
-        <w:rPr>
-          <w:b w:val="0"/>
-          <w:bCs w:val="0"/>
-          <w:sz w:val="24"/>
-          <w:szCs w:val="24"/>
-        </w:rPr>
-        <w:t xml:space="preserve"> dashboard widget </w:t>
+        <w:t xml:space="preserve"> shows a dashboard widget </w:t>
       </w:r>
       <w:r>
         <w:rPr>
@@ -6995,23 +6600,30 @@
           <w:sz w:val="24"/>
           <w:szCs w:val="24"/>
         </w:rPr>
-        <w:t xml:space="preserve"> at</w:t>
-      </w:r>
-      <w:r>
-        <w:rPr>
-          <w:b w:val="0"/>
-          <w:bCs w:val="0"/>
-          <w:sz w:val="24"/>
-          <w:szCs w:val="24"/>
-        </w:rPr>
-        <w:t xml:space="preserve"> </w:t>
-      </w:r>
-      <w:r>
-        <w:rPr>
-          <w:sz w:val="24"/>
-          <w:szCs w:val="24"/>
-        </w:rPr>
-        <w:t>/PackTrack/backend/</w:t>
+        <w:t xml:space="preserve"> at </w:t>
+      </w:r>
+      <w:r>
+        <w:rPr>
+          <w:sz w:val="24"/>
+          <w:szCs w:val="24"/>
+        </w:rPr>
+        <w:t>/</w:t>
+      </w:r>
+      <w:proofErr w:type="spellStart"/>
+      <w:r>
+        <w:rPr>
+          <w:sz w:val="24"/>
+          <w:szCs w:val="24"/>
+        </w:rPr>
+        <w:t>PackTrack</w:t>
+      </w:r>
+      <w:proofErr w:type="spellEnd"/>
+      <w:r>
+        <w:rPr>
+          <w:sz w:val="24"/>
+          <w:szCs w:val="24"/>
+        </w:rPr>
+        <w:t>/backend/</w:t>
       </w:r>
       <w:proofErr w:type="spellStart"/>
       <w:r>
@@ -7084,6 +6696,7 @@
         <w:rPr>
           <w:b w:val="0"/>
           <w:bCs w:val="0"/>
+          <w:noProof/>
         </w:rPr>
         <w:drawing>
           <wp:inline distT="0" distB="0" distL="0" distR="0" wp14:anchorId="46DBCF89" wp14:editId="3F9AA6D3">
@@ -7174,122 +6787,56 @@
         <w:rPr>
           <w:b w:val="0"/>
           <w:bCs w:val="0"/>
-        </w:rPr>
-      </w:pPr>
-      <w:r>
+          <w:sz w:val="24"/>
+          <w:szCs w:val="24"/>
+        </w:rPr>
+      </w:pPr>
+      <w:r>
+        <w:rPr>
+          <w:sz w:val="24"/>
+          <w:szCs w:val="24"/>
+        </w:rPr>
         <w:lastRenderedPageBreak/>
-        <w:t xml:space="preserve">Figure </w:t>
-      </w:r>
-      <w:r>
-        <w:t>3.</w:t>
-      </w:r>
-      <w:r>
+        <w:t>Figure 3.</w:t>
+      </w:r>
+      <w:r>
+        <w:rPr>
+          <w:sz w:val="24"/>
+          <w:szCs w:val="24"/>
+        </w:rPr>
         <w:t>6</w:t>
       </w:r>
       <w:r>
+        <w:rPr>
+          <w:sz w:val="24"/>
+          <w:szCs w:val="24"/>
+        </w:rPr>
         <w:t>.</w:t>
       </w:r>
       <w:r>
+        <w:rPr>
+          <w:sz w:val="24"/>
+          <w:szCs w:val="24"/>
+        </w:rPr>
         <w:t>7</w:t>
       </w:r>
       <w:r>
         <w:rPr>
           <w:b w:val="0"/>
           <w:bCs w:val="0"/>
-        </w:rPr>
-        <w:t xml:space="preserve"> appears when a user tries to access a protected route without the required permissions (e.g., accessing the admin panel as a regular user). It enforces </w:t>
-      </w:r>
-      <w:r>
-        <w:t>role-based access control</w:t>
-      </w:r>
-      <w:r>
-        <w:rPr>
-          <w:b w:val="0"/>
-          <w:bCs w:val="0"/>
-        </w:rPr>
-        <w:t xml:space="preserve"> and ensures only authorized users can view sensitive content.</w:t>
-      </w:r>
-    </w:p>
-    <w:p>
-      <w:pPr>
-        <w:tabs>
-          <w:tab w:val="left" w:pos="5552"/>
-        </w:tabs>
-      </w:pPr>
-      <w:r>
-        <w:t>Key Points:</w:t>
-      </w:r>
-    </w:p>
-    <w:p>
-      <w:pPr>
-        <w:numPr>
-          <w:ilvl w:val="0"/>
-          <w:numId w:val="30"/>
-        </w:numPr>
-        <w:tabs>
-          <w:tab w:val="left" w:pos="5552"/>
-        </w:tabs>
-        <w:rPr>
-          <w:b w:val="0"/>
-          <w:bCs w:val="0"/>
-        </w:rPr>
-      </w:pPr>
-      <w:r>
-        <w:t>Security Enforcement</w:t>
-      </w:r>
-      <w:r>
-        <w:rPr>
-          <w:b w:val="0"/>
-          <w:bCs w:val="0"/>
-        </w:rPr>
-        <w:t>: Blocks unauthorized access based on user roles validated through JWT tokens.</w:t>
-      </w:r>
-    </w:p>
-    <w:p>
-      <w:pPr>
-        <w:numPr>
-          <w:ilvl w:val="0"/>
-          <w:numId w:val="30"/>
-        </w:numPr>
-        <w:tabs>
-          <w:tab w:val="left" w:pos="5552"/>
-        </w:tabs>
-        <w:spacing w:after="100" w:afterAutospacing="1"/>
-        <w:rPr>
-          <w:b w:val="0"/>
-          <w:bCs w:val="0"/>
-        </w:rPr>
-      </w:pPr>
-      <w:r>
-        <w:t>Clear User Feedback</w:t>
-      </w:r>
-      <w:r>
-        <w:rPr>
-          <w:b w:val="0"/>
-          <w:bCs w:val="0"/>
-        </w:rPr>
-        <w:t xml:space="preserve">: </w:t>
-      </w:r>
-      <w:r>
-        <w:rPr>
-          <w:b w:val="0"/>
-          <w:bCs w:val="0"/>
-        </w:rPr>
-        <w:t xml:space="preserve">Friendly </w:t>
-      </w:r>
-      <w:r>
-        <w:rPr>
-          <w:b w:val="0"/>
-          <w:bCs w:val="0"/>
-        </w:rPr>
-        <w:t>error</w:t>
-      </w:r>
-      <w:r>
-        <w:rPr>
-          <w:b w:val="0"/>
-          <w:bCs w:val="0"/>
-        </w:rPr>
-        <w:t xml:space="preserve"> message and provides quick navigation to login or dashboard.</w:t>
+          <w:sz w:val="24"/>
+          <w:szCs w:val="24"/>
+        </w:rPr>
+        <w:t xml:space="preserve"> </w:t>
+      </w:r>
+      <w:r>
+        <w:rPr>
+          <w:b w:val="0"/>
+          <w:bCs w:val="0"/>
+          <w:sz w:val="24"/>
+          <w:szCs w:val="24"/>
+        </w:rPr>
+        <w:t>appears when a user tries to access a protected route without the required permissions (e.g., accessing the admin panel as a regular user). It enforces role-based access control and ensures only authorized users can view sensitive content. Shown when users try to access content outside their permission level. It reinforces role-based restrictions using JWT validation and offers clear feedback with quick navigation options.</w:t>
       </w:r>
     </w:p>
     <w:p>
@@ -7397,174 +6944,87 @@
         </w:rPr>
         <w:t>(403)</w:t>
       </w:r>
-      <w:r>
-        <w:rPr>
-          <w:b w:val="0"/>
-          <w:bCs w:val="0"/>
-        </w:rPr>
-        <w:br w:type="page"/>
-      </w:r>
     </w:p>
     <w:p>
       <w:pPr>
         <w:tabs>
           <w:tab w:val="left" w:pos="1860"/>
         </w:tabs>
+        <w:spacing w:before="240" w:after="240"/>
+        <w:jc w:val="center"/>
+        <w:rPr>
+          <w:b w:val="0"/>
+          <w:bCs w:val="0"/>
+        </w:rPr>
+      </w:pPr>
+    </w:p>
+    <w:p>
+      <w:pPr>
+        <w:tabs>
+          <w:tab w:val="left" w:pos="1860"/>
+        </w:tabs>
         <w:spacing w:after="100" w:afterAutospacing="1"/>
         <w:rPr>
           <w:b w:val="0"/>
           <w:bCs w:val="0"/>
-        </w:rPr>
-      </w:pPr>
-      <w:r>
-        <w:lastRenderedPageBreak/>
-        <w:t xml:space="preserve">Figure </w:t>
-      </w:r>
-      <w:r>
-        <w:t>3.</w:t>
-      </w:r>
-      <w:r>
+          <w:sz w:val="24"/>
+          <w:szCs w:val="24"/>
+        </w:rPr>
+      </w:pPr>
+      <w:r>
+        <w:rPr>
+          <w:sz w:val="24"/>
+          <w:szCs w:val="24"/>
+        </w:rPr>
+        <w:t>Figure 3.</w:t>
+      </w:r>
+      <w:r>
+        <w:rPr>
+          <w:sz w:val="24"/>
+          <w:szCs w:val="24"/>
+        </w:rPr>
         <w:t>6</w:t>
       </w:r>
       <w:r>
+        <w:rPr>
+          <w:sz w:val="24"/>
+          <w:szCs w:val="24"/>
+        </w:rPr>
         <w:t>.</w:t>
       </w:r>
       <w:r>
+        <w:rPr>
+          <w:sz w:val="24"/>
+          <w:szCs w:val="24"/>
+        </w:rPr>
         <w:t>8</w:t>
       </w:r>
       <w:r>
         <w:rPr>
           <w:b w:val="0"/>
           <w:bCs w:val="0"/>
+          <w:sz w:val="24"/>
+          <w:szCs w:val="24"/>
         </w:rPr>
         <w:t xml:space="preserve"> </w:t>
       </w:r>
-      <w:proofErr w:type="gramStart"/>
-      <w:r>
-        <w:rPr>
-          <w:b w:val="0"/>
-          <w:bCs w:val="0"/>
-        </w:rPr>
-        <w:t>is displayed</w:t>
-      </w:r>
-      <w:proofErr w:type="gramEnd"/>
-      <w:r>
-        <w:rPr>
-          <w:b w:val="0"/>
-          <w:bCs w:val="0"/>
-        </w:rPr>
-        <w:t xml:space="preserve"> when an unexpected issue occurs on the server side, preventing the requested operation from </w:t>
-      </w:r>
-      <w:proofErr w:type="gramStart"/>
-      <w:r>
-        <w:rPr>
-          <w:b w:val="0"/>
-          <w:bCs w:val="0"/>
-        </w:rPr>
-        <w:t>being completed</w:t>
-      </w:r>
-      <w:proofErr w:type="gramEnd"/>
-      <w:r>
-        <w:rPr>
-          <w:b w:val="0"/>
-          <w:bCs w:val="0"/>
-        </w:rPr>
-        <w:t>.</w:t>
-      </w:r>
-    </w:p>
-    <w:p>
-      <w:pPr>
-        <w:tabs>
-          <w:tab w:val="left" w:pos="1860"/>
-        </w:tabs>
-      </w:pPr>
-      <w:r>
-        <w:t>Key Points:</w:t>
-      </w:r>
-    </w:p>
-    <w:p>
-      <w:pPr>
-        <w:numPr>
-          <w:ilvl w:val="0"/>
-          <w:numId w:val="31"/>
-        </w:numPr>
-        <w:tabs>
-          <w:tab w:val="left" w:pos="1860"/>
-        </w:tabs>
-        <w:rPr>
-          <w:b w:val="0"/>
-          <w:bCs w:val="0"/>
-        </w:rPr>
-      </w:pPr>
-      <w:r>
-        <w:rPr>
-          <w:rFonts w:eastAsiaTheme="majorEastAsia"/>
-        </w:rPr>
-        <w:t>Error Handling</w:t>
-      </w:r>
-      <w:r>
-        <w:rPr>
-          <w:b w:val="0"/>
-          <w:bCs w:val="0"/>
-        </w:rPr>
-        <w:t>: Captures server-side issues and displays an informative error message to users.</w:t>
-      </w:r>
-    </w:p>
-    <w:p>
-      <w:pPr>
-        <w:numPr>
-          <w:ilvl w:val="0"/>
-          <w:numId w:val="31"/>
-        </w:numPr>
-        <w:tabs>
-          <w:tab w:val="left" w:pos="1860"/>
-        </w:tabs>
-        <w:rPr>
-          <w:b w:val="0"/>
-          <w:bCs w:val="0"/>
-        </w:rPr>
-      </w:pPr>
-      <w:r>
-        <w:rPr>
-          <w:rFonts w:eastAsiaTheme="majorEastAsia"/>
-        </w:rPr>
-        <w:t>User Experience</w:t>
-      </w:r>
-      <w:r>
-        <w:rPr>
-          <w:b w:val="0"/>
-          <w:bCs w:val="0"/>
-        </w:rPr>
-        <w:t>: Offers options to navigate back to the dashboard or reload the page, ensuring users can recover from errors quickly.</w:t>
-      </w:r>
-    </w:p>
-    <w:p>
-      <w:pPr>
-        <w:numPr>
-          <w:ilvl w:val="0"/>
-          <w:numId w:val="31"/>
-        </w:numPr>
-        <w:tabs>
-          <w:tab w:val="left" w:pos="1860"/>
-        </w:tabs>
-        <w:spacing w:after="100" w:afterAutospacing="1"/>
-        <w:rPr>
-          <w:b w:val="0"/>
-          <w:bCs w:val="0"/>
-        </w:rPr>
-      </w:pPr>
-      <w:r>
-        <w:rPr>
-          <w:rFonts w:eastAsiaTheme="majorEastAsia"/>
-        </w:rPr>
-        <w:t>Security</w:t>
-      </w:r>
-      <w:r>
-        <w:rPr>
-          <w:b w:val="0"/>
-          <w:bCs w:val="0"/>
-        </w:rPr>
-        <w:t>: Does not reveal sensitive server details, protecting the system from potential exploits.</w:t>
+      <w:r>
+        <w:rPr>
+          <w:b w:val="0"/>
+          <w:bCs w:val="0"/>
+          <w:sz w:val="24"/>
+          <w:szCs w:val="24"/>
+        </w:rPr>
+        <w:t>is d</w:t>
+      </w:r>
+      <w:r>
+        <w:rPr>
+          <w:b w:val="0"/>
+          <w:bCs w:val="0"/>
+          <w:sz w:val="24"/>
+          <w:szCs w:val="24"/>
+        </w:rPr>
+        <w:t>isplayed when the server encounters an unexpected issue. It shows a helpful error message, allows users to reload or return to the dashboard, and hides technical details to protect system security.</w:t>
       </w:r>
     </w:p>
     <w:p>
@@ -7666,7 +7126,6 @@
         </w:rPr>
         <w:t xml:space="preserve"> (</w:t>
       </w:r>
-      <w:proofErr w:type="gramStart"/>
       <w:r>
         <w:rPr>
           <w:b w:val="0"/>
@@ -7674,7 +7133,6 @@
         </w:rPr>
         <w:t>500</w:t>
       </w:r>
-      <w:proofErr w:type="gramEnd"/>
       <w:r>
         <w:rPr>
           <w:b w:val="0"/>
@@ -7685,46 +7143,223 @@
     </w:p>
     <w:p>
       <w:pPr>
-        <w:spacing w:after="200" w:line="276" w:lineRule="auto"/>
-      </w:pPr>
-      <w:r>
-        <w:br w:type="page"/>
-      </w:r>
-    </w:p>
-    <w:p>
-      <w:pPr>
         <w:tabs>
           <w:tab w:val="left" w:pos="1860"/>
         </w:tabs>
+        <w:spacing w:before="240" w:after="240"/>
+        <w:rPr>
+          <w:b w:val="0"/>
+          <w:bCs w:val="0"/>
+          <w:sz w:val="24"/>
+          <w:szCs w:val="24"/>
+        </w:rPr>
+      </w:pPr>
+      <w:r>
+        <w:rPr>
+          <w:sz w:val="24"/>
+          <w:szCs w:val="24"/>
+        </w:rPr>
+        <w:lastRenderedPageBreak/>
+        <w:t xml:space="preserve">Figure 9 </w:t>
+      </w:r>
+      <w:r>
+        <w:rPr>
+          <w:b w:val="0"/>
+          <w:bCs w:val="0"/>
+          <w:sz w:val="24"/>
+          <w:szCs w:val="24"/>
+        </w:rPr>
+        <w:t xml:space="preserve">shows a page that appears when a user navigates to a non-existent route in the </w:t>
+      </w:r>
+      <w:proofErr w:type="spellStart"/>
+      <w:r>
+        <w:rPr>
+          <w:sz w:val="24"/>
+          <w:szCs w:val="24"/>
+        </w:rPr>
+        <w:t>PackTrack</w:t>
+      </w:r>
+      <w:proofErr w:type="spellEnd"/>
+      <w:r>
+        <w:rPr>
+          <w:b w:val="0"/>
+          <w:bCs w:val="0"/>
+          <w:sz w:val="24"/>
+          <w:szCs w:val="24"/>
+        </w:rPr>
+        <w:t xml:space="preserve"> system. It provides a clear error message, maintains design consistency, and includes navigation options to return to the dashboard ensuring a smooth recovery from broken links or mistyped URLs.</w:t>
+      </w:r>
+    </w:p>
+    <w:p>
+      <w:pPr>
+        <w:tabs>
+          <w:tab w:val="left" w:pos="5552"/>
+        </w:tabs>
+        <w:jc w:val="center"/>
+        <w:rPr>
+          <w:b w:val="0"/>
+          <w:bCs w:val="0"/>
+        </w:rPr>
+      </w:pPr>
+      <w:r>
+        <w:rPr>
+          <w:b w:val="0"/>
+          <w:bCs w:val="0"/>
+          <w:noProof/>
+        </w:rPr>
+        <w:drawing>
+          <wp:inline distT="0" distB="0" distL="0" distR="0" wp14:anchorId="2D19DB57" wp14:editId="5400579F">
+            <wp:extent cx="5698995" cy="2700655"/>
+            <wp:effectExtent l="0" t="0" r="0" b="4445"/>
+            <wp:docPr id="1867373014" name="Picture 1"/>
+            <wp:cNvGraphicFramePr>
+              <a:graphicFrameLocks xmlns:a="http://schemas.openxmlformats.org/drawingml/2006/main" noChangeAspect="1"/>
+            </wp:cNvGraphicFramePr>
+            <a:graphic xmlns:a="http://schemas.openxmlformats.org/drawingml/2006/main">
+              <a:graphicData uri="http://schemas.openxmlformats.org/drawingml/2006/picture">
+                <pic:pic xmlns:pic="http://schemas.openxmlformats.org/drawingml/2006/picture">
+                  <pic:nvPicPr>
+                    <pic:cNvPr id="1867373014" name="Picture 1"/>
+                    <pic:cNvPicPr/>
+                  </pic:nvPicPr>
+                  <pic:blipFill>
+                    <a:blip r:embed="rId26" cstate="print">
+                      <a:extLst>
+                        <a:ext uri="{28A0092B-C50C-407E-A947-70E740481C1C}">
+                          <a14:useLocalDpi xmlns:a14="http://schemas.microsoft.com/office/drawing/2010/main" val="0"/>
+                        </a:ext>
+                      </a:extLst>
+                    </a:blip>
+                    <a:stretch>
+                      <a:fillRect/>
+                    </a:stretch>
+                  </pic:blipFill>
+                  <pic:spPr>
+                    <a:xfrm>
+                      <a:off x="0" y="0"/>
+                      <a:ext cx="5698995" cy="2700655"/>
+                    </a:xfrm>
+                    <a:prstGeom prst="rect">
+                      <a:avLst/>
+                    </a:prstGeom>
+                  </pic:spPr>
+                </pic:pic>
+              </a:graphicData>
+            </a:graphic>
+          </wp:inline>
+        </w:drawing>
+      </w:r>
+    </w:p>
+    <w:p>
+      <w:pPr>
+        <w:tabs>
+          <w:tab w:val="left" w:pos="1860"/>
+        </w:tabs>
+        <w:spacing w:before="240" w:after="240"/>
+        <w:jc w:val="center"/>
+        <w:rPr>
+          <w:b w:val="0"/>
+          <w:bCs w:val="0"/>
+        </w:rPr>
+      </w:pPr>
+      <w:r>
+        <w:t xml:space="preserve">Figure </w:t>
+      </w:r>
+      <w:r>
+        <w:t>3.6.</w:t>
+      </w:r>
+      <w:r>
+        <w:t>9</w:t>
+      </w:r>
+      <w:r>
+        <w:t xml:space="preserve"> </w:t>
+      </w:r>
+      <w:r>
+        <w:rPr>
+          <w:b w:val="0"/>
+          <w:bCs w:val="0"/>
+        </w:rPr>
+        <w:t>Not Found (404)</w:t>
+      </w:r>
+    </w:p>
+    <w:p>
+      <w:pPr>
+        <w:tabs>
+          <w:tab w:val="left" w:pos="1860"/>
+        </w:tabs>
+        <w:spacing w:before="240" w:after="240"/>
+        <w:rPr>
+          <w:b w:val="0"/>
+          <w:bCs w:val="0"/>
+        </w:rPr>
+      </w:pPr>
+    </w:p>
+    <w:p>
+      <w:pPr>
+        <w:tabs>
+          <w:tab w:val="left" w:pos="1860"/>
+        </w:tabs>
+        <w:spacing w:before="240" w:after="240"/>
+        <w:rPr>
+          <w:b w:val="0"/>
+          <w:bCs w:val="0"/>
+        </w:rPr>
+      </w:pPr>
+    </w:p>
+    <w:p>
+      <w:pPr>
+        <w:tabs>
+          <w:tab w:val="left" w:pos="1860"/>
+        </w:tabs>
         <w:spacing w:after="100" w:afterAutospacing="1"/>
         <w:rPr>
           <w:b w:val="0"/>
           <w:bCs w:val="0"/>
-        </w:rPr>
-      </w:pPr>
-      <w:r>
-        <w:lastRenderedPageBreak/>
-        <w:t xml:space="preserve">Figure </w:t>
-      </w:r>
-      <w:r>
-        <w:t>3.</w:t>
-      </w:r>
-      <w:r>
+          <w:sz w:val="24"/>
+          <w:szCs w:val="24"/>
+        </w:rPr>
+      </w:pPr>
+      <w:r>
+        <w:rPr>
+          <w:sz w:val="24"/>
+          <w:szCs w:val="24"/>
+        </w:rPr>
+        <w:t>Figure 3.</w:t>
+      </w:r>
+      <w:r>
+        <w:rPr>
+          <w:sz w:val="24"/>
+          <w:szCs w:val="24"/>
+        </w:rPr>
         <w:t>6</w:t>
       </w:r>
       <w:r>
+        <w:rPr>
+          <w:sz w:val="24"/>
+          <w:szCs w:val="24"/>
+        </w:rPr>
         <w:t>.</w:t>
       </w:r>
       <w:r>
-        <w:t>9</w:t>
-      </w:r>
-      <w:r>
+        <w:rPr>
+          <w:sz w:val="24"/>
+          <w:szCs w:val="24"/>
+        </w:rPr>
+        <w:t>10</w:t>
+      </w:r>
+      <w:r>
+        <w:rPr>
+          <w:sz w:val="24"/>
+          <w:szCs w:val="24"/>
+        </w:rPr>
         <w:t xml:space="preserve"> </w:t>
       </w:r>
       <w:r>
         <w:rPr>
           <w:b w:val="0"/>
           <w:bCs w:val="0"/>
+          <w:sz w:val="24"/>
+          <w:szCs w:val="24"/>
         </w:rPr>
         <w:t>enhances the user experience by displaying an animated loading screen during page transitions or while retrieving user data. With dynamic messages and helpful tips, it keeps users informed and engaged, effectively reducing perceived wait time.</w:t>
       </w:r>
@@ -7762,7 +7397,7 @@
                     <pic:cNvPicPr/>
                   </pic:nvPicPr>
                   <pic:blipFill>
-                    <a:blip r:embed="rId26" cstate="print">
+                    <a:blip r:embed="rId27" cstate="print">
                       <a:extLst>
                         <a:ext uri="{28A0092B-C50C-407E-A947-70E740481C1C}">
                           <a14:useLocalDpi xmlns:a14="http://schemas.microsoft.com/office/drawing/2010/main" val="0"/>
@@ -7810,7 +7445,7 @@
         <w:t>.</w:t>
       </w:r>
       <w:r>
-        <w:t>9</w:t>
+        <w:t>10</w:t>
       </w:r>
       <w:r>
         <w:t xml:space="preserve"> </w:t>
@@ -7827,13 +7462,8 @@
       </w:r>
       <w:bookmarkEnd w:id="34"/>
     </w:p>
-    <w:p>
-      <w:pPr>
-        <w:spacing w:after="240"/>
-      </w:pPr>
-    </w:p>
     <w:sectPr>
-      <w:headerReference w:type="default" r:id="rId27"/>
+      <w:headerReference w:type="default" r:id="rId28"/>
       <w:pgSz w:w="12240" w:h="15840" w:code="1"/>
       <w:pgMar w:top="1080" w:right="1440" w:bottom="1080" w:left="1440" w:header="720" w:footer="720" w:gutter="0"/>
       <w:pgNumType w:start="0"/>
@@ -12989,6 +12619,7 @@
   <w:style w:type="character" w:default="1" w:styleId="DefaultParagraphFont">
     <w:name w:val="Default Paragraph Font"/>
     <w:uiPriority w:val="1"/>
+    <w:semiHidden/>
     <w:unhideWhenUsed/>
   </w:style>
   <w:style w:type="table" w:default="1" w:styleId="TableNormal">

</xml_diff>

<commit_message>
update documentation and UI mockups to include new Add Package modal, revise figure references, and enhance user experience descriptions
</commit_message>
<xml_diff>
--- a/Documents/PackTrack-Documentation.docx
+++ b/Documents/PackTrack-Documentation.docx
@@ -2425,21 +2425,7 @@
         <w:rPr>
           <w:rFonts w:asciiTheme="majorBidi" w:hAnsiTheme="majorBidi" w:cstheme="majorBidi"/>
         </w:rPr>
-        <w:t xml:space="preserve">, PackTrack enhances the </w:t>
-      </w:r>
-      <w:proofErr w:type="gramStart"/>
-      <w:r>
-        <w:rPr>
-          <w:rFonts w:asciiTheme="majorBidi" w:hAnsiTheme="majorBidi" w:cstheme="majorBidi"/>
-        </w:rPr>
-        <w:t>user</w:t>
-      </w:r>
-      <w:proofErr w:type="gramEnd"/>
-      <w:r>
-        <w:rPr>
-          <w:rFonts w:asciiTheme="majorBidi" w:hAnsiTheme="majorBidi" w:cstheme="majorBidi"/>
-        </w:rPr>
-        <w:t xml:space="preserve"> experience and offers practical tools to stay organized.</w:t>
+        <w:t>, PackTrack enhances the user experience and offers practical tools to stay organized.</w:t>
       </w:r>
     </w:p>
     <w:p>
@@ -3120,16 +3106,11 @@
       <w:bookmarkStart w:id="13" w:name="_2.2_Limitations_of"/>
       <w:bookmarkEnd w:id="13"/>
       <w:r>
-        <w:t xml:space="preserve">The </w:t>
-      </w:r>
-      <w:proofErr w:type="spellStart"/>
-      <w:r>
-        <w:t>Pack</w:t>
+        <w:t>The Pack</w:t>
       </w:r>
       <w:r>
         <w:t>Track</w:t>
       </w:r>
-      <w:proofErr w:type="spellEnd"/>
       <w:r>
         <w:t xml:space="preserve"> project will be developed over several stages, following a structured timeline to ensure efficient progress and timely delivery. The project team has divided the tasks across planning, analysis, design, implementation, testing, and deployment phases.</w:t>
       </w:r>
@@ -3157,23 +3138,7 @@
           <w:b w:val="0"/>
           <w:bCs w:val="0"/>
         </w:rPr>
-        <w:t xml:space="preserve"> </w:t>
-      </w:r>
-      <w:proofErr w:type="spellStart"/>
-      <w:r>
-        <w:rPr>
-          <w:b w:val="0"/>
-          <w:bCs w:val="0"/>
-        </w:rPr>
-        <w:t>PackTrack</w:t>
-      </w:r>
-      <w:proofErr w:type="spellEnd"/>
-      <w:r>
-        <w:rPr>
-          <w:b w:val="0"/>
-          <w:bCs w:val="0"/>
-        </w:rPr>
-        <w:t xml:space="preserve"> Gantt Chart</w:t>
+        <w:t xml:space="preserve"> PackTrack Gantt Chart</w:t>
       </w:r>
     </w:p>
     <w:p>
@@ -6089,6 +6054,7 @@
         <w:rPr>
           <w:b w:val="0"/>
           <w:bCs w:val="0"/>
+          <w:szCs w:val="26"/>
         </w:rPr>
       </w:pPr>
       <w:r>
@@ -6098,6 +6064,277 @@
         </w:rPr>
         <w:br w:type="page"/>
       </w:r>
+      <w:r>
+        <w:rPr>
+          <w:szCs w:val="26"/>
+        </w:rPr>
+        <w:lastRenderedPageBreak/>
+        <w:t>Figure</w:t>
+      </w:r>
+      <w:r>
+        <w:rPr>
+          <w:szCs w:val="26"/>
+        </w:rPr>
+        <w:t xml:space="preserve"> </w:t>
+      </w:r>
+      <w:r>
+        <w:rPr>
+          <w:szCs w:val="26"/>
+        </w:rPr>
+        <w:t>3.6.</w:t>
+      </w:r>
+      <w:r>
+        <w:rPr>
+          <w:szCs w:val="26"/>
+        </w:rPr>
+        <w:t>4</w:t>
+      </w:r>
+      <w:r>
+        <w:rPr>
+          <w:b w:val="0"/>
+          <w:bCs w:val="0"/>
+          <w:szCs w:val="26"/>
+        </w:rPr>
+        <w:t xml:space="preserve"> </w:t>
+      </w:r>
+      <w:r>
+        <w:rPr>
+          <w:b w:val="0"/>
+          <w:bCs w:val="0"/>
+          <w:szCs w:val="26"/>
+        </w:rPr>
+        <w:t>Shows t</w:t>
+      </w:r>
+      <w:r>
+        <w:rPr>
+          <w:b w:val="0"/>
+          <w:bCs w:val="0"/>
+          <w:szCs w:val="26"/>
+        </w:rPr>
+        <w:t xml:space="preserve">he </w:t>
+      </w:r>
+      <w:r>
+        <w:rPr>
+          <w:szCs w:val="26"/>
+        </w:rPr>
+        <w:t>“Add Package” modal</w:t>
+      </w:r>
+      <w:r>
+        <w:rPr>
+          <w:b w:val="0"/>
+          <w:bCs w:val="0"/>
+          <w:szCs w:val="26"/>
+        </w:rPr>
+        <w:t xml:space="preserve"> is a key interaction point in the </w:t>
+      </w:r>
+      <w:r>
+        <w:rPr>
+          <w:szCs w:val="26"/>
+        </w:rPr>
+        <w:t>PackTrack</w:t>
+      </w:r>
+      <w:r>
+        <w:rPr>
+          <w:b w:val="0"/>
+          <w:bCs w:val="0"/>
+          <w:szCs w:val="26"/>
+        </w:rPr>
+        <w:t xml:space="preserve"> system. It appears as a floating form over the dashboard and allows users to input package data with minimal effort. It uses dropdown selectors and calendar pickers to prevent input errors and improve UX. This modal is available to both Users and Admins, with role-aware validations applied server-side.</w:t>
+      </w:r>
+    </w:p>
+    <w:p>
+      <w:pPr>
+        <w:tabs>
+          <w:tab w:val="left" w:pos="1860"/>
+        </w:tabs>
+        <w:jc w:val="center"/>
+        <w:rPr>
+          <w:b w:val="0"/>
+          <w:bCs w:val="0"/>
+        </w:rPr>
+      </w:pPr>
+      <w:r>
+        <w:rPr>
+          <w:b w:val="0"/>
+          <w:bCs w:val="0"/>
+          <w:noProof/>
+        </w:rPr>
+        <w:drawing>
+          <wp:inline distT="0" distB="0" distL="0" distR="0" wp14:anchorId="62366175" wp14:editId="03815916">
+            <wp:extent cx="5829004" cy="2758957"/>
+            <wp:effectExtent l="0" t="0" r="635" b="3810"/>
+            <wp:docPr id="2094592191" name="Picture 1"/>
+            <wp:cNvGraphicFramePr>
+              <a:graphicFrameLocks xmlns:a="http://schemas.openxmlformats.org/drawingml/2006/main" noChangeAspect="1"/>
+            </wp:cNvGraphicFramePr>
+            <a:graphic xmlns:a="http://schemas.openxmlformats.org/drawingml/2006/main">
+              <a:graphicData uri="http://schemas.openxmlformats.org/drawingml/2006/picture">
+                <pic:pic xmlns:pic="http://schemas.openxmlformats.org/drawingml/2006/picture">
+                  <pic:nvPicPr>
+                    <pic:cNvPr id="2094592191" name="Picture 1"/>
+                    <pic:cNvPicPr/>
+                  </pic:nvPicPr>
+                  <pic:blipFill>
+                    <a:blip r:embed="rId21" cstate="print">
+                      <a:extLst>
+                        <a:ext uri="{28A0092B-C50C-407E-A947-70E740481C1C}">
+                          <a14:useLocalDpi xmlns:a14="http://schemas.microsoft.com/office/drawing/2010/main" val="0"/>
+                        </a:ext>
+                      </a:extLst>
+                    </a:blip>
+                    <a:stretch>
+                      <a:fillRect/>
+                    </a:stretch>
+                  </pic:blipFill>
+                  <pic:spPr>
+                    <a:xfrm>
+                      <a:off x="0" y="0"/>
+                      <a:ext cx="5829004" cy="2758957"/>
+                    </a:xfrm>
+                    <a:prstGeom prst="rect">
+                      <a:avLst/>
+                    </a:prstGeom>
+                  </pic:spPr>
+                </pic:pic>
+              </a:graphicData>
+            </a:graphic>
+          </wp:inline>
+        </w:drawing>
+      </w:r>
+    </w:p>
+    <w:p>
+      <w:pPr>
+        <w:tabs>
+          <w:tab w:val="left" w:pos="1860"/>
+        </w:tabs>
+        <w:spacing w:before="240" w:after="240"/>
+        <w:jc w:val="center"/>
+        <w:rPr>
+          <w:b w:val="0"/>
+          <w:bCs w:val="0"/>
+        </w:rPr>
+      </w:pPr>
+      <w:r>
+        <w:t xml:space="preserve">Figure </w:t>
+      </w:r>
+      <w:r>
+        <w:rPr>
+          <w:szCs w:val="26"/>
+        </w:rPr>
+        <w:t>3.6.</w:t>
+      </w:r>
+      <w:r>
+        <w:t>4</w:t>
+      </w:r>
+      <w:r>
+        <w:t xml:space="preserve"> </w:t>
+      </w:r>
+      <w:r>
+        <w:rPr>
+          <w:b w:val="0"/>
+          <w:bCs w:val="0"/>
+        </w:rPr>
+        <w:t>Add New Package Modal</w:t>
+      </w:r>
+    </w:p>
+    <w:p>
+      <w:pPr>
+        <w:spacing w:after="200" w:line="276" w:lineRule="auto"/>
+        <w:rPr>
+          <w:b w:val="0"/>
+          <w:bCs w:val="0"/>
+        </w:rPr>
+      </w:pPr>
+    </w:p>
+    <w:p>
+      <w:pPr>
+        <w:spacing w:after="200" w:line="276" w:lineRule="auto"/>
+        <w:rPr>
+          <w:b w:val="0"/>
+          <w:bCs w:val="0"/>
+        </w:rPr>
+      </w:pPr>
+    </w:p>
+    <w:p>
+      <w:pPr>
+        <w:spacing w:after="200" w:line="276" w:lineRule="auto"/>
+        <w:rPr>
+          <w:b w:val="0"/>
+          <w:bCs w:val="0"/>
+        </w:rPr>
+      </w:pPr>
+    </w:p>
+    <w:p>
+      <w:pPr>
+        <w:spacing w:after="200" w:line="276" w:lineRule="auto"/>
+        <w:rPr>
+          <w:b w:val="0"/>
+          <w:bCs w:val="0"/>
+        </w:rPr>
+      </w:pPr>
+    </w:p>
+    <w:p>
+      <w:pPr>
+        <w:spacing w:after="200" w:line="276" w:lineRule="auto"/>
+        <w:rPr>
+          <w:b w:val="0"/>
+          <w:bCs w:val="0"/>
+        </w:rPr>
+      </w:pPr>
+    </w:p>
+    <w:p>
+      <w:pPr>
+        <w:spacing w:after="200" w:line="276" w:lineRule="auto"/>
+        <w:rPr>
+          <w:b w:val="0"/>
+          <w:bCs w:val="0"/>
+        </w:rPr>
+      </w:pPr>
+    </w:p>
+    <w:p>
+      <w:pPr>
+        <w:spacing w:after="200" w:line="276" w:lineRule="auto"/>
+        <w:rPr>
+          <w:b w:val="0"/>
+          <w:bCs w:val="0"/>
+        </w:rPr>
+      </w:pPr>
+    </w:p>
+    <w:p>
+      <w:pPr>
+        <w:spacing w:after="200" w:line="276" w:lineRule="auto"/>
+        <w:rPr>
+          <w:b w:val="0"/>
+          <w:bCs w:val="0"/>
+        </w:rPr>
+      </w:pPr>
+    </w:p>
+    <w:p>
+      <w:pPr>
+        <w:spacing w:after="200" w:line="276" w:lineRule="auto"/>
+        <w:rPr>
+          <w:b w:val="0"/>
+          <w:bCs w:val="0"/>
+        </w:rPr>
+      </w:pPr>
+    </w:p>
+    <w:p>
+      <w:pPr>
+        <w:spacing w:after="200" w:line="276" w:lineRule="auto"/>
+        <w:rPr>
+          <w:b w:val="0"/>
+          <w:bCs w:val="0"/>
+        </w:rPr>
+      </w:pPr>
+    </w:p>
+    <w:p>
+      <w:pPr>
+        <w:spacing w:after="200" w:line="276" w:lineRule="auto"/>
+        <w:rPr>
+          <w:b w:val="0"/>
+          <w:bCs w:val="0"/>
+        </w:rPr>
+      </w:pPr>
     </w:p>
     <w:p>
       <w:pPr>
@@ -6132,7 +6369,21 @@
           <w:sz w:val="24"/>
           <w:szCs w:val="24"/>
         </w:rPr>
-        <w:t>.4 and 3.</w:t>
+        <w:t>.</w:t>
+      </w:r>
+      <w:r>
+        <w:rPr>
+          <w:sz w:val="24"/>
+          <w:szCs w:val="24"/>
+        </w:rPr>
+        <w:t>5</w:t>
+      </w:r>
+      <w:r>
+        <w:rPr>
+          <w:sz w:val="24"/>
+          <w:szCs w:val="24"/>
+        </w:rPr>
+        <w:t xml:space="preserve"> and 3.</w:t>
       </w:r>
       <w:r>
         <w:rPr>
@@ -6146,7 +6397,14 @@
           <w:sz w:val="24"/>
           <w:szCs w:val="24"/>
         </w:rPr>
-        <w:t>.5</w:t>
+        <w:t>.</w:t>
+      </w:r>
+      <w:r>
+        <w:rPr>
+          <w:sz w:val="24"/>
+          <w:szCs w:val="24"/>
+        </w:rPr>
+        <w:t>6</w:t>
       </w:r>
       <w:r>
         <w:rPr>
@@ -6351,7 +6609,7 @@
                     <pic:cNvPicPr/>
                   </pic:nvPicPr>
                   <pic:blipFill>
-                    <a:blip r:embed="rId21" cstate="print">
+                    <a:blip r:embed="rId22" cstate="print">
                       <a:extLst>
                         <a:ext uri="{28A0092B-C50C-407E-A947-70E740481C1C}">
                           <a14:useLocalDpi xmlns:a14="http://schemas.microsoft.com/office/drawing/2010/main" val="0"/>
@@ -6403,7 +6661,10 @@
         <w:t>.</w:t>
       </w:r>
       <w:r>
-        <w:t xml:space="preserve">4 </w:t>
+        <w:t>5</w:t>
+      </w:r>
+      <w:r>
+        <w:t xml:space="preserve"> </w:t>
       </w:r>
       <w:r>
         <w:rPr>
@@ -6446,7 +6707,7 @@
                     <pic:cNvPicPr/>
                   </pic:nvPicPr>
                   <pic:blipFill>
-                    <a:blip r:embed="rId22" cstate="print">
+                    <a:blip r:embed="rId23" cstate="print">
                       <a:extLst>
                         <a:ext uri="{28A0092B-C50C-407E-A947-70E740481C1C}">
                           <a14:useLocalDpi xmlns:a14="http://schemas.microsoft.com/office/drawing/2010/main" val="0"/>
@@ -6498,7 +6759,10 @@
         <w:t>.</w:t>
       </w:r>
       <w:r>
-        <w:t xml:space="preserve">5 </w:t>
+        <w:t>6</w:t>
+      </w:r>
+      <w:r>
+        <w:t xml:space="preserve"> </w:t>
       </w:r>
       <w:r>
         <w:rPr>
@@ -6541,7 +6805,14 @@
           <w:szCs w:val="24"/>
         </w:rPr>
         <w:lastRenderedPageBreak/>
-        <w:t>Figure 3.6.6</w:t>
+        <w:t>Figure 3.6.</w:t>
+      </w:r>
+      <w:r>
+        <w:rPr>
+          <w:sz w:val="24"/>
+          <w:szCs w:val="24"/>
+        </w:rPr>
+        <w:t>7</w:t>
       </w:r>
       <w:r>
         <w:rPr>
@@ -6607,77 +6878,16 @@
           <w:sz w:val="24"/>
           <w:szCs w:val="24"/>
         </w:rPr>
-        <w:t>/</w:t>
-      </w:r>
-      <w:proofErr w:type="spellStart"/>
-      <w:r>
-        <w:rPr>
-          <w:sz w:val="24"/>
-          <w:szCs w:val="24"/>
-        </w:rPr>
-        <w:t>PackTrack</w:t>
-      </w:r>
-      <w:proofErr w:type="spellEnd"/>
-      <w:r>
-        <w:rPr>
-          <w:sz w:val="24"/>
-          <w:szCs w:val="24"/>
-        </w:rPr>
-        <w:t>/backend/</w:t>
-      </w:r>
-      <w:proofErr w:type="spellStart"/>
-      <w:r>
-        <w:rPr>
-          <w:sz w:val="24"/>
-          <w:szCs w:val="24"/>
-        </w:rPr>
-        <w:t>api</w:t>
-      </w:r>
-      <w:proofErr w:type="spellEnd"/>
-      <w:r>
-        <w:rPr>
-          <w:sz w:val="24"/>
-          <w:szCs w:val="24"/>
-        </w:rPr>
-        <w:t>/random/</w:t>
-      </w:r>
-      <w:proofErr w:type="spellStart"/>
-      <w:r>
-        <w:rPr>
-          <w:sz w:val="24"/>
-          <w:szCs w:val="24"/>
-        </w:rPr>
-        <w:t>quotes.json</w:t>
-      </w:r>
-      <w:proofErr w:type="spellEnd"/>
-      <w:r>
-        <w:rPr>
-          <w:b w:val="0"/>
-          <w:bCs w:val="0"/>
-          <w:sz w:val="24"/>
-          <w:szCs w:val="24"/>
-        </w:rPr>
-        <w:t xml:space="preserve">, which includes personalized quotes crafted to match the theme of the PackTrack platform. These custom quotes often </w:t>
-      </w:r>
-      <w:proofErr w:type="gramStart"/>
-      <w:r>
-        <w:rPr>
-          <w:b w:val="0"/>
-          <w:bCs w:val="0"/>
-          <w:sz w:val="24"/>
-          <w:szCs w:val="24"/>
-        </w:rPr>
-        <w:t>reference</w:t>
-      </w:r>
-      <w:proofErr w:type="gramEnd"/>
-      <w:r>
-        <w:rPr>
-          <w:b w:val="0"/>
-          <w:bCs w:val="0"/>
-          <w:sz w:val="24"/>
-          <w:szCs w:val="24"/>
-        </w:rPr>
-        <w:t xml:space="preserve"> productivity, smart delivery practices, or user encouragement. The widget allows users to refresh the quote manually, enable automatic updates, or hide it based on their preferences.</w:t>
+        <w:t>/PackTrack/backend/api/random/quotes.json</w:t>
+      </w:r>
+      <w:r>
+        <w:rPr>
+          <w:b w:val="0"/>
+          <w:bCs w:val="0"/>
+          <w:sz w:val="24"/>
+          <w:szCs w:val="24"/>
+        </w:rPr>
+        <w:t>, which includes personalized quotes crafted to match the theme of the PackTrack platform. These custom quotes often reference productivity, smart delivery practices, or user encouragement. The widget allows users to refresh the quote manually, enable automatic updates, or hide it based on their preferences.</w:t>
       </w:r>
     </w:p>
     <w:p>
@@ -6714,7 +6924,7 @@
                     <pic:cNvPicPr/>
                   </pic:nvPicPr>
                   <pic:blipFill>
-                    <a:blip r:embed="rId23"/>
+                    <a:blip r:embed="rId24"/>
                     <a:stretch>
                       <a:fillRect/>
                     </a:stretch>
@@ -6754,7 +6964,10 @@
         <w:t>3.6.</w:t>
       </w:r>
       <w:r>
-        <w:t xml:space="preserve">6 </w:t>
+        <w:t>7</w:t>
+      </w:r>
+      <w:r>
+        <w:t xml:space="preserve"> </w:t>
       </w:r>
       <w:r>
         <w:rPr>
@@ -6818,7 +7031,7 @@
           <w:sz w:val="24"/>
           <w:szCs w:val="24"/>
         </w:rPr>
-        <w:t>7</w:t>
+        <w:t>8</w:t>
       </w:r>
       <w:r>
         <w:rPr>
@@ -6872,7 +7085,7 @@
                     <pic:cNvPicPr/>
                   </pic:nvPicPr>
                   <pic:blipFill>
-                    <a:blip r:embed="rId24"/>
+                    <a:blip r:embed="rId25"/>
                     <a:stretch>
                       <a:fillRect/>
                     </a:stretch>
@@ -6918,7 +7131,7 @@
         <w:t>.</w:t>
       </w:r>
       <w:r>
-        <w:t>7</w:t>
+        <w:t>8</w:t>
       </w:r>
       <w:r>
         <w:t xml:space="preserve"> </w:t>
@@ -6997,7 +7210,7 @@
           <w:sz w:val="24"/>
           <w:szCs w:val="24"/>
         </w:rPr>
-        <w:t>8</w:t>
+        <w:t>9</w:t>
       </w:r>
       <w:r>
         <w:rPr>
@@ -7060,7 +7273,7 @@
                     <pic:cNvPicPr/>
                   </pic:nvPicPr>
                   <pic:blipFill>
-                    <a:blip r:embed="rId25"/>
+                    <a:blip r:embed="rId26"/>
                     <a:stretch>
                       <a:fillRect/>
                     </a:stretch>
@@ -7106,7 +7319,7 @@
         <w:t>.</w:t>
       </w:r>
       <w:r>
-        <w:t>8</w:t>
+        <w:t>9</w:t>
       </w:r>
       <w:r>
         <w:t xml:space="preserve"> </w:t>
@@ -7160,7 +7373,21 @@
           <w:szCs w:val="24"/>
         </w:rPr>
         <w:lastRenderedPageBreak/>
-        <w:t xml:space="preserve">Figure 9 </w:t>
+        <w:t xml:space="preserve">Figure </w:t>
+      </w:r>
+      <w:r>
+        <w:rPr>
+          <w:sz w:val="24"/>
+          <w:szCs w:val="24"/>
+        </w:rPr>
+        <w:t>10</w:t>
+      </w:r>
+      <w:r>
+        <w:rPr>
+          <w:sz w:val="24"/>
+          <w:szCs w:val="24"/>
+        </w:rPr>
+        <w:t xml:space="preserve"> </w:t>
       </w:r>
       <w:r>
         <w:rPr>
@@ -7171,7 +7398,6 @@
         </w:rPr>
         <w:t xml:space="preserve">shows a page that appears when a user navigates to a non-existent route in the </w:t>
       </w:r>
-      <w:proofErr w:type="spellStart"/>
       <w:r>
         <w:rPr>
           <w:sz w:val="24"/>
@@ -7179,7 +7405,6 @@
         </w:rPr>
         <w:t>PackTrack</w:t>
       </w:r>
-      <w:proofErr w:type="spellEnd"/>
       <w:r>
         <w:rPr>
           <w:b w:val="0"/>
@@ -7223,7 +7448,7 @@
                     <pic:cNvPicPr/>
                   </pic:nvPicPr>
                   <pic:blipFill>
-                    <a:blip r:embed="rId26" cstate="print">
+                    <a:blip r:embed="rId27" cstate="print">
                       <a:extLst>
                         <a:ext uri="{28A0092B-C50C-407E-A947-70E740481C1C}">
                           <a14:useLocalDpi xmlns:a14="http://schemas.microsoft.com/office/drawing/2010/main" val="0"/>
@@ -7269,7 +7494,7 @@
         <w:t>3.6.</w:t>
       </w:r>
       <w:r>
-        <w:t>9</w:t>
+        <w:t>10</w:t>
       </w:r>
       <w:r>
         <w:t xml:space="preserve"> </w:t>
@@ -7345,7 +7570,14 @@
           <w:sz w:val="24"/>
           <w:szCs w:val="24"/>
         </w:rPr>
-        <w:t>10</w:t>
+        <w:t>1</w:t>
+      </w:r>
+      <w:r>
+        <w:rPr>
+          <w:sz w:val="24"/>
+          <w:szCs w:val="24"/>
+        </w:rPr>
+        <w:t>1</w:t>
       </w:r>
       <w:r>
         <w:rPr>
@@ -7397,7 +7629,7 @@
                     <pic:cNvPicPr/>
                   </pic:nvPicPr>
                   <pic:blipFill>
-                    <a:blip r:embed="rId27" cstate="print">
+                    <a:blip r:embed="rId28" cstate="print">
                       <a:extLst>
                         <a:ext uri="{28A0092B-C50C-407E-A947-70E740481C1C}">
                           <a14:useLocalDpi xmlns:a14="http://schemas.microsoft.com/office/drawing/2010/main" val="0"/>
@@ -7445,7 +7677,10 @@
         <w:t>.</w:t>
       </w:r>
       <w:r>
-        <w:t>10</w:t>
+        <w:t>1</w:t>
+      </w:r>
+      <w:r>
+        <w:t>1</w:t>
       </w:r>
       <w:r>
         <w:t xml:space="preserve"> </w:t>
@@ -7463,7 +7698,7 @@
       <w:bookmarkEnd w:id="34"/>
     </w:p>
     <w:sectPr>
-      <w:headerReference w:type="default" r:id="rId28"/>
+      <w:headerReference w:type="default" r:id="rId29"/>
       <w:pgSz w:w="12240" w:h="15840" w:code="1"/>
       <w:pgMar w:top="1080" w:right="1440" w:bottom="1080" w:left="1440" w:header="720" w:footer="720" w:gutter="0"/>
       <w:pgNumType w:start="0"/>

</xml_diff>